<commit_message>
remove unnecessary packages, fix positions qrcode to be equal to _pos file, change jar file, fix errors
</commit_message>
<xml_diff>
--- a/Tese.docx
+++ b/Tese.docx
@@ -876,6 +876,7 @@
               </w:rPr>
             </w:pPr>
             <w:r>
+              <w:lastRenderedPageBreak/>
               <w:br w:type="page"/>
             </w:r>
           </w:p>
@@ -2504,6 +2505,7 @@
       <w:bookmarkStart w:id="2" w:name="_Toc110089887"/>
       <w:bookmarkStart w:id="3" w:name="_Hlk106724446"/>
       <w:r>
+        <w:lastRenderedPageBreak/>
         <w:t>Índice</w:t>
       </w:r>
       <w:bookmarkEnd w:id="1"/>
@@ -6585,6 +6587,7 @@
       </w:pPr>
       <w:bookmarkStart w:id="4" w:name="_Toc110089888"/>
       <w:r>
+        <w:lastRenderedPageBreak/>
         <w:t>Lista de tabelas</w:t>
       </w:r>
       <w:bookmarkEnd w:id="4"/>
@@ -7075,6 +7078,7 @@
       </w:pPr>
       <w:bookmarkStart w:id="5" w:name="_Toc110089889"/>
       <w:r>
+        <w:lastRenderedPageBreak/>
         <w:t>Lista de</w:t>
       </w:r>
       <w:r>
@@ -8570,6 +8574,7 @@
       <w:bookmarkStart w:id="6" w:name="_Toc110089890"/>
       <w:bookmarkStart w:id="7" w:name="_Hlk106724487"/>
       <w:r>
+        <w:lastRenderedPageBreak/>
         <w:t>Introdução</w:t>
       </w:r>
       <w:bookmarkEnd w:id="6"/>
@@ -8618,15 +8623,7 @@
         <w:ind w:firstLine="18pt"/>
       </w:pPr>
       <w:r>
-        <w:t xml:space="preserve">Estes documentos vão ser tratados em áreas de segurança física destinadas para o efeito, onde para aceder o utilizador têm </w:t>
-      </w:r>
-      <w:proofErr w:type="gramStart"/>
-      <w:r>
-        <w:t>que</w:t>
-      </w:r>
-      <w:proofErr w:type="gramEnd"/>
-      <w:r>
-        <w:t xml:space="preserve"> ser pessoas idôneas (de confiança) e acesso a documentos com informação classificada deverá ter um certificado periódico. </w:t>
+        <w:t xml:space="preserve">Estes documentos vão ser tratados em áreas de segurança física destinadas para o efeito, onde para aceder o utilizador têm que ser pessoas idôneas (de confiança) e acesso a documentos com informação classificada deverá ter um certificado periódico. </w:t>
       </w:r>
     </w:p>
     <w:p>
@@ -8734,6 +8731,7 @@
         <w:rPr>
           <w:rStyle w:val="TitleChar"/>
         </w:rPr>
+        <w:lastRenderedPageBreak/>
         <w:t>2.</w:t>
       </w:r>
       <w:r>
@@ -11065,6 +11063,7 @@
               <w:rPr>
                 <w:rFonts w:eastAsia="Calibri"/>
               </w:rPr>
+              <w:lastRenderedPageBreak/>
               <w:t>Code 93</w:t>
             </w:r>
           </w:p>
@@ -15899,14 +15898,12 @@
       <w:r>
         <w:t xml:space="preserve"> do documento </w:t>
       </w:r>
-      <w:proofErr w:type="gramStart"/>
       <w:r>
         <w:t xml:space="preserve">contra </w:t>
       </w:r>
       <w:r>
         <w:t>ataques</w:t>
       </w:r>
-      <w:proofErr w:type="gramEnd"/>
       <w:r>
         <w:t xml:space="preserve">. Estes ataques tendem a alterar o texto do documento sem alterar a </w:t>
       </w:r>
@@ -16246,6 +16243,7 @@
       <w:bookmarkStart w:id="22" w:name="_Toc110089898"/>
       <w:bookmarkStart w:id="23" w:name="_Hlk106725678"/>
       <w:r>
+        <w:lastRenderedPageBreak/>
         <w:t>Exemplo</w:t>
       </w:r>
       <w:bookmarkEnd w:id="22"/>
@@ -16968,6 +16966,7 @@
           <w:noProof/>
           <w:lang w:eastAsia="en-US"/>
         </w:rPr>
+        <w:lastRenderedPageBreak/>
         <w:drawing>
           <wp:inline distT="0" distB="0" distL="0" distR="0" wp14:anchorId="1E0AB4B3" wp14:editId="5386603E">
             <wp:extent cx="1775012" cy="2400978"/>
@@ -18887,6 +18886,7 @@
           <w:rFonts w:eastAsia="Arial MT"/>
           <w:lang w:val="en-GB" w:eastAsia="en-US"/>
         </w:rPr>
+        <w:lastRenderedPageBreak/>
         <w:t>2.2.</w:t>
       </w:r>
       <w:r>
@@ -20274,6 +20274,7 @@
           <w:rFonts w:eastAsia="Arial MT"/>
           <w:lang w:eastAsia="en-US"/>
         </w:rPr>
+        <w:lastRenderedPageBreak/>
         <w:t>Qrcode</w:t>
       </w:r>
       <w:bookmarkEnd w:id="60"/>
@@ -20293,21 +20294,12 @@
           <w:lang w:eastAsia="en-US"/>
         </w:rPr>
       </w:pPr>
-      <w:proofErr w:type="gramStart"/>
-      <w:r>
-        <w:rPr>
-          <w:rFonts w:eastAsia="Arial MT"/>
-          <w:lang w:eastAsia="en-US"/>
-        </w:rPr>
-        <w:t>Hoje em dia</w:t>
-      </w:r>
-      <w:proofErr w:type="gramEnd"/>
-      <w:r>
-        <w:rPr>
-          <w:rFonts w:eastAsia="Arial MT"/>
-          <w:lang w:eastAsia="en-US"/>
-        </w:rPr>
-        <w:t xml:space="preserve"> vemos qrcode, nas faturas, em cartões de empresas e até mesmo na rua, maior parte das pessoas já viu, mas maior parte pode não saber o processo de leitura ou como surgiu o mesmo, para isso dediquei este capítulo ao qrcode.</w:t>
+      <w:r>
+        <w:rPr>
+          <w:rFonts w:eastAsia="Arial MT"/>
+          <w:lang w:eastAsia="en-US"/>
+        </w:rPr>
+        <w:t>Hoje em dia vemos qrcode, nas faturas, em cartões de empresas e até mesmo na rua, maior parte das pessoas já viu, mas maior parte pode não saber o processo de leitura ou como surgiu o mesmo, para isso dediquei este capítulo ao qrcode.</w:t>
       </w:r>
     </w:p>
     <w:p>
@@ -20592,7 +20584,7 @@
         <w:rPr>
           <w:noProof/>
         </w:rPr>
-        <w:t>6</w:t>
+        <w:t>4</w:t>
       </w:r>
       <w:r>
         <w:fldChar w:fldCharType="end"/>
@@ -20889,6 +20881,7 @@
           <w:szCs w:val="22"/>
           <w:lang w:eastAsia="en-US"/>
         </w:rPr>
+        <w:lastRenderedPageBreak/>
         <w:br w:type="page"/>
       </w:r>
     </w:p>
@@ -20911,6 +20904,7 @@
           <w:rFonts w:eastAsia="Arial MT"/>
           <w:lang w:eastAsia="en-US"/>
         </w:rPr>
+        <w:lastRenderedPageBreak/>
         <w:t>Código de barras 128</w:t>
       </w:r>
       <w:bookmarkEnd w:id="67"/>
@@ -21274,6 +21268,7 @@
           <w:szCs w:val="22"/>
           <w:lang w:eastAsia="en-US"/>
         </w:rPr>
+        <w:lastRenderedPageBreak/>
         <w:br w:type="page"/>
       </w:r>
     </w:p>
@@ -21286,6 +21281,7 @@
         </w:numPr>
       </w:pPr>
       <w:r>
+        <w:lastRenderedPageBreak/>
         <w:t xml:space="preserve">Entropia documento com watermark </w:t>
       </w:r>
     </w:p>
@@ -21350,6 +21346,7 @@
           <w:szCs w:val="22"/>
           <w:lang w:eastAsia="en-US"/>
         </w:rPr>
+        <w:lastRenderedPageBreak/>
         <w:br w:type="page"/>
       </w:r>
     </w:p>
@@ -21372,6 +21369,7 @@
           <w:rFonts w:eastAsia="Arial MT"/>
           <w:lang w:eastAsia="en-US"/>
         </w:rPr>
+        <w:lastRenderedPageBreak/>
         <w:t xml:space="preserve">Métodos </w:t>
       </w:r>
       <w:r>
@@ -21651,23 +21649,49 @@
           <w:rFonts w:eastAsia="Arial MT"/>
           <w:lang w:eastAsia="en-US"/>
         </w:rPr>
-        <w:t xml:space="preserve">Entretanto surgiu a necessidade de criar funcionalidades de aprovação/rejeição de documentos gerados pelo programa, depois de se pensar na questão de o utilizador não querer que o qrcode esteja naquela posição documento, para isso foi adaptado o código e </w:t>
-      </w:r>
-      <w:proofErr w:type="gramStart"/>
-      <w:r>
-        <w:rPr>
-          <w:rFonts w:eastAsia="Arial MT"/>
-          <w:lang w:eastAsia="en-US"/>
-        </w:rPr>
-        <w:t>criado um novo</w:t>
-      </w:r>
-      <w:proofErr w:type="gramEnd"/>
-      <w:r>
-        <w:rPr>
-          <w:rFonts w:eastAsia="Arial MT"/>
-          <w:lang w:eastAsia="en-US"/>
-        </w:rPr>
-        <w:t xml:space="preserve"> programa que contém interface gráfica ao utilizador, levando a que o tempo de processamento demorasse mais devido à criação das instâncias visuais</w:t>
+        <w:t xml:space="preserve">Entretanto surgiu a necessidade de criar funcionalidades de aprovação/rejeição de documentos gerados pelo programa, depois de se pensar na questão de o utilizador não querer que o qrcode esteja naquela posição documento, para isso </w:t>
+      </w:r>
+      <w:r>
+        <w:rPr>
+          <w:rFonts w:eastAsia="Arial MT"/>
+          <w:lang w:eastAsia="en-US"/>
+        </w:rPr>
+        <w:t>adaptou-se</w:t>
+      </w:r>
+      <w:r>
+        <w:rPr>
+          <w:rFonts w:eastAsia="Arial MT"/>
+          <w:lang w:eastAsia="en-US"/>
+        </w:rPr>
+        <w:t xml:space="preserve"> o código e </w:t>
+      </w:r>
+      <w:r>
+        <w:rPr>
+          <w:rFonts w:eastAsia="Arial MT"/>
+          <w:lang w:eastAsia="en-US"/>
+        </w:rPr>
+        <w:t>criou-se um</w:t>
+      </w:r>
+      <w:r>
+        <w:rPr>
+          <w:rFonts w:eastAsia="Arial MT"/>
+          <w:lang w:eastAsia="en-US"/>
+        </w:rPr>
+        <w:t xml:space="preserve"> programa </w:t>
+      </w:r>
+      <w:r>
+        <w:rPr>
+          <w:rFonts w:eastAsia="Arial MT"/>
+          <w:lang w:eastAsia="en-US"/>
+        </w:rPr>
+        <w:t xml:space="preserve">novo </w:t>
+      </w:r>
+      <w:r>
+        <w:rPr>
+          <w:rFonts w:eastAsia="Arial MT"/>
+          <w:lang w:eastAsia="en-US"/>
+        </w:rPr>
+        <w:t>que contém interface gráfica ao utilizador, levando a que o tempo de processamento demorasse mais devido à criação das instâncias visuais</w:t>
       </w:r>
       <w:r>
         <w:rPr>
@@ -21847,17 +21871,15 @@
           <w:rFonts w:eastAsia="Arial MT"/>
           <w:lang w:eastAsia="en-US"/>
         </w:rPr>
-        <w:t xml:space="preserve"> que demonstra as zonas críticas do qrcode num documento exemplar. Ou seja, quando aparece preto no cinza deve-se alterar para cinza, e quando aparece </w:t>
-      </w:r>
-      <w:proofErr w:type="gramStart"/>
-      <w:r>
-        <w:rPr>
-          <w:rFonts w:eastAsia="Arial MT"/>
-          <w:lang w:eastAsia="en-US"/>
-        </w:rPr>
-        <w:t>preto no branco</w:t>
-      </w:r>
-      <w:proofErr w:type="gramEnd"/>
+        <w:t xml:space="preserve"> que demonstra as zonas críticas do qrcode num documento exemplar. Ou seja, quando aparece preto no cinza deve-se alterar para cinza, e quando aparece preto no branco</w:t>
+      </w:r>
+      <w:r>
+        <w:rPr>
+          <w:rFonts w:eastAsia="Arial MT"/>
+          <w:lang w:eastAsia="en-US"/>
+        </w:rPr>
+        <w:t>,</w:t>
+      </w:r>
       <w:r>
         <w:rPr>
           <w:rFonts w:eastAsia="Arial MT"/>
@@ -22453,6 +22475,7 @@
           <w:noProof/>
           <w:lang w:eastAsia="en-US"/>
         </w:rPr>
+        <w:lastRenderedPageBreak/>
         <w:drawing>
           <wp:inline distT="0" distB="0" distL="0" distR="0" wp14:anchorId="0D6E5D1C" wp14:editId="625FD75C">
             <wp:extent cx="3580969" cy="4084320"/>
@@ -22663,7 +22686,7 @@
         <w:rPr>
           <w:noProof/>
         </w:rPr>
-        <w:t>4</w:t>
+        <w:t>5</w:t>
       </w:r>
       <w:r>
         <w:fldChar w:fldCharType="end"/>
@@ -24074,6 +24097,7 @@
         <w:rPr>
           <w:noProof/>
         </w:rPr>
+        <w:lastRenderedPageBreak/>
         <w:drawing>
           <wp:anchor distT="0" distB="0" distL="114300" distR="114300" simplePos="0" relativeHeight="251680768" behindDoc="0" locked="0" layoutInCell="1" allowOverlap="1" wp14:anchorId="6E2631BD" wp14:editId="1167C7EE">
             <wp:simplePos x="0" y="0"/>
@@ -24344,6 +24368,7 @@
           <w:noProof/>
           <w:lang w:eastAsia="en-US"/>
         </w:rPr>
+        <w:lastRenderedPageBreak/>
         <w:drawing>
           <wp:inline distT="0" distB="0" distL="0" distR="0" wp14:anchorId="2843B30E" wp14:editId="6C0C113F">
             <wp:extent cx="1238484" cy="2677885"/>
@@ -24459,7 +24484,7 @@
         <w:rPr>
           <w:noProof/>
         </w:rPr>
-        <w:t>5</w:t>
+        <w:t>6</w:t>
       </w:r>
       <w:r>
         <w:fldChar w:fldCharType="end"/>
@@ -24559,25 +24584,7 @@
                 <w:bCs/>
                 <w:lang w:eastAsia="en-US"/>
               </w:rPr>
-              <w:t xml:space="preserve"> (</w:t>
-            </w:r>
-            <w:proofErr w:type="gramStart"/>
-            <w:r>
-              <w:rPr>
-                <w:b/>
-                <w:bCs/>
-                <w:lang w:eastAsia="en-US"/>
-              </w:rPr>
-              <w:t>horas:minutos</w:t>
-            </w:r>
-            <w:proofErr w:type="gramEnd"/>
-            <w:r>
-              <w:rPr>
-                <w:b/>
-                <w:bCs/>
-                <w:lang w:eastAsia="en-US"/>
-              </w:rPr>
-              <w:t>:segundos)</w:t>
+              <w:t xml:space="preserve"> (horas:minutos:segundos)</w:t>
             </w:r>
           </w:p>
         </w:tc>
@@ -25818,6 +25825,7 @@
       </w:pPr>
       <w:bookmarkStart w:id="81" w:name="_Toc110089926"/>
       <w:r>
+        <w:lastRenderedPageBreak/>
         <w:t xml:space="preserve"> Análise de quantidade de qrcode para análise forense</w:t>
       </w:r>
       <w:bookmarkEnd w:id="81"/>
@@ -25827,7 +25835,74 @@
         <w:ind w:firstLine="18pt"/>
       </w:pPr>
       <w:r>
-        <w:t xml:space="preserve">O objetivo deste capítulo é estudar o número ideal de qrcode para inserir no documento para guardar as letras com base no segmento de reta desenhados a partir dos quadrados de posição referidos no capítulo 3 figura 11. A figura 21 representa o que se pretende desenvolver para a análise forense. </w:t>
+        <w:t>O objetivo deste capítulo é estudar o número ideal de qrcode para inserir no documento para guardar as letras com base no segmento de reta desenhados a partir dos quadrados de posição referidos no capítulo 3 figura 11. A figura 2</w:t>
+      </w:r>
+      <w:r>
+        <w:t>0</w:t>
+      </w:r>
+      <w:r>
+        <w:t xml:space="preserve"> representa o que se pretende desenvolver para a análise forense. </w:t>
+      </w:r>
+    </w:p>
+    <w:p>
+      <w:pPr>
+        <w:ind w:firstLine="18pt"/>
+      </w:pPr>
+      <w:r>
+        <w:t>Na tabela 7 está representado</w:t>
+      </w:r>
+      <w:r>
+        <w:t xml:space="preserve"> o número de estudo de Qrcode a usar no ficheiro, tem</w:t>
+      </w:r>
+      <w:r>
+        <w:t xml:space="preserve"> três colunas com as seguintes </w:t>
+      </w:r>
+      <w:r>
+        <w:t>características “</w:t>
+      </w:r>
+      <w:r>
+        <w:t>Nº de Qrcode</w:t>
+      </w:r>
+      <w:r>
+        <w:t>”, “</w:t>
+      </w:r>
+      <w:r>
+        <w:t>Nº Retas por quadrado de posição</w:t>
+      </w:r>
+      <w:r>
+        <w:t>” e “</w:t>
+      </w:r>
+      <w:r>
+        <w:t>Nº ligações</w:t>
+      </w:r>
+      <w:r>
+        <w:t>”, as linhas representam os respetivos valores.</w:t>
+      </w:r>
+    </w:p>
+    <w:p>
+      <w:pPr>
+        <w:ind w:firstLine="18pt"/>
+      </w:pPr>
+      <w:r>
+        <w:t xml:space="preserve">Em primeiro lugar pensou-se na possibilidade de haver só um segmento de reta a sair por quadrado de posição de um qrcode e retificar a interseção com a reta, mas como essa pode passar por várias letras, causa problemas de armazenamento e visualização difícil por utilizadores na análise forense. Para resolver esse problema e preencher todo o documento resolveu-se colocar 9 Qrcode numerados num novo documento </w:t>
+      </w:r>
+      <w:r>
+        <w:t>PDF</w:t>
+      </w:r>
+      <w:r>
+        <w:t xml:space="preserve"> com base no documento </w:t>
+      </w:r>
+      <w:r>
+        <w:t>PDF</w:t>
+      </w:r>
+      <w:r>
+        <w:t xml:space="preserve"> de entrada, e por cada quadrado de posição </w:t>
+      </w:r>
+      <w:r>
+        <w:t>tem-se</w:t>
+      </w:r>
+      <w:r>
+        <w:t xml:space="preserve"> 3 segmentos de reta (figura 21).</w:t>
       </w:r>
     </w:p>
     <w:p>
@@ -26631,7 +26706,7 @@
         <w:rPr>
           <w:noProof/>
         </w:rPr>
-        <w:t>21</w:t>
+        <w:t>20</w:t>
       </w:r>
       <w:r>
         <w:fldChar w:fldCharType="end"/>
@@ -26646,6 +26721,36 @@
           <w:lang w:eastAsia="en-US"/>
         </w:rPr>
       </w:pPr>
+    </w:p>
+    <w:p>
+      <w:pPr>
+        <w:pStyle w:val="Caption"/>
+        <w:keepNext/>
+      </w:pPr>
+      <w:r>
+        <w:t xml:space="preserve">Tabela </w:t>
+      </w:r>
+      <w:r>
+        <w:fldChar w:fldCharType="begin"/>
+      </w:r>
+      <w:r>
+        <w:instrText xml:space="preserve"> SEQ Tabela \* ARABIC </w:instrText>
+      </w:r>
+      <w:r>
+        <w:fldChar w:fldCharType="separate"/>
+      </w:r>
+      <w:r>
+        <w:rPr>
+          <w:noProof/>
+        </w:rPr>
+        <w:t>7</w:t>
+      </w:r>
+      <w:r>
+        <w:fldChar w:fldCharType="end"/>
+      </w:r>
+      <w:r>
+        <w:t xml:space="preserve"> – Estudo do número de qrcode a usar no ficheiro pdf</w:t>
+      </w:r>
     </w:p>
     <w:tbl>
       <w:tblPr>
@@ -26715,13 +26820,23 @@
                 <w:lang w:eastAsia="en-US"/>
               </w:rPr>
             </w:pPr>
+            <w:bookmarkStart w:id="82" w:name="_Hlk120805233"/>
             <w:r>
               <w:rPr>
                 <w:b/>
                 <w:bCs/>
                 <w:lang w:eastAsia="en-US"/>
               </w:rPr>
-              <w:t>Nº ligações (Nº Retas que saem por quadrado ligadas ao quadrado de posicionamento)</w:t>
+              <w:t xml:space="preserve">Nº ligações </w:t>
+            </w:r>
+            <w:bookmarkEnd w:id="82"/>
+            <w:r>
+              <w:rPr>
+                <w:b/>
+                <w:bCs/>
+                <w:lang w:eastAsia="en-US"/>
+              </w:rPr>
+              <w:t>(Nº Retas que saem por quadrado ligadas ao quadrado de posicionamento)</w:t>
             </w:r>
           </w:p>
         </w:tc>
@@ -27006,6 +27121,62 @@
           </w:p>
         </w:tc>
       </w:tr>
+      <w:tr>
+        <w:tc>
+          <w:tcPr>
+            <w:tcW w:w="169.90pt" w:type="dxa"/>
+          </w:tcPr>
+          <w:p>
+            <w:pPr>
+              <w:rPr>
+                <w:lang w:eastAsia="en-US"/>
+              </w:rPr>
+            </w:pPr>
+            <w:r>
+              <w:rPr>
+                <w:lang w:eastAsia="en-US"/>
+              </w:rPr>
+              <w:t>9</w:t>
+            </w:r>
+          </w:p>
+        </w:tc>
+        <w:tc>
+          <w:tcPr>
+            <w:tcW w:w="169.90pt" w:type="dxa"/>
+          </w:tcPr>
+          <w:p>
+            <w:pPr>
+              <w:rPr>
+                <w:lang w:eastAsia="en-US"/>
+              </w:rPr>
+            </w:pPr>
+            <w:r>
+              <w:rPr>
+                <w:lang w:eastAsia="en-US"/>
+              </w:rPr>
+              <w:t>3</w:t>
+            </w:r>
+          </w:p>
+        </w:tc>
+        <w:tc>
+          <w:tcPr>
+            <w:tcW w:w="169.90pt" w:type="dxa"/>
+          </w:tcPr>
+          <w:p>
+            <w:pPr>
+              <w:rPr>
+                <w:lang w:eastAsia="en-US"/>
+              </w:rPr>
+            </w:pPr>
+            <w:r>
+              <w:rPr>
+                <w:lang w:eastAsia="en-US"/>
+              </w:rPr>
+              <w:t>81</w:t>
+            </w:r>
+          </w:p>
+        </w:tc>
+      </w:tr>
     </w:tbl>
     <w:p>
       <w:pPr>
@@ -27039,139 +27210,29 @@
           <w:lang w:eastAsia="en-US"/>
         </w:rPr>
       </w:pPr>
-      <w:r>
-        <w:rPr>
-          <w:rFonts w:eastAsia="Arial MT"/>
-          <w:lang w:eastAsia="en-US"/>
-        </w:rPr>
-        <w:br w:type="page"/>
-      </w:r>
-    </w:p>
-    <w:p>
-      <w:pPr>
-        <w:pStyle w:val="Subtitle"/>
-        <w:numPr>
-          <w:ilvl w:val="1"/>
-          <w:numId w:val="25"/>
-        </w:numPr>
-        <w:jc w:val="start"/>
-        <w:rPr>
-          <w:rFonts w:eastAsia="Arial MT"/>
-          <w:lang w:eastAsia="en-US"/>
-        </w:rPr>
-      </w:pPr>
-      <w:r>
-        <w:rPr>
-          <w:rFonts w:eastAsia="Arial MT"/>
-          <w:lang w:eastAsia="en-US"/>
-        </w:rPr>
-        <w:t xml:space="preserve"> An</w:t>
-      </w:r>
-      <w:r>
-        <w:rPr>
-          <w:rFonts w:eastAsia="Arial MT"/>
-          <w:lang w:eastAsia="en-US"/>
-        </w:rPr>
-        <w:t>á</w:t>
-      </w:r>
-      <w:r>
-        <w:rPr>
-          <w:rFonts w:eastAsia="Arial MT"/>
-          <w:lang w:eastAsia="en-US"/>
-        </w:rPr>
-        <w:t xml:space="preserve">lise forense com 9 qrcode </w:t>
-      </w:r>
-      <w:r>
-        <w:rPr>
-          <w:rFonts w:eastAsia="Arial MT"/>
-          <w:lang w:eastAsia="en-US"/>
-        </w:rPr>
-        <w:t>com</w:t>
-      </w:r>
-      <w:r>
-        <w:rPr>
-          <w:rFonts w:eastAsia="Arial MT"/>
-          <w:lang w:eastAsia="en-US"/>
-        </w:rPr>
-        <w:t xml:space="preserve"> processamento de imagem</w:t>
-      </w:r>
-    </w:p>
-    <w:p>
-      <w:pPr>
-        <w:rPr>
-          <w:rFonts w:eastAsia="Arial MT"/>
-          <w:lang w:eastAsia="en-US"/>
-        </w:rPr>
-      </w:pPr>
-      <w:r>
-        <w:rPr>
-          <w:rFonts w:eastAsia="Arial MT"/>
-          <w:lang w:eastAsia="en-US"/>
-        </w:rPr>
-        <w:t xml:space="preserve">Posicoes </w:t>
-      </w:r>
-      <w:r>
-        <w:rPr>
-          <w:rFonts w:eastAsia="Arial MT"/>
-          <w:lang w:eastAsia="en-US"/>
-        </w:rPr>
-        <w:t>2,25|8,25|12,25|2,32|8,32|12,32|2,41|8,41|12,41</w:t>
-      </w:r>
-      <w:r>
-        <w:rPr>
-          <w:rFonts w:eastAsia="Arial MT"/>
-          <w:lang w:eastAsia="en-US"/>
-        </w:rPr>
-        <w:t>cm</w:t>
-      </w:r>
-    </w:p>
-    <w:p>
-      <w:pPr>
-        <w:rPr>
-          <w:rFonts w:eastAsia="Arial MT"/>
-          <w:lang w:eastAsia="en-US"/>
-        </w:rPr>
-      </w:pPr>
-      <w:r>
-        <w:rPr>
-          <w:rFonts w:eastAsia="Arial MT"/>
-          <w:lang w:eastAsia="en-US"/>
-        </w:rPr>
-        <w:t>75,692|297,692|445,692|75,421|297,421|445,421|75,75|297,75|445,75</w:t>
-      </w:r>
-      <w:r>
-        <w:rPr>
-          <w:rFonts w:eastAsia="Arial MT"/>
-          <w:lang w:eastAsia="en-US"/>
-        </w:rPr>
-        <w:t xml:space="preserve"> pixeis</w:t>
-      </w:r>
-    </w:p>
-    <w:p>
-      <w:pPr>
-        <w:rPr>
-          <w:rFonts w:eastAsia="Arial MT"/>
-          <w:lang w:eastAsia="en-US"/>
-        </w:rPr>
-      </w:pPr>
-    </w:p>
-    <w:p>
-      <w:pPr>
+    </w:p>
+    <w:p>
+      <w:pPr>
+        <w:rPr>
+          <w:rFonts w:eastAsia="Arial MT"/>
+          <w:lang w:eastAsia="en-US"/>
+        </w:rPr>
+      </w:pPr>
+    </w:p>
+    <w:p>
+      <w:pPr>
+        <w:keepNext/>
         <w:jc w:val="center"/>
-        <w:rPr>
-          <w:rFonts w:eastAsia="Arial MT"/>
-          <w:lang w:eastAsia="en-US"/>
-        </w:rPr>
       </w:pPr>
       <w:r>
         <w:rPr>
           <w:noProof/>
         </w:rPr>
         <w:drawing>
-          <wp:inline distT="0" distB="0" distL="0" distR="0" wp14:anchorId="7D824389" wp14:editId="61948DD7">
-            <wp:extent cx="4220821" cy="5974672"/>
-            <wp:effectExtent l="0" t="0" r="8890" b="7620"/>
-            <wp:docPr id="111" name="Picture 111" descr="Text, application&#10;&#10;Description automatically generated"/>
+          <wp:inline distT="0" distB="0" distL="0" distR="0" wp14:anchorId="695E64E3" wp14:editId="20AF4150">
+            <wp:extent cx="2785852" cy="3942893"/>
+            <wp:effectExtent l="0" t="0" r="0" b="635"/>
+            <wp:docPr id="27" name="Picture 27" descr="Chart&#10;&#10;Description automatically generated"/>
             <wp:cNvGraphicFramePr>
               <a:graphicFrameLocks xmlns:a="http://purl.oclc.org/ooxml/drawingml/main" noChangeAspect="1"/>
             </wp:cNvGraphicFramePr>
@@ -27179,7 +27240,7 @@
               <a:graphicData uri="http://purl.oclc.org/ooxml/drawingml/picture">
                 <pic:pic xmlns:pic="http://purl.oclc.org/ooxml/drawingml/picture">
                   <pic:nvPicPr>
-                    <pic:cNvPr id="111" name="Picture 111" descr="Text, application&#10;&#10;Description automatically generated"/>
+                    <pic:cNvPr id="27" name="Picture 27" descr="Chart&#10;&#10;Description automatically generated"/>
                     <pic:cNvPicPr>
                       <a:picLocks noChangeAspect="1" noChangeArrowheads="1"/>
                     </pic:cNvPicPr>
@@ -27200,7 +27261,7 @@
                   <pic:spPr bwMode="auto">
                     <a:xfrm>
                       <a:off x="0" y="0"/>
-                      <a:ext cx="4225626" cy="5981473"/>
+                      <a:ext cx="2799712" cy="3962509"/>
                     </a:xfrm>
                     <a:prstGeom prst="rect">
                       <a:avLst/>
@@ -27219,24 +27280,327 @@
     </w:p>
     <w:p>
       <w:pPr>
-        <w:rPr>
-          <w:rFonts w:eastAsia="Arial MT"/>
-          <w:lang w:eastAsia="en-US"/>
-        </w:rPr>
-      </w:pPr>
-    </w:p>
-    <w:p>
-      <w:pPr>
+        <w:pStyle w:val="Caption"/>
         <w:jc w:val="center"/>
-        <w:rPr>
-          <w:rFonts w:eastAsia="Arial MT"/>
-          <w:lang w:eastAsia="en-US"/>
-        </w:rPr>
-      </w:pPr>
+      </w:pPr>
+      <w:r>
+        <w:t xml:space="preserve">Figura </w:t>
+      </w:r>
+      <w:r>
+        <w:fldChar w:fldCharType="begin"/>
+      </w:r>
+      <w:r>
+        <w:instrText xml:space="preserve"> SEQ Figura \* ARABIC </w:instrText>
+      </w:r>
+      <w:r>
+        <w:fldChar w:fldCharType="separate"/>
+      </w:r>
       <w:r>
         <w:rPr>
           <w:noProof/>
         </w:rPr>
+        <w:t>21</w:t>
+      </w:r>
+      <w:r>
+        <w:fldChar w:fldCharType="end"/>
+      </w:r>
+      <w:r>
+        <w:t xml:space="preserve"> - Segmentos de reta no ficheiro </w:t>
+      </w:r>
+      <w:r>
+        <w:t>PDF</w:t>
+      </w:r>
+    </w:p>
+    <w:p>
+      <w:pPr>
+        <w:rPr>
+          <w:rFonts w:eastAsia="Arial MT"/>
+          <w:lang w:eastAsia="en-US"/>
+        </w:rPr>
+      </w:pPr>
+    </w:p>
+    <w:p>
+      <w:pPr>
+        <w:rPr>
+          <w:rFonts w:eastAsia="Arial MT"/>
+          <w:lang w:eastAsia="en-US"/>
+        </w:rPr>
+      </w:pPr>
+    </w:p>
+    <w:p>
+      <w:pPr>
+        <w:rPr>
+          <w:rFonts w:eastAsia="Arial MT"/>
+          <w:lang w:eastAsia="en-US"/>
+        </w:rPr>
+      </w:pPr>
+    </w:p>
+    <w:p>
+      <w:pPr>
+        <w:pStyle w:val="Subtitle"/>
+        <w:numPr>
+          <w:ilvl w:val="1"/>
+          <w:numId w:val="25"/>
+        </w:numPr>
+        <w:jc w:val="start"/>
+        <w:rPr>
+          <w:rFonts w:eastAsia="Arial MT"/>
+          <w:lang w:eastAsia="en-US"/>
+        </w:rPr>
+      </w:pPr>
+      <w:r>
+        <w:rPr>
+          <w:rFonts w:eastAsia="Arial MT"/>
+          <w:lang w:eastAsia="en-US"/>
+        </w:rPr>
+        <w:t xml:space="preserve"> An</w:t>
+      </w:r>
+      <w:r>
+        <w:rPr>
+          <w:rFonts w:eastAsia="Arial MT"/>
+          <w:lang w:eastAsia="en-US"/>
+        </w:rPr>
+        <w:t>á</w:t>
+      </w:r>
+      <w:r>
+        <w:rPr>
+          <w:rFonts w:eastAsia="Arial MT"/>
+          <w:lang w:eastAsia="en-US"/>
+        </w:rPr>
+        <w:t xml:space="preserve">lise forense com 9 qrcode </w:t>
+      </w:r>
+      <w:r>
+        <w:rPr>
+          <w:rFonts w:eastAsia="Arial MT"/>
+          <w:lang w:eastAsia="en-US"/>
+        </w:rPr>
+        <w:t>com</w:t>
+      </w:r>
+      <w:r>
+        <w:rPr>
+          <w:rFonts w:eastAsia="Arial MT"/>
+          <w:lang w:eastAsia="en-US"/>
+        </w:rPr>
+        <w:t xml:space="preserve"> processamento de imagem</w:t>
+      </w:r>
+    </w:p>
+    <w:p>
+      <w:pPr>
+        <w:rPr>
+          <w:rFonts w:eastAsia="Arial MT"/>
+          <w:lang w:eastAsia="en-US"/>
+        </w:rPr>
+      </w:pPr>
+      <w:r>
+        <w:rPr>
+          <w:rFonts w:eastAsia="Arial MT"/>
+          <w:lang w:eastAsia="en-US"/>
+        </w:rPr>
+        <w:t>Antes do surgimento da ideia de usar os segmentos de reta no qrcode surgiu a proposta de realizar processamento de imagem no qrcode. O programa desenvolvido convertia o documento PDF numa imagem PNG</w:t>
+      </w:r>
+      <w:r>
+        <w:rPr>
+          <w:rFonts w:eastAsia="Arial MT"/>
+          <w:lang w:eastAsia="en-US"/>
+        </w:rPr>
+        <w:t xml:space="preserve"> (imagem 22)</w:t>
+      </w:r>
+      <w:r>
+        <w:rPr>
+          <w:rFonts w:eastAsia="Arial MT"/>
+          <w:lang w:eastAsia="en-US"/>
+        </w:rPr>
+        <w:t>, para alterar a cor dos pixéis, a conversão é feita com a utilização do package</w:t>
+      </w:r>
+      <w:r>
+        <w:rPr>
+          <w:rFonts w:eastAsia="Arial MT"/>
+          <w:lang w:eastAsia="en-US"/>
+        </w:rPr>
+        <w:t xml:space="preserve"> Freeware.Pdf2Png</w:t>
+      </w:r>
+      <w:r>
+        <w:rPr>
+          <w:rFonts w:eastAsia="Arial MT"/>
+          <w:lang w:eastAsia="en-US"/>
+        </w:rPr>
+        <w:t>.</w:t>
+      </w:r>
+      <w:r>
+        <w:rPr>
+          <w:rFonts w:eastAsia="Arial MT"/>
+          <w:lang w:eastAsia="en-US"/>
+        </w:rPr>
+        <w:t xml:space="preserve"> De seguida calculava-se as posições dos qrcode que são as seguintes “</w:t>
+      </w:r>
+      <w:r>
+        <w:rPr>
+          <w:rFonts w:eastAsia="Arial MT"/>
+          <w:lang w:eastAsia="en-US"/>
+        </w:rPr>
+        <w:t>2,25|8,25|12,25|2,32|8,32|12,32|2,41|8,41|12,41</w:t>
+      </w:r>
+      <w:r>
+        <w:rPr>
+          <w:rFonts w:eastAsia="Arial MT"/>
+          <w:lang w:eastAsia="en-US"/>
+        </w:rPr>
+        <w:t xml:space="preserve">” cm, cuja ordem é do qrcode 1 para o 9. Com base nas posições ia se à posição de cada </w:t>
+      </w:r>
+      <w:r>
+        <w:rPr>
+          <w:rFonts w:eastAsia="Arial MT"/>
+          <w:lang w:eastAsia="en-US"/>
+        </w:rPr>
+        <w:t>q</w:t>
+      </w:r>
+      <w:r>
+        <w:rPr>
+          <w:rFonts w:eastAsia="Arial MT"/>
+          <w:lang w:eastAsia="en-US"/>
+        </w:rPr>
+        <w:t xml:space="preserve">rcode e fazia processamento </w:t>
+      </w:r>
+      <w:r>
+        <w:rPr>
+          <w:rFonts w:eastAsia="Arial MT"/>
+          <w:lang w:eastAsia="en-US"/>
+        </w:rPr>
+        <w:t xml:space="preserve">de todos os qrcode (imagem 23) e depois guardava-se a imagem do qrcode na posição para retificar se consegue ler a informação (conjunto de imagens com borda preta debaixo da imagem 23, cuja ordem da esquerda para direita e cima baixo qrcode 1 a 9). </w:t>
+      </w:r>
+      <w:r>
+        <w:rPr>
+          <w:rFonts w:eastAsia="Arial MT"/>
+          <w:lang w:eastAsia="en-US"/>
+        </w:rPr>
+        <w:t xml:space="preserve">Através dos maus resultados e difícil perceção como também o tempo de execução da mesma descartou-se esta proposta. </w:t>
+      </w:r>
+    </w:p>
+    <w:p>
+      <w:pPr>
+        <w:ind w:firstLine="18pt"/>
+        <w:rPr>
+          <w:rFonts w:eastAsia="Arial MT"/>
+          <w:lang w:eastAsia="en-US"/>
+        </w:rPr>
+      </w:pPr>
+    </w:p>
+    <w:p>
+      <w:pPr>
+        <w:rPr>
+          <w:rFonts w:eastAsia="Arial MT"/>
+          <w:lang w:eastAsia="en-US"/>
+        </w:rPr>
+      </w:pPr>
+    </w:p>
+    <w:p>
+      <w:pPr>
+        <w:keepNext/>
+        <w:jc w:val="center"/>
+      </w:pPr>
+      <w:r>
+        <w:rPr>
+          <w:noProof/>
+        </w:rPr>
+        <w:lastRenderedPageBreak/>
+        <w:drawing>
+          <wp:inline distT="0" distB="0" distL="0" distR="0" wp14:anchorId="7D824389" wp14:editId="7DA2EFD0">
+            <wp:extent cx="3752698" cy="5312030"/>
+            <wp:effectExtent l="0" t="0" r="635" b="3175"/>
+            <wp:docPr id="111" name="Picture 111" descr="Text, application&#10;&#10;Description automatically generated"/>
+            <wp:cNvGraphicFramePr>
+              <a:graphicFrameLocks xmlns:a="http://purl.oclc.org/ooxml/drawingml/main" noChangeAspect="1"/>
+            </wp:cNvGraphicFramePr>
+            <a:graphic xmlns:a="http://purl.oclc.org/ooxml/drawingml/main">
+              <a:graphicData uri="http://purl.oclc.org/ooxml/drawingml/picture">
+                <pic:pic xmlns:pic="http://purl.oclc.org/ooxml/drawingml/picture">
+                  <pic:nvPicPr>
+                    <pic:cNvPr id="111" name="Picture 111" descr="Text, application&#10;&#10;Description automatically generated"/>
+                    <pic:cNvPicPr>
+                      <a:picLocks noChangeAspect="1" noChangeArrowheads="1"/>
+                    </pic:cNvPicPr>
+                  </pic:nvPicPr>
+                  <pic:blipFill>
+                    <a:blip r:embed="rId68" cstate="print">
+                      <a:extLst>
+                        <a:ext uri="{28A0092B-C50C-407E-A947-70E740481C1C}">
+                          <a14:useLocalDpi xmlns:a14="http://schemas.microsoft.com/office/drawing/2010/main" val="0"/>
+                        </a:ext>
+                      </a:extLst>
+                    </a:blip>
+                    <a:srcRect/>
+                    <a:stretch>
+                      <a:fillRect/>
+                    </a:stretch>
+                  </pic:blipFill>
+                  <pic:spPr bwMode="auto">
+                    <a:xfrm>
+                      <a:off x="0" y="0"/>
+                      <a:ext cx="3790337" cy="5365309"/>
+                    </a:xfrm>
+                    <a:prstGeom prst="rect">
+                      <a:avLst/>
+                    </a:prstGeom>
+                    <a:noFill/>
+                    <a:ln>
+                      <a:noFill/>
+                    </a:ln>
+                  </pic:spPr>
+                </pic:pic>
+              </a:graphicData>
+            </a:graphic>
+          </wp:inline>
+        </w:drawing>
+      </w:r>
+    </w:p>
+    <w:p>
+      <w:pPr>
+        <w:pStyle w:val="Caption"/>
+        <w:jc w:val="center"/>
+      </w:pPr>
+      <w:r>
+        <w:t xml:space="preserve">Figura </w:t>
+      </w:r>
+      <w:r>
+        <w:fldChar w:fldCharType="begin"/>
+      </w:r>
+      <w:r>
+        <w:instrText xml:space="preserve"> SEQ Figura \* ARABIC </w:instrText>
+      </w:r>
+      <w:r>
+        <w:fldChar w:fldCharType="separate"/>
+      </w:r>
+      <w:r>
+        <w:rPr>
+          <w:noProof/>
+        </w:rPr>
+        <w:t>22</w:t>
+      </w:r>
+      <w:r>
+        <w:fldChar w:fldCharType="end"/>
+      </w:r>
+      <w:r>
+        <w:t xml:space="preserve"> - Qrcode com processamento de imagem</w:t>
+      </w:r>
+    </w:p>
+    <w:p>
+      <w:pPr>
+        <w:rPr>
+          <w:rFonts w:eastAsia="Arial MT"/>
+          <w:lang w:eastAsia="en-US"/>
+        </w:rPr>
+      </w:pPr>
+    </w:p>
+    <w:p>
+      <w:pPr>
+        <w:keepNext/>
+        <w:jc w:val="center"/>
+      </w:pPr>
+      <w:r>
+        <w:rPr>
+          <w:noProof/>
+        </w:rPr>
+        <w:lastRenderedPageBreak/>
         <w:drawing>
           <wp:inline distT="0" distB="0" distL="0" distR="0" wp14:anchorId="003597BF" wp14:editId="79F35128">
             <wp:extent cx="3940391" cy="5577716"/>
@@ -27255,7 +27619,7 @@
                     </pic:cNvPicPr>
                   </pic:nvPicPr>
                   <pic:blipFill>
-                    <a:blip r:embed="rId68" cstate="print">
+                    <a:blip r:embed="rId69" cstate="print">
                       <a:extLst>
                         <a:ext uri="{28A0092B-C50C-407E-A947-70E740481C1C}">
                           <a14:useLocalDpi xmlns:a14="http://schemas.microsoft.com/office/drawing/2010/main" val="0"/>
@@ -27317,12 +27681,33 @@
     </w:p>
     <w:p>
       <w:pPr>
+        <w:pStyle w:val="Caption"/>
         <w:jc w:val="center"/>
-        <w:rPr>
-          <w:rFonts w:eastAsia="Arial MT"/>
-          <w:lang w:eastAsia="en-US"/>
-        </w:rPr>
-      </w:pPr>
+      </w:pPr>
+      <w:r>
+        <w:t xml:space="preserve">Figura </w:t>
+      </w:r>
+      <w:r>
+        <w:fldChar w:fldCharType="begin"/>
+      </w:r>
+      <w:r>
+        <w:instrText xml:space="preserve"> SEQ Figura \* ARABIC </w:instrText>
+      </w:r>
+      <w:r>
+        <w:fldChar w:fldCharType="separate"/>
+      </w:r>
+      <w:r>
+        <w:rPr>
+          <w:noProof/>
+        </w:rPr>
+        <w:t>23</w:t>
+      </w:r>
+      <w:r>
+        <w:fldChar w:fldCharType="end"/>
+      </w:r>
+      <w:r>
+        <w:t xml:space="preserve"> - Pós processamento</w:t>
+      </w:r>
     </w:p>
     <w:p>
       <w:pPr>
@@ -27332,14 +27717,40 @@
           <w:lang w:eastAsia="en-US"/>
         </w:rPr>
       </w:pPr>
+    </w:p>
+    <w:p>
+      <w:pPr>
+        <w:jc w:val="center"/>
+        <w:rPr>
+          <w:rFonts w:eastAsia="Arial MT"/>
+          <w:lang w:eastAsia="en-US"/>
+        </w:rPr>
+      </w:pPr>
+    </w:p>
+    <w:p>
+      <w:pPr>
+        <w:jc w:val="center"/>
+        <w:rPr>
+          <w:rFonts w:eastAsia="Arial MT"/>
+          <w:lang w:eastAsia="en-US"/>
+        </w:rPr>
+      </w:pPr>
       <w:r>
         <w:rPr>
           <w:noProof/>
         </w:rPr>
         <w:drawing>
-          <wp:inline distT="0" distB="0" distL="0" distR="0" wp14:anchorId="086754CD" wp14:editId="1A36E70C">
+          <wp:anchor distT="0" distB="0" distL="114300" distR="114300" simplePos="0" relativeHeight="251693056" behindDoc="0" locked="0" layoutInCell="1" allowOverlap="1" wp14:anchorId="086754CD" wp14:editId="2153B54B">
+            <wp:simplePos x="0" y="0"/>
+            <wp:positionH relativeFrom="column">
+              <wp:posOffset>399364</wp:posOffset>
+            </wp:positionH>
+            <wp:positionV relativeFrom="paragraph">
+              <wp:posOffset>26035</wp:posOffset>
+            </wp:positionV>
             <wp:extent cx="1522730" cy="1522730"/>
             <wp:effectExtent l="19050" t="19050" r="20320" b="20320"/>
+            <wp:wrapSquare wrapText="bothSides"/>
             <wp:docPr id="112" name="Picture 112"/>
             <wp:cNvGraphicFramePr>
               <a:graphicFrameLocks xmlns:a="http://purl.oclc.org/ooxml/drawingml/main" noChangeAspect="1"/>
@@ -27349,79 +27760,6 @@
                 <pic:pic xmlns:pic="http://purl.oclc.org/ooxml/drawingml/picture">
                   <pic:nvPicPr>
                     <pic:cNvPr id="0" name="Picture 33"/>
-                    <pic:cNvPicPr>
-                      <a:picLocks noChangeAspect="1" noChangeArrowheads="1"/>
-                    </pic:cNvPicPr>
-                  </pic:nvPicPr>
-                  <pic:blipFill>
-                    <a:blip r:embed="rId69" cstate="print">
-                      <a:extLst>
-                        <a:ext uri="{28A0092B-C50C-407E-A947-70E740481C1C}">
-                          <a14:useLocalDpi xmlns:a14="http://schemas.microsoft.com/office/drawing/2010/main" val="0"/>
-                        </a:ext>
-                      </a:extLst>
-                    </a:blip>
-                    <a:srcRect/>
-                    <a:stretch>
-                      <a:fillRect/>
-                    </a:stretch>
-                  </pic:blipFill>
-                  <pic:spPr bwMode="auto">
-                    <a:xfrm>
-                      <a:off x="0" y="0"/>
-                      <a:ext cx="1522730" cy="1522730"/>
-                    </a:xfrm>
-                    <a:prstGeom prst="rect">
-                      <a:avLst/>
-                    </a:prstGeom>
-                    <a:noFill/>
-                    <a:ln>
-                      <a:solidFill>
-                        <a:schemeClr val="accent1"/>
-                      </a:solidFill>
-                    </a:ln>
-                  </pic:spPr>
-                </pic:pic>
-              </a:graphicData>
-            </a:graphic>
-          </wp:inline>
-        </w:drawing>
-      </w:r>
-    </w:p>
-    <w:p>
-      <w:pPr>
-        <w:jc w:val="center"/>
-        <w:rPr>
-          <w:rFonts w:eastAsia="Arial MT"/>
-          <w:lang w:eastAsia="en-US"/>
-        </w:rPr>
-      </w:pPr>
-    </w:p>
-    <w:p>
-      <w:pPr>
-        <w:jc w:val="center"/>
-        <w:rPr>
-          <w:rFonts w:eastAsia="Arial MT"/>
-          <w:lang w:eastAsia="en-US"/>
-        </w:rPr>
-      </w:pPr>
-      <w:r>
-        <w:rPr>
-          <w:noProof/>
-        </w:rPr>
-        <w:drawing>
-          <wp:inline distT="0" distB="0" distL="0" distR="0" wp14:anchorId="01643AD5" wp14:editId="7F3AE3A1">
-            <wp:extent cx="1522730" cy="1522730"/>
-            <wp:effectExtent l="19050" t="19050" r="20320" b="20320"/>
-            <wp:docPr id="113" name="Picture 113" descr="Graphical user interface, application&#10;&#10;Description automatically generated"/>
-            <wp:cNvGraphicFramePr>
-              <a:graphicFrameLocks xmlns:a="http://purl.oclc.org/ooxml/drawingml/main" noChangeAspect="1"/>
-            </wp:cNvGraphicFramePr>
-            <a:graphic xmlns:a="http://purl.oclc.org/ooxml/drawingml/main">
-              <a:graphicData uri="http://purl.oclc.org/ooxml/drawingml/picture">
-                <pic:pic xmlns:pic="http://purl.oclc.org/ooxml/drawingml/picture">
-                  <pic:nvPicPr>
-                    <pic:cNvPr id="113" name="Picture 113" descr="Graphical user interface, application&#10;&#10;Description automatically generated"/>
                     <pic:cNvPicPr>
                       <a:picLocks noChangeAspect="1" noChangeArrowheads="1"/>
                     </pic:cNvPicPr>
@@ -27450,43 +27788,33 @@
                     <a:noFill/>
                     <a:ln>
                       <a:solidFill>
-                        <a:schemeClr val="accent1"/>
+                        <a:schemeClr val="tx1"/>
                       </a:solidFill>
                     </a:ln>
                   </pic:spPr>
                 </pic:pic>
               </a:graphicData>
             </a:graphic>
-          </wp:inline>
+          </wp:anchor>
         </w:drawing>
       </w:r>
-    </w:p>
-    <w:p>
-      <w:pPr>
-        <w:jc w:val="center"/>
-        <w:rPr>
-          <w:rFonts w:eastAsia="Arial MT"/>
-          <w:lang w:eastAsia="en-US"/>
-        </w:rPr>
-      </w:pPr>
-    </w:p>
-    <w:p>
-      <w:pPr>
-        <w:jc w:val="center"/>
-        <w:rPr>
-          <w:rFonts w:eastAsia="Arial MT"/>
-          <w:lang w:eastAsia="en-US"/>
-        </w:rPr>
-      </w:pPr>
       <w:r>
         <w:rPr>
           <w:noProof/>
         </w:rPr>
         <w:drawing>
-          <wp:inline distT="0" distB="0" distL="0" distR="0" wp14:anchorId="5B03239C" wp14:editId="6DE0CF98">
-            <wp:extent cx="1522730" cy="1522730"/>
-            <wp:effectExtent l="19050" t="19050" r="20320" b="20320"/>
-            <wp:docPr id="114" name="Picture 114" descr="Graphical user interface&#10;&#10;Description automatically generated with low confidence"/>
+          <wp:anchor distT="0" distB="0" distL="114300" distR="114300" simplePos="0" relativeHeight="251696128" behindDoc="0" locked="0" layoutInCell="1" allowOverlap="1" wp14:anchorId="01643AD5" wp14:editId="52FC05AF">
+            <wp:simplePos x="0" y="0"/>
+            <wp:positionH relativeFrom="column">
+              <wp:posOffset>2214118</wp:posOffset>
+            </wp:positionH>
+            <wp:positionV relativeFrom="paragraph">
+              <wp:posOffset>19354</wp:posOffset>
+            </wp:positionV>
+            <wp:extent cx="1522730" cy="1509395"/>
+            <wp:effectExtent l="19050" t="19050" r="20320" b="14605"/>
+            <wp:wrapSquare wrapText="bothSides"/>
+            <wp:docPr id="113" name="Picture 113" descr="Graphical user interface, application&#10;&#10;Description automatically generated"/>
             <wp:cNvGraphicFramePr>
               <a:graphicFrameLocks xmlns:a="http://purl.oclc.org/ooxml/drawingml/main" noChangeAspect="1"/>
             </wp:cNvGraphicFramePr>
@@ -27494,7 +27822,7 @@
               <a:graphicData uri="http://purl.oclc.org/ooxml/drawingml/picture">
                 <pic:pic xmlns:pic="http://purl.oclc.org/ooxml/drawingml/picture">
                   <pic:nvPicPr>
-                    <pic:cNvPr id="114" name="Picture 114" descr="Graphical user interface&#10;&#10;Description automatically generated with low confidence"/>
+                    <pic:cNvPr id="113" name="Picture 113" descr="Graphical user interface, application&#10;&#10;Description automatically generated"/>
                     <pic:cNvPicPr>
                       <a:picLocks noChangeAspect="1" noChangeArrowheads="1"/>
                     </pic:cNvPicPr>
@@ -27515,7 +27843,7 @@
                   <pic:spPr bwMode="auto">
                     <a:xfrm>
                       <a:off x="0" y="0"/>
-                      <a:ext cx="1522730" cy="1522730"/>
+                      <a:ext cx="1522730" cy="1509395"/>
                     </a:xfrm>
                     <a:prstGeom prst="rect">
                       <a:avLst/>
@@ -27523,43 +27851,36 @@
                     <a:noFill/>
                     <a:ln>
                       <a:solidFill>
-                        <a:schemeClr val="accent1"/>
+                        <a:schemeClr val="tx1"/>
                       </a:solidFill>
                     </a:ln>
                   </pic:spPr>
                 </pic:pic>
               </a:graphicData>
             </a:graphic>
-          </wp:inline>
+            <wp14:sizeRelV relativeFrom="margin">
+              <wp14:pctHeight>0%</wp14:pctHeight>
+            </wp14:sizeRelV>
+          </wp:anchor>
         </w:drawing>
       </w:r>
-    </w:p>
-    <w:p>
-      <w:pPr>
-        <w:jc w:val="center"/>
-        <w:rPr>
-          <w:rFonts w:eastAsia="Arial MT"/>
-          <w:lang w:eastAsia="en-US"/>
-        </w:rPr>
-      </w:pPr>
-    </w:p>
-    <w:p>
-      <w:pPr>
-        <w:jc w:val="center"/>
-        <w:rPr>
-          <w:rFonts w:eastAsia="Arial MT"/>
-          <w:lang w:eastAsia="en-US"/>
-        </w:rPr>
-      </w:pPr>
       <w:r>
         <w:rPr>
           <w:noProof/>
         </w:rPr>
         <w:drawing>
-          <wp:inline distT="0" distB="0" distL="0" distR="0" wp14:anchorId="250B44DE" wp14:editId="08B643A4">
+          <wp:anchor distT="0" distB="0" distL="114300" distR="114300" simplePos="0" relativeHeight="251697152" behindDoc="0" locked="0" layoutInCell="1" allowOverlap="1" wp14:anchorId="5B03239C" wp14:editId="68F14080">
+            <wp:simplePos x="0" y="0"/>
+            <wp:positionH relativeFrom="column">
+              <wp:posOffset>4057015</wp:posOffset>
+            </wp:positionH>
+            <wp:positionV relativeFrom="paragraph">
+              <wp:posOffset>26670</wp:posOffset>
+            </wp:positionV>
             <wp:extent cx="1522730" cy="1522730"/>
             <wp:effectExtent l="19050" t="19050" r="20320" b="20320"/>
-            <wp:docPr id="115" name="Picture 115" descr="Qr code&#10;&#10;Description automatically generated with low confidence"/>
+            <wp:wrapSquare wrapText="bothSides"/>
+            <wp:docPr id="114" name="Picture 114" descr="Graphical user interface&#10;&#10;Description automatically generated with low confidence"/>
             <wp:cNvGraphicFramePr>
               <a:graphicFrameLocks xmlns:a="http://purl.oclc.org/ooxml/drawingml/main" noChangeAspect="1"/>
             </wp:cNvGraphicFramePr>
@@ -27567,7 +27888,7 @@
               <a:graphicData uri="http://purl.oclc.org/ooxml/drawingml/picture">
                 <pic:pic xmlns:pic="http://purl.oclc.org/ooxml/drawingml/picture">
                   <pic:nvPicPr>
-                    <pic:cNvPr id="115" name="Picture 115" descr="Qr code&#10;&#10;Description automatically generated with low confidence"/>
+                    <pic:cNvPr id="114" name="Picture 114" descr="Graphical user interface&#10;&#10;Description automatically generated with low confidence"/>
                     <pic:cNvPicPr>
                       <a:picLocks noChangeAspect="1" noChangeArrowheads="1"/>
                     </pic:cNvPicPr>
@@ -27596,14 +27917,14 @@
                     <a:noFill/>
                     <a:ln>
                       <a:solidFill>
-                        <a:schemeClr val="accent1"/>
+                        <a:schemeClr val="tx1"/>
                       </a:solidFill>
                     </a:ln>
                   </pic:spPr>
                 </pic:pic>
               </a:graphicData>
             </a:graphic>
-          </wp:inline>
+          </wp:anchor>
         </w:drawing>
       </w:r>
     </w:p>
@@ -27615,15 +27936,68 @@
           <w:lang w:eastAsia="en-US"/>
         </w:rPr>
       </w:pPr>
+    </w:p>
+    <w:p>
+      <w:pPr>
+        <w:jc w:val="center"/>
+        <w:rPr>
+          <w:rFonts w:eastAsia="Arial MT"/>
+          <w:lang w:eastAsia="en-US"/>
+        </w:rPr>
+      </w:pPr>
+    </w:p>
+    <w:p>
+      <w:pPr>
+        <w:jc w:val="center"/>
+        <w:rPr>
+          <w:rFonts w:eastAsia="Arial MT"/>
+          <w:lang w:eastAsia="en-US"/>
+        </w:rPr>
+      </w:pPr>
+    </w:p>
+    <w:p>
+      <w:pPr>
+        <w:jc w:val="center"/>
+        <w:rPr>
+          <w:rFonts w:eastAsia="Arial MT"/>
+          <w:lang w:eastAsia="en-US"/>
+        </w:rPr>
+      </w:pPr>
+    </w:p>
+    <w:p>
+      <w:pPr>
+        <w:jc w:val="center"/>
+        <w:rPr>
+          <w:rFonts w:eastAsia="Arial MT"/>
+          <w:lang w:eastAsia="en-US"/>
+        </w:rPr>
+      </w:pPr>
+    </w:p>
+    <w:p>
+      <w:pPr>
+        <w:jc w:val="center"/>
+        <w:rPr>
+          <w:rFonts w:eastAsia="Arial MT"/>
+          <w:lang w:eastAsia="en-US"/>
+        </w:rPr>
+      </w:pPr>
       <w:r>
         <w:rPr>
           <w:noProof/>
         </w:rPr>
         <w:drawing>
-          <wp:inline distT="0" distB="0" distL="0" distR="0" wp14:anchorId="275EFB73" wp14:editId="35525C85">
+          <wp:anchor distT="0" distB="0" distL="114300" distR="114300" simplePos="0" relativeHeight="251698176" behindDoc="0" locked="0" layoutInCell="1" allowOverlap="1" wp14:anchorId="250B44DE" wp14:editId="30BC2651">
+            <wp:simplePos x="0" y="0"/>
+            <wp:positionH relativeFrom="column">
+              <wp:posOffset>370789</wp:posOffset>
+            </wp:positionH>
+            <wp:positionV relativeFrom="paragraph">
+              <wp:posOffset>847370</wp:posOffset>
+            </wp:positionV>
             <wp:extent cx="1522730" cy="1522730"/>
             <wp:effectExtent l="19050" t="19050" r="20320" b="20320"/>
-            <wp:docPr id="116" name="Picture 116" descr="Qr code&#10;&#10;Description automatically generated"/>
+            <wp:wrapSquare wrapText="bothSides"/>
+            <wp:docPr id="115" name="Picture 115" descr="Qr code&#10;&#10;Description automatically generated with low confidence"/>
             <wp:cNvGraphicFramePr>
               <a:graphicFrameLocks xmlns:a="http://purl.oclc.org/ooxml/drawingml/main" noChangeAspect="1"/>
             </wp:cNvGraphicFramePr>
@@ -27631,7 +28005,7 @@
               <a:graphicData uri="http://purl.oclc.org/ooxml/drawingml/picture">
                 <pic:pic xmlns:pic="http://purl.oclc.org/ooxml/drawingml/picture">
                   <pic:nvPicPr>
-                    <pic:cNvPr id="116" name="Picture 116" descr="Qr code&#10;&#10;Description automatically generated"/>
+                    <pic:cNvPr id="115" name="Picture 115" descr="Qr code&#10;&#10;Description automatically generated with low confidence"/>
                     <pic:cNvPicPr>
                       <a:picLocks noChangeAspect="1" noChangeArrowheads="1"/>
                     </pic:cNvPicPr>
@@ -27660,14 +28034,14 @@
                     <a:noFill/>
                     <a:ln>
                       <a:solidFill>
-                        <a:schemeClr val="accent1"/>
+                        <a:schemeClr val="tx1"/>
                       </a:solidFill>
                     </a:ln>
                   </pic:spPr>
                 </pic:pic>
               </a:graphicData>
             </a:graphic>
-          </wp:inline>
+          </wp:anchor>
         </w:drawing>
       </w:r>
     </w:p>
@@ -27693,9 +28067,17 @@
           <w:noProof/>
         </w:rPr>
         <w:drawing>
-          <wp:inline distT="0" distB="0" distL="0" distR="0" wp14:anchorId="4D468D80" wp14:editId="671ECAF5">
+          <wp:anchor distT="0" distB="0" distL="114300" distR="114300" simplePos="0" relativeHeight="251700224" behindDoc="0" locked="0" layoutInCell="1" allowOverlap="1" wp14:anchorId="4D468D80" wp14:editId="56E53735">
+            <wp:simplePos x="0" y="0"/>
+            <wp:positionH relativeFrom="column">
+              <wp:posOffset>4043045</wp:posOffset>
+            </wp:positionH>
+            <wp:positionV relativeFrom="paragraph">
+              <wp:posOffset>533603</wp:posOffset>
+            </wp:positionV>
             <wp:extent cx="1522730" cy="1522730"/>
             <wp:effectExtent l="19050" t="19050" r="20320" b="20320"/>
+            <wp:wrapSquare wrapText="bothSides"/>
             <wp:docPr id="118" name="Picture 118" descr="A picture containing qr code&#10;&#10;Description automatically generated"/>
             <wp:cNvGraphicFramePr>
               <a:graphicFrameLocks xmlns:a="http://purl.oclc.org/ooxml/drawingml/main" noChangeAspect="1"/>
@@ -27733,34 +28115,33 @@
                     <a:noFill/>
                     <a:ln>
                       <a:solidFill>
-                        <a:schemeClr val="accent1"/>
+                        <a:schemeClr val="tx1"/>
                       </a:solidFill>
                     </a:ln>
                   </pic:spPr>
                 </pic:pic>
               </a:graphicData>
             </a:graphic>
-          </wp:inline>
+          </wp:anchor>
         </w:drawing>
       </w:r>
-    </w:p>
-    <w:p>
-      <w:pPr>
-        <w:jc w:val="center"/>
-        <w:rPr>
-          <w:rFonts w:eastAsia="Arial MT"/>
-          <w:lang w:eastAsia="en-US"/>
-        </w:rPr>
-      </w:pPr>
       <w:r>
         <w:rPr>
           <w:noProof/>
         </w:rPr>
         <w:drawing>
-          <wp:inline distT="0" distB="0" distL="0" distR="0" wp14:anchorId="5AD58053" wp14:editId="5CB4613D">
+          <wp:anchor distT="0" distB="0" distL="114300" distR="114300" simplePos="0" relativeHeight="251699200" behindDoc="0" locked="0" layoutInCell="1" allowOverlap="1" wp14:anchorId="275EFB73" wp14:editId="5E86991A">
+            <wp:simplePos x="0" y="0"/>
+            <wp:positionH relativeFrom="column">
+              <wp:posOffset>2199513</wp:posOffset>
+            </wp:positionH>
+            <wp:positionV relativeFrom="paragraph">
+              <wp:posOffset>554939</wp:posOffset>
+            </wp:positionV>
             <wp:extent cx="1522730" cy="1522730"/>
             <wp:effectExtent l="19050" t="19050" r="20320" b="20320"/>
-            <wp:docPr id="119" name="Picture 119" descr="Qr code&#10;&#10;Description automatically generated with low confidence"/>
+            <wp:wrapSquare wrapText="bothSides"/>
+            <wp:docPr id="116" name="Picture 116" descr="Qr code&#10;&#10;Description automatically generated"/>
             <wp:cNvGraphicFramePr>
               <a:graphicFrameLocks xmlns:a="http://purl.oclc.org/ooxml/drawingml/main" noChangeAspect="1"/>
             </wp:cNvGraphicFramePr>
@@ -27768,7 +28149,7 @@
               <a:graphicData uri="http://purl.oclc.org/ooxml/drawingml/picture">
                 <pic:pic xmlns:pic="http://purl.oclc.org/ooxml/drawingml/picture">
                   <pic:nvPicPr>
-                    <pic:cNvPr id="119" name="Picture 119" descr="Qr code&#10;&#10;Description automatically generated with low confidence"/>
+                    <pic:cNvPr id="116" name="Picture 116" descr="Qr code&#10;&#10;Description automatically generated"/>
                     <pic:cNvPicPr>
                       <a:picLocks noChangeAspect="1" noChangeArrowheads="1"/>
                     </pic:cNvPicPr>
@@ -27797,14 +28178,14 @@
                     <a:noFill/>
                     <a:ln>
                       <a:solidFill>
-                        <a:schemeClr val="accent1"/>
+                        <a:schemeClr val="tx1"/>
                       </a:solidFill>
                     </a:ln>
                   </pic:spPr>
                 </pic:pic>
               </a:graphicData>
             </a:graphic>
-          </wp:inline>
+          </wp:anchor>
         </w:drawing>
       </w:r>
     </w:p>
@@ -27816,14 +28197,59 @@
           <w:lang w:eastAsia="en-US"/>
         </w:rPr>
       </w:pPr>
+    </w:p>
+    <w:p>
+      <w:pPr>
+        <w:jc w:val="center"/>
+        <w:rPr>
+          <w:rFonts w:eastAsia="Arial MT"/>
+          <w:lang w:eastAsia="en-US"/>
+        </w:rPr>
+      </w:pPr>
+    </w:p>
+    <w:p>
+      <w:pPr>
+        <w:jc w:val="center"/>
+        <w:rPr>
+          <w:rFonts w:eastAsia="Arial MT"/>
+          <w:lang w:eastAsia="en-US"/>
+        </w:rPr>
+      </w:pPr>
+    </w:p>
+    <w:p>
+      <w:pPr>
+        <w:jc w:val="center"/>
+        <w:rPr>
+          <w:rFonts w:eastAsia="Arial MT"/>
+          <w:lang w:eastAsia="en-US"/>
+        </w:rPr>
+      </w:pPr>
+    </w:p>
+    <w:p>
+      <w:pPr>
+        <w:jc w:val="center"/>
+        <w:rPr>
+          <w:rFonts w:eastAsia="Arial MT"/>
+          <w:lang w:eastAsia="en-US"/>
+        </w:rPr>
+      </w:pPr>
       <w:r>
         <w:rPr>
           <w:noProof/>
         </w:rPr>
+        <w:lastRenderedPageBreak/>
         <w:drawing>
-          <wp:inline distT="0" distB="0" distL="0" distR="0" wp14:anchorId="771B770E" wp14:editId="3F4346DE">
+          <wp:anchor distT="0" distB="0" distL="114300" distR="114300" simplePos="0" relativeHeight="251702272" behindDoc="0" locked="0" layoutInCell="1" allowOverlap="1" wp14:anchorId="193737ED" wp14:editId="71209054">
+            <wp:simplePos x="0" y="0"/>
+            <wp:positionH relativeFrom="margin">
+              <wp:posOffset>2214118</wp:posOffset>
+            </wp:positionH>
+            <wp:positionV relativeFrom="paragraph">
+              <wp:posOffset>26670</wp:posOffset>
+            </wp:positionV>
             <wp:extent cx="1522730" cy="1522730"/>
             <wp:effectExtent l="19050" t="19050" r="20320" b="20320"/>
+            <wp:wrapSquare wrapText="bothSides"/>
             <wp:docPr id="120" name="Picture 120" descr="Qr code&#10;&#10;Description automatically generated"/>
             <wp:cNvGraphicFramePr>
               <a:graphicFrameLocks xmlns:a="http://purl.oclc.org/ooxml/drawingml/main" noChangeAspect="1"/>
@@ -27861,52 +28287,33 @@
                     <a:noFill/>
                     <a:ln>
                       <a:solidFill>
-                        <a:schemeClr val="accent1"/>
+                        <a:schemeClr val="tx1"/>
                       </a:solidFill>
                     </a:ln>
                   </pic:spPr>
                 </pic:pic>
               </a:graphicData>
             </a:graphic>
-          </wp:inline>
+          </wp:anchor>
         </w:drawing>
       </w:r>
-    </w:p>
-    <w:p>
-      <w:pPr>
-        <w:jc w:val="center"/>
-        <w:rPr>
-          <w:rFonts w:eastAsia="Arial MT"/>
-          <w:lang w:eastAsia="en-US"/>
-        </w:rPr>
-      </w:pPr>
-    </w:p>
-    <w:p>
-      <w:pPr>
-        <w:jc w:val="center"/>
-        <w:rPr>
-          <w:rFonts w:eastAsia="Arial MT"/>
-          <w:lang w:eastAsia="en-US"/>
-        </w:rPr>
-      </w:pPr>
-    </w:p>
-    <w:p>
-      <w:pPr>
-        <w:jc w:val="center"/>
-        <w:rPr>
-          <w:rFonts w:eastAsia="Arial MT"/>
-          <w:lang w:eastAsia="en-US"/>
-        </w:rPr>
-      </w:pPr>
       <w:r>
         <w:rPr>
           <w:noProof/>
         </w:rPr>
         <w:drawing>
-          <wp:inline distT="0" distB="0" distL="0" distR="0" wp14:anchorId="4A1D5C4C" wp14:editId="0EFDF46F">
+          <wp:anchor distT="0" distB="0" distL="114300" distR="114300" simplePos="0" relativeHeight="251701248" behindDoc="0" locked="0" layoutInCell="1" allowOverlap="1" wp14:anchorId="5AD58053" wp14:editId="09239A6D">
+            <wp:simplePos x="0" y="0"/>
+            <wp:positionH relativeFrom="column">
+              <wp:posOffset>4115715</wp:posOffset>
+            </wp:positionH>
+            <wp:positionV relativeFrom="paragraph">
+              <wp:posOffset>19050</wp:posOffset>
+            </wp:positionV>
             <wp:extent cx="1522730" cy="1522730"/>
             <wp:effectExtent l="19050" t="19050" r="20320" b="20320"/>
-            <wp:docPr id="121" name="Picture 121" descr="A picture containing qr code&#10;&#10;Description automatically generated"/>
+            <wp:wrapSquare wrapText="bothSides"/>
+            <wp:docPr id="119" name="Picture 119" descr="Qr code&#10;&#10;Description automatically generated with low confidence"/>
             <wp:cNvGraphicFramePr>
               <a:graphicFrameLocks xmlns:a="http://purl.oclc.org/ooxml/drawingml/main" noChangeAspect="1"/>
             </wp:cNvGraphicFramePr>
@@ -27914,7 +28321,7 @@
               <a:graphicData uri="http://purl.oclc.org/ooxml/drawingml/picture">
                 <pic:pic xmlns:pic="http://purl.oclc.org/ooxml/drawingml/picture">
                   <pic:nvPicPr>
-                    <pic:cNvPr id="121" name="Picture 121" descr="A picture containing qr code&#10;&#10;Description automatically generated"/>
+                    <pic:cNvPr id="119" name="Picture 119" descr="Qr code&#10;&#10;Description automatically generated with low confidence"/>
                     <pic:cNvPicPr>
                       <a:picLocks noChangeAspect="1" noChangeArrowheads="1"/>
                     </pic:cNvPicPr>
@@ -27943,7 +28350,62 @@
                     <a:noFill/>
                     <a:ln>
                       <a:solidFill>
-                        <a:schemeClr val="accent1"/>
+                        <a:schemeClr val="tx1"/>
+                      </a:solidFill>
+                    </a:ln>
+                  </pic:spPr>
+                </pic:pic>
+              </a:graphicData>
+            </a:graphic>
+          </wp:anchor>
+        </w:drawing>
+      </w:r>
+      <w:r>
+        <w:rPr>
+          <w:noProof/>
+        </w:rPr>
+        <w:drawing>
+          <wp:inline distT="0" distB="0" distL="0" distR="0" wp14:anchorId="4A1D5C4C" wp14:editId="137E259C">
+            <wp:extent cx="1522730" cy="1522730"/>
+            <wp:effectExtent l="19050" t="19050" r="20320" b="20320"/>
+            <wp:docPr id="121" name="Picture 121" descr="A picture containing qr code&#10;&#10;Description automatically generated"/>
+            <wp:cNvGraphicFramePr>
+              <a:graphicFrameLocks xmlns:a="http://purl.oclc.org/ooxml/drawingml/main" noChangeAspect="1"/>
+            </wp:cNvGraphicFramePr>
+            <a:graphic xmlns:a="http://purl.oclc.org/ooxml/drawingml/main">
+              <a:graphicData uri="http://purl.oclc.org/ooxml/drawingml/picture">
+                <pic:pic xmlns:pic="http://purl.oclc.org/ooxml/drawingml/picture">
+                  <pic:nvPicPr>
+                    <pic:cNvPr id="121" name="Picture 121" descr="A picture containing qr code&#10;&#10;Description automatically generated"/>
+                    <pic:cNvPicPr>
+                      <a:picLocks noChangeAspect="1" noChangeArrowheads="1"/>
+                    </pic:cNvPicPr>
+                  </pic:nvPicPr>
+                  <pic:blipFill>
+                    <a:blip r:embed="rId78" cstate="print">
+                      <a:extLst>
+                        <a:ext uri="{28A0092B-C50C-407E-A947-70E740481C1C}">
+                          <a14:useLocalDpi xmlns:a14="http://schemas.microsoft.com/office/drawing/2010/main" val="0"/>
+                        </a:ext>
+                      </a:extLst>
+                    </a:blip>
+                    <a:srcRect/>
+                    <a:stretch>
+                      <a:fillRect/>
+                    </a:stretch>
+                  </pic:blipFill>
+                  <pic:spPr bwMode="auto">
+                    <a:xfrm>
+                      <a:off x="0" y="0"/>
+                      <a:ext cx="1522730" cy="1522730"/>
+                    </a:xfrm>
+                    <a:prstGeom prst="rect">
+                      <a:avLst/>
+                    </a:prstGeom>
+                    <a:noFill/>
+                    <a:ln>
+                      <a:solidFill>
+                        <a:schemeClr val="tx1"/>
                       </a:solidFill>
                     </a:ln>
                   </pic:spPr>
@@ -27965,46 +28427,32 @@
     </w:p>
     <w:p>
       <w:pPr>
-        <w:pStyle w:val="Subtitle"/>
-        <w:numPr>
-          <w:ilvl w:val="1"/>
-          <w:numId w:val="27"/>
-        </w:numPr>
-        <w:jc w:val="start"/>
-        <w:rPr>
-          <w:rFonts w:eastAsia="Arial MT"/>
-          <w:lang w:eastAsia="en-US"/>
-        </w:rPr>
-      </w:pPr>
-      <w:r>
-        <w:rPr>
-          <w:rFonts w:eastAsia="Arial MT"/>
-          <w:lang w:eastAsia="en-US"/>
-        </w:rPr>
-        <w:t xml:space="preserve"> Análise forense com 9 qrcode sem processamento de imagem</w:t>
-      </w:r>
-    </w:p>
-    <w:p>
-      <w:pPr>
-        <w:jc w:val="center"/>
-        <w:rPr>
-          <w:rFonts w:eastAsia="Arial MT"/>
-          <w:lang w:eastAsia="en-US"/>
-        </w:rPr>
-      </w:pPr>
-    </w:p>
-    <w:p>
-      <w:pPr>
-        <w:rPr>
-          <w:rFonts w:eastAsia="Arial MT"/>
-          <w:lang w:eastAsia="en-US"/>
-        </w:rPr>
-      </w:pPr>
-      <w:r>
-        <w:rPr>
-          <w:rFonts w:eastAsia="Arial MT"/>
-          <w:lang w:eastAsia="en-US"/>
-        </w:rPr>
+        <w:rPr>
+          <w:rFonts w:eastAsia="Arial MT"/>
+          <w:lang w:eastAsia="en-US"/>
+        </w:rPr>
+      </w:pPr>
+      <w:r>
+        <w:rPr>
+          <w:rFonts w:eastAsia="Arial MT"/>
+          <w:lang w:eastAsia="en-US"/>
+        </w:rPr>
+        <w:br w:type="page"/>
+      </w:r>
+    </w:p>
+    <w:p>
+      <w:pPr>
+        <w:rPr>
+          <w:rFonts w:eastAsia="Arial MT"/>
+          <w:lang w:eastAsia="en-US"/>
+        </w:rPr>
+      </w:pPr>
+      <w:r>
+        <w:rPr>
+          <w:rFonts w:eastAsia="Arial MT"/>
+          <w:lang w:eastAsia="en-US"/>
+        </w:rPr>
+        <w:lastRenderedPageBreak/>
         <w:br w:type="page"/>
       </w:r>
     </w:p>
@@ -28020,17 +28468,18 @@
           <w:lang w:eastAsia="en-US"/>
         </w:rPr>
       </w:pPr>
-      <w:bookmarkStart w:id="82" w:name="_Toc110089920"/>
-      <w:bookmarkStart w:id="83" w:name="_Hlk106727777"/>
-      <w:bookmarkStart w:id="84" w:name="_Hlk110033960"/>
-      <w:r>
-        <w:rPr>
-          <w:rFonts w:eastAsia="Arial MT"/>
-          <w:lang w:eastAsia="en-US"/>
-        </w:rPr>
+      <w:bookmarkStart w:id="83" w:name="_Toc110089920"/>
+      <w:bookmarkStart w:id="84" w:name="_Hlk106727777"/>
+      <w:bookmarkStart w:id="85" w:name="_Hlk110033960"/>
+      <w:r>
+        <w:rPr>
+          <w:rFonts w:eastAsia="Arial MT"/>
+          <w:lang w:eastAsia="en-US"/>
+        </w:rPr>
+        <w:lastRenderedPageBreak/>
         <w:t>Proposta de desenvolvimento</w:t>
       </w:r>
-      <w:bookmarkEnd w:id="82"/>
+      <w:bookmarkEnd w:id="83"/>
       <w:r>
         <w:rPr>
           <w:rFonts w:eastAsia="Arial MT"/>
@@ -28039,7 +28488,7 @@
         <w:t xml:space="preserve"> </w:t>
       </w:r>
     </w:p>
-    <w:bookmarkEnd w:id="83"/>
+    <w:bookmarkEnd w:id="84"/>
     <w:p>
       <w:pPr>
         <w:ind w:firstLine="36pt"/>
@@ -28244,7 +28693,7 @@
         <w:t xml:space="preserve"> </w:t>
       </w:r>
     </w:p>
-    <w:bookmarkEnd w:id="84"/>
+    <w:bookmarkEnd w:id="85"/>
     <w:p>
       <w:pPr>
         <w:rPr>
@@ -28292,14 +28741,15 @@
         </w:rPr>
         <w:br w:type="page"/>
       </w:r>
-      <w:bookmarkStart w:id="85" w:name="_Toc110089921"/>
-      <w:bookmarkStart w:id="86" w:name="_Hlk110086870"/>
-      <w:bookmarkStart w:id="87" w:name="_Hlk110088068"/>
-      <w:r>
-        <w:rPr>
-          <w:rFonts w:eastAsia="Arial MT"/>
-          <w:lang w:eastAsia="en-US"/>
-        </w:rPr>
+      <w:bookmarkStart w:id="86" w:name="_Toc110089921"/>
+      <w:bookmarkStart w:id="87" w:name="_Hlk110086870"/>
+      <w:bookmarkStart w:id="88" w:name="_Hlk110088068"/>
+      <w:r>
+        <w:rPr>
+          <w:rFonts w:eastAsia="Arial MT"/>
+          <w:lang w:eastAsia="en-US"/>
+        </w:rPr>
+        <w:lastRenderedPageBreak/>
         <w:t xml:space="preserve">Arquitetura </w:t>
       </w:r>
       <w:r>
@@ -28308,7 +28758,7 @@
       <w:r>
         <w:t>a solução</w:t>
       </w:r>
-      <w:bookmarkEnd w:id="85"/>
+      <w:bookmarkEnd w:id="86"/>
       <w:r>
         <w:t xml:space="preserve"> </w:t>
       </w:r>
@@ -28370,7 +28820,7 @@
                     </pic:cNvPicPr>
                   </pic:nvPicPr>
                   <pic:blipFill>
-                    <a:blip r:embed="rId78">
+                    <a:blip r:embed="rId79">
                       <a:extLst>
                         <a:ext uri="{28A0092B-C50C-407E-A947-70E740481C1C}">
                           <a14:useLocalDpi xmlns:a14="http://schemas.microsoft.com/office/drawing/2010/main" val="0"/>
@@ -28407,7 +28857,7 @@
         <w:pStyle w:val="Caption"/>
         <w:jc w:val="center"/>
       </w:pPr>
-      <w:bookmarkStart w:id="88" w:name="_Toc110089952"/>
+      <w:bookmarkStart w:id="89" w:name="_Toc110089952"/>
       <w:r>
         <w:t xml:space="preserve">Figura </w:t>
       </w:r>
@@ -28424,7 +28874,7 @@
         <w:rPr>
           <w:noProof/>
         </w:rPr>
-        <w:t>20</w:t>
+        <w:t>26</w:t>
       </w:r>
       <w:r>
         <w:fldChar w:fldCharType="end"/>
@@ -28432,7 +28882,7 @@
       <w:r>
         <w:t xml:space="preserve"> - Arquitetura solução proposta</w:t>
       </w:r>
-      <w:bookmarkEnd w:id="88"/>
+      <w:bookmarkEnd w:id="89"/>
     </w:p>
     <w:p>
       <w:pPr>
@@ -28454,7 +28904,7 @@
         </w:rPr>
         <w:t xml:space="preserve"> </w:t>
       </w:r>
-      <w:bookmarkStart w:id="89" w:name="_Toc110089922"/>
+      <w:bookmarkStart w:id="90" w:name="_Toc110089922"/>
       <w:r>
         <w:rPr>
           <w:rFonts w:eastAsia="Arial MT"/>
@@ -28462,7 +28912,7 @@
         </w:rPr>
         <w:t>Estrutura do documento</w:t>
       </w:r>
-      <w:bookmarkEnd w:id="89"/>
+      <w:bookmarkEnd w:id="90"/>
     </w:p>
     <w:p>
       <w:pPr>
@@ -28605,7 +29055,7 @@
         </w:rPr>
         <w:t xml:space="preserve"> </w:t>
       </w:r>
-      <w:bookmarkStart w:id="90" w:name="_Toc110089923"/>
+      <w:bookmarkStart w:id="91" w:name="_Toc110089923"/>
       <w:r>
         <w:rPr>
           <w:rFonts w:eastAsia="Arial MT"/>
@@ -28613,7 +29063,7 @@
         </w:rPr>
         <w:t>Base de dados</w:t>
       </w:r>
-      <w:bookmarkEnd w:id="90"/>
+      <w:bookmarkEnd w:id="91"/>
     </w:p>
     <w:p>
       <w:pPr>
@@ -28689,7 +29139,7 @@
         </w:rPr>
         <w:t xml:space="preserve"> </w:t>
       </w:r>
-      <w:bookmarkStart w:id="91" w:name="_Toc110089924"/>
+      <w:bookmarkStart w:id="92" w:name="_Toc110089924"/>
       <w:r>
         <w:rPr>
           <w:rFonts w:eastAsia="Arial MT"/>
@@ -28697,7 +29147,7 @@
         </w:rPr>
         <w:t>Criação do código de barras e Qrcode</w:t>
       </w:r>
-      <w:bookmarkEnd w:id="91"/>
+      <w:bookmarkEnd w:id="92"/>
     </w:p>
     <w:p>
       <w:pPr>
@@ -28849,7 +29299,7 @@
         </w:rPr>
         <w:t xml:space="preserve"> do documento e um conjunto de caracteres escolhidos com base na interseção de segmentos de retas, que irá ser criado um estudo para perceber qual é a quantidade ideal dos Qrcode a usar e em que sítios do documento se podia colocar em posições aleatórias</w:t>
       </w:r>
-      <w:bookmarkEnd w:id="86"/>
+      <w:bookmarkEnd w:id="87"/>
       <w:r>
         <w:rPr>
           <w:rFonts w:eastAsia="Arial MT"/>
@@ -28903,7 +29353,7 @@
         </w:rPr>
         <w:t xml:space="preserve"> </w:t>
       </w:r>
-      <w:bookmarkStart w:id="92" w:name="_Toc110089925"/>
+      <w:bookmarkStart w:id="93" w:name="_Toc110089925"/>
       <w:r>
         <w:rPr>
           <w:rFonts w:eastAsia="Arial MT"/>
@@ -28911,7 +29361,7 @@
         </w:rPr>
         <w:t>Operações a desempenhar pelo utilizador</w:t>
       </w:r>
-      <w:bookmarkEnd w:id="92"/>
+      <w:bookmarkEnd w:id="93"/>
     </w:p>
     <w:p>
       <w:pPr>
@@ -29022,7 +29472,21 @@
           <w:rFonts w:eastAsia="Arial MT"/>
           <w:lang w:eastAsia="en-US"/>
         </w:rPr>
-        <w:t xml:space="preserve"> o documento da watermark</w:t>
+        <w:t xml:space="preserve"> o documento </w:t>
+      </w:r>
+      <w:r>
+        <w:rPr>
+          <w:rFonts w:eastAsia="Arial MT"/>
+          <w:lang w:eastAsia="en-US"/>
+        </w:rPr>
+        <w:t>com</w:t>
+      </w:r>
+      <w:r>
+        <w:rPr>
+          <w:rFonts w:eastAsia="Arial MT"/>
+          <w:lang w:eastAsia="en-US"/>
+        </w:rPr>
+        <w:t xml:space="preserve"> watermark</w:t>
       </w:r>
       <w:r>
         <w:rPr>
@@ -29211,7 +29675,7 @@
         <w:t xml:space="preserve">Por fim o utilizador pré-visualiza o documento e pode aceitar ou rejeitar o documento com watermarking gerado, se aceitar o documento é guardado em formato PDF com o nome do documento inserido com adição “_qrcode”, se rejeitar todo o processo é descartado. </w:t>
       </w:r>
     </w:p>
-    <w:bookmarkEnd w:id="87"/>
+    <w:bookmarkEnd w:id="88"/>
     <w:p>
       <w:pPr>
         <w:rPr>
@@ -29317,11 +29781,19 @@
     </w:p>
     <w:p>
       <w:pPr>
-        <w:rPr>
-          <w:rFonts w:eastAsia="Arial MT"/>
-          <w:lang w:eastAsia="en-US"/>
-        </w:rPr>
-      </w:pPr>
+        <w:ind w:start="18pt"/>
+        <w:rPr>
+          <w:rFonts w:eastAsia="Arial MT"/>
+          <w:lang w:eastAsia="en-US"/>
+        </w:rPr>
+      </w:pPr>
+      <w:r>
+        <w:rPr>
+          <w:rFonts w:eastAsia="Arial MT"/>
+          <w:lang w:eastAsia="en-US"/>
+        </w:rPr>
+        <w:t>Na análise forense resovl</w:t>
+      </w:r>
     </w:p>
     <w:p>
       <w:pPr>
@@ -29352,14 +29824,15 @@
           <w:numId w:val="21"/>
         </w:numPr>
       </w:pPr>
-      <w:bookmarkStart w:id="93" w:name="_Toc110089927"/>
-      <w:r>
+      <w:bookmarkStart w:id="94" w:name="_Toc110089927"/>
+      <w:r>
+        <w:lastRenderedPageBreak/>
         <w:t xml:space="preserve"> </w:t>
       </w:r>
       <w:r>
         <w:t>Casos teste</w:t>
       </w:r>
-      <w:bookmarkEnd w:id="93"/>
+      <w:bookmarkEnd w:id="94"/>
     </w:p>
     <w:p/>
     <w:p>
@@ -29395,11 +29868,12 @@
           <w:numId w:val="21"/>
         </w:numPr>
       </w:pPr>
-      <w:bookmarkStart w:id="94" w:name="_Toc110089928"/>
-      <w:r>
+      <w:bookmarkStart w:id="95" w:name="_Toc110089928"/>
+      <w:r>
+        <w:lastRenderedPageBreak/>
         <w:t>Conclusões e futuro trabalho</w:t>
       </w:r>
-      <w:bookmarkEnd w:id="94"/>
+      <w:bookmarkEnd w:id="95"/>
       <w:r>
         <w:t xml:space="preserve"> </w:t>
       </w:r>
@@ -29411,6 +29885,7 @@
         <w:br w:type="page"/>
       </w:r>
       <w:r>
+        <w:lastRenderedPageBreak/>
         <w:br w:type="page"/>
       </w:r>
     </w:p>
@@ -29422,12 +29897,13 @@
           <w:numId w:val="21"/>
         </w:numPr>
       </w:pPr>
-      <w:bookmarkStart w:id="95" w:name="_Toc110089929"/>
-      <w:bookmarkStart w:id="96" w:name="_Hlk106728016"/>
-      <w:r>
+      <w:bookmarkStart w:id="96" w:name="_Toc110089929"/>
+      <w:bookmarkStart w:id="97" w:name="_Hlk106728016"/>
+      <w:r>
+        <w:lastRenderedPageBreak/>
         <w:t>Referências</w:t>
       </w:r>
-      <w:bookmarkEnd w:id="95"/>
+      <w:bookmarkEnd w:id="96"/>
     </w:p>
     <w:p>
       <w:pPr>
@@ -29787,7 +30263,7 @@
       <w:r>
         <w:fldChar w:fldCharType="end"/>
       </w:r>
-      <w:bookmarkEnd w:id="96"/>
+      <w:bookmarkEnd w:id="97"/>
     </w:p>
     <w:p>
       <w:pPr>
@@ -29819,6 +30295,7 @@
         <w:rPr>
           <w:lang w:val="en-GB"/>
         </w:rPr>
+        <w:lastRenderedPageBreak/>
         <w:br w:type="page"/>
       </w:r>
     </w:p>
@@ -29827,22 +30304,23 @@
         <w:pStyle w:val="Title"/>
         <w:jc w:val="start"/>
       </w:pPr>
-      <w:bookmarkStart w:id="97" w:name="_Toc110089930"/>
-      <w:r>
+      <w:bookmarkStart w:id="98" w:name="_Toc110089930"/>
+      <w:r>
+        <w:lastRenderedPageBreak/>
         <w:t>Apêndice A</w:t>
       </w:r>
-      <w:bookmarkEnd w:id="97"/>
+      <w:bookmarkEnd w:id="98"/>
     </w:p>
     <w:p>
       <w:pPr>
         <w:pStyle w:val="Subtitle"/>
         <w:jc w:val="start"/>
       </w:pPr>
-      <w:bookmarkStart w:id="98" w:name="_Toc110089931"/>
+      <w:bookmarkStart w:id="99" w:name="_Toc110089931"/>
       <w:r>
         <w:t>OCR</w:t>
       </w:r>
-      <w:bookmarkEnd w:id="98"/>
+      <w:bookmarkEnd w:id="99"/>
       <w:r>
         <w:t xml:space="preserve"> </w:t>
       </w:r>
@@ -29875,11 +30353,12 @@
         <w:pStyle w:val="Subtitle"/>
         <w:jc w:val="start"/>
       </w:pPr>
-      <w:bookmarkStart w:id="99" w:name="_Toc110089932"/>
-      <w:r>
+      <w:bookmarkStart w:id="100" w:name="_Toc110089932"/>
+      <w:r>
+        <w:lastRenderedPageBreak/>
         <w:t>Iron Software</w:t>
       </w:r>
-      <w:bookmarkEnd w:id="99"/>
+      <w:bookmarkEnd w:id="100"/>
       <w:r>
         <w:t xml:space="preserve"> </w:t>
       </w:r>
@@ -30217,7 +30696,7 @@
                     </pic:cNvPicPr>
                   </pic:nvPicPr>
                   <pic:blipFill>
-                    <a:blip r:embed="rId79">
+                    <a:blip r:embed="rId80">
                       <a:extLst>
                         <a:ext uri="{28A0092B-C50C-407E-A947-70E740481C1C}">
                           <a14:useLocalDpi xmlns:a14="http://schemas.microsoft.com/office/drawing/2010/main" val="0"/>
@@ -30277,8 +30756,8 @@
       </w:pPr>
     </w:p>
     <w:sectPr>
-      <w:footerReference w:type="default" r:id="rId80"/>
-      <w:footerReference w:type="first" r:id="rId81"/>
+      <w:footerReference w:type="default" r:id="rId81"/>
+      <w:footerReference w:type="first" r:id="rId82"/>
       <w:type w:val="continuous"/>
       <w:pgSz w:w="595.30pt" w:h="841.90pt" w:code="9"/>
       <w:pgMar w:top="22.70pt" w:right="42.55pt" w:bottom="28.35pt" w:left="42.55pt" w:header="0pt" w:footer="0pt" w:gutter="0pt"/>

</xml_diff>

<commit_message>
remove commentaries, create new table on database for analise forense, remove creation of text file debug positions
</commit_message>
<xml_diff>
--- a/Tese.docx
+++ b/Tese.docx
@@ -876,7 +876,6 @@
               </w:rPr>
             </w:pPr>
             <w:r>
-              <w:lastRenderedPageBreak/>
               <w:br w:type="page"/>
             </w:r>
           </w:p>
@@ -2231,6 +2230,7 @@
                 <w:lang w:eastAsia="en-US"/>
               </w:rPr>
             </w:pPr>
+            <w:proofErr w:type="spellStart"/>
             <w:r>
               <w:rPr>
                 <w:snapToGrid w:val="0"/>
@@ -2238,6 +2238,7 @@
               </w:rPr>
               <w:t>keywords</w:t>
             </w:r>
+            <w:proofErr w:type="spellEnd"/>
           </w:p>
           <w:p>
             <w:pPr>
@@ -2322,6 +2323,7 @@
                 <w:lang w:eastAsia="en-US"/>
               </w:rPr>
             </w:pPr>
+            <w:proofErr w:type="spellStart"/>
             <w:r>
               <w:rPr>
                 <w:snapToGrid w:val="0"/>
@@ -2329,6 +2331,7 @@
               </w:rPr>
               <w:t>abstract</w:t>
             </w:r>
+            <w:proofErr w:type="spellEnd"/>
           </w:p>
           <w:p>
             <w:pPr>
@@ -2505,7 +2508,6 @@
       <w:bookmarkStart w:id="2" w:name="_Toc110089887"/>
       <w:bookmarkStart w:id="3" w:name="_Hlk106724446"/>
       <w:r>
-        <w:lastRenderedPageBreak/>
         <w:t>Índice</w:t>
       </w:r>
       <w:bookmarkEnd w:id="1"/>
@@ -6587,7 +6589,6 @@
       </w:pPr>
       <w:bookmarkStart w:id="4" w:name="_Toc110089888"/>
       <w:r>
-        <w:lastRenderedPageBreak/>
         <w:t>Lista de tabelas</w:t>
       </w:r>
       <w:bookmarkEnd w:id="4"/>
@@ -7078,7 +7079,6 @@
       </w:pPr>
       <w:bookmarkStart w:id="5" w:name="_Toc110089889"/>
       <w:r>
-        <w:lastRenderedPageBreak/>
         <w:t>Lista de</w:t>
       </w:r>
       <w:r>
@@ -8574,7 +8574,6 @@
       <w:bookmarkStart w:id="6" w:name="_Toc110089890"/>
       <w:bookmarkStart w:id="7" w:name="_Hlk106724487"/>
       <w:r>
-        <w:lastRenderedPageBreak/>
         <w:t>Introdução</w:t>
       </w:r>
       <w:bookmarkEnd w:id="6"/>
@@ -8584,7 +8583,23 @@
         <w:ind w:firstLine="18pt"/>
       </w:pPr>
       <w:r>
-        <w:t>No âmbito da tese de Mestrado de Engenharia Informática da Universidade de Aveiro, pretende-se que seja desenvolvido um módulo aplicacional a integrar com uma solução de gestão de informação classificada desenvolvida pela empresa iCreate Consulting.</w:t>
+        <w:t xml:space="preserve">No âmbito da tese de Mestrado de Engenharia Informática da Universidade de Aveiro, pretende-se que seja desenvolvido um módulo aplicacional a integrar com uma solução de gestão de informação classificada desenvolvida pela empresa </w:t>
+      </w:r>
+      <w:proofErr w:type="spellStart"/>
+      <w:r>
+        <w:t>iCreate</w:t>
+      </w:r>
+      <w:proofErr w:type="spellEnd"/>
+      <w:r>
+        <w:t xml:space="preserve"> </w:t>
+      </w:r>
+      <w:proofErr w:type="spellStart"/>
+      <w:r>
+        <w:t>Consulting</w:t>
+      </w:r>
+      <w:proofErr w:type="spellEnd"/>
+      <w:r>
+        <w:t>.</w:t>
       </w:r>
     </w:p>
     <w:p>
@@ -8731,7 +8746,6 @@
         <w:rPr>
           <w:rStyle w:val="TitleChar"/>
         </w:rPr>
-        <w:lastRenderedPageBreak/>
         <w:t>2.</w:t>
       </w:r>
       <w:r>
@@ -8795,6 +8809,7 @@
       <w:r>
         <w:t xml:space="preserve"> códigos de barras e </w:t>
       </w:r>
+      <w:proofErr w:type="spellStart"/>
       <w:r>
         <w:rPr>
           <w:i/>
@@ -8802,6 +8817,7 @@
         </w:rPr>
         <w:t>text</w:t>
       </w:r>
+      <w:proofErr w:type="spellEnd"/>
       <w:r>
         <w:t xml:space="preserve"> </w:t>
       </w:r>
@@ -8824,6 +8840,7 @@
       <w:r>
         <w:t xml:space="preserve">o é fidedigno, isto é comparar a assinatura do documento com a informação que estará no código de barras. O </w:t>
       </w:r>
+      <w:proofErr w:type="spellStart"/>
       <w:r>
         <w:rPr>
           <w:i/>
@@ -8831,6 +8848,7 @@
         </w:rPr>
         <w:t>text</w:t>
       </w:r>
+      <w:proofErr w:type="spellEnd"/>
       <w:r>
         <w:t xml:space="preserve"> </w:t>
       </w:r>
@@ -8918,6 +8936,7 @@
       <w:r>
         <w:t xml:space="preserve">que o papel impresso da empresa só tem espaço livre no </w:t>
       </w:r>
+      <w:proofErr w:type="spellStart"/>
       <w:r>
         <w:rPr>
           <w:i/>
@@ -8925,9 +8944,11 @@
         </w:rPr>
         <w:t>header</w:t>
       </w:r>
+      <w:proofErr w:type="spellEnd"/>
       <w:r>
         <w:t xml:space="preserve"> e no </w:t>
       </w:r>
+      <w:proofErr w:type="spellStart"/>
       <w:r>
         <w:rPr>
           <w:i/>
@@ -8935,6 +8956,7 @@
         </w:rPr>
         <w:t>footer</w:t>
       </w:r>
+      <w:proofErr w:type="spellEnd"/>
       <w:r>
         <w:t>, e verificou-se que se colocasse um código de barras 2D ocupava mais espaço do que um 1D, então</w:t>
       </w:r>
@@ -9154,6 +9176,7 @@
       <w:r>
         <w:t xml:space="preserve"> </w:t>
       </w:r>
+      <w:proofErr w:type="spellStart"/>
       <w:r>
         <w:rPr>
           <w:i/>
@@ -9161,6 +9184,7 @@
         </w:rPr>
         <w:t>digit</w:t>
       </w:r>
+      <w:proofErr w:type="spellEnd"/>
       <w:r>
         <w:t xml:space="preserve">, cujo objetivo é verificar se a informação do código de barras foi bem </w:t>
       </w:r>
@@ -9673,11 +9697,33 @@
                 <w:rFonts w:eastAsia="Calibri"/>
               </w:rPr>
             </w:pPr>
-            <w:r>
-              <w:rPr>
-                <w:rFonts w:eastAsia="Calibri"/>
-              </w:rPr>
-              <w:t xml:space="preserve">Post Code </w:t>
+            <w:proofErr w:type="spellStart"/>
+            <w:r>
+              <w:rPr>
+                <w:rFonts w:eastAsia="Calibri"/>
+              </w:rPr>
+              <w:t>Post</w:t>
+            </w:r>
+            <w:proofErr w:type="spellEnd"/>
+            <w:r>
+              <w:rPr>
+                <w:rFonts w:eastAsia="Calibri"/>
+              </w:rPr>
+              <w:t xml:space="preserve"> </w:t>
+            </w:r>
+            <w:proofErr w:type="spellStart"/>
+            <w:r>
+              <w:rPr>
+                <w:rFonts w:eastAsia="Calibri"/>
+              </w:rPr>
+              <w:t>Code</w:t>
+            </w:r>
+            <w:proofErr w:type="spellEnd"/>
+            <w:r>
+              <w:rPr>
+                <w:rFonts w:eastAsia="Calibri"/>
+              </w:rPr>
+              <w:t xml:space="preserve"> </w:t>
             </w:r>
             <w:r>
               <w:rPr>
@@ -9874,12 +9920,14 @@
                 <w:rFonts w:eastAsia="Calibri"/>
               </w:rPr>
             </w:pPr>
+            <w:proofErr w:type="spellStart"/>
             <w:r>
               <w:rPr>
                 <w:rFonts w:eastAsia="Calibri"/>
               </w:rPr>
               <w:t>CodaBar</w:t>
             </w:r>
+            <w:proofErr w:type="spellEnd"/>
           </w:p>
         </w:tc>
         <w:tc>
@@ -10069,11 +10117,19 @@
                 <w:rFonts w:eastAsia="Calibri"/>
               </w:rPr>
             </w:pPr>
-            <w:r>
-              <w:rPr>
-                <w:rFonts w:eastAsia="Calibri"/>
-              </w:rPr>
-              <w:t>Code 25</w:t>
+            <w:proofErr w:type="spellStart"/>
+            <w:r>
+              <w:rPr>
+                <w:rFonts w:eastAsia="Calibri"/>
+              </w:rPr>
+              <w:t>Code</w:t>
+            </w:r>
+            <w:proofErr w:type="spellEnd"/>
+            <w:r>
+              <w:rPr>
+                <w:rFonts w:eastAsia="Calibri"/>
+              </w:rPr>
+              <w:t xml:space="preserve"> 25</w:t>
             </w:r>
           </w:p>
         </w:tc>
@@ -10265,11 +10321,19 @@
                 <w:rFonts w:eastAsia="Calibri"/>
               </w:rPr>
             </w:pPr>
-            <w:r>
-              <w:rPr>
-                <w:rFonts w:eastAsia="Calibri"/>
-              </w:rPr>
-              <w:t>Code 11</w:t>
+            <w:proofErr w:type="spellStart"/>
+            <w:r>
+              <w:rPr>
+                <w:rFonts w:eastAsia="Calibri"/>
+              </w:rPr>
+              <w:t>Code</w:t>
+            </w:r>
+            <w:proofErr w:type="spellEnd"/>
+            <w:r>
+              <w:rPr>
+                <w:rFonts w:eastAsia="Calibri"/>
+              </w:rPr>
+              <w:t xml:space="preserve"> 11</w:t>
             </w:r>
           </w:p>
         </w:tc>
@@ -10474,11 +10538,19 @@
                 <w:rFonts w:eastAsia="Calibri"/>
               </w:rPr>
             </w:pPr>
-            <w:r>
-              <w:rPr>
-                <w:rFonts w:eastAsia="Calibri"/>
-              </w:rPr>
-              <w:t>Code 32</w:t>
+            <w:proofErr w:type="spellStart"/>
+            <w:r>
+              <w:rPr>
+                <w:rFonts w:eastAsia="Calibri"/>
+              </w:rPr>
+              <w:t>Code</w:t>
+            </w:r>
+            <w:proofErr w:type="spellEnd"/>
+            <w:r>
+              <w:rPr>
+                <w:rFonts w:eastAsia="Calibri"/>
+              </w:rPr>
+              <w:t xml:space="preserve"> 32</w:t>
             </w:r>
           </w:p>
         </w:tc>
@@ -10669,11 +10741,19 @@
                 <w:rFonts w:eastAsia="Calibri"/>
               </w:rPr>
             </w:pPr>
-            <w:r>
-              <w:rPr>
-                <w:rFonts w:eastAsia="Calibri"/>
-              </w:rPr>
-              <w:t>Code 39</w:t>
+            <w:proofErr w:type="spellStart"/>
+            <w:r>
+              <w:rPr>
+                <w:rFonts w:eastAsia="Calibri"/>
+              </w:rPr>
+              <w:t>Code</w:t>
+            </w:r>
+            <w:proofErr w:type="spellEnd"/>
+            <w:r>
+              <w:rPr>
+                <w:rFonts w:eastAsia="Calibri"/>
+              </w:rPr>
+              <w:t xml:space="preserve"> 39</w:t>
             </w:r>
           </w:p>
         </w:tc>
@@ -10864,11 +10944,19 @@
                 <w:rFonts w:eastAsia="Calibri"/>
               </w:rPr>
             </w:pPr>
-            <w:r>
-              <w:rPr>
-                <w:rFonts w:eastAsia="Calibri"/>
-              </w:rPr>
-              <w:t>Code 49</w:t>
+            <w:proofErr w:type="spellStart"/>
+            <w:r>
+              <w:rPr>
+                <w:rFonts w:eastAsia="Calibri"/>
+              </w:rPr>
+              <w:t>Code</w:t>
+            </w:r>
+            <w:proofErr w:type="spellEnd"/>
+            <w:r>
+              <w:rPr>
+                <w:rFonts w:eastAsia="Calibri"/>
+              </w:rPr>
+              <w:t xml:space="preserve"> 49</w:t>
             </w:r>
           </w:p>
         </w:tc>
@@ -11059,12 +11147,19 @@
                 <w:rFonts w:eastAsia="Calibri"/>
               </w:rPr>
             </w:pPr>
-            <w:r>
-              <w:rPr>
-                <w:rFonts w:eastAsia="Calibri"/>
-              </w:rPr>
-              <w:lastRenderedPageBreak/>
-              <w:t>Code 93</w:t>
+            <w:proofErr w:type="spellStart"/>
+            <w:r>
+              <w:rPr>
+                <w:rFonts w:eastAsia="Calibri"/>
+              </w:rPr>
+              <w:t>Code</w:t>
+            </w:r>
+            <w:proofErr w:type="spellEnd"/>
+            <w:r>
+              <w:rPr>
+                <w:rFonts w:eastAsia="Calibri"/>
+              </w:rPr>
+              <w:t xml:space="preserve"> 93</w:t>
             </w:r>
           </w:p>
         </w:tc>
@@ -11252,11 +11347,19 @@
                 <w:rFonts w:eastAsia="Calibri"/>
               </w:rPr>
             </w:pPr>
-            <w:r>
-              <w:rPr>
-                <w:rFonts w:eastAsia="Calibri"/>
-              </w:rPr>
-              <w:t>Code 128</w:t>
+            <w:proofErr w:type="spellStart"/>
+            <w:r>
+              <w:rPr>
+                <w:rFonts w:eastAsia="Calibri"/>
+              </w:rPr>
+              <w:t>Code</w:t>
+            </w:r>
+            <w:proofErr w:type="spellEnd"/>
+            <w:r>
+              <w:rPr>
+                <w:rFonts w:eastAsia="Calibri"/>
+              </w:rPr>
+              <w:t xml:space="preserve"> 128</w:t>
             </w:r>
           </w:p>
         </w:tc>
@@ -11981,12 +12084,14 @@
                 <w:rFonts w:eastAsia="Calibri"/>
               </w:rPr>
             </w:pPr>
+            <w:proofErr w:type="spellStart"/>
             <w:r>
               <w:rPr>
                 <w:rFonts w:eastAsia="Calibri"/>
               </w:rPr>
               <w:t>Retail</w:t>
             </w:r>
+            <w:proofErr w:type="spellEnd"/>
           </w:p>
         </w:tc>
         <w:tc>
@@ -12231,8 +12336,16 @@
               <w:rPr>
                 <w:rFonts w:eastAsia="Calibri"/>
               </w:rPr>
-              <w:t>GS1 Databar</w:t>
-            </w:r>
+              <w:t xml:space="preserve">GS1 </w:t>
+            </w:r>
+            <w:proofErr w:type="spellStart"/>
+            <w:r>
+              <w:rPr>
+                <w:rFonts w:eastAsia="Calibri"/>
+              </w:rPr>
+              <w:t>Databar</w:t>
+            </w:r>
+            <w:proofErr w:type="spellEnd"/>
           </w:p>
         </w:tc>
         <w:tc>
@@ -12422,11 +12535,19 @@
                 <w:rFonts w:eastAsia="Calibri"/>
               </w:rPr>
             </w:pPr>
-            <w:r>
-              <w:rPr>
-                <w:rFonts w:eastAsia="Calibri"/>
-              </w:rPr>
-              <w:t>Intelligent Mail barcode</w:t>
+            <w:proofErr w:type="spellStart"/>
+            <w:r>
+              <w:rPr>
+                <w:rFonts w:eastAsia="Calibri"/>
+              </w:rPr>
+              <w:t>Intelligent</w:t>
+            </w:r>
+            <w:proofErr w:type="spellEnd"/>
+            <w:r>
+              <w:rPr>
+                <w:rFonts w:eastAsia="Calibri"/>
+              </w:rPr>
+              <w:t xml:space="preserve"> Mail barcode</w:t>
             </w:r>
           </w:p>
         </w:tc>
@@ -13202,12 +13323,14 @@
                 <w:rFonts w:eastAsia="Calibri"/>
               </w:rPr>
             </w:pPr>
+            <w:proofErr w:type="spellStart"/>
             <w:r>
               <w:rPr>
                 <w:rFonts w:eastAsia="Calibri"/>
               </w:rPr>
               <w:t>Planet</w:t>
             </w:r>
+            <w:proofErr w:type="spellEnd"/>
           </w:p>
         </w:tc>
         <w:tc>
@@ -13415,12 +13538,14 @@
                 <w:rFonts w:eastAsia="Calibri"/>
               </w:rPr>
             </w:pPr>
+            <w:proofErr w:type="spellStart"/>
             <w:r>
               <w:rPr>
                 <w:rFonts w:eastAsia="Calibri"/>
               </w:rPr>
               <w:t>Plessey</w:t>
             </w:r>
+            <w:proofErr w:type="spellEnd"/>
           </w:p>
         </w:tc>
         <w:tc>
@@ -13607,12 +13732,14 @@
                 <w:rFonts w:eastAsia="Calibri"/>
               </w:rPr>
             </w:pPr>
+            <w:proofErr w:type="spellStart"/>
             <w:r>
               <w:rPr>
                 <w:rFonts w:eastAsia="Calibri"/>
               </w:rPr>
               <w:t>PostBar</w:t>
             </w:r>
+            <w:proofErr w:type="spellEnd"/>
           </w:p>
         </w:tc>
         <w:tc>
@@ -13802,12 +13929,14 @@
                 <w:rFonts w:eastAsia="Calibri"/>
               </w:rPr>
             </w:pPr>
+            <w:proofErr w:type="spellStart"/>
             <w:r>
               <w:rPr>
                 <w:rFonts w:eastAsia="Calibri"/>
               </w:rPr>
               <w:t>PostNET</w:t>
             </w:r>
+            <w:proofErr w:type="spellEnd"/>
           </w:p>
         </w:tc>
         <w:tc>
@@ -14213,7 +14342,21 @@
               <w:rPr>
                 <w:rFonts w:eastAsia="Calibri"/>
               </w:rPr>
-              <w:t>RM Mailmark C</w:t>
+              <w:t xml:space="preserve">RM </w:t>
+            </w:r>
+            <w:proofErr w:type="spellStart"/>
+            <w:r>
+              <w:rPr>
+                <w:rFonts w:eastAsia="Calibri"/>
+              </w:rPr>
+              <w:t>Mailmark</w:t>
+            </w:r>
+            <w:proofErr w:type="spellEnd"/>
+            <w:r>
+              <w:rPr>
+                <w:rFonts w:eastAsia="Calibri"/>
+              </w:rPr>
+              <w:t xml:space="preserve"> C</w:t>
             </w:r>
           </w:p>
         </w:tc>
@@ -14408,8 +14551,30 @@
               <w:rPr>
                 <w:rFonts w:eastAsia="Calibri"/>
               </w:rPr>
-              <w:t>Universal Product Code</w:t>
-            </w:r>
+              <w:t xml:space="preserve">Universal </w:t>
+            </w:r>
+            <w:proofErr w:type="spellStart"/>
+            <w:r>
+              <w:rPr>
+                <w:rFonts w:eastAsia="Calibri"/>
+              </w:rPr>
+              <w:t>Product</w:t>
+            </w:r>
+            <w:proofErr w:type="spellEnd"/>
+            <w:r>
+              <w:rPr>
+                <w:rFonts w:eastAsia="Calibri"/>
+              </w:rPr>
+              <w:t xml:space="preserve"> </w:t>
+            </w:r>
+            <w:proofErr w:type="spellStart"/>
+            <w:r>
+              <w:rPr>
+                <w:rFonts w:eastAsia="Calibri"/>
+              </w:rPr>
+              <w:t>Code</w:t>
+            </w:r>
+            <w:proofErr w:type="spellEnd"/>
           </w:p>
         </w:tc>
         <w:tc>
@@ -14605,12 +14770,14 @@
                 <w:rFonts w:eastAsia="Calibri"/>
               </w:rPr>
             </w:pPr>
+            <w:proofErr w:type="spellStart"/>
             <w:r>
               <w:rPr>
                 <w:rFonts w:eastAsia="Calibri"/>
               </w:rPr>
               <w:t>Telepen</w:t>
             </w:r>
+            <w:proofErr w:type="spellEnd"/>
           </w:p>
         </w:tc>
         <w:tc>
@@ -15067,11 +15234,19 @@
                 <w:szCs w:val="22"/>
               </w:rPr>
             </w:pPr>
-            <w:r>
-              <w:rPr>
-                <w:rFonts w:eastAsia="Calibri"/>
-              </w:rPr>
-              <w:t>Code 39</w:t>
+            <w:proofErr w:type="spellStart"/>
+            <w:r>
+              <w:rPr>
+                <w:rFonts w:eastAsia="Calibri"/>
+              </w:rPr>
+              <w:t>Code</w:t>
+            </w:r>
+            <w:proofErr w:type="spellEnd"/>
+            <w:r>
+              <w:rPr>
+                <w:rFonts w:eastAsia="Calibri"/>
+              </w:rPr>
+              <w:t xml:space="preserve"> 39</w:t>
             </w:r>
           </w:p>
         </w:tc>
@@ -15264,11 +15439,19 @@
                 <w:szCs w:val="22"/>
               </w:rPr>
             </w:pPr>
-            <w:r>
-              <w:rPr>
-                <w:rFonts w:eastAsia="Calibri"/>
-              </w:rPr>
-              <w:t>Code 128</w:t>
+            <w:proofErr w:type="spellStart"/>
+            <w:r>
+              <w:rPr>
+                <w:rFonts w:eastAsia="Calibri"/>
+              </w:rPr>
+              <w:t>Code</w:t>
+            </w:r>
+            <w:proofErr w:type="spellEnd"/>
+            <w:r>
+              <w:rPr>
+                <w:rFonts w:eastAsia="Calibri"/>
+              </w:rPr>
+              <w:t xml:space="preserve"> 128</w:t>
             </w:r>
           </w:p>
         </w:tc>
@@ -15412,7 +15595,21 @@
               <w:rPr>
                 <w:rFonts w:eastAsia="Calibri"/>
               </w:rPr>
-              <w:t>Faz encoding de strings muito eficiente.</w:t>
+              <w:t xml:space="preserve">Faz </w:t>
+            </w:r>
+            <w:proofErr w:type="spellStart"/>
+            <w:r>
+              <w:rPr>
+                <w:rFonts w:eastAsia="Calibri"/>
+              </w:rPr>
+              <w:t>encoding</w:t>
+            </w:r>
+            <w:proofErr w:type="spellEnd"/>
+            <w:r>
+              <w:rPr>
+                <w:rFonts w:eastAsia="Calibri"/>
+              </w:rPr>
+              <w:t xml:space="preserve"> de strings muito eficiente.</w:t>
             </w:r>
           </w:p>
           <w:p>
@@ -15552,11 +15749,19 @@
                 <w:rFonts w:eastAsia="Calibri"/>
               </w:rPr>
             </w:pPr>
-            <w:r>
-              <w:rPr>
-                <w:rFonts w:eastAsia="Calibri"/>
-              </w:rPr>
-              <w:t>Code 93</w:t>
+            <w:proofErr w:type="spellStart"/>
+            <w:r>
+              <w:rPr>
+                <w:rFonts w:eastAsia="Calibri"/>
+              </w:rPr>
+              <w:t>Code</w:t>
+            </w:r>
+            <w:proofErr w:type="spellEnd"/>
+            <w:r>
+              <w:rPr>
+                <w:rFonts w:eastAsia="Calibri"/>
+              </w:rPr>
+              <w:t xml:space="preserve"> 93</w:t>
             </w:r>
           </w:p>
         </w:tc>
@@ -15817,6 +16022,7 @@
       <w:r>
         <w:t xml:space="preserve">, neste documento vai ser apenas abordado o método </w:t>
       </w:r>
+      <w:proofErr w:type="spellStart"/>
       <w:r>
         <w:rPr>
           <w:i/>
@@ -15824,6 +16030,7 @@
         </w:rPr>
         <w:t>text</w:t>
       </w:r>
+      <w:proofErr w:type="spellEnd"/>
       <w:r>
         <w:t xml:space="preserve"> </w:t>
       </w:r>
@@ -16243,7 +16450,6 @@
       <w:bookmarkStart w:id="22" w:name="_Toc110089898"/>
       <w:bookmarkStart w:id="23" w:name="_Hlk106725678"/>
       <w:r>
-        <w:lastRenderedPageBreak/>
         <w:t>Exemplo</w:t>
       </w:r>
       <w:bookmarkEnd w:id="22"/>
@@ -16280,7 +16486,23 @@
         <w:t>i</w:t>
       </w:r>
       <w:r>
-        <w:t xml:space="preserve"> o pronome mais comum em inglês “The” por “close” na substituição normal e “job” na avançada.</w:t>
+        <w:t xml:space="preserve"> o pronome mais comum em inglês “</w:t>
+      </w:r>
+      <w:proofErr w:type="spellStart"/>
+      <w:r>
+        <w:t>The</w:t>
+      </w:r>
+      <w:proofErr w:type="spellEnd"/>
+      <w:r>
+        <w:t>” por “</w:t>
+      </w:r>
+      <w:proofErr w:type="spellStart"/>
+      <w:r>
+        <w:t>close</w:t>
+      </w:r>
+      <w:proofErr w:type="spellEnd"/>
+      <w:r>
+        <w:t>” na substituição normal e “job” na avançada.</w:t>
       </w:r>
       <w:r>
         <w:t xml:space="preserve"> Este método permite assim ter palavras-chave ou informação principal que não se pretende perder numa maneira que só quem vai substituir as palavras sabe as originais.</w:t>
@@ -16584,7 +16806,23 @@
           <w:rFonts w:eastAsia="Arial MT"/>
           <w:lang w:eastAsia="en-US"/>
         </w:rPr>
-        <w:t xml:space="preserve"> com o seguinte layout “autor:watermark:data:tempo” registada pela uma autoridade certificada (CA). O objetivo principal deste método é usar as palavras que tenham um tamanho maior do que quatro caracteres para proteger contra possíveis ataques.</w:t>
+        <w:t xml:space="preserve"> com o seguinte layout “</w:t>
+      </w:r>
+      <w:proofErr w:type="spellStart"/>
+      <w:r>
+        <w:rPr>
+          <w:rFonts w:eastAsia="Arial MT"/>
+          <w:lang w:eastAsia="en-US"/>
+        </w:rPr>
+        <w:t>autor:watermark:data:tempo</w:t>
+      </w:r>
+      <w:proofErr w:type="spellEnd"/>
+      <w:r>
+        <w:rPr>
+          <w:rFonts w:eastAsia="Arial MT"/>
+          <w:lang w:eastAsia="en-US"/>
+        </w:rPr>
+        <w:t>” registada pela uma autoridade certificada (CA). O objetivo principal deste método é usar as palavras que tenham um tamanho maior do que quatro caracteres para proteger contra possíveis ataques.</w:t>
       </w:r>
     </w:p>
     <w:p>
@@ -16966,7 +17204,6 @@
           <w:noProof/>
           <w:lang w:eastAsia="en-US"/>
         </w:rPr>
-        <w:lastRenderedPageBreak/>
         <w:drawing>
           <wp:inline distT="0" distB="0" distL="0" distR="0" wp14:anchorId="1E0AB4B3" wp14:editId="5386603E">
             <wp:extent cx="1775012" cy="2400978"/>
@@ -18547,15 +18784,33 @@
       <w:bookmarkStart w:id="43" w:name="_Toc92185298"/>
       <w:bookmarkStart w:id="44" w:name="_Toc110089908"/>
       <w:bookmarkStart w:id="45" w:name="_Hlk106727147"/>
-      <w:r>
-        <w:rPr>
-          <w:rFonts w:eastAsia="Arial MT"/>
-          <w:lang w:eastAsia="en-US"/>
-        </w:rPr>
-        <w:t>Line-Shift Coding</w:t>
+      <w:proofErr w:type="spellStart"/>
+      <w:r>
+        <w:rPr>
+          <w:rFonts w:eastAsia="Arial MT"/>
+          <w:lang w:eastAsia="en-US"/>
+        </w:rPr>
+        <w:t>Line</w:t>
+      </w:r>
+      <w:proofErr w:type="spellEnd"/>
+      <w:r>
+        <w:rPr>
+          <w:rFonts w:eastAsia="Arial MT"/>
+          <w:lang w:eastAsia="en-US"/>
+        </w:rPr>
+        <w:t xml:space="preserve">-Shift </w:t>
+      </w:r>
+      <w:proofErr w:type="spellStart"/>
+      <w:r>
+        <w:rPr>
+          <w:rFonts w:eastAsia="Arial MT"/>
+          <w:lang w:eastAsia="en-US"/>
+        </w:rPr>
+        <w:t>Coding</w:t>
       </w:r>
       <w:bookmarkEnd w:id="43"/>
       <w:bookmarkEnd w:id="44"/>
+      <w:proofErr w:type="spellEnd"/>
       <w:r>
         <w:rPr>
           <w:rFonts w:eastAsia="Arial MT"/>
@@ -18640,14 +18895,34 @@
         </w:rPr>
         <w:t xml:space="preserve">, </w:t>
       </w:r>
+      <w:proofErr w:type="spellStart"/>
       <w:r>
         <w:rPr>
           <w:i/>
           <w:iCs/>
           <w:lang w:eastAsia="en-US"/>
         </w:rPr>
-        <w:t>Line-Shift Coding</w:t>
-      </w:r>
+        <w:t>Line</w:t>
+      </w:r>
+      <w:proofErr w:type="spellEnd"/>
+      <w:r>
+        <w:rPr>
+          <w:i/>
+          <w:iCs/>
+          <w:lang w:eastAsia="en-US"/>
+        </w:rPr>
+        <w:t xml:space="preserve">-Shift </w:t>
+      </w:r>
+      <w:proofErr w:type="spellStart"/>
+      <w:r>
+        <w:rPr>
+          <w:i/>
+          <w:iCs/>
+          <w:lang w:eastAsia="en-US"/>
+        </w:rPr>
+        <w:t>Coding</w:t>
+      </w:r>
+      <w:proofErr w:type="spellEnd"/>
       <w:r>
         <w:rPr>
           <w:lang w:eastAsia="en-US"/>
@@ -18688,7 +18963,21 @@
         <w:rPr>
           <w:lang w:eastAsia="en-US"/>
         </w:rPr>
-        <w:t xml:space="preserve"> um exemplo. Neste exemplo a linha do meio começada por “Effects…”, foi movida para baixo 1/300 inches, que equivale a 0.00846666667 cm. Esta mudança não é percetível ao olho humano, só através de um OCR</w:t>
+        <w:t xml:space="preserve"> um exemplo. Neste exemplo a linha do meio começada por “</w:t>
+      </w:r>
+      <w:proofErr w:type="spellStart"/>
+      <w:r>
+        <w:rPr>
+          <w:lang w:eastAsia="en-US"/>
+        </w:rPr>
+        <w:t>Effects</w:t>
+      </w:r>
+      <w:proofErr w:type="spellEnd"/>
+      <w:r>
+        <w:rPr>
+          <w:lang w:eastAsia="en-US"/>
+        </w:rPr>
+        <w:t>…”, foi movida para baixo 1/300 inches, que equivale a 0.00846666667 cm. Esta mudança não é percetível ao olho humano, só através de um OCR</w:t>
       </w:r>
       <w:r>
         <w:rPr>
@@ -18696,12 +18985,42 @@
         </w:rPr>
         <w:t xml:space="preserve">, </w:t>
       </w:r>
-      <w:r>
-        <w:rPr>
-          <w:lang w:eastAsia="en-US"/>
-        </w:rPr>
-        <w:t>Optical Character Recognition</w:t>
-      </w:r>
+      <w:proofErr w:type="spellStart"/>
+      <w:r>
+        <w:rPr>
+          <w:lang w:eastAsia="en-US"/>
+        </w:rPr>
+        <w:t>Optical</w:t>
+      </w:r>
+      <w:proofErr w:type="spellEnd"/>
+      <w:r>
+        <w:rPr>
+          <w:lang w:eastAsia="en-US"/>
+        </w:rPr>
+        <w:t xml:space="preserve"> </w:t>
+      </w:r>
+      <w:proofErr w:type="spellStart"/>
+      <w:r>
+        <w:rPr>
+          <w:lang w:eastAsia="en-US"/>
+        </w:rPr>
+        <w:t>Character</w:t>
+      </w:r>
+      <w:proofErr w:type="spellEnd"/>
+      <w:r>
+        <w:rPr>
+          <w:lang w:eastAsia="en-US"/>
+        </w:rPr>
+        <w:t xml:space="preserve"> </w:t>
+      </w:r>
+      <w:proofErr w:type="spellStart"/>
+      <w:r>
+        <w:rPr>
+          <w:lang w:eastAsia="en-US"/>
+        </w:rPr>
+        <w:t>Recognition</w:t>
+      </w:r>
+      <w:proofErr w:type="spellEnd"/>
       <w:r>
         <w:rPr>
           <w:lang w:eastAsia="en-US"/>
@@ -18808,11 +19127,19 @@
         </w:rPr>
       </w:pPr>
       <w:bookmarkStart w:id="46" w:name="_Toc110089938"/>
+      <w:proofErr w:type="spellStart"/>
       <w:r>
         <w:rPr>
           <w:lang w:val="en-GB"/>
         </w:rPr>
-        <w:t xml:space="preserve">Figura </w:t>
+        <w:t>Figura</w:t>
+      </w:r>
+      <w:proofErr w:type="spellEnd"/>
+      <w:r>
+        <w:rPr>
+          <w:lang w:val="en-GB"/>
+        </w:rPr>
+        <w:t xml:space="preserve"> </w:t>
       </w:r>
       <w:r>
         <w:fldChar w:fldCharType="begin"/>
@@ -18840,7 +19167,21 @@
         <w:rPr>
           <w:lang w:val="en-GB"/>
         </w:rPr>
-        <w:t xml:space="preserve"> - Exemplo line-shift</w:t>
+        <w:t xml:space="preserve"> - </w:t>
+      </w:r>
+      <w:proofErr w:type="spellStart"/>
+      <w:r>
+        <w:rPr>
+          <w:lang w:val="en-GB"/>
+        </w:rPr>
+        <w:t>Exemplo</w:t>
+      </w:r>
+      <w:proofErr w:type="spellEnd"/>
+      <w:r>
+        <w:rPr>
+          <w:lang w:val="en-GB"/>
+        </w:rPr>
+        <w:t xml:space="preserve"> line-shift</w:t>
       </w:r>
       <w:bookmarkEnd w:id="46"/>
       <w:r>
@@ -18886,7 +19227,6 @@
           <w:rFonts w:eastAsia="Arial MT"/>
           <w:lang w:val="en-GB" w:eastAsia="en-US"/>
         </w:rPr>
-        <w:lastRenderedPageBreak/>
         <w:t>2.2.</w:t>
       </w:r>
       <w:r>
@@ -18948,8 +19288,19 @@
           <w:iCs/>
           <w:lang w:eastAsia="en-US"/>
         </w:rPr>
-        <w:t>Word-Shift Coding</w:t>
-      </w:r>
+        <w:t xml:space="preserve">Word-Shift </w:t>
+      </w:r>
+      <w:proofErr w:type="spellStart"/>
+      <w:r>
+        <w:rPr>
+          <w:rFonts w:eastAsia="Arial MT"/>
+          <w:i/>
+          <w:iCs/>
+          <w:lang w:eastAsia="en-US"/>
+        </w:rPr>
+        <w:t>Coding</w:t>
+      </w:r>
+      <w:proofErr w:type="spellEnd"/>
       <w:r>
         <w:rPr>
           <w:rFonts w:eastAsia="Arial MT"/>
@@ -18997,7 +19348,23 @@
           <w:rFonts w:eastAsia="Arial MT"/>
           <w:lang w:eastAsia="en-US"/>
         </w:rPr>
-        <w:t xml:space="preserve"> segunda linha, contém quatro palavras movidas com espaçamento de 1/150 inch, que equivale a 0.0169333333 cm, enquanto na primeira linha não se altera, a terceira é uma junção das duas anteriores. Como referido no ponto anterior esta mudança não percetível a olho humano, e para retificar a watermark recorrer a um OCR.</w:t>
+        <w:t xml:space="preserve"> segunda linha, contém quatro palavras movidas com espaçamento de 1/150 </w:t>
+      </w:r>
+      <w:proofErr w:type="spellStart"/>
+      <w:r>
+        <w:rPr>
+          <w:rFonts w:eastAsia="Arial MT"/>
+          <w:lang w:eastAsia="en-US"/>
+        </w:rPr>
+        <w:t>inch</w:t>
+      </w:r>
+      <w:proofErr w:type="spellEnd"/>
+      <w:r>
+        <w:rPr>
+          <w:rFonts w:eastAsia="Arial MT"/>
+          <w:lang w:eastAsia="en-US"/>
+        </w:rPr>
+        <w:t>, que equivale a 0.0169333333 cm, enquanto na primeira linha não se altera, a terceira é uma junção das duas anteriores. Como referido no ponto anterior esta mudança não percetível a olho humano, e para retificar a watermark recorrer a um OCR.</w:t>
       </w:r>
     </w:p>
     <w:p>
@@ -19090,11 +19457,19 @@
         </w:rPr>
       </w:pPr>
       <w:bookmarkStart w:id="49" w:name="_Toc110089939"/>
+      <w:proofErr w:type="spellStart"/>
       <w:r>
         <w:rPr>
           <w:lang w:val="en-GB"/>
         </w:rPr>
-        <w:t xml:space="preserve">Figura </w:t>
+        <w:t>Figura</w:t>
+      </w:r>
+      <w:proofErr w:type="spellEnd"/>
+      <w:r>
+        <w:rPr>
+          <w:lang w:val="en-GB"/>
+        </w:rPr>
+        <w:t xml:space="preserve"> </w:t>
       </w:r>
       <w:r>
         <w:fldChar w:fldCharType="begin"/>
@@ -19122,7 +19497,21 @@
         <w:rPr>
           <w:lang w:val="en-GB"/>
         </w:rPr>
-        <w:t xml:space="preserve"> - Exemplo word-shift</w:t>
+        <w:t xml:space="preserve"> - </w:t>
+      </w:r>
+      <w:proofErr w:type="spellStart"/>
+      <w:r>
+        <w:rPr>
+          <w:lang w:val="en-GB"/>
+        </w:rPr>
+        <w:t>Exemplo</w:t>
+      </w:r>
+      <w:proofErr w:type="spellEnd"/>
+      <w:r>
+        <w:rPr>
+          <w:lang w:val="en-GB"/>
+        </w:rPr>
+        <w:t xml:space="preserve"> word-shift</w:t>
       </w:r>
       <w:bookmarkEnd w:id="49"/>
       <w:r>
@@ -19417,12 +19806,25 @@
         <w:t xml:space="preserve"> - </w:t>
       </w:r>
       <w:r>
-        <w:t>Exemplo Character Codin</w:t>
+        <w:t xml:space="preserve">Exemplo </w:t>
+      </w:r>
+      <w:proofErr w:type="spellStart"/>
+      <w:r>
+        <w:t>Character</w:t>
+      </w:r>
+      <w:proofErr w:type="spellEnd"/>
+      <w:r>
+        <w:t xml:space="preserve"> </w:t>
+      </w:r>
+      <w:proofErr w:type="spellStart"/>
+      <w:r>
+        <w:t>Codin</w:t>
       </w:r>
       <w:r>
         <w:t>g</w:t>
       </w:r>
       <w:bookmarkEnd w:id="52"/>
+      <w:proofErr w:type="spellEnd"/>
     </w:p>
     <w:p>
       <w:pPr>
@@ -19666,7 +20068,23 @@
           <w:rFonts w:eastAsia="Arial MT"/>
           <w:lang w:eastAsia="en-US"/>
         </w:rPr>
-        <w:t>ECL zero-based watermarking</w:t>
+        <w:t>ECL zero-</w:t>
+      </w:r>
+      <w:proofErr w:type="spellStart"/>
+      <w:r>
+        <w:rPr>
+          <w:rFonts w:eastAsia="Arial MT"/>
+          <w:lang w:eastAsia="en-US"/>
+        </w:rPr>
+        <w:t>based</w:t>
+      </w:r>
+      <w:proofErr w:type="spellEnd"/>
+      <w:r>
+        <w:rPr>
+          <w:rFonts w:eastAsia="Arial MT"/>
+          <w:lang w:eastAsia="en-US"/>
+        </w:rPr>
+        <w:t xml:space="preserve"> watermarking</w:t>
       </w:r>
       <w:bookmarkEnd w:id="55"/>
     </w:p>
@@ -19751,15 +20169,9 @@
           <w:iCs/>
           <w:lang w:eastAsia="en-US"/>
         </w:rPr>
-        <w:t xml:space="preserve">ECL zero-based watermarking </w:t>
-      </w:r>
-      <w:r>
-        <w:rPr>
-          <w:rFonts w:eastAsia="Arial MT"/>
-          <w:lang w:eastAsia="en-US"/>
-        </w:rPr>
-        <w:t xml:space="preserve">que consiste num algoritmo que mantém o conteúdo original do texto do documento e constrói a </w:t>
-      </w:r>
+        <w:t>ECL zero-</w:t>
+      </w:r>
+      <w:proofErr w:type="spellStart"/>
       <w:r>
         <w:rPr>
           <w:rFonts w:eastAsia="Arial MT"/>
@@ -19767,15 +20179,9 @@
           <w:iCs/>
           <w:lang w:eastAsia="en-US"/>
         </w:rPr>
-        <w:t xml:space="preserve">watermark </w:t>
-      </w:r>
-      <w:r>
-        <w:rPr>
-          <w:rFonts w:eastAsia="Arial MT"/>
-          <w:lang w:eastAsia="en-US"/>
-        </w:rPr>
-        <w:t xml:space="preserve">pela seleção de caracteres no documento. A watermark é guardada num sítio de confiança que se denomina </w:t>
-      </w:r>
+        <w:t>based</w:t>
+      </w:r>
+      <w:proofErr w:type="spellEnd"/>
       <w:r>
         <w:rPr>
           <w:rFonts w:eastAsia="Arial MT"/>
@@ -19783,8 +20189,62 @@
           <w:iCs/>
           <w:lang w:eastAsia="en-US"/>
         </w:rPr>
-        <w:t>Certifying Authority</w:t>
-      </w:r>
+        <w:t xml:space="preserve"> watermarking </w:t>
+      </w:r>
+      <w:r>
+        <w:rPr>
+          <w:rFonts w:eastAsia="Arial MT"/>
+          <w:lang w:eastAsia="en-US"/>
+        </w:rPr>
+        <w:t xml:space="preserve">que consiste num algoritmo que mantém o conteúdo original do texto do documento e constrói a </w:t>
+      </w:r>
+      <w:r>
+        <w:rPr>
+          <w:rFonts w:eastAsia="Arial MT"/>
+          <w:i/>
+          <w:iCs/>
+          <w:lang w:eastAsia="en-US"/>
+        </w:rPr>
+        <w:t xml:space="preserve">watermark </w:t>
+      </w:r>
+      <w:r>
+        <w:rPr>
+          <w:rFonts w:eastAsia="Arial MT"/>
+          <w:lang w:eastAsia="en-US"/>
+        </w:rPr>
+        <w:t xml:space="preserve">pela seleção de caracteres no documento. A watermark é guardada num sítio de confiança que se denomina </w:t>
+      </w:r>
+      <w:proofErr w:type="spellStart"/>
+      <w:r>
+        <w:rPr>
+          <w:rFonts w:eastAsia="Arial MT"/>
+          <w:i/>
+          <w:iCs/>
+          <w:lang w:eastAsia="en-US"/>
+        </w:rPr>
+        <w:t>Certifying</w:t>
+      </w:r>
+      <w:proofErr w:type="spellEnd"/>
+      <w:r>
+        <w:rPr>
+          <w:rFonts w:eastAsia="Arial MT"/>
+          <w:i/>
+          <w:iCs/>
+          <w:lang w:eastAsia="en-US"/>
+        </w:rPr>
+        <w:t xml:space="preserve"> </w:t>
+      </w:r>
+      <w:proofErr w:type="spellStart"/>
+      <w:r>
+        <w:rPr>
+          <w:rFonts w:eastAsia="Arial MT"/>
+          <w:i/>
+          <w:iCs/>
+          <w:lang w:eastAsia="en-US"/>
+        </w:rPr>
+        <w:t>Authority</w:t>
+      </w:r>
+      <w:proofErr w:type="spellEnd"/>
       <w:r>
         <w:rPr>
           <w:rFonts w:eastAsia="Arial MT"/>
@@ -20134,6 +20594,7 @@
         </w:rPr>
         <w:t xml:space="preserve">. Pouco efetivo com documentos que tenham um </w:t>
       </w:r>
+      <w:proofErr w:type="spellStart"/>
       <w:r>
         <w:rPr>
           <w:rFonts w:eastAsia="Arial MT"/>
@@ -20143,6 +20604,7 @@
         </w:rPr>
         <w:t>effectiveness</w:t>
       </w:r>
+      <w:proofErr w:type="spellEnd"/>
       <w:r>
         <w:rPr>
           <w:rFonts w:eastAsia="Arial MT"/>
@@ -20171,7 +20633,23 @@
           <w:rFonts w:eastAsia="Arial MT"/>
           <w:lang w:eastAsia="en-US"/>
         </w:rPr>
-        <w:t xml:space="preserve"> menor que 0.1. Effectiveness </w:t>
+        <w:t xml:space="preserve"> menor que 0.1. </w:t>
+      </w:r>
+      <w:proofErr w:type="spellStart"/>
+      <w:r>
+        <w:rPr>
+          <w:rFonts w:eastAsia="Arial MT"/>
+          <w:lang w:eastAsia="en-US"/>
+        </w:rPr>
+        <w:t>Effectiveness</w:t>
+      </w:r>
+      <w:proofErr w:type="spellEnd"/>
+      <w:r>
+        <w:rPr>
+          <w:rFonts w:eastAsia="Arial MT"/>
+          <w:lang w:eastAsia="en-US"/>
+        </w:rPr>
+        <w:t xml:space="preserve"> </w:t>
       </w:r>
       <w:r>
         <w:rPr>
@@ -20274,7 +20752,6 @@
           <w:rFonts w:eastAsia="Arial MT"/>
           <w:lang w:eastAsia="en-US"/>
         </w:rPr>
-        <w:lastRenderedPageBreak/>
         <w:t>Qrcode</w:t>
       </w:r>
       <w:bookmarkEnd w:id="60"/>
@@ -20315,7 +20792,23 @@
           <w:rFonts w:eastAsia="Arial MT"/>
           <w:lang w:eastAsia="en-US"/>
         </w:rPr>
-        <w:t xml:space="preserve">O Qrcode (figura 10) surgiu em 1994 pela empresa Denso Wave, onde originalmente foi criado para categorizar peças de automóvel. Os Qrcode podem ter links para páginas web, texto, um endereço geográfico, uma imagem, um vídeo ou contacto telefónico. </w:t>
+        <w:t xml:space="preserve">O Qrcode (figura 10) surgiu em 1994 pela empresa Denso </w:t>
+      </w:r>
+      <w:proofErr w:type="spellStart"/>
+      <w:r>
+        <w:rPr>
+          <w:rFonts w:eastAsia="Arial MT"/>
+          <w:lang w:eastAsia="en-US"/>
+        </w:rPr>
+        <w:t>Wave</w:t>
+      </w:r>
+      <w:proofErr w:type="spellEnd"/>
+      <w:r>
+        <w:rPr>
+          <w:rFonts w:eastAsia="Arial MT"/>
+          <w:lang w:eastAsia="en-US"/>
+        </w:rPr>
+        <w:t xml:space="preserve">, onde originalmente foi criado para categorizar peças de automóvel. Os Qrcode podem ter links para páginas web, texto, um endereço geográfico, uma imagem, um vídeo ou contacto telefónico. </w:t>
       </w:r>
     </w:p>
     <w:p>
@@ -20683,7 +21176,23 @@
                 <w:rFonts w:eastAsia="Arial MT"/>
                 <w:lang w:eastAsia="en-US"/>
               </w:rPr>
-              <w:t xml:space="preserve">L (Low) – Baixo </w:t>
+              <w:t>L (</w:t>
+            </w:r>
+            <w:proofErr w:type="spellStart"/>
+            <w:r>
+              <w:rPr>
+                <w:rFonts w:eastAsia="Arial MT"/>
+                <w:lang w:eastAsia="en-US"/>
+              </w:rPr>
+              <w:t>Low</w:t>
+            </w:r>
+            <w:proofErr w:type="spellEnd"/>
+            <w:r>
+              <w:rPr>
+                <w:rFonts w:eastAsia="Arial MT"/>
+                <w:lang w:eastAsia="en-US"/>
+              </w:rPr>
+              <w:t xml:space="preserve">) – Baixo </w:t>
             </w:r>
           </w:p>
         </w:tc>
@@ -20725,7 +21234,23 @@
                 <w:rFonts w:eastAsia="Arial MT"/>
                 <w:lang w:eastAsia="en-US"/>
               </w:rPr>
-              <w:t xml:space="preserve">M (Medium) – Médio </w:t>
+              <w:t>M (</w:t>
+            </w:r>
+            <w:proofErr w:type="spellStart"/>
+            <w:r>
+              <w:rPr>
+                <w:rFonts w:eastAsia="Arial MT"/>
+                <w:lang w:eastAsia="en-US"/>
+              </w:rPr>
+              <w:t>Medium</w:t>
+            </w:r>
+            <w:proofErr w:type="spellEnd"/>
+            <w:r>
+              <w:rPr>
+                <w:rFonts w:eastAsia="Arial MT"/>
+                <w:lang w:eastAsia="en-US"/>
+              </w:rPr>
+              <w:t xml:space="preserve">) – Médio </w:t>
             </w:r>
           </w:p>
         </w:tc>
@@ -20767,7 +21292,23 @@
                 <w:rFonts w:eastAsia="Arial MT"/>
                 <w:lang w:eastAsia="en-US"/>
               </w:rPr>
-              <w:t>Q (Quartile) - Quartil</w:t>
+              <w:t>Q (</w:t>
+            </w:r>
+            <w:proofErr w:type="spellStart"/>
+            <w:r>
+              <w:rPr>
+                <w:rFonts w:eastAsia="Arial MT"/>
+                <w:lang w:eastAsia="en-US"/>
+              </w:rPr>
+              <w:t>Quartile</w:t>
+            </w:r>
+            <w:proofErr w:type="spellEnd"/>
+            <w:r>
+              <w:rPr>
+                <w:rFonts w:eastAsia="Arial MT"/>
+                <w:lang w:eastAsia="en-US"/>
+              </w:rPr>
+              <w:t>) - Quartil</w:t>
             </w:r>
           </w:p>
         </w:tc>
@@ -20809,7 +21350,23 @@
                 <w:rFonts w:eastAsia="Arial MT"/>
                 <w:lang w:eastAsia="en-US"/>
               </w:rPr>
-              <w:t>H (High) – Alto</w:t>
+              <w:t>H (</w:t>
+            </w:r>
+            <w:proofErr w:type="spellStart"/>
+            <w:r>
+              <w:rPr>
+                <w:rFonts w:eastAsia="Arial MT"/>
+                <w:lang w:eastAsia="en-US"/>
+              </w:rPr>
+              <w:t>High</w:t>
+            </w:r>
+            <w:proofErr w:type="spellEnd"/>
+            <w:r>
+              <w:rPr>
+                <w:rFonts w:eastAsia="Arial MT"/>
+                <w:lang w:eastAsia="en-US"/>
+              </w:rPr>
+              <w:t>) – Alto</w:t>
             </w:r>
           </w:p>
         </w:tc>
@@ -20881,7 +21438,6 @@
           <w:szCs w:val="22"/>
           <w:lang w:eastAsia="en-US"/>
         </w:rPr>
-        <w:lastRenderedPageBreak/>
         <w:br w:type="page"/>
       </w:r>
     </w:p>
@@ -20904,7 +21460,6 @@
           <w:rFonts w:eastAsia="Arial MT"/>
           <w:lang w:eastAsia="en-US"/>
         </w:rPr>
-        <w:lastRenderedPageBreak/>
         <w:t>Código de barras 128</w:t>
       </w:r>
       <w:bookmarkEnd w:id="67"/>
@@ -21268,7 +21823,6 @@
           <w:szCs w:val="22"/>
           <w:lang w:eastAsia="en-US"/>
         </w:rPr>
-        <w:lastRenderedPageBreak/>
         <w:br w:type="page"/>
       </w:r>
     </w:p>
@@ -21281,7 +21835,6 @@
         </w:numPr>
       </w:pPr>
       <w:r>
-        <w:lastRenderedPageBreak/>
         <w:t xml:space="preserve">Entropia documento com watermark </w:t>
       </w:r>
     </w:p>
@@ -21346,7 +21899,6 @@
           <w:szCs w:val="22"/>
           <w:lang w:eastAsia="en-US"/>
         </w:rPr>
-        <w:lastRenderedPageBreak/>
         <w:br w:type="page"/>
       </w:r>
     </w:p>
@@ -21369,7 +21921,6 @@
           <w:rFonts w:eastAsia="Arial MT"/>
           <w:lang w:eastAsia="en-US"/>
         </w:rPr>
-        <w:lastRenderedPageBreak/>
         <w:t xml:space="preserve">Métodos </w:t>
       </w:r>
       <w:r>
@@ -21533,7 +22084,23 @@
           <w:rFonts w:eastAsia="Arial MT"/>
           <w:lang w:eastAsia="en-US"/>
         </w:rPr>
-        <w:t>devido ao espaço ocupado pelo código de barras no footer do documento, e porque a empresa queria que informação do documento estivesse toda agregada num só código de barras.</w:t>
+        <w:t xml:space="preserve">devido ao espaço ocupado pelo código de barras no </w:t>
+      </w:r>
+      <w:proofErr w:type="spellStart"/>
+      <w:r>
+        <w:rPr>
+          <w:rFonts w:eastAsia="Arial MT"/>
+          <w:lang w:eastAsia="en-US"/>
+        </w:rPr>
+        <w:t>footer</w:t>
+      </w:r>
+      <w:proofErr w:type="spellEnd"/>
+      <w:r>
+        <w:rPr>
+          <w:rFonts w:eastAsia="Arial MT"/>
+          <w:lang w:eastAsia="en-US"/>
+        </w:rPr>
+        <w:t xml:space="preserve"> do documento, e porque a empresa queria que informação do documento estivesse toda agregada num só código de barras.</w:t>
       </w:r>
     </w:p>
     <w:p>
@@ -22475,7 +23042,6 @@
           <w:noProof/>
           <w:lang w:eastAsia="en-US"/>
         </w:rPr>
-        <w:lastRenderedPageBreak/>
         <w:drawing>
           <wp:inline distT="0" distB="0" distL="0" distR="0" wp14:anchorId="0D6E5D1C" wp14:editId="625FD75C">
             <wp:extent cx="3580969" cy="4084320"/>
@@ -24097,7 +24663,6 @@
         <w:rPr>
           <w:noProof/>
         </w:rPr>
-        <w:lastRenderedPageBreak/>
         <w:drawing>
           <wp:anchor distT="0" distB="0" distL="114300" distR="114300" simplePos="0" relativeHeight="251680768" behindDoc="0" locked="0" layoutInCell="1" allowOverlap="1" wp14:anchorId="6E2631BD" wp14:editId="1167C7EE">
             <wp:simplePos x="0" y="0"/>
@@ -24368,7 +24933,6 @@
           <w:noProof/>
           <w:lang w:eastAsia="en-US"/>
         </w:rPr>
-        <w:lastRenderedPageBreak/>
         <w:drawing>
           <wp:inline distT="0" distB="0" distL="0" distR="0" wp14:anchorId="2843B30E" wp14:editId="6C0C113F">
             <wp:extent cx="1238484" cy="2677885"/>
@@ -24584,7 +25148,25 @@
                 <w:bCs/>
                 <w:lang w:eastAsia="en-US"/>
               </w:rPr>
-              <w:t xml:space="preserve"> (horas:minutos:segundos)</w:t>
+              <w:t xml:space="preserve"> (</w:t>
+            </w:r>
+            <w:proofErr w:type="spellStart"/>
+            <w:r>
+              <w:rPr>
+                <w:b/>
+                <w:bCs/>
+                <w:lang w:eastAsia="en-US"/>
+              </w:rPr>
+              <w:t>horas:minutos:segundos</w:t>
+            </w:r>
+            <w:proofErr w:type="spellEnd"/>
+            <w:r>
+              <w:rPr>
+                <w:b/>
+                <w:bCs/>
+                <w:lang w:eastAsia="en-US"/>
+              </w:rPr>
+              <w:t>)</w:t>
             </w:r>
           </w:p>
         </w:tc>
@@ -25825,7 +26407,6 @@
       </w:pPr>
       <w:bookmarkStart w:id="81" w:name="_Toc110089926"/>
       <w:r>
-        <w:lastRenderedPageBreak/>
         <w:t xml:space="preserve"> Análise de quantidade de qrcode para análise forense</w:t>
       </w:r>
       <w:bookmarkEnd w:id="81"/>
@@ -26749,8 +27330,13 @@
         <w:fldChar w:fldCharType="end"/>
       </w:r>
       <w:r>
-        <w:t xml:space="preserve"> – Estudo do número de qrcode a usar no ficheiro pdf</w:t>
-      </w:r>
+        <w:t xml:space="preserve"> – Estudo do número de qrcode a usar no ficheiro </w:t>
+      </w:r>
+      <w:proofErr w:type="spellStart"/>
+      <w:r>
+        <w:t>pdf</w:t>
+      </w:r>
+      <w:proofErr w:type="spellEnd"/>
     </w:p>
     <w:tbl>
       <w:tblPr>
@@ -27502,7 +28088,6 @@
         <w:rPr>
           <w:noProof/>
         </w:rPr>
-        <w:lastRenderedPageBreak/>
         <w:drawing>
           <wp:inline distT="0" distB="0" distL="0" distR="0" wp14:anchorId="7D824389" wp14:editId="7DA2EFD0">
             <wp:extent cx="3752698" cy="5312030"/>
@@ -27600,7 +28185,6 @@
         <w:rPr>
           <w:noProof/>
         </w:rPr>
-        <w:lastRenderedPageBreak/>
         <w:drawing>
           <wp:inline distT="0" distB="0" distL="0" distR="0" wp14:anchorId="003597BF" wp14:editId="79F35128">
             <wp:extent cx="3940391" cy="5577716"/>
@@ -28237,7 +28821,6 @@
         <w:rPr>
           <w:noProof/>
         </w:rPr>
-        <w:lastRenderedPageBreak/>
         <w:drawing>
           <wp:anchor distT="0" distB="0" distL="114300" distR="114300" simplePos="0" relativeHeight="251702272" behindDoc="0" locked="0" layoutInCell="1" allowOverlap="1" wp14:anchorId="193737ED" wp14:editId="71209054">
             <wp:simplePos x="0" y="0"/>
@@ -28452,7 +29035,6 @@
           <w:rFonts w:eastAsia="Arial MT"/>
           <w:lang w:eastAsia="en-US"/>
         </w:rPr>
-        <w:lastRenderedPageBreak/>
         <w:br w:type="page"/>
       </w:r>
     </w:p>
@@ -28476,7 +29058,6 @@
           <w:rFonts w:eastAsia="Arial MT"/>
           <w:lang w:eastAsia="en-US"/>
         </w:rPr>
-        <w:lastRenderedPageBreak/>
         <w:t>Proposta de desenvolvimento</w:t>
       </w:r>
       <w:bookmarkEnd w:id="83"/>
@@ -28548,6 +29129,7 @@
         </w:rPr>
         <w:t xml:space="preserve"> </w:t>
       </w:r>
+      <w:proofErr w:type="spellStart"/>
       <w:r>
         <w:rPr>
           <w:rFonts w:eastAsia="Arial MT"/>
@@ -28562,6 +29144,7 @@
         </w:rPr>
         <w:t>orm</w:t>
       </w:r>
+      <w:proofErr w:type="spellEnd"/>
       <w:r>
         <w:rPr>
           <w:rFonts w:eastAsia="Arial MT"/>
@@ -28625,6 +29208,7 @@
         </w:rPr>
         <w:t xml:space="preserve"> A solução criada envolve colocar um qrcode fixo no </w:t>
       </w:r>
+      <w:proofErr w:type="spellStart"/>
       <w:r>
         <w:rPr>
           <w:rFonts w:eastAsia="Arial MT"/>
@@ -28634,6 +29218,7 @@
         </w:rPr>
         <w:t>header</w:t>
       </w:r>
+      <w:proofErr w:type="spellEnd"/>
       <w:r>
         <w:rPr>
           <w:rFonts w:eastAsia="Arial MT"/>
@@ -28749,7 +29334,6 @@
           <w:rFonts w:eastAsia="Arial MT"/>
           <w:lang w:eastAsia="en-US"/>
         </w:rPr>
-        <w:lastRenderedPageBreak/>
         <w:t xml:space="preserve">Arquitetura </w:t>
       </w:r>
       <w:r>
@@ -29108,7 +29692,23 @@
           <w:rFonts w:eastAsia="Arial MT"/>
           <w:lang w:eastAsia="en-US"/>
         </w:rPr>
-        <w:t xml:space="preserve"> criada localmente com o uso da ferramenta Microsoft SQL Server Management Studio 2018, tem um utilizador e base de dados dedicado apenas à consulta de informação pelo programa. As informações que se guardam são as características do documento, o código de barras, e o qrcode. </w:t>
+        <w:t xml:space="preserve"> criada localmente com o uso da ferramenta Microsoft SQL Server Management </w:t>
+      </w:r>
+      <w:proofErr w:type="spellStart"/>
+      <w:r>
+        <w:rPr>
+          <w:rFonts w:eastAsia="Arial MT"/>
+          <w:lang w:eastAsia="en-US"/>
+        </w:rPr>
+        <w:t>Studio</w:t>
+      </w:r>
+      <w:proofErr w:type="spellEnd"/>
+      <w:r>
+        <w:rPr>
+          <w:rFonts w:eastAsia="Arial MT"/>
+          <w:lang w:eastAsia="en-US"/>
+        </w:rPr>
+        <w:t xml:space="preserve"> 2018, tem um utilizador e base de dados dedicado apenas à consulta de informação pelo programa. As informações que se guardam são as características do documento, o código de barras, e o qrcode. </w:t>
       </w:r>
     </w:p>
     <w:p>
@@ -29635,7 +30235,23 @@
           <w:rFonts w:eastAsia="Arial MT"/>
           <w:lang w:eastAsia="en-US"/>
         </w:rPr>
-        <w:t xml:space="preserve"> identificador para a base de dados onde se vai inserir os metadados do documento inseridos previamente no programa, este programa só vai ter acesso o utilizar que seja fidedigno e o código desenvolvido não é open-source, ou seja, apenas pessoas que a empresa confie pode usar o código chave para inserir os metadados. Como </w:t>
+        <w:t xml:space="preserve"> identificador para a base de dados onde se vai inserir os metadados do documento inseridos previamente no programa, este programa só vai ter acesso o utilizar que seja fidedigno e o código desenvolvido não é open-</w:t>
+      </w:r>
+      <w:proofErr w:type="spellStart"/>
+      <w:r>
+        <w:rPr>
+          <w:rFonts w:eastAsia="Arial MT"/>
+          <w:lang w:eastAsia="en-US"/>
+        </w:rPr>
+        <w:t>source</w:t>
+      </w:r>
+      <w:proofErr w:type="spellEnd"/>
+      <w:r>
+        <w:rPr>
+          <w:rFonts w:eastAsia="Arial MT"/>
+          <w:lang w:eastAsia="en-US"/>
+        </w:rPr>
+        <w:t xml:space="preserve">, ou seja, apenas pessoas que a empresa confie pode usar o código chave para inserir os metadados. Como </w:t>
       </w:r>
       <w:r>
         <w:rPr>
@@ -29656,7 +30272,23 @@
           <w:rFonts w:eastAsia="Arial MT"/>
           <w:lang w:eastAsia="en-US"/>
         </w:rPr>
-        <w:t>coloca-se os qrcode numa posição aleatória do documento e o código de barras no footer do mesmo.</w:t>
+        <w:t xml:space="preserve">coloca-se os qrcode numa posição aleatória do documento e o código de barras no </w:t>
+      </w:r>
+      <w:proofErr w:type="spellStart"/>
+      <w:r>
+        <w:rPr>
+          <w:rFonts w:eastAsia="Arial MT"/>
+          <w:lang w:eastAsia="en-US"/>
+        </w:rPr>
+        <w:t>footer</w:t>
+      </w:r>
+      <w:proofErr w:type="spellEnd"/>
+      <w:r>
+        <w:rPr>
+          <w:rFonts w:eastAsia="Arial MT"/>
+          <w:lang w:eastAsia="en-US"/>
+        </w:rPr>
+        <w:t xml:space="preserve"> do mesmo.</w:t>
       </w:r>
     </w:p>
     <w:p>
@@ -29792,7 +30424,14 @@
           <w:rFonts w:eastAsia="Arial MT"/>
           <w:lang w:eastAsia="en-US"/>
         </w:rPr>
-        <w:t>Na análise forense resovl</w:t>
+        <w:t>Na análise forense reso</w:t>
+      </w:r>
+      <w:r>
+        <w:rPr>
+          <w:rFonts w:eastAsia="Arial MT"/>
+          <w:lang w:eastAsia="en-US"/>
+        </w:rPr>
+        <w:t xml:space="preserve">lveu-se por criar 3 segmentos de reta </w:t>
       </w:r>
     </w:p>
     <w:p>
@@ -29826,7 +30465,6 @@
       </w:pPr>
       <w:bookmarkStart w:id="94" w:name="_Toc110089927"/>
       <w:r>
-        <w:lastRenderedPageBreak/>
         <w:t xml:space="preserve"> </w:t>
       </w:r>
       <w:r>
@@ -29870,7 +30508,6 @@
       </w:pPr>
       <w:bookmarkStart w:id="95" w:name="_Toc110089928"/>
       <w:r>
-        <w:lastRenderedPageBreak/>
         <w:t>Conclusões e futuro trabalho</w:t>
       </w:r>
       <w:bookmarkEnd w:id="95"/>
@@ -29885,7 +30522,6 @@
         <w:br w:type="page"/>
       </w:r>
       <w:r>
-        <w:lastRenderedPageBreak/>
         <w:br w:type="page"/>
       </w:r>
     </w:p>
@@ -29900,7 +30536,6 @@
       <w:bookmarkStart w:id="96" w:name="_Toc110089929"/>
       <w:bookmarkStart w:id="97" w:name="_Hlk106728016"/>
       <w:r>
-        <w:lastRenderedPageBreak/>
         <w:t>Referências</w:t>
       </w:r>
       <w:bookmarkEnd w:id="96"/>
@@ -30295,7 +30930,6 @@
         <w:rPr>
           <w:lang w:val="en-GB"/>
         </w:rPr>
-        <w:lastRenderedPageBreak/>
         <w:br w:type="page"/>
       </w:r>
     </w:p>
@@ -30306,7 +30940,6 @@
       </w:pPr>
       <w:bookmarkStart w:id="98" w:name="_Toc110089930"/>
       <w:r>
-        <w:lastRenderedPageBreak/>
         <w:t>Apêndice A</w:t>
       </w:r>
       <w:bookmarkEnd w:id="98"/>
@@ -30355,7 +30988,6 @@
       </w:pPr>
       <w:bookmarkStart w:id="100" w:name="_Toc110089932"/>
       <w:r>
-        <w:lastRenderedPageBreak/>
         <w:t>Iron Software</w:t>
       </w:r>
       <w:bookmarkEnd w:id="100"/>

</xml_diff>

<commit_message>
fix functions names, write thesis, change output file to qrcode for watermark
</commit_message>
<xml_diff>
--- a/Tese.docx
+++ b/Tese.docx
@@ -26,6 +26,8 @@
           <w:tcPr>
             <w:tcW w:w="1550" w:type="pct"/>
           </w:tcPr>
+          <w:bookmarkStart w:id="0" w:name="_Hlk106728050"/>
+          <w:bookmarkEnd w:id="0"/>
           <w:p>
             <w:pPr>
               <w:pStyle w:val="Tituloteseautor"/>
@@ -34,8 +36,6 @@
                 <w:noProof w:val="0"/>
               </w:rPr>
             </w:pPr>
-            <w:bookmarkStart w:id="0" w:name="_Hlk106728050"/>
-            <w:bookmarkEnd w:id="0"/>
             <w:r>
               <mc:AlternateContent>
                 <mc:Choice Requires="wps">
@@ -9111,6 +9111,12 @@
       </w:r>
     </w:p>
     <w:p/>
+    <w:p>
+      <w:r>
+        <w:br w:type="page"/>
+      </w:r>
+    </w:p>
+    <w:p/>
     <w:p/>
     <w:p>
       <w:r>
@@ -9261,8 +9267,15 @@
     <w:p/>
     <w:p>
       <w:pPr>
-        <w:ind w:firstLine="720"/>
-      </w:pPr>
+        <w:pStyle w:val="ListParagraph"/>
+        <w:numPr>
+          <w:ilvl w:val="1"/>
+          <w:numId w:val="1"/>
+        </w:numPr>
+      </w:pPr>
+      <w:r>
+        <w:t>Estrutura do documento</w:t>
+      </w:r>
     </w:p>
     <w:p/>
     <w:p/>
@@ -9286,7 +9299,11 @@
     </w:p>
     <w:p>
       <w:pPr>
-        <w:ind w:firstLine="720"/>
+        <w:pStyle w:val="Heading1"/>
+        <w:numPr>
+          <w:ilvl w:val="0"/>
+          <w:numId w:val="1"/>
+        </w:numPr>
       </w:pPr>
       <w:r>
         <w:br w:type="page"/>
@@ -9297,20 +9314,10 @@
       <w:r>
         <w:rPr>
           <w:rStyle w:val="TitleChar"/>
+          <w:sz w:val="28"/>
+          <w:szCs w:val="28"/>
         </w:rPr>
         <w:lastRenderedPageBreak/>
-        <w:t>2.</w:t>
-      </w:r>
-      <w:r>
-        <w:rPr>
-          <w:rStyle w:val="TitleChar"/>
-        </w:rPr>
-        <w:tab/>
-      </w:r>
-      <w:r>
-        <w:rPr>
-          <w:rStyle w:val="TitleChar"/>
-        </w:rPr>
         <w:t>Estado da Arte</w:t>
       </w:r>
       <w:bookmarkEnd w:id="10"/>
@@ -20001,13 +20008,6 @@
           <w:lang w:eastAsia="en-US"/>
         </w:rPr>
       </w:pPr>
-      <w:r>
-        <w:rPr>
-          <w:rFonts w:eastAsia="Arial MT"/>
-          <w:lang w:eastAsia="en-US"/>
-        </w:rPr>
-        <w:t xml:space="preserve">     </w:t>
-      </w:r>
       <w:bookmarkStart w:id="53" w:name="_Toc123906465"/>
       <w:r>
         <w:rPr>
@@ -28998,6 +28998,7 @@
       <w:r>
         <w:rPr>
           <w:rFonts w:eastAsia="Arial MT"/>
+          <w:noProof/>
           <w:lang w:eastAsia="en-US"/>
         </w:rPr>
         <w:drawing>
@@ -29124,7 +29125,7 @@
         <w:pStyle w:val="Heading1"/>
         <w:numPr>
           <w:ilvl w:val="0"/>
-          <w:numId w:val="21"/>
+          <w:numId w:val="30"/>
         </w:numPr>
         <w:rPr>
           <w:rFonts w:eastAsia="Arial MT"/>
@@ -29393,7 +29394,7 @@
         <w:pStyle w:val="Title"/>
         <w:numPr>
           <w:ilvl w:val="0"/>
-          <w:numId w:val="21"/>
+          <w:numId w:val="30"/>
         </w:numPr>
         <w:jc w:val="left"/>
       </w:pPr>
@@ -29585,7 +29586,7 @@
         <w:pStyle w:val="Subtitle"/>
         <w:numPr>
           <w:ilvl w:val="1"/>
-          <w:numId w:val="21"/>
+          <w:numId w:val="30"/>
         </w:numPr>
         <w:jc w:val="left"/>
         <w:rPr>
@@ -29636,7 +29637,13 @@
         <w:t>,</w:t>
       </w:r>
       <w:r>
-        <w:t xml:space="preserve"> a classificação de segurança - introduzidos pelo utilizador no programa. Para realizar o processamento dos documentos estes têm de preencher dois requisitos </w:t>
+        <w:t xml:space="preserve"> a classificação de segurança </w:t>
+      </w:r>
+      <w:r>
+        <w:t>– inseridos pela base de dados da empresa que pela uma função desenvolvida com os parâmetros necessários vai adaptar a estrutura para o do programa</w:t>
+      </w:r>
+      <w:r>
+        <w:t xml:space="preserve">. Para realizar o processamento dos documentos estes têm de preencher dois requisitos </w:t>
       </w:r>
       <w:r>
         <w:t xml:space="preserve">o primeiro </w:t>
@@ -29648,7 +29655,7 @@
         <w:t xml:space="preserve"> o segundo</w:t>
       </w:r>
       <w:r>
-        <w:t xml:space="preserve"> existir metadados para o ficheiro no programa. </w:t>
+        <w:t xml:space="preserve"> existir metadados no programa. </w:t>
       </w:r>
     </w:p>
     <w:p>
@@ -29800,7 +29807,7 @@
         <w:pStyle w:val="Subtitle"/>
         <w:numPr>
           <w:ilvl w:val="1"/>
-          <w:numId w:val="21"/>
+          <w:numId w:val="30"/>
         </w:numPr>
         <w:jc w:val="left"/>
         <w:rPr>
@@ -29878,10 +29885,7 @@
         <w:t>s</w:t>
       </w:r>
       <w:r>
-        <w:t>egmentos de reta traçados entre qrcode e posição dos caracteres no ficheiro de input</w:t>
-      </w:r>
-      <w:r>
-        <w:t>.</w:t>
+        <w:t>egmentos de reta traçados entre qrcode e posição dos caracteres no ficheiro de input.</w:t>
       </w:r>
     </w:p>
     <w:p>
@@ -29897,7 +29901,7 @@
         <w:pStyle w:val="Subtitle"/>
         <w:numPr>
           <w:ilvl w:val="1"/>
-          <w:numId w:val="21"/>
+          <w:numId w:val="30"/>
         </w:numPr>
         <w:jc w:val="left"/>
         <w:rPr>
@@ -30081,7 +30085,7 @@
         <w:pStyle w:val="Subtitle"/>
         <w:numPr>
           <w:ilvl w:val="1"/>
-          <w:numId w:val="21"/>
+          <w:numId w:val="30"/>
         </w:numPr>
         <w:jc w:val="left"/>
         <w:rPr>
@@ -30431,7 +30435,7 @@
         <w:pStyle w:val="Subtitle"/>
         <w:numPr>
           <w:ilvl w:val="1"/>
-          <w:numId w:val="21"/>
+          <w:numId w:val="30"/>
         </w:numPr>
         <w:jc w:val="left"/>
         <w:rPr>
@@ -30838,7 +30842,7 @@
         <w:pStyle w:val="Subtitle"/>
         <w:numPr>
           <w:ilvl w:val="1"/>
-          <w:numId w:val="21"/>
+          <w:numId w:val="30"/>
         </w:numPr>
         <w:jc w:val="left"/>
         <w:rPr>
@@ -30920,7 +30924,7 @@
         <w:pStyle w:val="Subtitle"/>
         <w:numPr>
           <w:ilvl w:val="1"/>
-          <w:numId w:val="21"/>
+          <w:numId w:val="30"/>
         </w:numPr>
         <w:jc w:val="left"/>
         <w:rPr>
@@ -30994,7 +30998,7 @@
         <w:pStyle w:val="Heading1"/>
         <w:numPr>
           <w:ilvl w:val="0"/>
-          <w:numId w:val="21"/>
+          <w:numId w:val="30"/>
         </w:numPr>
       </w:pPr>
       <w:r>
@@ -31038,7 +31042,7 @@
         <w:pStyle w:val="Heading1"/>
         <w:numPr>
           <w:ilvl w:val="0"/>
-          <w:numId w:val="21"/>
+          <w:numId w:val="30"/>
         </w:numPr>
       </w:pPr>
       <w:bookmarkStart w:id="100" w:name="_Toc123906487"/>
@@ -31067,7 +31071,7 @@
         <w:pStyle w:val="Heading1"/>
         <w:numPr>
           <w:ilvl w:val="0"/>
-          <w:numId w:val="21"/>
+          <w:numId w:val="30"/>
         </w:numPr>
       </w:pPr>
       <w:bookmarkStart w:id="101" w:name="_Toc123906488"/>
@@ -31501,20 +31505,6 @@
     <w:p/>
     <w:p/>
     <w:p/>
-    <w:p>
-      <w:pPr>
-        <w:pStyle w:val="Subtitle"/>
-        <w:jc w:val="left"/>
-      </w:pPr>
-      <w:bookmarkStart w:id="105" w:name="_Toc123906491"/>
-      <w:r>
-        <w:t>E</w:t>
-      </w:r>
-      <w:r>
-        <w:t>ntropia</w:t>
-      </w:r>
-      <w:bookmarkEnd w:id="105"/>
-    </w:p>
     <w:p/>
     <w:p/>
     <w:p/>
@@ -31528,12 +31518,12 @@
         <w:pStyle w:val="Subtitle"/>
         <w:jc w:val="left"/>
       </w:pPr>
-      <w:bookmarkStart w:id="106" w:name="_Toc123906492"/>
+      <w:bookmarkStart w:id="105" w:name="_Toc123906492"/>
       <w:r>
         <w:lastRenderedPageBreak/>
         <w:t>Iron Software</w:t>
       </w:r>
-      <w:bookmarkEnd w:id="106"/>
+      <w:bookmarkEnd w:id="105"/>
       <w:r>
         <w:t xml:space="preserve"> </w:t>
       </w:r>
@@ -33483,6 +33473,119 @@
     </w:lvl>
   </w:abstractNum>
   <w:abstractNum w:abstractNumId="12" w15:restartNumberingAfterBreak="0">
+    <w:nsid w:val="3B9D2870"/>
+    <w:multiLevelType w:val="multilevel"/>
+    <w:tmpl w:val="BA3C3080"/>
+    <w:lvl w:ilvl="0">
+      <w:start w:val="7"/>
+      <w:numFmt w:val="decimal"/>
+      <w:lvlText w:val="%1."/>
+      <w:lvlJc w:val="left"/>
+      <w:pPr>
+        <w:ind w:left="360" w:hanging="360"/>
+      </w:pPr>
+      <w:rPr>
+        <w:rFonts w:hint="default"/>
+      </w:rPr>
+    </w:lvl>
+    <w:lvl w:ilvl="1">
+      <w:start w:val="1"/>
+      <w:numFmt w:val="decimal"/>
+      <w:lvlText w:val="%1.%2."/>
+      <w:lvlJc w:val="left"/>
+      <w:pPr>
+        <w:ind w:left="360" w:hanging="360"/>
+      </w:pPr>
+      <w:rPr>
+        <w:rFonts w:hint="default"/>
+      </w:rPr>
+    </w:lvl>
+    <w:lvl w:ilvl="2">
+      <w:start w:val="1"/>
+      <w:numFmt w:val="decimal"/>
+      <w:lvlText w:val="%1.%2.%3."/>
+      <w:lvlJc w:val="left"/>
+      <w:pPr>
+        <w:ind w:left="720" w:hanging="720"/>
+      </w:pPr>
+      <w:rPr>
+        <w:rFonts w:hint="default"/>
+      </w:rPr>
+    </w:lvl>
+    <w:lvl w:ilvl="3">
+      <w:start w:val="1"/>
+      <w:numFmt w:val="decimal"/>
+      <w:lvlText w:val="%1.%2.%3.%4."/>
+      <w:lvlJc w:val="left"/>
+      <w:pPr>
+        <w:ind w:left="720" w:hanging="720"/>
+      </w:pPr>
+      <w:rPr>
+        <w:rFonts w:hint="default"/>
+      </w:rPr>
+    </w:lvl>
+    <w:lvl w:ilvl="4">
+      <w:start w:val="1"/>
+      <w:numFmt w:val="decimal"/>
+      <w:lvlText w:val="%1.%2.%3.%4.%5."/>
+      <w:lvlJc w:val="left"/>
+      <w:pPr>
+        <w:ind w:left="1080" w:hanging="1080"/>
+      </w:pPr>
+      <w:rPr>
+        <w:rFonts w:hint="default"/>
+      </w:rPr>
+    </w:lvl>
+    <w:lvl w:ilvl="5">
+      <w:start w:val="1"/>
+      <w:numFmt w:val="decimal"/>
+      <w:lvlText w:val="%1.%2.%3.%4.%5.%6."/>
+      <w:lvlJc w:val="left"/>
+      <w:pPr>
+        <w:ind w:left="1080" w:hanging="1080"/>
+      </w:pPr>
+      <w:rPr>
+        <w:rFonts w:hint="default"/>
+      </w:rPr>
+    </w:lvl>
+    <w:lvl w:ilvl="6">
+      <w:start w:val="1"/>
+      <w:numFmt w:val="decimal"/>
+      <w:lvlText w:val="%1.%2.%3.%4.%5.%6.%7."/>
+      <w:lvlJc w:val="left"/>
+      <w:pPr>
+        <w:ind w:left="1440" w:hanging="1440"/>
+      </w:pPr>
+      <w:rPr>
+        <w:rFonts w:hint="default"/>
+      </w:rPr>
+    </w:lvl>
+    <w:lvl w:ilvl="7">
+      <w:start w:val="1"/>
+      <w:numFmt w:val="decimal"/>
+      <w:lvlText w:val="%1.%2.%3.%4.%5.%6.%7.%8."/>
+      <w:lvlJc w:val="left"/>
+      <w:pPr>
+        <w:ind w:left="1440" w:hanging="1440"/>
+      </w:pPr>
+      <w:rPr>
+        <w:rFonts w:hint="default"/>
+      </w:rPr>
+    </w:lvl>
+    <w:lvl w:ilvl="8">
+      <w:start w:val="1"/>
+      <w:numFmt w:val="decimal"/>
+      <w:lvlText w:val="%1.%2.%3.%4.%5.%6.%7.%8.%9."/>
+      <w:lvlJc w:val="left"/>
+      <w:pPr>
+        <w:ind w:left="1800" w:hanging="1800"/>
+      </w:pPr>
+      <w:rPr>
+        <w:rFonts w:hint="default"/>
+      </w:rPr>
+    </w:lvl>
+  </w:abstractNum>
+  <w:abstractNum w:abstractNumId="13" w15:restartNumberingAfterBreak="0">
     <w:nsid w:val="3FE87473"/>
     <w:multiLevelType w:val="hybridMultilevel"/>
     <w:tmpl w:val="81C49DBA"/>
@@ -33595,7 +33698,7 @@
       </w:rPr>
     </w:lvl>
   </w:abstractNum>
-  <w:abstractNum w:abstractNumId="13" w15:restartNumberingAfterBreak="0">
+  <w:abstractNum w:abstractNumId="14" w15:restartNumberingAfterBreak="0">
     <w:nsid w:val="41BB7049"/>
     <w:multiLevelType w:val="multilevel"/>
     <w:tmpl w:val="CEBED80C"/>
@@ -33708,7 +33811,7 @@
       </w:rPr>
     </w:lvl>
   </w:abstractNum>
-  <w:abstractNum w:abstractNumId="14" w15:restartNumberingAfterBreak="0">
+  <w:abstractNum w:abstractNumId="15" w15:restartNumberingAfterBreak="0">
     <w:nsid w:val="49B313EC"/>
     <w:multiLevelType w:val="multilevel"/>
     <w:tmpl w:val="F8100458"/>
@@ -33821,7 +33924,7 @@
       </w:rPr>
     </w:lvl>
   </w:abstractNum>
-  <w:abstractNum w:abstractNumId="15" w15:restartNumberingAfterBreak="0">
+  <w:abstractNum w:abstractNumId="16" w15:restartNumberingAfterBreak="0">
     <w:nsid w:val="49EC319C"/>
     <w:multiLevelType w:val="multilevel"/>
     <w:tmpl w:val="B874D8DE"/>
@@ -33934,7 +34037,7 @@
       </w:rPr>
     </w:lvl>
   </w:abstractNum>
-  <w:abstractNum w:abstractNumId="16" w15:restartNumberingAfterBreak="0">
+  <w:abstractNum w:abstractNumId="17" w15:restartNumberingAfterBreak="0">
     <w:nsid w:val="4AFF4A52"/>
     <w:multiLevelType w:val="multilevel"/>
     <w:tmpl w:val="CEBED80C"/>
@@ -34047,7 +34150,7 @@
       </w:rPr>
     </w:lvl>
   </w:abstractNum>
-  <w:abstractNum w:abstractNumId="17" w15:restartNumberingAfterBreak="0">
+  <w:abstractNum w:abstractNumId="18" w15:restartNumberingAfterBreak="0">
     <w:nsid w:val="4C355712"/>
     <w:multiLevelType w:val="multilevel"/>
     <w:tmpl w:val="CEBED80C"/>
@@ -34160,7 +34263,7 @@
       </w:rPr>
     </w:lvl>
   </w:abstractNum>
-  <w:abstractNum w:abstractNumId="18" w15:restartNumberingAfterBreak="0">
+  <w:abstractNum w:abstractNumId="19" w15:restartNumberingAfterBreak="0">
     <w:nsid w:val="536338EA"/>
     <w:multiLevelType w:val="multilevel"/>
     <w:tmpl w:val="FE78ED78"/>
@@ -34273,7 +34376,7 @@
       </w:rPr>
     </w:lvl>
   </w:abstractNum>
-  <w:abstractNum w:abstractNumId="19" w15:restartNumberingAfterBreak="0">
+  <w:abstractNum w:abstractNumId="20" w15:restartNumberingAfterBreak="0">
     <w:nsid w:val="538A2AEA"/>
     <w:multiLevelType w:val="multilevel"/>
     <w:tmpl w:val="A1A26B1E"/>
@@ -34394,7 +34497,7 @@
       </w:rPr>
     </w:lvl>
   </w:abstractNum>
-  <w:abstractNum w:abstractNumId="20" w15:restartNumberingAfterBreak="0">
+  <w:abstractNum w:abstractNumId="21" w15:restartNumberingAfterBreak="0">
     <w:nsid w:val="56B17F92"/>
     <w:multiLevelType w:val="multilevel"/>
     <w:tmpl w:val="CEBED80C"/>
@@ -34507,7 +34610,7 @@
       </w:rPr>
     </w:lvl>
   </w:abstractNum>
-  <w:abstractNum w:abstractNumId="21" w15:restartNumberingAfterBreak="0">
+  <w:abstractNum w:abstractNumId="22" w15:restartNumberingAfterBreak="0">
     <w:nsid w:val="614B565A"/>
     <w:multiLevelType w:val="multilevel"/>
     <w:tmpl w:val="EF7299E2"/>
@@ -34620,7 +34723,7 @@
       </w:rPr>
     </w:lvl>
   </w:abstractNum>
-  <w:abstractNum w:abstractNumId="22" w15:restartNumberingAfterBreak="0">
+  <w:abstractNum w:abstractNumId="23" w15:restartNumberingAfterBreak="0">
     <w:nsid w:val="64100E11"/>
     <w:multiLevelType w:val="multilevel"/>
     <w:tmpl w:val="CEBED80C"/>
@@ -34733,7 +34836,7 @@
       </w:rPr>
     </w:lvl>
   </w:abstractNum>
-  <w:abstractNum w:abstractNumId="23" w15:restartNumberingAfterBreak="0">
+  <w:abstractNum w:abstractNumId="24" w15:restartNumberingAfterBreak="0">
     <w:nsid w:val="6FBF424B"/>
     <w:multiLevelType w:val="hybridMultilevel"/>
     <w:tmpl w:val="DC5A0B70"/>
@@ -34846,7 +34949,7 @@
       </w:rPr>
     </w:lvl>
   </w:abstractNum>
-  <w:abstractNum w:abstractNumId="24" w15:restartNumberingAfterBreak="0">
+  <w:abstractNum w:abstractNumId="25" w15:restartNumberingAfterBreak="0">
     <w:nsid w:val="7017010C"/>
     <w:multiLevelType w:val="multilevel"/>
     <w:tmpl w:val="CEBED80C"/>
@@ -34959,7 +35062,7 @@
       </w:rPr>
     </w:lvl>
   </w:abstractNum>
-  <w:abstractNum w:abstractNumId="25" w15:restartNumberingAfterBreak="0">
+  <w:abstractNum w:abstractNumId="26" w15:restartNumberingAfterBreak="0">
     <w:nsid w:val="71FA5B9B"/>
     <w:multiLevelType w:val="multilevel"/>
     <w:tmpl w:val="CEBED80C"/>
@@ -35072,7 +35175,7 @@
       </w:rPr>
     </w:lvl>
   </w:abstractNum>
-  <w:abstractNum w:abstractNumId="26" w15:restartNumberingAfterBreak="0">
+  <w:abstractNum w:abstractNumId="27" w15:restartNumberingAfterBreak="0">
     <w:nsid w:val="75EC267A"/>
     <w:multiLevelType w:val="multilevel"/>
     <w:tmpl w:val="CEBED80C"/>
@@ -35185,7 +35288,7 @@
       </w:rPr>
     </w:lvl>
   </w:abstractNum>
-  <w:abstractNum w:abstractNumId="27" w15:restartNumberingAfterBreak="0">
+  <w:abstractNum w:abstractNumId="28" w15:restartNumberingAfterBreak="0">
     <w:nsid w:val="78F40C20"/>
     <w:multiLevelType w:val="multilevel"/>
     <w:tmpl w:val="CEBED80C"/>
@@ -35298,7 +35401,7 @@
       </w:rPr>
     </w:lvl>
   </w:abstractNum>
-  <w:abstractNum w:abstractNumId="28" w15:restartNumberingAfterBreak="0">
+  <w:abstractNum w:abstractNumId="29" w15:restartNumberingAfterBreak="0">
     <w:nsid w:val="7B1A7664"/>
     <w:multiLevelType w:val="multilevel"/>
     <w:tmpl w:val="CEBED80C"/>
@@ -35412,52 +35515,52 @@
     </w:lvl>
   </w:abstractNum>
   <w:num w:numId="1" w16cid:durableId="1963489841">
-    <w:abstractNumId w:val="19"/>
+    <w:abstractNumId w:val="20"/>
   </w:num>
   <w:num w:numId="2" w16cid:durableId="1508130266">
-    <w:abstractNumId w:val="27"/>
+    <w:abstractNumId w:val="28"/>
   </w:num>
   <w:num w:numId="3" w16cid:durableId="1697151648">
-    <w:abstractNumId w:val="13"/>
+    <w:abstractNumId w:val="14"/>
   </w:num>
   <w:num w:numId="4" w16cid:durableId="1273516042">
     <w:abstractNumId w:val="9"/>
   </w:num>
   <w:num w:numId="5" w16cid:durableId="1357386661">
-    <w:abstractNumId w:val="22"/>
+    <w:abstractNumId w:val="23"/>
   </w:num>
   <w:num w:numId="6" w16cid:durableId="1032455428">
-    <w:abstractNumId w:val="17"/>
+    <w:abstractNumId w:val="18"/>
   </w:num>
   <w:num w:numId="7" w16cid:durableId="2143571661">
     <w:abstractNumId w:val="1"/>
   </w:num>
   <w:num w:numId="8" w16cid:durableId="275869217">
-    <w:abstractNumId w:val="26"/>
+    <w:abstractNumId w:val="27"/>
   </w:num>
   <w:num w:numId="9" w16cid:durableId="659889302">
-    <w:abstractNumId w:val="16"/>
+    <w:abstractNumId w:val="17"/>
   </w:num>
   <w:num w:numId="10" w16cid:durableId="210924477">
-    <w:abstractNumId w:val="20"/>
+    <w:abstractNumId w:val="21"/>
   </w:num>
   <w:num w:numId="11" w16cid:durableId="1939874536">
     <w:abstractNumId w:val="5"/>
   </w:num>
   <w:num w:numId="12" w16cid:durableId="630284753">
+    <w:abstractNumId w:val="26"/>
+  </w:num>
+  <w:num w:numId="13" w16cid:durableId="750739903">
     <w:abstractNumId w:val="25"/>
   </w:num>
-  <w:num w:numId="13" w16cid:durableId="750739903">
-    <w:abstractNumId w:val="24"/>
-  </w:num>
   <w:num w:numId="14" w16cid:durableId="1652100767">
-    <w:abstractNumId w:val="28"/>
+    <w:abstractNumId w:val="29"/>
   </w:num>
   <w:num w:numId="15" w16cid:durableId="13697513">
     <w:abstractNumId w:val="8"/>
   </w:num>
   <w:num w:numId="16" w16cid:durableId="547036928">
-    <w:abstractNumId w:val="21"/>
+    <w:abstractNumId w:val="22"/>
   </w:num>
   <w:num w:numId="17" w16cid:durableId="1447194649">
     <w:abstractNumId w:val="10"/>
@@ -35469,13 +35572,13 @@
     <w:abstractNumId w:val="7"/>
   </w:num>
   <w:num w:numId="20" w16cid:durableId="290400133">
-    <w:abstractNumId w:val="18"/>
+    <w:abstractNumId w:val="19"/>
   </w:num>
   <w:num w:numId="21" w16cid:durableId="1115947112">
     <w:abstractNumId w:val="0"/>
   </w:num>
   <w:num w:numId="22" w16cid:durableId="1913782295">
-    <w:abstractNumId w:val="14"/>
+    <w:abstractNumId w:val="15"/>
   </w:num>
   <w:num w:numId="23" w16cid:durableId="455953393">
     <w:abstractNumId w:val="11"/>
@@ -35490,12 +35593,15 @@
     <w:abstractNumId w:val="3"/>
   </w:num>
   <w:num w:numId="27" w16cid:durableId="394291">
-    <w:abstractNumId w:val="15"/>
+    <w:abstractNumId w:val="16"/>
   </w:num>
   <w:num w:numId="28" w16cid:durableId="1465346788">
-    <w:abstractNumId w:val="23"/>
+    <w:abstractNumId w:val="24"/>
   </w:num>
   <w:num w:numId="29" w16cid:durableId="205413760">
+    <w:abstractNumId w:val="13"/>
+  </w:num>
+  <w:num w:numId="30" w16cid:durableId="178787163">
     <w:abstractNumId w:val="12"/>
   </w:num>
 </w:numbering>
@@ -36515,25 +36621,6 @@
 </file>
 
 <file path=customXml/item1.xml><?xml version="1.0" encoding="utf-8"?>
-<?mso-contentType ?>
-<FormTemplates xmlns="http://schemas.microsoft.com/sharepoint/v3/contenttype/forms">
-  <Display>DocumentLibraryForm</Display>
-  <Edit>DocumentLibraryForm</Edit>
-  <New>DocumentLibraryForm</New>
-</FormTemplates>
-</file>
-
-<file path=customXml/item2.xml><?xml version="1.0" encoding="utf-8"?>
-<b:Sources xmlns:b="http://schemas.openxmlformats.org/officeDocument/2006/bibliography" xmlns="http://schemas.openxmlformats.org/officeDocument/2006/bibliography" SelectedStyle="\APASixthEditionOfficeOnline.xsl" StyleName="APA" Version="6"/>
-</file>
-
-<file path=customXml/item3.xml><?xml version="1.0" encoding="utf-8"?>
-<p:properties xmlns:p="http://schemas.microsoft.com/office/2006/metadata/properties" xmlns:xsi="http://www.w3.org/2001/XMLSchema-instance" xmlns:pc="http://schemas.microsoft.com/office/infopath/2007/PartnerControls">
-  <documentManagement/>
-</p:properties>
-</file>
-
-<file path=customXml/item4.xml><?xml version="1.0" encoding="utf-8"?>
 <ct:contentTypeSchema xmlns:ct="http://schemas.microsoft.com/office/2006/metadata/contentType" xmlns:ma="http://schemas.microsoft.com/office/2006/metadata/properties/metaAttributes" ct:_="" ma:_="" ma:contentTypeName="Document" ma:contentTypeID="0x01010060CEB974EC0D1545AF910DD996C9819E" ma:contentTypeVersion="12" ma:contentTypeDescription="Create a new document." ma:contentTypeScope="" ma:versionID="decaf19b0d18055999b8680fb6922626">
   <xsd:schema xmlns:xsd="http://www.w3.org/2001/XMLSchema" xmlns:xs="http://www.w3.org/2001/XMLSchema" xmlns:p="http://schemas.microsoft.com/office/2006/metadata/properties" xmlns:ns3="b13682d5-bf0a-4433-8778-bfb0117cb765" xmlns:ns4="e19336a5-6b12-4ff8-b469-c80c11215cc7" targetNamespace="http://schemas.microsoft.com/office/2006/metadata/properties" ma:root="true" ma:fieldsID="3ec9b2a739193d02324b197d268bc3f1" ns3:_="" ns4:_="">
     <xsd:import namespace="b13682d5-bf0a-4433-8778-bfb0117cb765"/>
@@ -36750,40 +36837,26 @@
 </ct:contentTypeSchema>
 </file>
 
-<file path=customXml/itemProps1.xml><?xml version="1.0" encoding="utf-8"?>
-<ds:datastoreItem xmlns:ds="http://schemas.openxmlformats.org/officeDocument/2006/customXml" ds:itemID="{35970AEB-CA4B-469C-91D7-95BB6C8A93FA}">
-  <ds:schemaRefs>
-    <ds:schemaRef ds:uri="http://schemas.microsoft.com/sharepoint/v3/contenttype/forms"/>
-  </ds:schemaRefs>
-</ds:datastoreItem>
+<file path=customXml/item2.xml><?xml version="1.0" encoding="utf-8"?>
+<p:properties xmlns:p="http://schemas.microsoft.com/office/2006/metadata/properties" xmlns:xsi="http://www.w3.org/2001/XMLSchema-instance" xmlns:pc="http://schemas.microsoft.com/office/infopath/2007/PartnerControls">
+  <documentManagement/>
+</p:properties>
 </file>
 
-<file path=customXml/itemProps2.xml><?xml version="1.0" encoding="utf-8"?>
-<ds:datastoreItem xmlns:ds="http://schemas.openxmlformats.org/officeDocument/2006/customXml" ds:itemID="{52703A69-E0ED-466C-81B5-A3CD7CDACA74}">
-  <ds:schemaRefs>
-    <ds:schemaRef ds:uri="http://schemas.openxmlformats.org/officeDocument/2006/bibliography"/>
-  </ds:schemaRefs>
-</ds:datastoreItem>
+<file path=customXml/item3.xml><?xml version="1.0" encoding="utf-8"?>
+<b:Sources xmlns:b="http://schemas.openxmlformats.org/officeDocument/2006/bibliography" xmlns="http://schemas.openxmlformats.org/officeDocument/2006/bibliography" SelectedStyle="\APASixthEditionOfficeOnline.xsl" StyleName="APA" Version="6"/>
 </file>
 
-<file path=customXml/itemProps3.xml><?xml version="1.0" encoding="utf-8"?>
-<ds:datastoreItem xmlns:ds="http://schemas.openxmlformats.org/officeDocument/2006/customXml" ds:itemID="{20975170-121E-43D9-8528-A507C85D503C}">
-  <ds:schemaRefs>
-    <ds:schemaRef ds:uri="http://purl.org/dc/terms/"/>
-    <ds:schemaRef ds:uri="http://schemas.microsoft.com/office/2006/metadata/properties"/>
-    <ds:schemaRef ds:uri="http://www.w3.org/XML/1998/namespace"/>
-    <ds:schemaRef ds:uri="http://purl.org/dc/elements/1.1/"/>
-    <ds:schemaRef ds:uri="http://schemas.microsoft.com/office/2006/documentManagement/types"/>
-    <ds:schemaRef ds:uri="http://schemas.microsoft.com/office/infopath/2007/PartnerControls"/>
-    <ds:schemaRef ds:uri="http://schemas.openxmlformats.org/package/2006/metadata/core-properties"/>
-    <ds:schemaRef ds:uri="e19336a5-6b12-4ff8-b469-c80c11215cc7"/>
-    <ds:schemaRef ds:uri="b13682d5-bf0a-4433-8778-bfb0117cb765"/>
-    <ds:schemaRef ds:uri="http://purl.org/dc/dcmitype/"/>
-  </ds:schemaRefs>
-</ds:datastoreItem>
+<file path=customXml/item4.xml><?xml version="1.0" encoding="utf-8"?>
+<?mso-contentType ?>
+<FormTemplates xmlns="http://schemas.microsoft.com/sharepoint/v3/contenttype/forms">
+  <Display>DocumentLibraryForm</Display>
+  <Edit>DocumentLibraryForm</Edit>
+  <New>DocumentLibraryForm</New>
+</FormTemplates>
 </file>
 
-<file path=customXml/itemProps4.xml><?xml version="1.0" encoding="utf-8"?>
+<file path=customXml/itemProps1.xml><?xml version="1.0" encoding="utf-8"?>
 <ds:datastoreItem xmlns:ds="http://schemas.openxmlformats.org/officeDocument/2006/customXml" ds:itemID="{FC4314A4-52F5-4A80-8644-1BF0142CE1D2}">
   <ds:schemaRefs>
     <ds:schemaRef ds:uri="http://schemas.microsoft.com/office/2006/metadata/contentType"/>
@@ -36800,4 +36873,29 @@
     <ds:schemaRef ds:uri="http://schemas.microsoft.com/internal/obd"/>
   </ds:schemaRefs>
 </ds:datastoreItem>
+</file>
+
+<file path=customXml/itemProps2.xml><?xml version="1.0" encoding="utf-8"?>
+<ds:datastoreItem xmlns:ds="http://schemas.openxmlformats.org/officeDocument/2006/customXml" ds:itemID="{20975170-121E-43D9-8528-A507C85D503C}">
+  <ds:schemaRefs>
+    <ds:schemaRef ds:uri="http://schemas.microsoft.com/office/2006/metadata/properties"/>
+    <ds:schemaRef ds:uri="http://schemas.microsoft.com/office/infopath/2007/PartnerControls"/>
+  </ds:schemaRefs>
+</ds:datastoreItem>
+</file>
+
+<file path=customXml/itemProps3.xml><?xml version="1.0" encoding="utf-8"?>
+<ds:datastoreItem xmlns:ds="http://schemas.openxmlformats.org/officeDocument/2006/customXml" ds:itemID="{52703A69-E0ED-466C-81B5-A3CD7CDACA74}">
+  <ds:schemaRefs>
+    <ds:schemaRef ds:uri="http://schemas.openxmlformats.org/officeDocument/2006/bibliography"/>
+  </ds:schemaRefs>
+</ds:datastoreItem>
+</file>
+
+<file path=customXml/itemProps4.xml><?xml version="1.0" encoding="utf-8"?>
+<ds:datastoreItem xmlns:ds="http://schemas.openxmlformats.org/officeDocument/2006/customXml" ds:itemID="{35970AEB-CA4B-469C-91D7-95BB6C8A93FA}">
+  <ds:schemaRefs>
+    <ds:schemaRef ds:uri="http://schemas.microsoft.com/sharepoint/v3/contenttype/forms"/>
+  </ds:schemaRefs>
+</ds:datastoreItem>
 </file>
</xml_diff>

<commit_message>
reduce time of procession on big files in terms of pages
</commit_message>
<xml_diff>
--- a/Tese.docx
+++ b/Tese.docx
@@ -2348,7 +2348,6 @@
                 <w:lang w:eastAsia="en-US"/>
               </w:rPr>
             </w:pPr>
-            <w:proofErr w:type="spellStart"/>
             <w:r>
               <w:rPr>
                 <w:snapToGrid w:val="0"/>
@@ -2356,7 +2355,6 @@
               </w:rPr>
               <w:t>abstract</w:t>
             </w:r>
-            <w:proofErr w:type="spellEnd"/>
           </w:p>
           <w:p>
             <w:pPr>
@@ -23282,32 +23280,7 @@
           <w:rFonts w:eastAsia="Arial MT"/>
           <w:lang w:eastAsia="en-US"/>
         </w:rPr>
-        <w:t xml:space="preserve"> e o tempo de execução do tipo “</w:t>
-      </w:r>
-      <w:proofErr w:type="spellStart"/>
-      <w:r>
-        <w:rPr>
-          <w:rFonts w:eastAsia="Arial MT"/>
-          <w:lang w:eastAsia="en-US"/>
-        </w:rPr>
-        <w:t>hh:</w:t>
-      </w:r>
-      <w:proofErr w:type="gramStart"/>
-      <w:r>
-        <w:rPr>
-          <w:rFonts w:eastAsia="Arial MT"/>
-          <w:lang w:eastAsia="en-US"/>
-        </w:rPr>
-        <w:t>mm:ss</w:t>
-      </w:r>
-      <w:proofErr w:type="spellEnd"/>
-      <w:proofErr w:type="gramEnd"/>
-      <w:r>
-        <w:rPr>
-          <w:rFonts w:eastAsia="Arial MT"/>
-          <w:lang w:eastAsia="en-US"/>
-        </w:rPr>
-        <w:t>”</w:t>
+        <w:t xml:space="preserve"> e o tempo de execução do tipo “hh:mm:ss”</w:t>
       </w:r>
       <w:r>
         <w:rPr>
@@ -29065,13 +29038,8 @@
         <w:fldChar w:fldCharType="end"/>
       </w:r>
       <w:r>
-        <w:t xml:space="preserve"> - Resultado processamento de imagem de 9 </w:t>
-      </w:r>
-      <w:proofErr w:type="spellStart"/>
-      <w:r>
-        <w:t>qrcodes</w:t>
-      </w:r>
-      <w:proofErr w:type="spellEnd"/>
+        <w:t xml:space="preserve"> - Resultado processamento de imagem de 9 qrcodes</w:t>
+      </w:r>
     </w:p>
     <w:p>
       <w:pPr>
@@ -30564,23 +30532,7 @@
           <w:rFonts w:eastAsia="Arial MT"/>
           <w:lang w:eastAsia="en-US"/>
         </w:rPr>
-        <w:t xml:space="preserve">do documento e o código de barras no </w:t>
-      </w:r>
-      <w:proofErr w:type="spellStart"/>
-      <w:r>
-        <w:rPr>
-          <w:rFonts w:eastAsia="Arial MT"/>
-          <w:lang w:eastAsia="en-US"/>
-        </w:rPr>
-        <w:t>footer</w:t>
-      </w:r>
-      <w:proofErr w:type="spellEnd"/>
-      <w:r>
-        <w:rPr>
-          <w:rFonts w:eastAsia="Arial MT"/>
-          <w:lang w:eastAsia="en-US"/>
-        </w:rPr>
-        <w:t xml:space="preserve"> do mesmo</w:t>
+        <w:t>do documento e o código de barras no footer do mesmo</w:t>
       </w:r>
       <w:r>
         <w:rPr>
@@ -30682,15 +30634,7 @@
           <w:rFonts w:eastAsia="Arial MT"/>
           <w:lang w:eastAsia="en-US"/>
         </w:rPr>
-        <w:t>Por fim o utilizador pré-visualiza o documento e pode aceitar ou rejeitar o documento com watermarking gerado, se aceitar o documento é guardado em formato PDF com o nome do documento inserido com adição “_</w:t>
-      </w:r>
-      <w:proofErr w:type="spellStart"/>
-      <w:r>
-        <w:rPr>
-          <w:rFonts w:eastAsia="Arial MT"/>
-          <w:lang w:eastAsia="en-US"/>
-        </w:rPr>
-        <w:t>qrcode</w:t>
+        <w:t>Por fim o utilizador pré-visualiza o documento e pode aceitar ou rejeitar o documento com watermarking gerado, se aceitar o documento é guardado em formato PDF com o nome do documento inserido com adição “_qrcode</w:t>
       </w:r>
       <w:r>
         <w:rPr>
@@ -30720,7 +30664,6 @@
         </w:rPr>
         <w:t>hh_m_ss</w:t>
       </w:r>
-      <w:proofErr w:type="spellEnd"/>
       <w:r>
         <w:rPr>
           <w:rFonts w:eastAsia="Arial MT"/>
@@ -30742,70 +30685,20 @@
         </w:rPr>
         <w:t xml:space="preserve"> </w:t>
       </w:r>
-      <w:proofErr w:type="spellStart"/>
-      <w:r>
-        <w:rPr>
-          <w:rFonts w:eastAsia="Arial MT"/>
-          <w:lang w:eastAsia="en-US"/>
-        </w:rPr>
-        <w:t>mm:mês</w:t>
-      </w:r>
-      <w:proofErr w:type="spellEnd"/>
-      <w:r>
-        <w:rPr>
-          <w:rFonts w:eastAsia="Arial MT"/>
-          <w:lang w:eastAsia="en-US"/>
-        </w:rPr>
-        <w:t xml:space="preserve">, </w:t>
-      </w:r>
-      <w:proofErr w:type="spellStart"/>
-      <w:r>
-        <w:rPr>
-          <w:rFonts w:eastAsia="Arial MT"/>
-          <w:lang w:eastAsia="en-US"/>
-        </w:rPr>
-        <w:t>yy:ano</w:t>
-      </w:r>
-      <w:proofErr w:type="spellEnd"/>
-      <w:r>
-        <w:rPr>
-          <w:rFonts w:eastAsia="Arial MT"/>
-          <w:lang w:eastAsia="en-US"/>
-        </w:rPr>
-        <w:t>,</w:t>
-      </w:r>
-      <w:r>
-        <w:rPr>
-          <w:rFonts w:eastAsia="Arial MT"/>
-          <w:lang w:eastAsia="en-US"/>
-        </w:rPr>
-        <w:t xml:space="preserve"> </w:t>
-      </w:r>
-      <w:proofErr w:type="spellStart"/>
-      <w:r>
-        <w:rPr>
-          <w:rFonts w:eastAsia="Arial MT"/>
-          <w:lang w:eastAsia="en-US"/>
-        </w:rPr>
-        <w:t>hh:hora</w:t>
-      </w:r>
-      <w:proofErr w:type="spellEnd"/>
-      <w:r>
-        <w:rPr>
-          <w:rFonts w:eastAsia="Arial MT"/>
-          <w:lang w:eastAsia="en-US"/>
-        </w:rPr>
-        <w:t xml:space="preserve">, m: min, </w:t>
-      </w:r>
-      <w:proofErr w:type="spellStart"/>
-      <w:r>
-        <w:rPr>
-          <w:rFonts w:eastAsia="Arial MT"/>
-          <w:lang w:eastAsia="en-US"/>
-        </w:rPr>
-        <w:t>ss:segundos</w:t>
-      </w:r>
-      <w:proofErr w:type="spellEnd"/>
+      <w:r>
+        <w:rPr>
+          <w:rFonts w:eastAsia="Arial MT"/>
+          <w:lang w:eastAsia="en-US"/>
+        </w:rPr>
+        <w:t>mm:mês, yy:ano,</w:t>
+      </w:r>
+      <w:r>
+        <w:rPr>
+          <w:rFonts w:eastAsia="Arial MT"/>
+          <w:lang w:eastAsia="en-US"/>
+        </w:rPr>
+        <w:t xml:space="preserve"> hh:hora, m: min, ss:segundos</w:t>
+      </w:r>
       <w:r>
         <w:rPr>
           <w:rFonts w:eastAsia="Arial MT"/>
@@ -30948,6 +30841,21 @@
         <w:t>Análise Forense</w:t>
       </w:r>
       <w:bookmarkEnd w:id="98"/>
+    </w:p>
+    <w:p>
+      <w:pPr>
+        <w:rPr>
+          <w:rFonts w:eastAsia="Arial MT"/>
+          <w:lang w:eastAsia="en-US"/>
+        </w:rPr>
+      </w:pPr>
+      <w:r>
+        <w:rPr>
+          <w:rFonts w:eastAsia="Arial MT"/>
+          <w:lang w:eastAsia="en-US"/>
+        </w:rPr>
+        <w:t>Controlo de integridade.</w:t>
+      </w:r>
     </w:p>
     <w:p>
       <w:pPr>
@@ -36621,6 +36529,10 @@
 </file>
 
 <file path=customXml/item1.xml><?xml version="1.0" encoding="utf-8"?>
+<b:Sources xmlns:b="http://schemas.openxmlformats.org/officeDocument/2006/bibliography" xmlns="http://schemas.openxmlformats.org/officeDocument/2006/bibliography" SelectedStyle="\APASixthEditionOfficeOnline.xsl" StyleName="APA" Version="6"/>
+</file>
+
+<file path=customXml/item2.xml><?xml version="1.0" encoding="utf-8"?>
 <ct:contentTypeSchema xmlns:ct="http://schemas.microsoft.com/office/2006/metadata/contentType" xmlns:ma="http://schemas.microsoft.com/office/2006/metadata/properties/metaAttributes" ct:_="" ma:_="" ma:contentTypeName="Document" ma:contentTypeID="0x01010060CEB974EC0D1545AF910DD996C9819E" ma:contentTypeVersion="12" ma:contentTypeDescription="Create a new document." ma:contentTypeScope="" ma:versionID="decaf19b0d18055999b8680fb6922626">
   <xsd:schema xmlns:xsd="http://www.w3.org/2001/XMLSchema" xmlns:xs="http://www.w3.org/2001/XMLSchema" xmlns:p="http://schemas.microsoft.com/office/2006/metadata/properties" xmlns:ns3="b13682d5-bf0a-4433-8778-bfb0117cb765" xmlns:ns4="e19336a5-6b12-4ff8-b469-c80c11215cc7" targetNamespace="http://schemas.microsoft.com/office/2006/metadata/properties" ma:root="true" ma:fieldsID="3ec9b2a739193d02324b197d268bc3f1" ns3:_="" ns4:_="">
     <xsd:import namespace="b13682d5-bf0a-4433-8778-bfb0117cb765"/>
@@ -36837,17 +36749,7 @@
 </ct:contentTypeSchema>
 </file>
 
-<file path=customXml/item2.xml><?xml version="1.0" encoding="utf-8"?>
-<p:properties xmlns:p="http://schemas.microsoft.com/office/2006/metadata/properties" xmlns:xsi="http://www.w3.org/2001/XMLSchema-instance" xmlns:pc="http://schemas.microsoft.com/office/infopath/2007/PartnerControls">
-  <documentManagement/>
-</p:properties>
-</file>
-
 <file path=customXml/item3.xml><?xml version="1.0" encoding="utf-8"?>
-<b:Sources xmlns:b="http://schemas.openxmlformats.org/officeDocument/2006/bibliography" xmlns="http://schemas.openxmlformats.org/officeDocument/2006/bibliography" SelectedStyle="\APASixthEditionOfficeOnline.xsl" StyleName="APA" Version="6"/>
-</file>
-
-<file path=customXml/item4.xml><?xml version="1.0" encoding="utf-8"?>
 <?mso-contentType ?>
 <FormTemplates xmlns="http://schemas.microsoft.com/sharepoint/v3/contenttype/forms">
   <Display>DocumentLibraryForm</Display>
@@ -36856,7 +36758,21 @@
 </FormTemplates>
 </file>
 
+<file path=customXml/item4.xml><?xml version="1.0" encoding="utf-8"?>
+<p:properties xmlns:p="http://schemas.microsoft.com/office/2006/metadata/properties" xmlns:xsi="http://www.w3.org/2001/XMLSchema-instance" xmlns:pc="http://schemas.microsoft.com/office/infopath/2007/PartnerControls">
+  <documentManagement/>
+</p:properties>
+</file>
+
 <file path=customXml/itemProps1.xml><?xml version="1.0" encoding="utf-8"?>
+<ds:datastoreItem xmlns:ds="http://schemas.openxmlformats.org/officeDocument/2006/customXml" ds:itemID="{52703A69-E0ED-466C-81B5-A3CD7CDACA74}">
+  <ds:schemaRefs>
+    <ds:schemaRef ds:uri="http://schemas.openxmlformats.org/officeDocument/2006/bibliography"/>
+  </ds:schemaRefs>
+</ds:datastoreItem>
+</file>
+
+<file path=customXml/itemProps2.xml><?xml version="1.0" encoding="utf-8"?>
 <ds:datastoreItem xmlns:ds="http://schemas.openxmlformats.org/officeDocument/2006/customXml" ds:itemID="{FC4314A4-52F5-4A80-8644-1BF0142CE1D2}">
   <ds:schemaRefs>
     <ds:schemaRef ds:uri="http://schemas.microsoft.com/office/2006/metadata/contentType"/>
@@ -36875,27 +36791,19 @@
 </ds:datastoreItem>
 </file>
 
-<file path=customXml/itemProps2.xml><?xml version="1.0" encoding="utf-8"?>
+<file path=customXml/itemProps3.xml><?xml version="1.0" encoding="utf-8"?>
+<ds:datastoreItem xmlns:ds="http://schemas.openxmlformats.org/officeDocument/2006/customXml" ds:itemID="{35970AEB-CA4B-469C-91D7-95BB6C8A93FA}">
+  <ds:schemaRefs>
+    <ds:schemaRef ds:uri="http://schemas.microsoft.com/sharepoint/v3/contenttype/forms"/>
+  </ds:schemaRefs>
+</ds:datastoreItem>
+</file>
+
+<file path=customXml/itemProps4.xml><?xml version="1.0" encoding="utf-8"?>
 <ds:datastoreItem xmlns:ds="http://schemas.openxmlformats.org/officeDocument/2006/customXml" ds:itemID="{20975170-121E-43D9-8528-A507C85D503C}">
   <ds:schemaRefs>
     <ds:schemaRef ds:uri="http://schemas.microsoft.com/office/2006/metadata/properties"/>
     <ds:schemaRef ds:uri="http://schemas.microsoft.com/office/infopath/2007/PartnerControls"/>
   </ds:schemaRefs>
 </ds:datastoreItem>
-</file>
-
-<file path=customXml/itemProps3.xml><?xml version="1.0" encoding="utf-8"?>
-<ds:datastoreItem xmlns:ds="http://schemas.openxmlformats.org/officeDocument/2006/customXml" ds:itemID="{52703A69-E0ED-466C-81B5-A3CD7CDACA74}">
-  <ds:schemaRefs>
-    <ds:schemaRef ds:uri="http://schemas.openxmlformats.org/officeDocument/2006/bibliography"/>
-  </ds:schemaRefs>
-</ds:datastoreItem>
-</file>
-
-<file path=customXml/itemProps4.xml><?xml version="1.0" encoding="utf-8"?>
-<ds:datastoreItem xmlns:ds="http://schemas.openxmlformats.org/officeDocument/2006/customXml" ds:itemID="{35970AEB-CA4B-469C-91D7-95BB6C8A93FA}">
-  <ds:schemaRefs>
-    <ds:schemaRef ds:uri="http://schemas.microsoft.com/sharepoint/v3/contenttype/forms"/>
-  </ds:schemaRefs>
-</ds:datastoreItem>
 </file>
</xml_diff>

<commit_message>
update thesis and code
</commit_message>
<xml_diff>
--- a/Tese.docx
+++ b/Tese.docx
@@ -2269,14 +2269,14 @@
         <w:pStyle w:val="Heading1"/>
         <w:jc w:val="center"/>
       </w:pPr>
-      <w:bookmarkStart w:id="2" w:name="_Hlk106724446"/>
-      <w:bookmarkStart w:id="3" w:name="_Toc125021259"/>
+      <w:bookmarkStart w:id="2" w:name="_Toc125021259"/>
+      <w:bookmarkStart w:id="3" w:name="_Hlk106724446"/>
       <w:r>
         <w:lastRenderedPageBreak/>
         <w:t>Índice</w:t>
       </w:r>
       <w:bookmarkEnd w:id="1"/>
-      <w:bookmarkEnd w:id="3"/>
+      <w:bookmarkEnd w:id="2"/>
     </w:p>
     <w:p>
       <w:pPr>
@@ -6793,7 +6793,7 @@
         </w:rPr>
         <w:fldChar w:fldCharType="end"/>
       </w:r>
-      <w:bookmarkEnd w:id="2"/>
+      <w:bookmarkEnd w:id="3"/>
     </w:p>
     <w:p/>
     <w:p/>
@@ -9171,13 +9171,13 @@
           <w:numId w:val="19"/>
         </w:numPr>
       </w:pPr>
-      <w:bookmarkStart w:id="6" w:name="_Hlk106724487"/>
-      <w:bookmarkStart w:id="7" w:name="_Toc125021262"/>
+      <w:bookmarkStart w:id="6" w:name="_Toc125021262"/>
+      <w:bookmarkStart w:id="7" w:name="_Hlk106724487"/>
       <w:r>
         <w:lastRenderedPageBreak/>
         <w:t>Introdução</w:t>
       </w:r>
-      <w:bookmarkEnd w:id="7"/>
+      <w:bookmarkEnd w:id="6"/>
     </w:p>
     <w:p>
       <w:pPr>
@@ -9369,9 +9369,9 @@
       <w:r>
         <w:br w:type="page"/>
       </w:r>
-      <w:bookmarkStart w:id="10" w:name="_Hlk106724522"/>
-      <w:bookmarkStart w:id="11" w:name="_Toc125021265"/>
-      <w:bookmarkEnd w:id="6"/>
+      <w:bookmarkStart w:id="10" w:name="_Toc125021265"/>
+      <w:bookmarkStart w:id="11" w:name="_Hlk106724522"/>
+      <w:bookmarkEnd w:id="7"/>
       <w:r>
         <w:rPr>
           <w:rStyle w:val="TitleChar"/>
@@ -9381,7 +9381,7 @@
         <w:lastRenderedPageBreak/>
         <w:t>Estado da Arte</w:t>
       </w:r>
-      <w:bookmarkEnd w:id="11"/>
+      <w:bookmarkEnd w:id="10"/>
     </w:p>
     <w:p>
       <w:pPr>
@@ -9549,13 +9549,7 @@
         <w:t xml:space="preserve"> </w:t>
       </w:r>
       <w:r>
-        <w:t xml:space="preserve">Um dos requisitos da empresa era que o código de barras não ocupar muito espaço no documento tendo espaço livre no cabeçalho e no rodapé como a categoria linear ocupa menos espaço, mas tem um comprimento variável, isto é o documento depende do conjunto de informação que estiver contido no código de barras, optou-se por abordar mais esta categoria. Como existem vários tipos de códigos de barras nesta categoria, criou-se uma tabela </w:t>
-      </w:r>
-      <w:r>
-        <w:t xml:space="preserve">(1), </w:t>
-      </w:r>
-      <w:r>
-        <w:t xml:space="preserve">para comparar os mesmos e escolher o que se vai usar no desenvolvimento para inserção no documento. Esta tabela é constituída por colunas nome – designação do código de barras, imagens de exemplo (retiradas do Wikipédia), se o comprimento é variável ou fixo, o seu uso, e se é necessário aparelho especial para ler. </w:t>
+        <w:t xml:space="preserve">Um dos requisitos da empresa era que o código de barras não ocupar muito espaço no documento tendo espaço livre no cabeçalho e no rodapé como a categoria linear ocupa menos espaço, mas tem um comprimento variável, isto é o documento depende do conjunto de informação que estiver contido no código de barras, optou-se por abordar mais esta categoria. Como existem vários tipos de códigos de barras nesta categoria, criou-se uma tabela (1), para comparar os mesmos e escolher o que se vai usar no desenvolvimento para inserção no documento. Esta tabela é constituída por colunas nome – designação do código de barras, imagens de exemplo (retiradas do Wikipédia), se o comprimento é variável ou fixo, o seu uso, e se é necessário aparelho especial para ler. </w:t>
       </w:r>
     </w:p>
     <w:p>
@@ -9736,7 +9730,7 @@
         <w:t>, podendo ser mudado no futuro.</w:t>
       </w:r>
     </w:p>
-    <w:bookmarkEnd w:id="10"/>
+    <w:bookmarkEnd w:id="11"/>
     <w:p/>
     <w:p/>
     <w:p>
@@ -16795,13 +16789,13 @@
         </w:numPr>
         <w:jc w:val="left"/>
       </w:pPr>
-      <w:bookmarkStart w:id="22" w:name="_Hlk106725678"/>
-      <w:bookmarkStart w:id="23" w:name="_Toc125021270"/>
+      <w:bookmarkStart w:id="22" w:name="_Toc125021270"/>
+      <w:bookmarkStart w:id="23" w:name="_Hlk106725678"/>
       <w:r>
         <w:lastRenderedPageBreak/>
         <w:t>Exemplo</w:t>
       </w:r>
-      <w:bookmarkEnd w:id="23"/>
+      <w:bookmarkEnd w:id="22"/>
     </w:p>
     <w:p>
       <w:r>
@@ -17537,7 +17531,7 @@
         </w:rPr>
       </w:pPr>
     </w:p>
-    <w:bookmarkEnd w:id="22"/>
+    <w:bookmarkEnd w:id="23"/>
     <w:p>
       <w:pPr>
         <w:rPr>
@@ -19145,8 +19139,8 @@
         </w:rPr>
       </w:pPr>
       <w:bookmarkStart w:id="43" w:name="_Toc92185298"/>
-      <w:bookmarkStart w:id="44" w:name="_Hlk106727147"/>
-      <w:bookmarkStart w:id="45" w:name="_Toc125021280"/>
+      <w:bookmarkStart w:id="44" w:name="_Toc125021280"/>
+      <w:bookmarkStart w:id="45" w:name="_Hlk106727147"/>
       <w:proofErr w:type="spellStart"/>
       <w:r>
         <w:rPr>
@@ -19172,7 +19166,7 @@
         <w:t>Coding</w:t>
       </w:r>
       <w:bookmarkEnd w:id="43"/>
-      <w:bookmarkEnd w:id="45"/>
+      <w:bookmarkEnd w:id="44"/>
       <w:proofErr w:type="spellEnd"/>
       <w:r>
         <w:rPr>
@@ -20350,7 +20344,7 @@
         <w:t>.</w:t>
       </w:r>
     </w:p>
-    <w:bookmarkEnd w:id="44"/>
+    <w:bookmarkEnd w:id="45"/>
     <w:p>
       <w:pPr>
         <w:widowControl w:val="0"/>
@@ -20390,8 +20384,8 @@
           <w:lang w:eastAsia="en-US"/>
         </w:rPr>
       </w:pPr>
-      <w:bookmarkStart w:id="55" w:name="_Hlk106727574"/>
-      <w:bookmarkStart w:id="56" w:name="_Toc125021285"/>
+      <w:bookmarkStart w:id="55" w:name="_Toc125021285"/>
+      <w:bookmarkStart w:id="56" w:name="_Hlk106727574"/>
       <w:r>
         <w:rPr>
           <w:rFonts w:eastAsia="Arial MT"/>
@@ -20415,7 +20409,7 @@
         </w:rPr>
         <w:t xml:space="preserve"> watermarking</w:t>
       </w:r>
-      <w:bookmarkEnd w:id="56"/>
+      <w:bookmarkEnd w:id="55"/>
     </w:p>
     <w:p>
       <w:pPr>
@@ -21001,7 +20995,7 @@
         </w:rPr>
         <w:t>.</w:t>
       </w:r>
-      <w:bookmarkEnd w:id="55"/>
+      <w:bookmarkEnd w:id="56"/>
     </w:p>
     <w:p>
       <w:pPr>
@@ -21073,10 +21067,10 @@
           <w:lang w:eastAsia="en-US"/>
         </w:rPr>
       </w:pPr>
-      <w:bookmarkStart w:id="60" w:name="_Hlk110033908"/>
-      <w:bookmarkStart w:id="61" w:name="_Hlk110086812"/>
-      <w:bookmarkStart w:id="62" w:name="_Toc125021288"/>
-      <w:bookmarkStart w:id="63" w:name="_Hlk125023504"/>
+      <w:bookmarkStart w:id="60" w:name="_Toc125021288"/>
+      <w:bookmarkStart w:id="61" w:name="_Hlk110033908"/>
+      <w:bookmarkStart w:id="62" w:name="_Hlk125023504"/>
+      <w:bookmarkStart w:id="63" w:name="_Hlk110086812"/>
       <w:r>
         <w:rPr>
           <w:rFonts w:eastAsia="Arial MT"/>
@@ -21085,7 +21079,7 @@
         <w:lastRenderedPageBreak/>
         <w:t>Qrcode</w:t>
       </w:r>
-      <w:bookmarkEnd w:id="62"/>
+      <w:bookmarkEnd w:id="60"/>
       <w:r>
         <w:rPr>
           <w:rFonts w:eastAsia="Arial MT"/>
@@ -21227,7 +21221,7 @@
         <w:t>.</w:t>
       </w:r>
     </w:p>
-    <w:bookmarkEnd w:id="60"/>
+    <w:bookmarkEnd w:id="61"/>
     <w:p>
       <w:pPr>
         <w:ind w:firstLine="720"/>
@@ -21777,7 +21771,7 @@
           </w:p>
         </w:tc>
       </w:tr>
-      <w:bookmarkEnd w:id="63"/>
+      <w:bookmarkEnd w:id="62"/>
       <w:bookmarkEnd w:id="64"/>
     </w:tbl>
     <w:p>
@@ -21888,7 +21882,7 @@
           <w:rFonts w:eastAsia="Arial MT"/>
           <w:lang w:eastAsia="en-US"/>
         </w:rPr>
-        <w:instrText>ADDIN CSL_CITATION {"citationItems":[{"id":"ITEM-1","itemData":{"URL":"https://it.wikipedia.org/wiki/Code_128","accessed":{"date-parts":[["2023","1","19"]]},"id":"ITEM-1","issued":{"date-parts":[["0"]]},"title":"Code 128 - Wikipedia","type":"webpage"},"uris":["http://www.mendeley.com/documents/?uuid=df8181c0-7a27-3489-983a-c41579648b4e"]}],"mendeley":{"formattedCitation":"[6]","plainTextFormattedCitation":"[6]"},"properties":{"noteIndex":0},"schema":"https://github.com/citation-style-language/schema/raw/master/csl-citation.json"}</w:instrText>
+        <w:instrText>ADDIN CSL_CITATION {"citationItems":[{"id":"ITEM-1","itemData":{"URL":"https://it.wikipedia.org/wiki/Code_128","accessed":{"date-parts":[["2023","1","19"]]},"id":"ITEM-1","issued":{"date-parts":[["0"]]},"title":"Code 128 - Wikipedia","type":"webpage"},"uris":["http://www.mendeley.com/documents/?uuid=df8181c0-7a27-3489-983a-c41579648b4e"]}],"mendeley":{"formattedCitation":"[6]","plainTextFormattedCitation":"[6]","previouslyFormattedCitation":"[6]"},"properties":{"noteIndex":0},"schema":"https://github.com/citation-style-language/schema/raw/master/csl-citation.json"}</w:instrText>
       </w:r>
       <w:r>
         <w:rPr>
@@ -22220,7 +22214,7 @@
       </w:r>
       <w:bookmarkEnd w:id="71"/>
     </w:p>
-    <w:bookmarkEnd w:id="61"/>
+    <w:bookmarkEnd w:id="63"/>
     <w:bookmarkEnd w:id="69"/>
     <w:p>
       <w:pPr>
@@ -22371,8 +22365,8 @@
           <w:lang w:eastAsia="en-US"/>
         </w:rPr>
       </w:pPr>
-      <w:bookmarkStart w:id="73" w:name="_Hlk110033948"/>
-      <w:bookmarkStart w:id="74" w:name="_Toc125021291"/>
+      <w:bookmarkStart w:id="73" w:name="_Toc125021291"/>
+      <w:bookmarkStart w:id="74" w:name="_Hlk110033948"/>
       <w:r>
         <w:rPr>
           <w:rFonts w:eastAsia="Arial MT"/>
@@ -22388,7 +22382,7 @@
         </w:rPr>
         <w:t>implementados</w:t>
       </w:r>
-      <w:bookmarkEnd w:id="74"/>
+      <w:bookmarkEnd w:id="73"/>
     </w:p>
     <w:p>
       <w:pPr>
@@ -27219,7 +27213,7 @@
       </w:r>
       <w:bookmarkEnd w:id="83"/>
     </w:p>
-    <w:bookmarkEnd w:id="73"/>
+    <w:bookmarkEnd w:id="74"/>
     <w:p>
       <w:pPr>
         <w:jc w:val="center"/>
@@ -29581,9 +29575,9 @@
           <w:lang w:eastAsia="en-US"/>
         </w:rPr>
       </w:pPr>
-      <w:bookmarkStart w:id="92" w:name="_Hlk106727777"/>
-      <w:bookmarkStart w:id="93" w:name="_Hlk110033960"/>
-      <w:bookmarkStart w:id="94" w:name="_Toc125021295"/>
+      <w:bookmarkStart w:id="92" w:name="_Toc125021295"/>
+      <w:bookmarkStart w:id="93" w:name="_Hlk106727777"/>
+      <w:bookmarkStart w:id="94" w:name="_Hlk110033960"/>
       <w:r>
         <w:rPr>
           <w:rFonts w:eastAsia="Arial MT"/>
@@ -29592,7 +29586,7 @@
         <w:lastRenderedPageBreak/>
         <w:t>Proposta de desenvolvimento</w:t>
       </w:r>
-      <w:bookmarkEnd w:id="94"/>
+      <w:bookmarkEnd w:id="92"/>
       <w:r>
         <w:rPr>
           <w:rFonts w:eastAsia="Arial MT"/>
@@ -29601,7 +29595,7 @@
         <w:t xml:space="preserve"> </w:t>
       </w:r>
     </w:p>
-    <w:bookmarkEnd w:id="92"/>
+    <w:bookmarkEnd w:id="93"/>
     <w:p>
       <w:pPr>
         <w:ind w:firstLine="720"/>
@@ -29824,7 +29818,7 @@
         <w:t xml:space="preserve"> </w:t>
       </w:r>
     </w:p>
-    <w:bookmarkEnd w:id="93"/>
+    <w:bookmarkEnd w:id="94"/>
     <w:p>
       <w:pPr>
         <w:rPr>
@@ -29872,9 +29866,9 @@
         </w:rPr>
         <w:br w:type="page"/>
       </w:r>
-      <w:bookmarkStart w:id="95" w:name="_Hlk110086870"/>
-      <w:bookmarkStart w:id="96" w:name="_Hlk110088068"/>
-      <w:bookmarkStart w:id="97" w:name="_Toc125021296"/>
+      <w:bookmarkStart w:id="95" w:name="_Toc125021296"/>
+      <w:bookmarkStart w:id="96" w:name="_Hlk110086870"/>
+      <w:bookmarkStart w:id="97" w:name="_Hlk110088068"/>
       <w:r>
         <w:rPr>
           <w:rFonts w:eastAsia="Arial MT"/>
@@ -29889,7 +29883,7 @@
       <w:r>
         <w:t>a solução</w:t>
       </w:r>
-      <w:bookmarkEnd w:id="97"/>
+      <w:bookmarkEnd w:id="95"/>
       <w:r>
         <w:t xml:space="preserve"> </w:t>
       </w:r>
@@ -30312,21 +30306,7 @@
           <w:rFonts w:eastAsia="Arial MT"/>
           <w:lang w:eastAsia="en-US"/>
         </w:rPr>
-        <w:t xml:space="preserve">O intuito de usar base de dados no sistema é garantir segurança sobre as informações do código de barras e qrcode, como se referiu anteriormente, o código de barras vai ter um id aleatório representante das características do documento cujo vai ser inserido na base de dados aquando do seu processamento do documento para a criação da </w:t>
-      </w:r>
-      <w:r>
-        <w:rPr>
-          <w:rFonts w:eastAsia="Arial MT"/>
-          <w:lang w:eastAsia="en-US"/>
-        </w:rPr>
-        <w:t>marca de água</w:t>
-      </w:r>
-      <w:r>
-        <w:rPr>
-          <w:rFonts w:eastAsia="Arial MT"/>
-          <w:lang w:eastAsia="en-US"/>
-        </w:rPr>
-        <w:t xml:space="preserve">. </w:t>
+        <w:t>O intuito de usar base de dados no sistema é garantir segurança sobre as informações do código de barras e qrcode, como se referiu anteriormente, o código de barras vai ter um id aleatório representante das características do documento cujo vai ser inserido na base de dados aquando do seu processamento do documento para a criação da marca de água.</w:t>
       </w:r>
     </w:p>
     <w:p>
@@ -30342,6 +30322,479 @@
           <w:rFonts w:eastAsia="Arial MT"/>
           <w:lang w:eastAsia="en-US"/>
         </w:rPr>
+        <w:t>Existem dois tipos de base de dados as relacionais e não relacionais (</w:t>
+      </w:r>
+      <w:proofErr w:type="spellStart"/>
+      <w:r>
+        <w:rPr>
+          <w:rFonts w:eastAsia="Arial MT"/>
+          <w:lang w:eastAsia="en-US"/>
+        </w:rPr>
+        <w:t>NoSQL</w:t>
+      </w:r>
+      <w:proofErr w:type="spellEnd"/>
+      <w:r>
+        <w:rPr>
+          <w:rFonts w:eastAsia="Arial MT"/>
+          <w:lang w:eastAsia="en-US"/>
+        </w:rPr>
+        <w:t xml:space="preserve">). </w:t>
+      </w:r>
+      <w:r>
+        <w:rPr>
+          <w:rFonts w:eastAsia="Arial MT"/>
+          <w:lang w:eastAsia="en-US"/>
+        </w:rPr>
+        <w:fldChar w:fldCharType="begin" w:fldLock="1"/>
+      </w:r>
+      <w:r>
+        <w:rPr>
+          <w:rFonts w:eastAsia="Arial MT"/>
+          <w:lang w:eastAsia="en-US"/>
+        </w:rPr>
+        <w:instrText>ADDIN CSL_CITATION {"citationItems":[{"id":"ITEM-1","itemData":{"URL":"https://www.mongodb.com/compare/relational-vs-non-relational-databases","accessed":{"date-parts":[["2023","1","19"]]},"id":"ITEM-1","issued":{"date-parts":[["0"]]},"title":"Relational Vs. Non-Relational Databases | MongoDB | MongoDB","type":"webpage"},"uris":["http://www.mendeley.com/documents/?uuid=0fe668ff-c5a2-3bdb-b190-768f16e6ac1b"]}],"mendeley":{"formattedCitation":"[7]","plainTextFormattedCitation":"[7]","previouslyFormattedCitation":"[7]"},"properties":{"noteIndex":0},"schema":"https://github.com/citation-style-language/schema/raw/master/csl-citation.json"}</w:instrText>
+      </w:r>
+      <w:r>
+        <w:rPr>
+          <w:rFonts w:eastAsia="Arial MT"/>
+          <w:lang w:eastAsia="en-US"/>
+        </w:rPr>
+        <w:fldChar w:fldCharType="separate"/>
+      </w:r>
+      <w:r>
+        <w:rPr>
+          <w:rFonts w:eastAsia="Arial MT"/>
+          <w:noProof/>
+          <w:lang w:eastAsia="en-US"/>
+        </w:rPr>
+        <w:t>[7]</w:t>
+      </w:r>
+      <w:r>
+        <w:rPr>
+          <w:rFonts w:eastAsia="Arial MT"/>
+          <w:lang w:eastAsia="en-US"/>
+        </w:rPr>
+        <w:fldChar w:fldCharType="end"/>
+      </w:r>
+    </w:p>
+    <w:p>
+      <w:pPr>
+        <w:ind w:firstLine="360"/>
+        <w:rPr>
+          <w:rFonts w:eastAsia="Arial MT"/>
+          <w:lang w:eastAsia="en-US"/>
+        </w:rPr>
+      </w:pPr>
+      <w:r>
+        <w:rPr>
+          <w:rFonts w:eastAsia="Arial MT"/>
+          <w:lang w:eastAsia="en-US"/>
+        </w:rPr>
+        <w:t>As bases de dados relacionais guardam os dados nas tabelas, tendo algumas delas partilha de informação, causando uma relação entre tabelas.</w:t>
+      </w:r>
+    </w:p>
+    <w:p>
+      <w:pPr>
+        <w:ind w:left="360"/>
+        <w:rPr>
+          <w:rFonts w:eastAsia="Arial MT"/>
+          <w:lang w:eastAsia="en-US"/>
+        </w:rPr>
+      </w:pPr>
+      <w:r>
+        <w:rPr>
+          <w:rFonts w:eastAsia="Arial MT"/>
+          <w:lang w:eastAsia="en-US"/>
+        </w:rPr>
+        <w:t>Cada tabela contém colunas que definem a informação que se pode guardar, e linhas que contém a informação.</w:t>
+      </w:r>
+    </w:p>
+    <w:p>
+      <w:pPr>
+        <w:ind w:firstLine="360"/>
+        <w:rPr>
+          <w:rFonts w:eastAsia="Arial MT"/>
+          <w:lang w:eastAsia="en-US"/>
+        </w:rPr>
+      </w:pPr>
+      <w:r>
+        <w:rPr>
+          <w:rFonts w:eastAsia="Arial MT"/>
+          <w:lang w:eastAsia="en-US"/>
+        </w:rPr>
+        <w:t>Normalmente a tabela contém um identificador único que referencia cada linha chamado de chave primária (</w:t>
+      </w:r>
+      <w:proofErr w:type="spellStart"/>
+      <w:r>
+        <w:rPr>
+          <w:rFonts w:eastAsia="Arial MT"/>
+          <w:lang w:eastAsia="en-US"/>
+        </w:rPr>
+        <w:t>primary</w:t>
+      </w:r>
+      <w:proofErr w:type="spellEnd"/>
+      <w:r>
+        <w:rPr>
+          <w:rFonts w:eastAsia="Arial MT"/>
+          <w:lang w:eastAsia="en-US"/>
+        </w:rPr>
+        <w:t xml:space="preserve"> </w:t>
+      </w:r>
+      <w:proofErr w:type="spellStart"/>
+      <w:r>
+        <w:rPr>
+          <w:rFonts w:eastAsia="Arial MT"/>
+          <w:lang w:eastAsia="en-US"/>
+        </w:rPr>
+        <w:t>key</w:t>
+      </w:r>
+      <w:proofErr w:type="spellEnd"/>
+      <w:r>
+        <w:rPr>
+          <w:rFonts w:eastAsia="Arial MT"/>
+          <w:lang w:eastAsia="en-US"/>
+        </w:rPr>
+        <w:t>), caso se queira referenciar os valores a outra tabela utiliza-se a chave estrangeira (</w:t>
+      </w:r>
+      <w:proofErr w:type="spellStart"/>
+      <w:r>
+        <w:rPr>
+          <w:rFonts w:eastAsia="Arial MT"/>
+          <w:lang w:eastAsia="en-US"/>
+        </w:rPr>
+        <w:t>foreign</w:t>
+      </w:r>
+      <w:proofErr w:type="spellEnd"/>
+      <w:r>
+        <w:rPr>
+          <w:rFonts w:eastAsia="Arial MT"/>
+          <w:lang w:eastAsia="en-US"/>
+        </w:rPr>
+        <w:t xml:space="preserve"> </w:t>
+      </w:r>
+      <w:proofErr w:type="spellStart"/>
+      <w:r>
+        <w:rPr>
+          <w:rFonts w:eastAsia="Arial MT"/>
+          <w:lang w:eastAsia="en-US"/>
+        </w:rPr>
+        <w:t>key</w:t>
+      </w:r>
+      <w:proofErr w:type="spellEnd"/>
+      <w:r>
+        <w:rPr>
+          <w:rFonts w:eastAsia="Arial MT"/>
+          <w:lang w:eastAsia="en-US"/>
+        </w:rPr>
+        <w:t xml:space="preserve">), que obrigatoriamente tem de existir previamente. </w:t>
+      </w:r>
+    </w:p>
+    <w:p>
+      <w:pPr>
+        <w:ind w:firstLine="360"/>
+        <w:rPr>
+          <w:rFonts w:eastAsia="Arial MT"/>
+          <w:lang w:eastAsia="en-US"/>
+        </w:rPr>
+      </w:pPr>
+      <w:r>
+        <w:rPr>
+          <w:rFonts w:eastAsia="Arial MT"/>
+          <w:lang w:eastAsia="en-US"/>
+        </w:rPr>
+        <w:t xml:space="preserve">A linguagem que se usa para tratar base de dados relacionais é SQL, </w:t>
+      </w:r>
+      <w:r>
+        <w:rPr>
+          <w:rFonts w:eastAsia="Arial MT"/>
+          <w:lang w:eastAsia="en-US"/>
+        </w:rPr>
+        <w:t xml:space="preserve">existem vários programas que permitem correr </w:t>
+      </w:r>
+      <w:r>
+        <w:rPr>
+          <w:rFonts w:eastAsia="Arial MT"/>
+          <w:lang w:eastAsia="en-US"/>
+        </w:rPr>
+        <w:t>SQL</w:t>
+      </w:r>
+      <w:r>
+        <w:rPr>
+          <w:rFonts w:eastAsia="Arial MT"/>
+          <w:lang w:eastAsia="en-US"/>
+        </w:rPr>
+        <w:t xml:space="preserve">, como por exemplo </w:t>
+      </w:r>
+      <w:proofErr w:type="spellStart"/>
+      <w:r>
+        <w:rPr>
+          <w:rFonts w:eastAsia="Arial MT"/>
+          <w:lang w:eastAsia="en-US"/>
+        </w:rPr>
+        <w:t>mySQL</w:t>
+      </w:r>
+      <w:proofErr w:type="spellEnd"/>
+      <w:r>
+        <w:rPr>
+          <w:rFonts w:eastAsia="Arial MT"/>
+          <w:lang w:eastAsia="en-US"/>
+        </w:rPr>
+        <w:t xml:space="preserve"> </w:t>
+      </w:r>
+      <w:r>
+        <w:rPr>
+          <w:rFonts w:eastAsia="Arial MT"/>
+          <w:lang w:eastAsia="en-US"/>
+        </w:rPr>
+        <w:fldChar w:fldCharType="begin" w:fldLock="1"/>
+      </w:r>
+      <w:r>
+        <w:rPr>
+          <w:rFonts w:eastAsia="Arial MT"/>
+          <w:lang w:eastAsia="en-US"/>
+        </w:rPr>
+        <w:instrText>ADDIN CSL_CITATION {"citationItems":[{"id":"ITEM-1","itemData":{"URL":"https://www.mysql.com/","accessed":{"date-parts":[["2023","1","19"]]},"id":"ITEM-1","issued":{"date-parts":[["0"]]},"title":"MySQL","type":"webpage"},"uris":["http://www.mendeley.com/documents/?uuid=35211c14-21cf-3f1f-b413-7730a0418703"]}],"mendeley":{"formattedCitation":"[8]","plainTextFormattedCitation":"[8]","previouslyFormattedCitation":"[8]"},"properties":{"noteIndex":0},"schema":"https://github.com/citation-style-language/schema/raw/master/csl-citation.json"}</w:instrText>
+      </w:r>
+      <w:r>
+        <w:rPr>
+          <w:rFonts w:eastAsia="Arial MT"/>
+          <w:lang w:eastAsia="en-US"/>
+        </w:rPr>
+        <w:fldChar w:fldCharType="separate"/>
+      </w:r>
+      <w:r>
+        <w:rPr>
+          <w:rFonts w:eastAsia="Arial MT"/>
+          <w:noProof/>
+          <w:lang w:eastAsia="en-US"/>
+        </w:rPr>
+        <w:t>[8]</w:t>
+      </w:r>
+      <w:r>
+        <w:rPr>
+          <w:rFonts w:eastAsia="Arial MT"/>
+          <w:lang w:eastAsia="en-US"/>
+        </w:rPr>
+        <w:fldChar w:fldCharType="end"/>
+      </w:r>
+      <w:r>
+        <w:rPr>
+          <w:rFonts w:eastAsia="Arial MT"/>
+          <w:lang w:eastAsia="en-US"/>
+        </w:rPr>
+        <w:t xml:space="preserve">, Oracle </w:t>
+      </w:r>
+      <w:r>
+        <w:rPr>
+          <w:rFonts w:eastAsia="Arial MT"/>
+          <w:lang w:eastAsia="en-US"/>
+        </w:rPr>
+        <w:t xml:space="preserve">SQL </w:t>
+      </w:r>
+      <w:proofErr w:type="spellStart"/>
+      <w:r>
+        <w:rPr>
+          <w:rFonts w:eastAsia="Arial MT"/>
+          <w:lang w:eastAsia="en-US"/>
+        </w:rPr>
+        <w:t>Developer</w:t>
+      </w:r>
+      <w:proofErr w:type="spellEnd"/>
+      <w:r>
+        <w:rPr>
+          <w:rFonts w:eastAsia="Arial MT"/>
+          <w:lang w:eastAsia="en-US"/>
+        </w:rPr>
+        <w:t xml:space="preserve"> </w:t>
+      </w:r>
+      <w:r>
+        <w:rPr>
+          <w:rFonts w:eastAsia="Arial MT"/>
+          <w:lang w:eastAsia="en-US"/>
+        </w:rPr>
+        <w:fldChar w:fldCharType="begin" w:fldLock="1"/>
+      </w:r>
+      <w:r>
+        <w:rPr>
+          <w:rFonts w:eastAsia="Arial MT"/>
+          <w:lang w:eastAsia="en-US"/>
+        </w:rPr>
+        <w:instrText>ADDIN CSL_CITATION {"citationItems":[{"id":"ITEM-1","itemData":{"URL":"https://www.oracle.com/database/sqldeveloper/technologies/download/","accessed":{"date-parts":[["2023","1","19"]]},"id":"ITEM-1","issued":{"date-parts":[["0"]]},"title":"Oracle SQL Developer Downloads","type":"webpage"},"uris":["http://www.mendeley.com/documents/?uuid=6254d1b9-2173-3ee3-8e54-3613a2c7948f"]}],"mendeley":{"formattedCitation":"[9]","plainTextFormattedCitation":"[9]","previouslyFormattedCitation":"[9]"},"properties":{"noteIndex":0},"schema":"https://github.com/citation-style-language/schema/raw/master/csl-citation.json"}</w:instrText>
+      </w:r>
+      <w:r>
+        <w:rPr>
+          <w:rFonts w:eastAsia="Arial MT"/>
+          <w:lang w:eastAsia="en-US"/>
+        </w:rPr>
+        <w:fldChar w:fldCharType="separate"/>
+      </w:r>
+      <w:r>
+        <w:rPr>
+          <w:rFonts w:eastAsia="Arial MT"/>
+          <w:noProof/>
+          <w:lang w:eastAsia="en-US"/>
+        </w:rPr>
+        <w:t>[9]</w:t>
+      </w:r>
+      <w:r>
+        <w:rPr>
+          <w:rFonts w:eastAsia="Arial MT"/>
+          <w:lang w:eastAsia="en-US"/>
+        </w:rPr>
+        <w:fldChar w:fldCharType="end"/>
+      </w:r>
+      <w:r>
+        <w:rPr>
+          <w:rFonts w:eastAsia="Arial MT"/>
+          <w:lang w:eastAsia="en-US"/>
+        </w:rPr>
+        <w:t xml:space="preserve"> e Microsoft </w:t>
+      </w:r>
+      <w:r>
+        <w:rPr>
+          <w:rFonts w:eastAsia="Arial MT"/>
+          <w:lang w:eastAsia="en-US"/>
+        </w:rPr>
+        <w:t xml:space="preserve">SQL Server Management </w:t>
+      </w:r>
+      <w:proofErr w:type="spellStart"/>
+      <w:r>
+        <w:rPr>
+          <w:rFonts w:eastAsia="Arial MT"/>
+          <w:lang w:eastAsia="en-US"/>
+        </w:rPr>
+        <w:t>Studio</w:t>
+      </w:r>
+      <w:proofErr w:type="spellEnd"/>
+      <w:r>
+        <w:rPr>
+          <w:rFonts w:eastAsia="Arial MT"/>
+          <w:lang w:eastAsia="en-US"/>
+        </w:rPr>
+        <w:t xml:space="preserve"> 2018 </w:t>
+      </w:r>
+      <w:r>
+        <w:rPr>
+          <w:rFonts w:eastAsia="Arial MT"/>
+          <w:lang w:eastAsia="en-US"/>
+        </w:rPr>
+        <w:fldChar w:fldCharType="begin" w:fldLock="1"/>
+      </w:r>
+      <w:r>
+        <w:rPr>
+          <w:rFonts w:eastAsia="Arial MT"/>
+          <w:lang w:eastAsia="en-US"/>
+        </w:rPr>
+        <w:instrText>ADDIN CSL_CITATION {"citationItems":[{"id":"ITEM-1","itemData":{"URL":"https://learn.microsoft.com/en-us/sql/ssms/sql-server-management-studio-ssms?view=sql-server-ver16","accessed":{"date-parts":[["2023","1","19"]]},"id":"ITEM-1","issued":{"date-parts":[["0"]]},"title":"SQL Server Management Studio (SSMS) - SQL Server Management Studio (SSMS) | Microsoft Learn","type":"webpage"},"uris":["http://www.mendeley.com/documents/?uuid=efbce952-fc27-357d-afc2-76b1c8bbf5ce"]}],"mendeley":{"formattedCitation":"[10]","plainTextFormattedCitation":"[10]"},"properties":{"noteIndex":0},"schema":"https://github.com/citation-style-language/schema/raw/master/csl-citation.json"}</w:instrText>
+      </w:r>
+      <w:r>
+        <w:rPr>
+          <w:rFonts w:eastAsia="Arial MT"/>
+          <w:lang w:eastAsia="en-US"/>
+        </w:rPr>
+        <w:fldChar w:fldCharType="separate"/>
+      </w:r>
+      <w:r>
+        <w:rPr>
+          <w:rFonts w:eastAsia="Arial MT"/>
+          <w:noProof/>
+          <w:lang w:eastAsia="en-US"/>
+        </w:rPr>
+        <w:t>[10]</w:t>
+      </w:r>
+      <w:r>
+        <w:rPr>
+          <w:rFonts w:eastAsia="Arial MT"/>
+          <w:lang w:eastAsia="en-US"/>
+        </w:rPr>
+        <w:fldChar w:fldCharType="end"/>
+      </w:r>
+      <w:r>
+        <w:rPr>
+          <w:rFonts w:eastAsia="Arial MT"/>
+          <w:lang w:eastAsia="en-US"/>
+        </w:rPr>
+        <w:t>.</w:t>
+      </w:r>
+    </w:p>
+    <w:p>
+      <w:pPr>
+        <w:ind w:firstLine="360"/>
+        <w:rPr>
+          <w:rFonts w:eastAsia="Arial MT"/>
+          <w:lang w:val="pt-BR" w:eastAsia="en-US"/>
+        </w:rPr>
+      </w:pPr>
+      <w:r>
+        <w:rPr>
+          <w:rFonts w:eastAsia="Arial MT"/>
+          <w:lang w:val="pt-BR" w:eastAsia="en-US"/>
+        </w:rPr>
+        <w:t>As bases de dados não relacionais</w:t>
+      </w:r>
+      <w:r>
+        <w:rPr>
+          <w:rFonts w:eastAsia="Arial MT"/>
+          <w:lang w:val="pt-BR" w:eastAsia="en-US"/>
+        </w:rPr>
+        <w:t xml:space="preserve">, não usam tabelas relacionais, em vez disso faz cria grupos em se que guarda a informação em informações diferentes. </w:t>
+      </w:r>
+    </w:p>
+    <w:p>
+      <w:pPr>
+        <w:ind w:firstLine="360"/>
+        <w:rPr>
+          <w:rFonts w:eastAsia="Arial MT"/>
+          <w:lang w:val="pt-BR" w:eastAsia="en-US"/>
+        </w:rPr>
+      </w:pPr>
+      <w:r>
+        <w:rPr>
+          <w:rFonts w:eastAsia="Arial MT"/>
+          <w:lang w:val="pt-BR" w:eastAsia="en-US"/>
+        </w:rPr>
+        <w:t xml:space="preserve">Como o objetivo do trabalho é sempre perceber que documento é qual, é necessário haver relações entre a marca de água e o documento, então optou-se por usar uma base de dados relacional com o auxílio da ferramenta Microsoft </w:t>
+      </w:r>
+      <w:r>
+        <w:rPr>
+          <w:rFonts w:eastAsia="Arial MT"/>
+          <w:lang w:eastAsia="en-US"/>
+        </w:rPr>
+        <w:t xml:space="preserve">SQL Server Management </w:t>
+      </w:r>
+      <w:proofErr w:type="spellStart"/>
+      <w:r>
+        <w:rPr>
+          <w:rFonts w:eastAsia="Arial MT"/>
+          <w:lang w:eastAsia="en-US"/>
+        </w:rPr>
+        <w:t>Studio</w:t>
+      </w:r>
+      <w:proofErr w:type="spellEnd"/>
+      <w:r>
+        <w:rPr>
+          <w:rFonts w:eastAsia="Arial MT"/>
+          <w:lang w:eastAsia="en-US"/>
+        </w:rPr>
+        <w:t xml:space="preserve"> 2018</w:t>
+      </w:r>
+      <w:r>
+        <w:rPr>
+          <w:rFonts w:eastAsia="Arial MT"/>
+          <w:lang w:eastAsia="en-US"/>
+        </w:rPr>
+        <w:t xml:space="preserve">, devido a ter muita experiência na licenciatura neste programa. </w:t>
+      </w:r>
+    </w:p>
+    <w:p>
+      <w:pPr>
+        <w:ind w:firstLine="360"/>
+      </w:pPr>
+      <w:r>
+        <w:rPr>
+          <w:rFonts w:eastAsia="Arial MT"/>
+          <w:lang w:eastAsia="en-US"/>
+        </w:rPr>
         <w:t xml:space="preserve">A base de dados </w:t>
       </w:r>
       <w:r>
@@ -30356,34 +30809,271 @@
           <w:rFonts w:eastAsia="Arial MT"/>
           <w:lang w:eastAsia="en-US"/>
         </w:rPr>
-        <w:t xml:space="preserve"> criada localmente com o uso da ferramenta Microsoft SQL Server Management </w:t>
+        <w:t xml:space="preserve"> foi</w:t>
+      </w:r>
+      <w:r>
+        <w:rPr>
+          <w:rFonts w:eastAsia="Arial MT"/>
+          <w:lang w:eastAsia="en-US"/>
+        </w:rPr>
+        <w:t xml:space="preserve"> criada localmente, te</w:t>
+      </w:r>
+      <w:r>
+        <w:rPr>
+          <w:rFonts w:eastAsia="Arial MT"/>
+          <w:lang w:eastAsia="en-US"/>
+        </w:rPr>
+        <w:t>ndo</w:t>
+      </w:r>
+      <w:r>
+        <w:rPr>
+          <w:rFonts w:eastAsia="Arial MT"/>
+          <w:lang w:eastAsia="en-US"/>
+        </w:rPr>
+        <w:t xml:space="preserve"> um utilizador e base de dados dedicado apenas à consulta de </w:t>
+      </w:r>
+      <w:r>
+        <w:rPr>
+          <w:rFonts w:eastAsia="Arial MT"/>
+          <w:lang w:eastAsia="en-US"/>
+        </w:rPr>
+        <w:t>informações</w:t>
+      </w:r>
+      <w:r>
+        <w:rPr>
+          <w:rFonts w:eastAsia="Arial MT"/>
+          <w:lang w:eastAsia="en-US"/>
+        </w:rPr>
+        <w:t xml:space="preserve"> pelo programa. As informações que se guardam são as características do documento, o código de barras, </w:t>
+      </w:r>
+      <w:r>
+        <w:rPr>
+          <w:rFonts w:eastAsia="Arial MT"/>
+          <w:lang w:eastAsia="en-US"/>
+        </w:rPr>
+        <w:t>s</w:t>
+      </w:r>
+      <w:r>
+        <w:t xml:space="preserve">egmentos de reta traçados entre </w:t>
+      </w:r>
+      <w:r>
+        <w:t>Qrcode</w:t>
+      </w:r>
+      <w:r>
+        <w:t>,</w:t>
+      </w:r>
+      <w:r>
+        <w:t xml:space="preserve"> posi</w:t>
+      </w:r>
+      <w:r>
+        <w:t>ções</w:t>
+      </w:r>
+      <w:r>
+        <w:t xml:space="preserve"> dos caracteres no ficheiro de </w:t>
+      </w:r>
+      <w:r>
+        <w:t>entrada, e a criação da marca de água.</w:t>
+      </w:r>
+    </w:p>
+    <w:p>
+      <w:pPr>
+        <w:ind w:firstLine="360"/>
+      </w:pPr>
+      <w:r>
+        <w:t>Na figura abaixo, está presente um diagrama da base de dados que contém as tabelas usadas e respetivas conexões.</w:t>
+      </w:r>
+    </w:p>
+    <w:p>
+      <w:pPr>
+        <w:ind w:firstLine="360"/>
+      </w:pPr>
+      <w:r>
+        <w:t>O diagrama é constituído por:</w:t>
+      </w:r>
+    </w:p>
+    <w:p>
+      <w:pPr>
+        <w:pStyle w:val="ListParagraph"/>
+        <w:numPr>
+          <w:ilvl w:val="0"/>
+          <w:numId w:val="32"/>
+        </w:numPr>
+      </w:pPr>
+      <w:r>
+        <w:t xml:space="preserve">“document” </w:t>
+      </w:r>
+      <w:r>
+        <w:t xml:space="preserve">- </w:t>
+      </w:r>
+      <w:r>
+        <w:t>guarda características do documento (metados)</w:t>
+      </w:r>
+      <w:r>
+        <w:t>;</w:t>
+      </w:r>
+    </w:p>
+    <w:p>
+      <w:pPr>
+        <w:pStyle w:val="ListParagraph"/>
+        <w:numPr>
+          <w:ilvl w:val="0"/>
+          <w:numId w:val="32"/>
+        </w:numPr>
+      </w:pPr>
+      <w:r>
+        <w:t>“barcode” - guarda informações relativas ao documento através do id para se aceder na leitura do código de barras;</w:t>
+      </w:r>
+    </w:p>
+    <w:p>
+      <w:pPr>
+        <w:pStyle w:val="ListParagraph"/>
+        <w:numPr>
+          <w:ilvl w:val="0"/>
+          <w:numId w:val="32"/>
+        </w:numPr>
+      </w:pPr>
+      <w:r>
+        <w:t>“</w:t>
+      </w:r>
+      <w:r>
+        <w:t>watermar</w:t>
+      </w:r>
+      <w:r>
+        <w:t>k_</w:t>
+      </w:r>
+      <w:r>
+        <w:t>qrcode</w:t>
+      </w:r>
+      <w:r>
+        <w:t>” - guarda as confirmações do documento com marca de água, se foi aceite ou não, para efeitos de rastreamento;</w:t>
+      </w:r>
+    </w:p>
+    <w:p>
+      <w:pPr>
+        <w:pStyle w:val="ListParagraph"/>
+        <w:numPr>
+          <w:ilvl w:val="0"/>
+          <w:numId w:val="32"/>
+        </w:numPr>
+      </w:pPr>
+      <w:r>
+        <w:t>“forense_analises” - guarda os segmentos de reta traçados entre dois qrcode, o ponto de interseção e a letra que aparece no ponto de interseção para efeitos de verificação de integridade do documento;</w:t>
+      </w:r>
+    </w:p>
+    <w:p>
+      <w:pPr>
+        <w:pStyle w:val="ListParagraph"/>
+        <w:numPr>
+          <w:ilvl w:val="0"/>
+          <w:numId w:val="32"/>
+        </w:numPr>
+      </w:pPr>
+      <w:r>
+        <w:t>“</w:t>
       </w:r>
       <w:proofErr w:type="spellStart"/>
       <w:r>
-        <w:rPr>
-          <w:rFonts w:eastAsia="Arial MT"/>
-          <w:lang w:eastAsia="en-US"/>
-        </w:rPr>
-        <w:t>Studio</w:t>
+        <w:t>position_char_file</w:t>
       </w:r>
       <w:proofErr w:type="spellEnd"/>
       <w:r>
-        <w:rPr>
-          <w:rFonts w:eastAsia="Arial MT"/>
-          <w:lang w:eastAsia="en-US"/>
-        </w:rPr>
-        <w:t xml:space="preserve"> 2018, tem um utilizador e base de dados dedicado apenas à consulta de informação pelo programa. As informações que se guardam são as características do documento, o código de barras, </w:t>
-      </w:r>
-      <w:r>
-        <w:rPr>
-          <w:rFonts w:eastAsia="Arial MT"/>
-          <w:lang w:eastAsia="en-US"/>
-        </w:rPr>
-        <w:t>s</w:t>
-      </w:r>
-      <w:r>
-        <w:t>egmentos de reta traçados entre qrcode e posição dos caracteres no ficheiro de input.</w:t>
-      </w:r>
+        <w:t>”</w:t>
+      </w:r>
+      <w:r>
+        <w:t xml:space="preserve"> - guarda as posições dos caracteres no documento. </w:t>
+      </w:r>
+    </w:p>
+    <w:p>
+      <w:pPr>
+        <w:ind w:firstLine="360"/>
+      </w:pPr>
+    </w:p>
+    <w:p>
+      <w:pPr>
+        <w:ind w:firstLine="360"/>
+      </w:pPr>
+    </w:p>
+    <w:p>
+      <w:pPr>
+        <w:keepNext/>
+        <w:ind w:firstLine="360"/>
+        <w:jc w:val="center"/>
+      </w:pPr>
+      <w:r>
+        <w:drawing>
+          <wp:inline distT="0" distB="0" distL="0" distR="0" wp14:anchorId="1EC331CC" wp14:editId="0976BECB">
+            <wp:extent cx="3004924" cy="2981325"/>
+            <wp:effectExtent l="0" t="0" r="5080" b="0"/>
+            <wp:docPr id="45" name="Picture 45" descr="Diagram&#10;&#10;Description automatically generated"/>
+            <wp:cNvGraphicFramePr>
+              <a:graphicFrameLocks xmlns:a="http://schemas.openxmlformats.org/drawingml/2006/main" noChangeAspect="1"/>
+            </wp:cNvGraphicFramePr>
+            <a:graphic xmlns:a="http://schemas.openxmlformats.org/drawingml/2006/main">
+              <a:graphicData uri="http://schemas.openxmlformats.org/drawingml/2006/picture">
+                <pic:pic xmlns:pic="http://schemas.openxmlformats.org/drawingml/2006/picture">
+                  <pic:nvPicPr>
+                    <pic:cNvPr id="45" name="Picture 45" descr="Diagram&#10;&#10;Description automatically generated"/>
+                    <pic:cNvPicPr/>
+                  </pic:nvPicPr>
+                  <pic:blipFill>
+                    <a:blip r:embed="rId75"/>
+                    <a:stretch>
+                      <a:fillRect/>
+                    </a:stretch>
+                  </pic:blipFill>
+                  <pic:spPr>
+                    <a:xfrm>
+                      <a:off x="0" y="0"/>
+                      <a:ext cx="3008641" cy="2985013"/>
+                    </a:xfrm>
+                    <a:prstGeom prst="rect">
+                      <a:avLst/>
+                    </a:prstGeom>
+                  </pic:spPr>
+                </pic:pic>
+              </a:graphicData>
+            </a:graphic>
+          </wp:inline>
+        </w:drawing>
+      </w:r>
+    </w:p>
+    <w:p>
+      <w:pPr>
+        <w:pStyle w:val="Caption"/>
+        <w:jc w:val="center"/>
+      </w:pPr>
+      <w:r>
+        <w:t xml:space="preserve">Figura </w:t>
+      </w:r>
+      <w:r>
+        <w:fldChar w:fldCharType="begin"/>
+      </w:r>
+      <w:r>
+        <w:instrText xml:space="preserve"> SEQ Figura \* ARABIC </w:instrText>
+      </w:r>
+      <w:r>
+        <w:fldChar w:fldCharType="separate"/>
+      </w:r>
+      <w:r>
+        <w:rPr>
+          <w:noProof/>
+        </w:rPr>
+        <w:t>26</w:t>
+      </w:r>
+      <w:r>
+        <w:fldChar w:fldCharType="end"/>
+      </w:r>
+      <w:r>
+        <w:t xml:space="preserve"> - Diagrama da Base de dados</w:t>
+      </w:r>
+    </w:p>
+    <w:p>
+      <w:pPr>
+        <w:rPr>
+          <w:rFonts w:eastAsia="Arial MT"/>
+          <w:lang w:eastAsia="en-US"/>
+        </w:rPr>
+      </w:pPr>
     </w:p>
     <w:p>
       <w:pPr>
@@ -30478,7 +31168,7 @@
           <w:rFonts w:eastAsia="Arial MT"/>
           <w:lang w:eastAsia="en-US"/>
         </w:rPr>
-        <w:t>ado mais em detalh</w:t>
+        <w:t>ado em detalh</w:t>
       </w:r>
       <w:r>
         <w:rPr>
@@ -30538,7 +31228,7 @@
         </w:rPr>
         <w:t>rcode no documento. Em relação ao qrcode</w:t>
       </w:r>
-      <w:bookmarkEnd w:id="95"/>
+      <w:bookmarkEnd w:id="96"/>
       <w:r>
         <w:rPr>
           <w:rFonts w:eastAsia="Arial MT"/>
@@ -30576,6 +31266,28 @@
           <w:lang w:eastAsia="en-US"/>
         </w:rPr>
       </w:pPr>
+      <w:r>
+        <w:rPr>
+          <w:rFonts w:eastAsia="Arial MT"/>
+          <w:lang w:eastAsia="en-US"/>
+        </w:rPr>
+        <w:t xml:space="preserve">As posições quer dos 9 Qrcode quer do código de barras são fixas, permitindo uma diminuição significava do tempo de execução caso os qrcode fossem inseridos aleatoriamente. </w:t>
+      </w:r>
+    </w:p>
+    <w:p>
+      <w:pPr>
+        <w:rPr>
+          <w:rFonts w:eastAsia="Arial MT"/>
+          <w:lang w:eastAsia="en-US"/>
+        </w:rPr>
+      </w:pPr>
+      <w:r>
+        <w:rPr>
+          <w:rFonts w:eastAsia="Arial MT"/>
+          <w:lang w:eastAsia="en-US"/>
+        </w:rPr>
+        <w:br w:type="page"/>
+      </w:r>
     </w:p>
     <w:p>
       <w:pPr>
@@ -30595,6 +31307,7 @@
           <w:rFonts w:eastAsia="Arial MT"/>
           <w:lang w:eastAsia="en-US"/>
         </w:rPr>
+        <w:lastRenderedPageBreak/>
         <w:t xml:space="preserve"> </w:t>
       </w:r>
       <w:bookmarkStart w:id="102" w:name="_Toc125021300"/>
@@ -30915,7 +31628,7 @@
           <w:rFonts w:eastAsia="Arial MT"/>
           <w:lang w:eastAsia="en-US"/>
         </w:rPr>
-        <w:t>.</w:t>
+        <w:t xml:space="preserve">, através da comparação de informações que aparecem na aplicação versus o documento. </w:t>
       </w:r>
     </w:p>
     <w:p>
@@ -31033,7 +31746,21 @@
           <w:rFonts w:eastAsia="Arial MT"/>
           <w:lang w:eastAsia="en-US"/>
         </w:rPr>
-        <w:t xml:space="preserve">a certo ponto pode existir colisões de criação do id, o programa verifica se já criou aquele id, se tiver gerado o mesmo número gera outro. De seguida cria-se os qrcode e o código de barras com a informação, referida no ponto 7.3. </w:t>
+        <w:t xml:space="preserve">a certo ponto pode existir colisões de criação do id, o programa verifica se já criou aquele id, se tiver gerado o mesmo número gera outro. De seguida cria-se os qrcode e o código de barras com a informação, referida no ponto </w:t>
+      </w:r>
+      <w:r>
+        <w:rPr>
+          <w:rFonts w:eastAsia="Arial MT"/>
+          <w:lang w:eastAsia="en-US"/>
+        </w:rPr>
+        <w:t>8</w:t>
+      </w:r>
+      <w:r>
+        <w:rPr>
+          <w:rFonts w:eastAsia="Arial MT"/>
+          <w:lang w:eastAsia="en-US"/>
+        </w:rPr>
+        <w:t xml:space="preserve">.3. </w:t>
       </w:r>
       <w:r>
         <w:rPr>
@@ -31063,13 +31790,178 @@
         </w:rPr>
         <w:t xml:space="preserve">do documento e o código de barras no </w:t>
       </w:r>
+      <w:r>
+        <w:rPr>
+          <w:rFonts w:eastAsia="Arial MT"/>
+          <w:lang w:eastAsia="en-US"/>
+        </w:rPr>
+        <w:t>rodapé</w:t>
+      </w:r>
+      <w:r>
+        <w:rPr>
+          <w:rFonts w:eastAsia="Arial MT"/>
+          <w:lang w:eastAsia="en-US"/>
+        </w:rPr>
+        <w:t xml:space="preserve"> do mesmo</w:t>
+      </w:r>
+      <w:r>
+        <w:rPr>
+          <w:rFonts w:eastAsia="Arial MT"/>
+          <w:lang w:eastAsia="en-US"/>
+        </w:rPr>
+        <w:t xml:space="preserve">. </w:t>
+      </w:r>
+    </w:p>
+    <w:p>
+      <w:pPr>
+        <w:ind w:firstLine="360"/>
+        <w:rPr>
+          <w:rFonts w:eastAsia="Arial MT"/>
+          <w:lang w:eastAsia="en-US"/>
+        </w:rPr>
+      </w:pPr>
+      <w:r>
+        <w:rPr>
+          <w:rFonts w:eastAsia="Arial MT"/>
+          <w:lang w:eastAsia="en-US"/>
+        </w:rPr>
+        <w:t>Previamente</w:t>
+      </w:r>
+      <w:r>
+        <w:rPr>
+          <w:rFonts w:eastAsia="Arial MT"/>
+          <w:lang w:eastAsia="en-US"/>
+        </w:rPr>
+        <w:t xml:space="preserve"> lê-se as posições dos cara</w:t>
+      </w:r>
+      <w:r>
+        <w:rPr>
+          <w:rFonts w:eastAsia="Arial MT"/>
+          <w:lang w:eastAsia="en-US"/>
+        </w:rPr>
+        <w:t>c</w:t>
+      </w:r>
+      <w:r>
+        <w:rPr>
+          <w:rFonts w:eastAsia="Arial MT"/>
+          <w:lang w:eastAsia="en-US"/>
+        </w:rPr>
+        <w:t>teres do ficheiro para</w:t>
+      </w:r>
+      <w:r>
+        <w:rPr>
+          <w:rFonts w:eastAsia="Arial MT"/>
+          <w:lang w:eastAsia="en-US"/>
+        </w:rPr>
+        <w:t xml:space="preserve"> inserir na base de dados e</w:t>
+      </w:r>
+      <w:r>
+        <w:rPr>
+          <w:rFonts w:eastAsia="Arial MT"/>
+          <w:lang w:eastAsia="en-US"/>
+        </w:rPr>
+        <w:t xml:space="preserve"> </w:t>
+      </w:r>
+      <w:r>
+        <w:rPr>
+          <w:rFonts w:eastAsia="Arial MT"/>
+          <w:lang w:eastAsia="en-US"/>
+        </w:rPr>
+        <w:t>traça</w:t>
+      </w:r>
+      <w:r>
+        <w:rPr>
+          <w:rFonts w:eastAsia="Arial MT"/>
+          <w:lang w:eastAsia="en-US"/>
+        </w:rPr>
+        <w:t>-se</w:t>
+      </w:r>
+      <w:r>
+        <w:rPr>
+          <w:rFonts w:eastAsia="Arial MT"/>
+          <w:lang w:eastAsia="en-US"/>
+        </w:rPr>
+        <w:t xml:space="preserve"> retas </w:t>
+      </w:r>
+      <w:r>
+        <w:rPr>
+          <w:rFonts w:eastAsia="Arial MT"/>
+          <w:lang w:eastAsia="en-US"/>
+        </w:rPr>
+        <w:t>invisíveis para calcular o ponto de interseção</w:t>
+      </w:r>
+      <w:r>
+        <w:rPr>
+          <w:rFonts w:eastAsia="Arial MT"/>
+          <w:lang w:eastAsia="en-US"/>
+        </w:rPr>
+        <w:t xml:space="preserve">, caso o ponto calhe em alguma letra, a informação é guardada na base de dados para a </w:t>
+      </w:r>
+      <w:r>
+        <w:rPr>
+          <w:rFonts w:eastAsia="Arial MT"/>
+          <w:lang w:eastAsia="en-US"/>
+        </w:rPr>
+        <w:t>verificação de integridade</w:t>
+      </w:r>
+      <w:r>
+        <w:rPr>
+          <w:rFonts w:eastAsia="Arial MT"/>
+          <w:lang w:eastAsia="en-US"/>
+        </w:rPr>
+        <w:t>.</w:t>
+      </w:r>
+    </w:p>
+    <w:p>
+      <w:pPr>
+        <w:ind w:firstLine="360"/>
+        <w:rPr>
+          <w:rFonts w:eastAsia="Arial MT"/>
+          <w:lang w:eastAsia="en-US"/>
+        </w:rPr>
+      </w:pPr>
+      <w:r>
+        <w:rPr>
+          <w:rFonts w:eastAsia="Arial MT"/>
+          <w:lang w:eastAsia="en-US"/>
+        </w:rPr>
+        <w:t>Por fim o utilizador pré-visualiza o documento e pode aceitar ou rejeitar o documento com watermarking gerado, se aceitar o documento é guardado em formato PDF com o nome do documento inserido com adição “_</w:t>
+      </w:r>
       <w:proofErr w:type="spellStart"/>
       <w:r>
         <w:rPr>
           <w:rFonts w:eastAsia="Arial MT"/>
           <w:lang w:eastAsia="en-US"/>
         </w:rPr>
-        <w:t>footer</w:t>
+        <w:t>qrcode</w:t>
+      </w:r>
+      <w:r>
+        <w:rPr>
+          <w:rFonts w:eastAsia="Arial MT"/>
+          <w:lang w:eastAsia="en-US"/>
+        </w:rPr>
+        <w:t>_dd</w:t>
+      </w:r>
+      <w:r>
+        <w:rPr>
+          <w:rFonts w:eastAsia="Arial MT"/>
+          <w:lang w:eastAsia="en-US"/>
+        </w:rPr>
+        <w:t>_mm</w:t>
+      </w:r>
+      <w:r>
+        <w:rPr>
+          <w:rFonts w:eastAsia="Arial MT"/>
+          <w:lang w:eastAsia="en-US"/>
+        </w:rPr>
+        <w:t>_yy_</w:t>
+      </w:r>
+      <w:r>
+        <w:rPr>
+          <w:rFonts w:eastAsia="Arial MT"/>
+          <w:lang w:eastAsia="en-US"/>
+        </w:rPr>
+        <w:t>hh_m_ss</w:t>
       </w:r>
       <w:proofErr w:type="spellEnd"/>
       <w:r>
@@ -31077,7 +31969,99 @@
           <w:rFonts w:eastAsia="Arial MT"/>
           <w:lang w:eastAsia="en-US"/>
         </w:rPr>
-        <w:t xml:space="preserve"> do mesmo</w:t>
+        <w:t>”</w:t>
+      </w:r>
+      <w:r>
+        <w:rPr>
+          <w:rFonts w:eastAsia="Arial MT"/>
+          <w:lang w:eastAsia="en-US"/>
+        </w:rPr>
+        <w:t>, sendo d:dia,</w:t>
+      </w:r>
+      <w:r>
+        <w:rPr>
+          <w:rFonts w:eastAsia="Arial MT"/>
+          <w:lang w:eastAsia="en-US"/>
+        </w:rPr>
+        <w:t xml:space="preserve"> </w:t>
+      </w:r>
+      <w:proofErr w:type="spellStart"/>
+      <w:r>
+        <w:rPr>
+          <w:rFonts w:eastAsia="Arial MT"/>
+          <w:lang w:eastAsia="en-US"/>
+        </w:rPr>
+        <w:t>mm:mês</w:t>
+      </w:r>
+      <w:proofErr w:type="spellEnd"/>
+      <w:r>
+        <w:rPr>
+          <w:rFonts w:eastAsia="Arial MT"/>
+          <w:lang w:eastAsia="en-US"/>
+        </w:rPr>
+        <w:t xml:space="preserve">, </w:t>
+      </w:r>
+      <w:proofErr w:type="spellStart"/>
+      <w:r>
+        <w:rPr>
+          <w:rFonts w:eastAsia="Arial MT"/>
+          <w:lang w:eastAsia="en-US"/>
+        </w:rPr>
+        <w:t>yy:ano</w:t>
+      </w:r>
+      <w:proofErr w:type="spellEnd"/>
+      <w:r>
+        <w:rPr>
+          <w:rFonts w:eastAsia="Arial MT"/>
+          <w:lang w:eastAsia="en-US"/>
+        </w:rPr>
+        <w:t>,</w:t>
+      </w:r>
+      <w:r>
+        <w:rPr>
+          <w:rFonts w:eastAsia="Arial MT"/>
+          <w:lang w:eastAsia="en-US"/>
+        </w:rPr>
+        <w:t xml:space="preserve"> </w:t>
+      </w:r>
+      <w:proofErr w:type="spellStart"/>
+      <w:r>
+        <w:rPr>
+          <w:rFonts w:eastAsia="Arial MT"/>
+          <w:lang w:eastAsia="en-US"/>
+        </w:rPr>
+        <w:t>hh:hora</w:t>
+      </w:r>
+      <w:proofErr w:type="spellEnd"/>
+      <w:r>
+        <w:rPr>
+          <w:rFonts w:eastAsia="Arial MT"/>
+          <w:lang w:eastAsia="en-US"/>
+        </w:rPr>
+        <w:t xml:space="preserve">, m: min, </w:t>
+      </w:r>
+      <w:proofErr w:type="spellStart"/>
+      <w:r>
+        <w:rPr>
+          <w:rFonts w:eastAsia="Arial MT"/>
+          <w:lang w:eastAsia="en-US"/>
+        </w:rPr>
+        <w:t>ss:segundos</w:t>
+      </w:r>
+      <w:proofErr w:type="spellEnd"/>
+      <w:r>
+        <w:rPr>
+          <w:rFonts w:eastAsia="Arial MT"/>
+          <w:lang w:eastAsia="en-US"/>
+        </w:rPr>
+        <w:t>, se rejeitar todo o processo é descartado</w:t>
+      </w:r>
+      <w:r>
+        <w:rPr>
+          <w:rFonts w:eastAsia="Arial MT"/>
+          <w:lang w:eastAsia="en-US"/>
+        </w:rPr>
+        <w:t>, guardando na base de dados e de seguida o documento é processado novamente</w:t>
       </w:r>
       <w:r>
         <w:rPr>
@@ -31087,252 +32071,7 @@
         <w:t xml:space="preserve">. </w:t>
       </w:r>
     </w:p>
-    <w:p>
-      <w:pPr>
-        <w:ind w:firstLine="360"/>
-        <w:rPr>
-          <w:rFonts w:eastAsia="Arial MT"/>
-          <w:lang w:eastAsia="en-US"/>
-        </w:rPr>
-      </w:pPr>
-      <w:r>
-        <w:rPr>
-          <w:rFonts w:eastAsia="Arial MT"/>
-          <w:lang w:eastAsia="en-US"/>
-        </w:rPr>
-        <w:t>Previamente</w:t>
-      </w:r>
-      <w:r>
-        <w:rPr>
-          <w:rFonts w:eastAsia="Arial MT"/>
-          <w:lang w:eastAsia="en-US"/>
-        </w:rPr>
-        <w:t xml:space="preserve"> lê-se as posições dos carateres do ficheiro para</w:t>
-      </w:r>
-      <w:r>
-        <w:rPr>
-          <w:rFonts w:eastAsia="Arial MT"/>
-          <w:lang w:eastAsia="en-US"/>
-        </w:rPr>
-        <w:t xml:space="preserve"> inserir na base de dados e</w:t>
-      </w:r>
-      <w:r>
-        <w:rPr>
-          <w:rFonts w:eastAsia="Arial MT"/>
-          <w:lang w:eastAsia="en-US"/>
-        </w:rPr>
-        <w:t xml:space="preserve"> </w:t>
-      </w:r>
-      <w:r>
-        <w:rPr>
-          <w:rFonts w:eastAsia="Arial MT"/>
-          <w:lang w:eastAsia="en-US"/>
-        </w:rPr>
-        <w:t>traça</w:t>
-      </w:r>
-      <w:r>
-        <w:rPr>
-          <w:rFonts w:eastAsia="Arial MT"/>
-          <w:lang w:eastAsia="en-US"/>
-        </w:rPr>
-        <w:t>-se</w:t>
-      </w:r>
-      <w:r>
-        <w:rPr>
-          <w:rFonts w:eastAsia="Arial MT"/>
-          <w:lang w:eastAsia="en-US"/>
-        </w:rPr>
-        <w:t xml:space="preserve"> retas </w:t>
-      </w:r>
-      <w:r>
-        <w:rPr>
-          <w:rFonts w:eastAsia="Arial MT"/>
-          <w:lang w:eastAsia="en-US"/>
-        </w:rPr>
-        <w:t>invisíveis para calcular o ponto de interseção</w:t>
-      </w:r>
-      <w:r>
-        <w:rPr>
-          <w:rFonts w:eastAsia="Arial MT"/>
-          <w:lang w:eastAsia="en-US"/>
-        </w:rPr>
-        <w:t xml:space="preserve">, caso o ponto calhe em alguma letra, a informação é guardada na base de dados para a </w:t>
-      </w:r>
-      <w:r>
-        <w:rPr>
-          <w:rFonts w:eastAsia="Arial MT"/>
-          <w:lang w:eastAsia="en-US"/>
-        </w:rPr>
-        <w:t>verificação de integridade</w:t>
-      </w:r>
-      <w:r>
-        <w:rPr>
-          <w:rFonts w:eastAsia="Arial MT"/>
-          <w:lang w:eastAsia="en-US"/>
-        </w:rPr>
-        <w:t>.</w:t>
-      </w:r>
-    </w:p>
-    <w:p>
-      <w:pPr>
-        <w:ind w:firstLine="360"/>
-        <w:rPr>
-          <w:rFonts w:eastAsia="Arial MT"/>
-          <w:lang w:eastAsia="en-US"/>
-        </w:rPr>
-      </w:pPr>
-      <w:r>
-        <w:rPr>
-          <w:rFonts w:eastAsia="Arial MT"/>
-          <w:lang w:eastAsia="en-US"/>
-        </w:rPr>
-        <w:t>Por fim o utilizador pré-visualiza o documento e pode aceitar ou rejeitar o documento com watermarking gerado, se aceitar o documento é guardado em formato PDF com o nome do documento inserido com adição “_</w:t>
-      </w:r>
-      <w:proofErr w:type="spellStart"/>
-      <w:r>
-        <w:rPr>
-          <w:rFonts w:eastAsia="Arial MT"/>
-          <w:lang w:eastAsia="en-US"/>
-        </w:rPr>
-        <w:t>qrcode</w:t>
-      </w:r>
-      <w:r>
-        <w:rPr>
-          <w:rFonts w:eastAsia="Arial MT"/>
-          <w:lang w:eastAsia="en-US"/>
-        </w:rPr>
-        <w:t>_dd</w:t>
-      </w:r>
-      <w:r>
-        <w:rPr>
-          <w:rFonts w:eastAsia="Arial MT"/>
-          <w:lang w:eastAsia="en-US"/>
-        </w:rPr>
-        <w:t>_mm</w:t>
-      </w:r>
-      <w:r>
-        <w:rPr>
-          <w:rFonts w:eastAsia="Arial MT"/>
-          <w:lang w:eastAsia="en-US"/>
-        </w:rPr>
-        <w:t>_yy_</w:t>
-      </w:r>
-      <w:r>
-        <w:rPr>
-          <w:rFonts w:eastAsia="Arial MT"/>
-          <w:lang w:eastAsia="en-US"/>
-        </w:rPr>
-        <w:t>hh_m_ss</w:t>
-      </w:r>
-      <w:proofErr w:type="spellEnd"/>
-      <w:r>
-        <w:rPr>
-          <w:rFonts w:eastAsia="Arial MT"/>
-          <w:lang w:eastAsia="en-US"/>
-        </w:rPr>
-        <w:t>”</w:t>
-      </w:r>
-      <w:r>
-        <w:rPr>
-          <w:rFonts w:eastAsia="Arial MT"/>
-          <w:lang w:eastAsia="en-US"/>
-        </w:rPr>
-        <w:t>, sendo d:dia,</w:t>
-      </w:r>
-      <w:r>
-        <w:rPr>
-          <w:rFonts w:eastAsia="Arial MT"/>
-          <w:lang w:eastAsia="en-US"/>
-        </w:rPr>
-        <w:t xml:space="preserve"> </w:t>
-      </w:r>
-      <w:proofErr w:type="spellStart"/>
-      <w:r>
-        <w:rPr>
-          <w:rFonts w:eastAsia="Arial MT"/>
-          <w:lang w:eastAsia="en-US"/>
-        </w:rPr>
-        <w:t>mm:mês</w:t>
-      </w:r>
-      <w:proofErr w:type="spellEnd"/>
-      <w:r>
-        <w:rPr>
-          <w:rFonts w:eastAsia="Arial MT"/>
-          <w:lang w:eastAsia="en-US"/>
-        </w:rPr>
-        <w:t xml:space="preserve">, </w:t>
-      </w:r>
-      <w:proofErr w:type="spellStart"/>
-      <w:r>
-        <w:rPr>
-          <w:rFonts w:eastAsia="Arial MT"/>
-          <w:lang w:eastAsia="en-US"/>
-        </w:rPr>
-        <w:t>yy:ano</w:t>
-      </w:r>
-      <w:proofErr w:type="spellEnd"/>
-      <w:r>
-        <w:rPr>
-          <w:rFonts w:eastAsia="Arial MT"/>
-          <w:lang w:eastAsia="en-US"/>
-        </w:rPr>
-        <w:t>,</w:t>
-      </w:r>
-      <w:r>
-        <w:rPr>
-          <w:rFonts w:eastAsia="Arial MT"/>
-          <w:lang w:eastAsia="en-US"/>
-        </w:rPr>
-        <w:t xml:space="preserve"> </w:t>
-      </w:r>
-      <w:proofErr w:type="spellStart"/>
-      <w:r>
-        <w:rPr>
-          <w:rFonts w:eastAsia="Arial MT"/>
-          <w:lang w:eastAsia="en-US"/>
-        </w:rPr>
-        <w:t>hh:hora</w:t>
-      </w:r>
-      <w:proofErr w:type="spellEnd"/>
-      <w:r>
-        <w:rPr>
-          <w:rFonts w:eastAsia="Arial MT"/>
-          <w:lang w:eastAsia="en-US"/>
-        </w:rPr>
-        <w:t xml:space="preserve">, m: min, </w:t>
-      </w:r>
-      <w:proofErr w:type="spellStart"/>
-      <w:r>
-        <w:rPr>
-          <w:rFonts w:eastAsia="Arial MT"/>
-          <w:lang w:eastAsia="en-US"/>
-        </w:rPr>
-        <w:t>ss:segundos</w:t>
-      </w:r>
-      <w:proofErr w:type="spellEnd"/>
-      <w:r>
-        <w:rPr>
-          <w:rFonts w:eastAsia="Arial MT"/>
-          <w:lang w:eastAsia="en-US"/>
-        </w:rPr>
-        <w:t>, se rejeitar todo o processo é descartado</w:t>
-      </w:r>
-      <w:r>
-        <w:rPr>
-          <w:rFonts w:eastAsia="Arial MT"/>
-          <w:lang w:eastAsia="en-US"/>
-        </w:rPr>
-        <w:t>, guardando na base de dados e de seguida o documento é processado novamente</w:t>
-      </w:r>
-      <w:r>
-        <w:rPr>
-          <w:rFonts w:eastAsia="Arial MT"/>
-          <w:lang w:eastAsia="en-US"/>
-        </w:rPr>
-        <w:t xml:space="preserve">. </w:t>
-      </w:r>
-    </w:p>
-    <w:bookmarkEnd w:id="96"/>
+    <w:bookmarkEnd w:id="97"/>
     <w:p>
       <w:pPr>
         <w:rPr>
@@ -31391,7 +32130,21 @@
           <w:rFonts w:eastAsia="Arial MT"/>
           <w:lang w:eastAsia="en-US"/>
         </w:rPr>
-        <w:t xml:space="preserve">Para retificar um documento é necessário que o documento escolhido para retificação, verificar se um documento é original, esteja inserido na base de dados. Caso esteja, o programa, lê o código de barras 128 e </w:t>
+        <w:t>Para retificar um documento é necessário que o documento escolhido para retificação</w:t>
+      </w:r>
+      <w:r>
+        <w:rPr>
+          <w:rFonts w:eastAsia="Arial MT"/>
+          <w:lang w:eastAsia="en-US"/>
+        </w:rPr>
+        <w:t xml:space="preserve"> contenha a marca de água e cuja informação esteja na base de dados</w:t>
+      </w:r>
+      <w:r>
+        <w:rPr>
+          <w:rFonts w:eastAsia="Arial MT"/>
+          <w:lang w:eastAsia="en-US"/>
+        </w:rPr>
+        <w:t xml:space="preserve">. Caso esteja, o programa, lê o código de barras 128 e </w:t>
       </w:r>
       <w:r>
         <w:rPr>
@@ -31405,7 +32158,42 @@
           <w:rFonts w:eastAsia="Arial MT"/>
           <w:lang w:eastAsia="en-US"/>
         </w:rPr>
-        <w:t xml:space="preserve"> a informação contida</w:t>
+        <w:t xml:space="preserve"> a</w:t>
+      </w:r>
+      <w:r>
+        <w:rPr>
+          <w:rFonts w:eastAsia="Arial MT"/>
+          <w:lang w:eastAsia="en-US"/>
+        </w:rPr>
+        <w:t>s</w:t>
+      </w:r>
+      <w:r>
+        <w:rPr>
+          <w:rFonts w:eastAsia="Arial MT"/>
+          <w:lang w:eastAsia="en-US"/>
+        </w:rPr>
+        <w:t xml:space="preserve"> informaç</w:t>
+      </w:r>
+      <w:r>
+        <w:rPr>
+          <w:rFonts w:eastAsia="Arial MT"/>
+          <w:lang w:eastAsia="en-US"/>
+        </w:rPr>
+        <w:t xml:space="preserve">ões </w:t>
+      </w:r>
+      <w:r>
+        <w:rPr>
+          <w:rFonts w:eastAsia="Arial MT"/>
+          <w:lang w:eastAsia="en-US"/>
+        </w:rPr>
+        <w:t>contida</w:t>
+      </w:r>
+      <w:r>
+        <w:rPr>
+          <w:rFonts w:eastAsia="Arial MT"/>
+          <w:lang w:eastAsia="en-US"/>
+        </w:rPr>
+        <w:t>s</w:t>
       </w:r>
       <w:r>
         <w:rPr>
@@ -31467,25 +32255,18 @@
     </w:p>
     <w:p>
       <w:pPr>
-        <w:ind w:left="360"/>
-        <w:rPr>
-          <w:rFonts w:eastAsia="Arial MT"/>
-          <w:lang w:eastAsia="en-US"/>
-        </w:rPr>
-      </w:pPr>
-      <w:r>
-        <w:rPr>
-          <w:rFonts w:eastAsia="Arial MT"/>
-          <w:lang w:eastAsia="en-US"/>
-        </w:rPr>
-        <w:t xml:space="preserve">Na </w:t>
-      </w:r>
-      <w:r>
-        <w:rPr>
-          <w:rFonts w:eastAsia="Arial MT"/>
-          <w:lang w:eastAsia="en-US"/>
-        </w:rPr>
-        <w:t>verificação de integridade</w:t>
+        <w:ind w:firstLine="360"/>
+        <w:rPr>
+          <w:rFonts w:eastAsia="Arial MT"/>
+          <w:lang w:eastAsia="en-US"/>
+        </w:rPr>
+      </w:pPr>
+      <w:r>
+        <w:rPr>
+          <w:rFonts w:eastAsia="Arial MT"/>
+          <w:lang w:eastAsia="en-US"/>
+        </w:rPr>
+        <w:t>A verificação de integridade serve para retificar onde o documento foi alterado, caso a retificação de um documento falhar, para isso</w:t>
       </w:r>
       <w:r>
         <w:rPr>
@@ -31499,11 +32280,504 @@
           <w:rFonts w:eastAsia="Arial MT"/>
           <w:lang w:eastAsia="en-US"/>
         </w:rPr>
-        <w:t xml:space="preserve">lveu-se por criar 3 segmentos de reta </w:t>
-      </w:r>
-    </w:p>
-    <w:p>
-      <w:pPr>
+        <w:t>lveu-se criar 3 segmentos de ret</w:t>
+      </w:r>
+      <w:r>
+        <w:rPr>
+          <w:rFonts w:eastAsia="Arial MT"/>
+          <w:lang w:eastAsia="en-US"/>
+        </w:rPr>
+        <w:t xml:space="preserve">as que saem dos quadrados de posição do qrcode, como a versão utilizada do Qrcode é a 2 tem 3 quadrados de posição tendo 3*3 = 9 segmentos de reta, totalizando 9*9 = 81 retas. </w:t>
+      </w:r>
+    </w:p>
+    <w:p>
+      <w:pPr>
+        <w:ind w:firstLine="360"/>
+        <w:rPr>
+          <w:rFonts w:eastAsia="Arial MT"/>
+          <w:lang w:eastAsia="en-US"/>
+        </w:rPr>
+      </w:pPr>
+      <w:r>
+        <w:rPr>
+          <w:rFonts w:eastAsia="Arial MT"/>
+          <w:lang w:eastAsia="en-US"/>
+        </w:rPr>
+        <w:t>Como existem 81 retas e cada qrcode tem 3 quadrados e seleciono sempre duas retas a expressão fica 81</w:t>
+      </w:r>
+      <w:r>
+        <w:rPr>
+          <w:rFonts w:eastAsia="Arial MT"/>
+          <w:lang w:eastAsia="en-US"/>
+        </w:rPr>
+        <w:t xml:space="preserve"> * 3 * 2</w:t>
+      </w:r>
+      <w:r>
+        <w:rPr>
+          <w:rFonts w:eastAsia="Arial MT"/>
+          <w:lang w:eastAsia="en-US"/>
+        </w:rPr>
+        <w:t>, que dá</w:t>
+      </w:r>
+      <w:r>
+        <w:rPr>
+          <w:rFonts w:eastAsia="Arial MT"/>
+          <w:lang w:eastAsia="en-US"/>
+        </w:rPr>
+        <w:t xml:space="preserve"> 486</w:t>
+      </w:r>
+      <w:r>
+        <w:rPr>
+          <w:rFonts w:eastAsia="Arial MT"/>
+          <w:lang w:eastAsia="en-US"/>
+        </w:rPr>
+        <w:t xml:space="preserve"> retas escolhidas para calcular o ponto de interseção, mas como existem</w:t>
+      </w:r>
+      <w:r>
+        <w:rPr>
+          <w:rFonts w:eastAsia="Arial MT"/>
+          <w:lang w:eastAsia="en-US"/>
+        </w:rPr>
+        <w:t xml:space="preserve"> algumas duplicadas</w:t>
+      </w:r>
+      <w:r>
+        <w:rPr>
+          <w:rFonts w:eastAsia="Arial MT"/>
+          <w:lang w:eastAsia="en-US"/>
+        </w:rPr>
+        <w:t>, isto é que já calculadas</w:t>
+      </w:r>
+      <w:r>
+        <w:rPr>
+          <w:rFonts w:eastAsia="Arial MT"/>
+          <w:lang w:eastAsia="en-US"/>
+        </w:rPr>
+        <w:t xml:space="preserve"> por exemplo </w:t>
+      </w:r>
+      <w:r>
+        <w:rPr>
+          <w:rFonts w:eastAsia="Arial MT"/>
+          <w:lang w:eastAsia="en-US"/>
+        </w:rPr>
+        <w:t>Qrcode1_</w:t>
+      </w:r>
+      <w:proofErr w:type="gramStart"/>
+      <w:r>
+        <w:rPr>
+          <w:rFonts w:eastAsia="Arial MT"/>
+          <w:lang w:eastAsia="en-US"/>
+        </w:rPr>
+        <w:t>l:Qrcode</w:t>
+      </w:r>
+      <w:proofErr w:type="gramEnd"/>
+      <w:r>
+        <w:rPr>
+          <w:rFonts w:eastAsia="Arial MT"/>
+          <w:lang w:eastAsia="en-US"/>
+        </w:rPr>
+        <w:t>8_b é mesma coisa que Qrcode8_b:Qrcode1_1,</w:t>
+      </w:r>
+      <w:r>
+        <w:rPr>
+          <w:rFonts w:eastAsia="Arial MT"/>
+          <w:lang w:eastAsia="en-US"/>
+        </w:rPr>
+        <w:t xml:space="preserve"> </w:t>
+      </w:r>
+      <w:r>
+        <w:rPr>
+          <w:rFonts w:eastAsia="Arial MT"/>
+          <w:lang w:eastAsia="en-US"/>
+        </w:rPr>
+        <w:t>dando um total de 324</w:t>
+      </w:r>
+      <w:r>
+        <w:rPr>
+          <w:rFonts w:eastAsia="Arial MT"/>
+          <w:lang w:eastAsia="en-US"/>
+        </w:rPr>
+        <w:t xml:space="preserve"> </w:t>
+      </w:r>
+      <w:r>
+        <w:rPr>
+          <w:rFonts w:eastAsia="Arial MT"/>
+          <w:lang w:eastAsia="en-US"/>
+        </w:rPr>
+        <w:t xml:space="preserve">retas possíveis, como se pode retificar </w:t>
+      </w:r>
+      <w:r>
+        <w:rPr>
+          <w:rFonts w:eastAsia="Arial MT"/>
+          <w:lang w:eastAsia="en-US"/>
+        </w:rPr>
+        <w:t>no resultado sublinhado a preto no</w:t>
+      </w:r>
+      <w:r>
+        <w:rPr>
+          <w:rFonts w:eastAsia="Arial MT"/>
+          <w:lang w:eastAsia="en-US"/>
+        </w:rPr>
+        <w:t xml:space="preserve"> algoritmo implementado na figura</w:t>
+      </w:r>
+      <w:r>
+        <w:rPr>
+          <w:rFonts w:eastAsia="Arial MT"/>
+          <w:lang w:eastAsia="en-US"/>
+        </w:rPr>
+        <w:t xml:space="preserve"> 27</w:t>
+      </w:r>
+      <w:r>
+        <w:rPr>
+          <w:rFonts w:eastAsia="Arial MT"/>
+          <w:lang w:eastAsia="en-US"/>
+        </w:rPr>
+        <w:t>.</w:t>
+      </w:r>
+    </w:p>
+    <w:p>
+      <w:pPr>
+        <w:ind w:firstLine="360"/>
+        <w:rPr>
+          <w:rFonts w:eastAsia="Arial MT"/>
+          <w:lang w:eastAsia="en-US"/>
+        </w:rPr>
+      </w:pPr>
+      <w:r>
+        <w:rPr>
+          <w:rFonts w:eastAsia="Arial MT"/>
+          <w:lang w:eastAsia="en-US"/>
+        </w:rPr>
+        <w:t>Aquando das retas traçadas vai se calcular o ponto de interseção da mesma, com a expressão da figura 28, de seguida com base nas coordenadas dos caracteres obtidos no processamento do ficheiro verifica-se se o ponto pertence ao subconjunto das coordenadas, dando como output a letra correspondida. Figura 29, sendo o circulo amarelo o ponto de interseção e a azul o caracter que está na base de dados. Como se pode retificar existem letras repetidas e a apresentação é um bocado não apropriada, por isso mudou-se para linhas e só ter uma letra caso existisse, para não repetir.</w:t>
+      </w:r>
+    </w:p>
+    <w:p>
+      <w:pPr>
+        <w:ind w:firstLine="360"/>
+        <w:rPr>
+          <w:rFonts w:eastAsia="Arial MT"/>
+          <w:lang w:eastAsia="en-US"/>
+        </w:rPr>
+      </w:pPr>
+    </w:p>
+    <w:p>
+      <w:pPr>
+        <w:ind w:firstLine="360"/>
+        <w:rPr>
+          <w:rFonts w:eastAsia="Arial MT"/>
+          <w:lang w:eastAsia="en-US"/>
+        </w:rPr>
+      </w:pPr>
+    </w:p>
+    <w:p>
+      <w:pPr>
+        <w:keepNext/>
+        <w:ind w:firstLine="360"/>
+        <w:jc w:val="center"/>
+      </w:pPr>
+      <w:r>
+        <w:rPr>
+          <w:noProof/>
+        </w:rPr>
+        <w:lastRenderedPageBreak/>
+        <mc:AlternateContent>
+          <mc:Choice Requires="wps">
+            <w:drawing>
+              <wp:anchor distT="0" distB="0" distL="114300" distR="114300" simplePos="0" relativeHeight="251659264" behindDoc="0" locked="0" layoutInCell="1" allowOverlap="1" wp14:anchorId="4D661371" wp14:editId="78A592AC">
+                <wp:simplePos x="0" y="0"/>
+                <wp:positionH relativeFrom="column">
+                  <wp:posOffset>1617028</wp:posOffset>
+                </wp:positionH>
+                <wp:positionV relativeFrom="paragraph">
+                  <wp:posOffset>2343150</wp:posOffset>
+                </wp:positionV>
+                <wp:extent cx="776287" cy="4763"/>
+                <wp:effectExtent l="19050" t="19050" r="24130" b="33655"/>
+                <wp:wrapNone/>
+                <wp:docPr id="101" name="Straight Connector 101"/>
+                <wp:cNvGraphicFramePr/>
+                <a:graphic xmlns:a="http://schemas.openxmlformats.org/drawingml/2006/main">
+                  <a:graphicData uri="http://schemas.microsoft.com/office/word/2010/wordprocessingShape">
+                    <wps:wsp>
+                      <wps:cNvCnPr/>
+                      <wps:spPr>
+                        <a:xfrm flipV="1">
+                          <a:off x="0" y="0"/>
+                          <a:ext cx="776287" cy="4763"/>
+                        </a:xfrm>
+                        <a:prstGeom prst="line">
+                          <a:avLst/>
+                        </a:prstGeom>
+                        <a:ln w="28575"/>
+                      </wps:spPr>
+                      <wps:style>
+                        <a:lnRef idx="1">
+                          <a:schemeClr val="dk1"/>
+                        </a:lnRef>
+                        <a:fillRef idx="0">
+                          <a:schemeClr val="dk1"/>
+                        </a:fillRef>
+                        <a:effectRef idx="0">
+                          <a:schemeClr val="dk1"/>
+                        </a:effectRef>
+                        <a:fontRef idx="minor">
+                          <a:schemeClr val="tx1"/>
+                        </a:fontRef>
+                      </wps:style>
+                      <wps:bodyPr/>
+                    </wps:wsp>
+                  </a:graphicData>
+                </a:graphic>
+              </wp:anchor>
+            </w:drawing>
+          </mc:Choice>
+          <mc:Fallback>
+            <w:pict>
+              <v:line w14:anchorId="4AF257C9" id="Straight Connector 101" o:spid="_x0000_s1026" style="position:absolute;flip:y;z-index:251659264;visibility:visible;mso-wrap-style:square;mso-wrap-distance-left:9pt;mso-wrap-distance-top:0;mso-wrap-distance-right:9pt;mso-wrap-distance-bottom:0;mso-position-horizontal:absolute;mso-position-horizontal-relative:text;mso-position-vertical:absolute;mso-position-vertical-relative:text" from="127.35pt,184.5pt" to="188.45pt,184.9pt" o:gfxdata="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" strokecolor="black [3200]" strokeweight="2.25pt">
+                <v:stroke joinstyle="miter"/>
+              </v:line>
+            </w:pict>
+          </mc:Fallback>
+        </mc:AlternateContent>
+      </w:r>
+      <w:r>
+        <w:drawing>
+          <wp:inline distT="0" distB="0" distL="0" distR="0" wp14:anchorId="54B7FCFA" wp14:editId="1088EBF0">
+            <wp:extent cx="3574682" cy="2490787"/>
+            <wp:effectExtent l="0" t="0" r="6985" b="5080"/>
+            <wp:docPr id="100" name="Picture 100" descr="Text&#10;&#10;Description automatically generated"/>
+            <wp:cNvGraphicFramePr>
+              <a:graphicFrameLocks xmlns:a="http://schemas.openxmlformats.org/drawingml/2006/main" noChangeAspect="1"/>
+            </wp:cNvGraphicFramePr>
+            <a:graphic xmlns:a="http://schemas.openxmlformats.org/drawingml/2006/main">
+              <a:graphicData uri="http://schemas.openxmlformats.org/drawingml/2006/picture">
+                <pic:pic xmlns:pic="http://schemas.openxmlformats.org/drawingml/2006/picture">
+                  <pic:nvPicPr>
+                    <pic:cNvPr id="100" name="Picture 100" descr="Text&#10;&#10;Description automatically generated"/>
+                    <pic:cNvPicPr/>
+                  </pic:nvPicPr>
+                  <pic:blipFill>
+                    <a:blip r:embed="rId76"/>
+                    <a:stretch>
+                      <a:fillRect/>
+                    </a:stretch>
+                  </pic:blipFill>
+                  <pic:spPr>
+                    <a:xfrm>
+                      <a:off x="0" y="0"/>
+                      <a:ext cx="3575851" cy="2491601"/>
+                    </a:xfrm>
+                    <a:prstGeom prst="rect">
+                      <a:avLst/>
+                    </a:prstGeom>
+                  </pic:spPr>
+                </pic:pic>
+              </a:graphicData>
+            </a:graphic>
+          </wp:inline>
+        </w:drawing>
+      </w:r>
+    </w:p>
+    <w:p>
+      <w:pPr>
+        <w:pStyle w:val="Caption"/>
+        <w:jc w:val="center"/>
+      </w:pPr>
+      <w:r>
+        <w:t xml:space="preserve">Figura </w:t>
+      </w:r>
+      <w:r>
+        <w:fldChar w:fldCharType="begin"/>
+      </w:r>
+      <w:r>
+        <w:instrText xml:space="preserve"> SEQ Figura \* ARABIC </w:instrText>
+      </w:r>
+      <w:r>
+        <w:fldChar w:fldCharType="separate"/>
+      </w:r>
+      <w:r>
+        <w:rPr>
+          <w:noProof/>
+        </w:rPr>
+        <w:t>27</w:t>
+      </w:r>
+      <w:r>
+        <w:fldChar w:fldCharType="end"/>
+      </w:r>
+      <w:r>
+        <w:t xml:space="preserve"> - Algoritmo que conta número de retas que se intersetam</w:t>
+      </w:r>
+    </w:p>
+    <w:p>
+      <w:pPr>
+        <w:ind w:firstLine="360"/>
+        <w:rPr>
+          <w:rFonts w:eastAsia="Arial MT"/>
+          <w:lang w:eastAsia="en-US"/>
+        </w:rPr>
+      </w:pPr>
+    </w:p>
+    <w:p>
+      <w:pPr>
+        <w:keepNext/>
+        <w:ind w:firstLine="360"/>
+        <w:jc w:val="center"/>
+      </w:pPr>
+      <w:r>
+        <w:rPr>
+          <w:rFonts w:eastAsia="Arial MT"/>
+          <w:lang w:eastAsia="en-US"/>
+        </w:rPr>
+        <w:drawing>
+          <wp:inline distT="0" distB="0" distL="0" distR="0" wp14:anchorId="1EA1649A" wp14:editId="309D1CEC">
+            <wp:extent cx="4462462" cy="2014755"/>
+            <wp:effectExtent l="0" t="0" r="0" b="5080"/>
+            <wp:docPr id="103" name="Picture 103" descr="Graphical user interface, text, application, email&#10;&#10;Description automatically generated"/>
+            <wp:cNvGraphicFramePr>
+              <a:graphicFrameLocks xmlns:a="http://schemas.openxmlformats.org/drawingml/2006/main" noChangeAspect="1"/>
+            </wp:cNvGraphicFramePr>
+            <a:graphic xmlns:a="http://schemas.openxmlformats.org/drawingml/2006/main">
+              <a:graphicData uri="http://schemas.openxmlformats.org/drawingml/2006/picture">
+                <pic:pic xmlns:pic="http://schemas.openxmlformats.org/drawingml/2006/picture">
+                  <pic:nvPicPr>
+                    <pic:cNvPr id="103" name="Picture 103" descr="Graphical user interface, text, application, email&#10;&#10;Description automatically generated"/>
+                    <pic:cNvPicPr/>
+                  </pic:nvPicPr>
+                  <pic:blipFill>
+                    <a:blip r:embed="rId77"/>
+                    <a:stretch>
+                      <a:fillRect/>
+                    </a:stretch>
+                  </pic:blipFill>
+                  <pic:spPr>
+                    <a:xfrm>
+                      <a:off x="0" y="0"/>
+                      <a:ext cx="4466538" cy="2016595"/>
+                    </a:xfrm>
+                    <a:prstGeom prst="rect">
+                      <a:avLst/>
+                    </a:prstGeom>
+                  </pic:spPr>
+                </pic:pic>
+              </a:graphicData>
+            </a:graphic>
+          </wp:inline>
+        </w:drawing>
+      </w:r>
+    </w:p>
+    <w:p>
+      <w:pPr>
+        <w:pStyle w:val="Caption"/>
+        <w:jc w:val="center"/>
+      </w:pPr>
+      <w:r>
+        <w:t xml:space="preserve">Figura </w:t>
+      </w:r>
+      <w:r>
+        <w:fldChar w:fldCharType="begin"/>
+      </w:r>
+      <w:r>
+        <w:instrText xml:space="preserve"> SEQ Figura \* ARABIC </w:instrText>
+      </w:r>
+      <w:r>
+        <w:fldChar w:fldCharType="separate"/>
+      </w:r>
+      <w:r>
+        <w:rPr>
+          <w:noProof/>
+        </w:rPr>
+        <w:t>28</w:t>
+      </w:r>
+      <w:r>
+        <w:fldChar w:fldCharType="end"/>
+      </w:r>
+      <w:r>
+        <w:t xml:space="preserve"> - Algoritmo interseção retas</w:t>
+      </w:r>
+    </w:p>
+    <w:p>
+      <w:pPr>
+        <w:keepNext/>
+        <w:jc w:val="center"/>
+      </w:pPr>
+      <w:r>
+        <w:drawing>
+          <wp:inline distT="0" distB="0" distL="0" distR="0" wp14:anchorId="26D15328" wp14:editId="14CDD3D9">
+            <wp:extent cx="2814638" cy="1823568"/>
+            <wp:effectExtent l="0" t="0" r="5080" b="5715"/>
+            <wp:docPr id="106" name="Picture 106" descr="Text&#10;&#10;Description automatically generated"/>
+            <wp:cNvGraphicFramePr>
+              <a:graphicFrameLocks xmlns:a="http://schemas.openxmlformats.org/drawingml/2006/main" noChangeAspect="1"/>
+            </wp:cNvGraphicFramePr>
+            <a:graphic xmlns:a="http://schemas.openxmlformats.org/drawingml/2006/main">
+              <a:graphicData uri="http://schemas.openxmlformats.org/drawingml/2006/picture">
+                <pic:pic xmlns:pic="http://schemas.openxmlformats.org/drawingml/2006/picture">
+                  <pic:nvPicPr>
+                    <pic:cNvPr id="106" name="Picture 106" descr="Text&#10;&#10;Description automatically generated"/>
+                    <pic:cNvPicPr/>
+                  </pic:nvPicPr>
+                  <pic:blipFill>
+                    <a:blip r:embed="rId78"/>
+                    <a:stretch>
+                      <a:fillRect/>
+                    </a:stretch>
+                  </pic:blipFill>
+                  <pic:spPr>
+                    <a:xfrm>
+                      <a:off x="0" y="0"/>
+                      <a:ext cx="2826608" cy="1831323"/>
+                    </a:xfrm>
+                    <a:prstGeom prst="rect">
+                      <a:avLst/>
+                    </a:prstGeom>
+                  </pic:spPr>
+                </pic:pic>
+              </a:graphicData>
+            </a:graphic>
+          </wp:inline>
+        </w:drawing>
+      </w:r>
+    </w:p>
+    <w:p>
+      <w:pPr>
+        <w:pStyle w:val="Caption"/>
+        <w:jc w:val="center"/>
+      </w:pPr>
+      <w:r>
+        <w:t xml:space="preserve">Figura </w:t>
+      </w:r>
+      <w:r>
+        <w:fldChar w:fldCharType="begin"/>
+      </w:r>
+      <w:r>
+        <w:instrText xml:space="preserve"> SEQ Figura \* ARABIC </w:instrText>
+      </w:r>
+      <w:r>
+        <w:fldChar w:fldCharType="separate"/>
+      </w:r>
+      <w:r>
+        <w:rPr>
+          <w:noProof/>
+        </w:rPr>
+        <w:t>29</w:t>
+      </w:r>
+      <w:r>
+        <w:fldChar w:fldCharType="end"/>
+      </w:r>
+      <w:r>
+        <w:t xml:space="preserve"> - Exemplo verificação integridade</w:t>
+      </w:r>
+    </w:p>
+    <w:p>
+      <w:pPr>
+        <w:rPr>
+          <w:rFonts w:eastAsia="Arial MT"/>
+          <w:lang w:eastAsia="en-US"/>
+        </w:rPr>
+      </w:pPr>
+    </w:p>
+    <w:p>
+      <w:pPr>
+        <w:jc w:val="center"/>
         <w:rPr>
           <w:rFonts w:eastAsia="Arial MT"/>
           <w:lang w:eastAsia="en-US"/>
@@ -31535,11 +32809,9 @@
         <w:lastRenderedPageBreak/>
         <w:t xml:space="preserve"> </w:t>
       </w:r>
-      <w:bookmarkStart w:id="105" w:name="_Toc125021304"/>
-      <w:r>
-        <w:t>Casos teste</w:t>
-      </w:r>
-      <w:bookmarkEnd w:id="105"/>
+      <w:r>
+        <w:t>Testes</w:t>
+      </w:r>
     </w:p>
     <w:p/>
     <w:p>
@@ -31575,12 +32847,12 @@
           <w:numId w:val="30"/>
         </w:numPr>
       </w:pPr>
-      <w:bookmarkStart w:id="106" w:name="_Toc125021305"/>
+      <w:bookmarkStart w:id="105" w:name="_Toc125021305"/>
       <w:r>
         <w:lastRenderedPageBreak/>
         <w:t>Conclusões e futuro trabalho</w:t>
       </w:r>
-      <w:bookmarkEnd w:id="106"/>
+      <w:bookmarkEnd w:id="105"/>
       <w:r>
         <w:t xml:space="preserve"> </w:t>
       </w:r>
@@ -31604,13 +32876,13 @@
           <w:numId w:val="30"/>
         </w:numPr>
       </w:pPr>
+      <w:bookmarkStart w:id="106" w:name="_Toc125021306"/>
       <w:bookmarkStart w:id="107" w:name="_Hlk106728016"/>
-      <w:bookmarkStart w:id="108" w:name="_Toc125021306"/>
       <w:r>
         <w:lastRenderedPageBreak/>
         <w:t>Referências</w:t>
       </w:r>
-      <w:bookmarkEnd w:id="108"/>
+      <w:bookmarkEnd w:id="106"/>
     </w:p>
     <w:p>
       <w:pPr>
@@ -31869,35 +33141,7 @@
           <w:szCs w:val="24"/>
         </w:rPr>
         <w:tab/>
-        <w:t xml:space="preserve">“Code 128 - Wikipedia.” https://it.wikipedia.org/wiki/Code_128 (accessed </w:t>
-      </w:r>
-      <w:r>
-        <w:rPr>
-          <w:noProof/>
-          <w:szCs w:val="24"/>
-        </w:rPr>
-        <w:t>Out. 10</w:t>
-      </w:r>
-      <w:r>
-        <w:rPr>
-          <w:noProof/>
-          <w:szCs w:val="24"/>
-        </w:rPr>
-        <w:t>, 202</w:t>
-      </w:r>
-      <w:r>
-        <w:rPr>
-          <w:noProof/>
-          <w:szCs w:val="24"/>
-        </w:rPr>
-        <w:t>2</w:t>
-      </w:r>
-      <w:r>
-        <w:rPr>
-          <w:noProof/>
-          <w:szCs w:val="24"/>
-        </w:rPr>
-        <w:t>).</w:t>
+        <w:t>“Code 128 - Wikipedia.” https://it.wikipedia.org/wiki/Code_128 (accessed Jan. 19, 2023).</w:t>
       </w:r>
     </w:p>
     <w:p>
@@ -31925,7 +33169,7 @@
           <w:szCs w:val="24"/>
         </w:rPr>
         <w:tab/>
-        <w:t>“About Us | IronSoftware.com.” https://ironsoftware.com/about-us/ (accessed Jul. 26, 2022).</w:t>
+        <w:t>“Relational Vs. Non-Relational Databases | MongoDB | MongoDB.” https://www.mongodb.com/compare/relational-vs-non-relational-databases (accessed Jan. 19, 2023).</w:t>
       </w:r>
     </w:p>
     <w:p>
@@ -31953,7 +33197,7 @@
           <w:szCs w:val="24"/>
         </w:rPr>
         <w:tab/>
-        <w:t>“C# .NET Barcode Quickstart Guide, Code Examples | Iron Barcode.” https://ironsoftware.com/csharp/barcode/examples/barcode-quickstart/ (accessed Jul. 26, 2022).</w:t>
+        <w:t>“MySQL.” https://www.mysql.com/ (accessed Jan. 19, 2023).</w:t>
       </w:r>
     </w:p>
     <w:p>
@@ -31965,6 +33209,7 @@
         <w:ind w:left="640" w:hanging="640"/>
         <w:rPr>
           <w:noProof/>
+          <w:szCs w:val="24"/>
         </w:rPr>
       </w:pPr>
       <w:r>
@@ -31980,32 +33225,8 @@
           <w:szCs w:val="24"/>
         </w:rPr>
         <w:tab/>
-        <w:t>“C# Tesseract OCR In 1 Line of Code | Iron OCR.” https://ironsoftware.com/csharp/ocr/examples/simple-csharp-ocr-tesseract/ (accessed Jul. 26, 2022).</w:t>
-      </w:r>
-    </w:p>
-    <w:p>
-      <w:pPr>
-        <w:rPr>
-          <w:lang w:val="en-GB"/>
-        </w:rPr>
-      </w:pPr>
-      <w:r>
-        <w:fldChar w:fldCharType="end"/>
-      </w:r>
-      <w:bookmarkEnd w:id="107"/>
-    </w:p>
-    <w:p>
-      <w:pPr>
-        <w:widowControl w:val="0"/>
-        <w:autoSpaceDE w:val="0"/>
-        <w:autoSpaceDN w:val="0"/>
-        <w:adjustRightInd w:val="0"/>
-        <w:rPr>
-          <w:noProof/>
-          <w:szCs w:val="24"/>
-          <w:lang w:val="en-GB"/>
-        </w:rPr>
-      </w:pPr>
+        <w:t>“Oracle SQL Developer Downloads.” https://www.oracle.com/database/sqldeveloper/technologies/download/ (accessed Jan. 19, 2023).</w:t>
+      </w:r>
     </w:p>
     <w:p>
       <w:pPr>
@@ -32016,6 +33237,141 @@
         <w:ind w:left="640" w:hanging="640"/>
         <w:rPr>
           <w:noProof/>
+          <w:szCs w:val="24"/>
+        </w:rPr>
+      </w:pPr>
+      <w:r>
+        <w:rPr>
+          <w:noProof/>
+          <w:szCs w:val="24"/>
+        </w:rPr>
+        <w:t>[10]</w:t>
+      </w:r>
+      <w:r>
+        <w:rPr>
+          <w:noProof/>
+          <w:szCs w:val="24"/>
+        </w:rPr>
+        <w:tab/>
+        <w:t>“SQL Server Management Studio (SSMS) - SQL Server Management Studio (SSMS) | Microsoft Learn.” https://learn.microsoft.com/en-us/sql/ssms/sql-server-management-studio-ssms?view=sql-server-ver16 (accessed Jan. 19, 2023).</w:t>
+      </w:r>
+    </w:p>
+    <w:p>
+      <w:pPr>
+        <w:widowControl w:val="0"/>
+        <w:autoSpaceDE w:val="0"/>
+        <w:autoSpaceDN w:val="0"/>
+        <w:adjustRightInd w:val="0"/>
+        <w:ind w:left="640" w:hanging="640"/>
+        <w:rPr>
+          <w:noProof/>
+          <w:szCs w:val="24"/>
+        </w:rPr>
+      </w:pPr>
+      <w:r>
+        <w:rPr>
+          <w:noProof/>
+          <w:szCs w:val="24"/>
+        </w:rPr>
+        <w:t>[11]</w:t>
+      </w:r>
+      <w:r>
+        <w:rPr>
+          <w:noProof/>
+          <w:szCs w:val="24"/>
+        </w:rPr>
+        <w:tab/>
+        <w:t>“About Us | IronSoftware.com.” https://ironsoftware.com/about-us/ (accessed Jul. 26, 2022).</w:t>
+      </w:r>
+    </w:p>
+    <w:p>
+      <w:pPr>
+        <w:widowControl w:val="0"/>
+        <w:autoSpaceDE w:val="0"/>
+        <w:autoSpaceDN w:val="0"/>
+        <w:adjustRightInd w:val="0"/>
+        <w:ind w:left="640" w:hanging="640"/>
+        <w:rPr>
+          <w:noProof/>
+          <w:szCs w:val="24"/>
+        </w:rPr>
+      </w:pPr>
+      <w:r>
+        <w:rPr>
+          <w:noProof/>
+          <w:szCs w:val="24"/>
+        </w:rPr>
+        <w:t>[12]</w:t>
+      </w:r>
+      <w:r>
+        <w:rPr>
+          <w:noProof/>
+          <w:szCs w:val="24"/>
+        </w:rPr>
+        <w:tab/>
+        <w:t>“C# .NET Barcode Quickstart Guide, Code Examples | Iron Barcode.” https://ironsoftware.com/csharp/barcode/examples/barcode-quickstart/ (accessed Jul. 26, 2022).</w:t>
+      </w:r>
+    </w:p>
+    <w:p>
+      <w:pPr>
+        <w:widowControl w:val="0"/>
+        <w:autoSpaceDE w:val="0"/>
+        <w:autoSpaceDN w:val="0"/>
+        <w:adjustRightInd w:val="0"/>
+        <w:ind w:left="640" w:hanging="640"/>
+        <w:rPr>
+          <w:noProof/>
+        </w:rPr>
+      </w:pPr>
+      <w:r>
+        <w:rPr>
+          <w:noProof/>
+          <w:szCs w:val="24"/>
+        </w:rPr>
+        <w:t>[13]</w:t>
+      </w:r>
+      <w:r>
+        <w:rPr>
+          <w:noProof/>
+          <w:szCs w:val="24"/>
+        </w:rPr>
+        <w:tab/>
+        <w:t>“C# Tesseract OCR In 1 Line of Code | Iron OCR.” https://ironsoftware.com/csharp/ocr/examples/simple-csharp-ocr-tesseract/ (accessed Jul. 26, 2022).</w:t>
+      </w:r>
+    </w:p>
+    <w:p>
+      <w:pPr>
+        <w:rPr>
+          <w:lang w:val="en-GB"/>
+        </w:rPr>
+      </w:pPr>
+      <w:r>
+        <w:fldChar w:fldCharType="end"/>
+      </w:r>
+      <w:bookmarkEnd w:id="107"/>
+    </w:p>
+    <w:p>
+      <w:pPr>
+        <w:widowControl w:val="0"/>
+        <w:autoSpaceDE w:val="0"/>
+        <w:autoSpaceDN w:val="0"/>
+        <w:adjustRightInd w:val="0"/>
+        <w:rPr>
+          <w:noProof/>
+          <w:szCs w:val="24"/>
+          <w:lang w:val="en-GB"/>
+        </w:rPr>
+      </w:pPr>
+    </w:p>
+    <w:p>
+      <w:pPr>
+        <w:widowControl w:val="0"/>
+        <w:autoSpaceDE w:val="0"/>
+        <w:autoSpaceDN w:val="0"/>
+        <w:adjustRightInd w:val="0"/>
+        <w:ind w:left="640" w:hanging="640"/>
+        <w:rPr>
+          <w:noProof/>
           <w:lang w:val="en-GB"/>
         </w:rPr>
       </w:pPr>
@@ -32059,23 +33415,23 @@
         <w:pStyle w:val="Title"/>
         <w:jc w:val="left"/>
       </w:pPr>
-      <w:bookmarkStart w:id="109" w:name="_Toc125021307"/>
+      <w:bookmarkStart w:id="108" w:name="_Toc125021307"/>
       <w:r>
         <w:lastRenderedPageBreak/>
         <w:t>Apêndice A</w:t>
       </w:r>
-      <w:bookmarkEnd w:id="109"/>
+      <w:bookmarkEnd w:id="108"/>
     </w:p>
     <w:p>
       <w:pPr>
         <w:pStyle w:val="Subtitle"/>
         <w:jc w:val="left"/>
       </w:pPr>
-      <w:bookmarkStart w:id="110" w:name="_Toc125021308"/>
+      <w:bookmarkStart w:id="109" w:name="_Toc125021308"/>
       <w:r>
         <w:t>OCR</w:t>
       </w:r>
-      <w:bookmarkEnd w:id="110"/>
+      <w:bookmarkEnd w:id="109"/>
       <w:r>
         <w:t xml:space="preserve"> </w:t>
       </w:r>
@@ -32096,12 +33452,12 @@
         <w:pStyle w:val="Subtitle"/>
         <w:jc w:val="left"/>
       </w:pPr>
-      <w:bookmarkStart w:id="111" w:name="_Toc125021309"/>
+      <w:bookmarkStart w:id="110" w:name="_Toc125021309"/>
       <w:r>
         <w:lastRenderedPageBreak/>
         <w:t>Iron Software</w:t>
       </w:r>
-      <w:bookmarkEnd w:id="111"/>
+      <w:bookmarkEnd w:id="110"/>
       <w:r>
         <w:t xml:space="preserve"> </w:t>
       </w:r>
@@ -32161,7 +33517,7 @@
         <w:fldChar w:fldCharType="begin" w:fldLock="1"/>
       </w:r>
       <w:r>
-        <w:instrText>ADDIN CSL_CITATION {"citationItems":[{"id":"ITEM-1","itemData":{"URL":"https://ironsoftware.com/about-us/","accessed":{"date-parts":[["2022","7","26"]]},"id":"ITEM-1","issued":{"date-parts":[["0"]]},"title":"About Us | IronSoftware.com","type":"webpage"},"uris":["http://www.mendeley.com/documents/?uuid=6474ffaf-3e0e-30f3-9b43-7e6a900dd425"]}],"mendeley":{"formattedCitation":"[7]","plainTextFormattedCitation":"[7]","previouslyFormattedCitation":"[6]"},"properties":{"noteIndex":0},"schema":"https://github.com/citation-style-language/schema/raw/master/csl-citation.json"}</w:instrText>
+        <w:instrText>ADDIN CSL_CITATION {"citationItems":[{"id":"ITEM-1","itemData":{"URL":"https://ironsoftware.com/about-us/","accessed":{"date-parts":[["2022","7","26"]]},"id":"ITEM-1","issued":{"date-parts":[["0"]]},"title":"About Us | IronSoftware.com","type":"webpage"},"uris":["http://www.mendeley.com/documents/?uuid=6474ffaf-3e0e-30f3-9b43-7e6a900dd425"]}],"mendeley":{"formattedCitation":"[11]","plainTextFormattedCitation":"[11]","previouslyFormattedCitation":"[11]"},"properties":{"noteIndex":0},"schema":"https://github.com/citation-style-language/schema/raw/master/csl-citation.json"}</w:instrText>
       </w:r>
       <w:r>
         <w:fldChar w:fldCharType="separate"/>
@@ -32170,7 +33526,7 @@
         <w:rPr>
           <w:noProof/>
         </w:rPr>
-        <w:t>[7]</w:t>
+        <w:t>[11]</w:t>
       </w:r>
       <w:r>
         <w:fldChar w:fldCharType="end"/>
@@ -32322,7 +33678,7 @@
         <w:fldChar w:fldCharType="begin" w:fldLock="1"/>
       </w:r>
       <w:r>
-        <w:instrText>ADDIN CSL_CITATION {"citationItems":[{"id":"ITEM-1","itemData":{"URL":"https://ironsoftware.com/csharp/barcode/examples/barcode-quickstart/","accessed":{"date-parts":[["2022","7","26"]]},"id":"ITEM-1","issued":{"date-parts":[["0"]]},"title":"C# .NET Barcode Quickstart Guide, Code Examples | Iron Barcode","type":"webpage"},"uris":["http://www.mendeley.com/documents/?uuid=fae18d2e-f857-38ea-8124-d610f4dd7483"]}],"mendeley":{"formattedCitation":"[8]","plainTextFormattedCitation":"[8]","previouslyFormattedCitation":"[7]"},"properties":{"noteIndex":0},"schema":"https://github.com/citation-style-language/schema/raw/master/csl-citation.json"}</w:instrText>
+        <w:instrText>ADDIN CSL_CITATION {"citationItems":[{"id":"ITEM-1","itemData":{"URL":"https://ironsoftware.com/csharp/barcode/examples/barcode-quickstart/","accessed":{"date-parts":[["2022","7","26"]]},"id":"ITEM-1","issued":{"date-parts":[["0"]]},"title":"C# .NET Barcode Quickstart Guide, Code Examples | Iron Barcode","type":"webpage"},"uris":["http://www.mendeley.com/documents/?uuid=fae18d2e-f857-38ea-8124-d610f4dd7483"]}],"mendeley":{"formattedCitation":"[12]","plainTextFormattedCitation":"[12]","previouslyFormattedCitation":"[12]"},"properties":{"noteIndex":0},"schema":"https://github.com/citation-style-language/schema/raw/master/csl-citation.json"}</w:instrText>
       </w:r>
       <w:r>
         <w:fldChar w:fldCharType="separate"/>
@@ -32331,7 +33687,7 @@
         <w:rPr>
           <w:noProof/>
         </w:rPr>
-        <w:t>[8]</w:t>
+        <w:t>[12]</w:t>
       </w:r>
       <w:r>
         <w:fldChar w:fldCharType="end"/>
@@ -32387,7 +33743,7 @@
         <w:fldChar w:fldCharType="begin" w:fldLock="1"/>
       </w:r>
       <w:r>
-        <w:instrText>ADDIN CSL_CITATION {"citationItems":[{"id":"ITEM-1","itemData":{"URL":"https://ironsoftware.com/csharp/ocr/examples/simple-csharp-ocr-tesseract/","accessed":{"date-parts":[["2022","7","26"]]},"id":"ITEM-1","issued":{"date-parts":[["0"]]},"title":"C# Tesseract OCR In 1 Line of Code | Iron OCR","type":"webpage"},"uris":["http://www.mendeley.com/documents/?uuid=c28e1d0e-29d3-32c8-a67e-80ac9795e61e"]}],"mendeley":{"formattedCitation":"[9]","plainTextFormattedCitation":"[9]","previouslyFormattedCitation":"[8]"},"properties":{"noteIndex":0},"schema":"https://github.com/citation-style-language/schema/raw/master/csl-citation.json"}</w:instrText>
+        <w:instrText>ADDIN CSL_CITATION {"citationItems":[{"id":"ITEM-1","itemData":{"URL":"https://ironsoftware.com/csharp/ocr/examples/simple-csharp-ocr-tesseract/","accessed":{"date-parts":[["2022","7","26"]]},"id":"ITEM-1","issued":{"date-parts":[["0"]]},"title":"C# Tesseract OCR In 1 Line of Code | Iron OCR","type":"webpage"},"uris":["http://www.mendeley.com/documents/?uuid=c28e1d0e-29d3-32c8-a67e-80ac9795e61e"]}],"mendeley":{"formattedCitation":"[13]","plainTextFormattedCitation":"[13]","previouslyFormattedCitation":"[13]"},"properties":{"noteIndex":0},"schema":"https://github.com/citation-style-language/schema/raw/master/csl-citation.json"}</w:instrText>
       </w:r>
       <w:r>
         <w:fldChar w:fldCharType="separate"/>
@@ -32396,7 +33752,7 @@
         <w:rPr>
           <w:noProof/>
         </w:rPr>
-        <w:t>[9]</w:t>
+        <w:t>[13]</w:t>
       </w:r>
       <w:r>
         <w:fldChar w:fldCharType="end"/>
@@ -32439,7 +33795,7 @@
                     </pic:cNvPicPr>
                   </pic:nvPicPr>
                   <pic:blipFill>
-                    <a:blip r:embed="rId75">
+                    <a:blip r:embed="rId79">
                       <a:extLst>
                         <a:ext uri="{28A0092B-C50C-407E-A947-70E740481C1C}">
                           <a14:useLocalDpi xmlns:a14="http://schemas.microsoft.com/office/drawing/2010/main" val="0"/>
@@ -32499,8 +33855,8 @@
       </w:pPr>
     </w:p>
     <w:sectPr>
-      <w:footerReference w:type="default" r:id="rId76"/>
-      <w:footerReference w:type="first" r:id="rId77"/>
+      <w:footerReference w:type="default" r:id="rId80"/>
+      <w:footerReference w:type="first" r:id="rId81"/>
       <w:type w:val="continuous"/>
       <w:pgSz w:w="11906" w:h="16838" w:code="9"/>
       <w:pgMar w:top="454" w:right="851" w:bottom="567" w:left="851" w:header="0" w:footer="0" w:gutter="0"/>
@@ -35189,6 +36545,119 @@
     </w:lvl>
   </w:abstractNum>
   <w:abstractNum w:abstractNumId="22" w15:restartNumberingAfterBreak="0">
+    <w:nsid w:val="5FB032A3"/>
+    <w:multiLevelType w:val="hybridMultilevel"/>
+    <w:tmpl w:val="B1826164"/>
+    <w:lvl w:ilvl="0" w:tplc="08090001">
+      <w:start w:val="1"/>
+      <w:numFmt w:val="bullet"/>
+      <w:lvlText w:val=""/>
+      <w:lvlJc w:val="left"/>
+      <w:pPr>
+        <w:ind w:left="1080" w:hanging="360"/>
+      </w:pPr>
+      <w:rPr>
+        <w:rFonts w:ascii="Symbol" w:hAnsi="Symbol" w:hint="default"/>
+      </w:rPr>
+    </w:lvl>
+    <w:lvl w:ilvl="1" w:tplc="08090003" w:tentative="1">
+      <w:start w:val="1"/>
+      <w:numFmt w:val="bullet"/>
+      <w:lvlText w:val="o"/>
+      <w:lvlJc w:val="left"/>
+      <w:pPr>
+        <w:ind w:left="1800" w:hanging="360"/>
+      </w:pPr>
+      <w:rPr>
+        <w:rFonts w:ascii="Courier New" w:hAnsi="Courier New" w:cs="Courier New" w:hint="default"/>
+      </w:rPr>
+    </w:lvl>
+    <w:lvl w:ilvl="2" w:tplc="08090005" w:tentative="1">
+      <w:start w:val="1"/>
+      <w:numFmt w:val="bullet"/>
+      <w:lvlText w:val=""/>
+      <w:lvlJc w:val="left"/>
+      <w:pPr>
+        <w:ind w:left="2520" w:hanging="360"/>
+      </w:pPr>
+      <w:rPr>
+        <w:rFonts w:ascii="Wingdings" w:hAnsi="Wingdings" w:hint="default"/>
+      </w:rPr>
+    </w:lvl>
+    <w:lvl w:ilvl="3" w:tplc="08090001" w:tentative="1">
+      <w:start w:val="1"/>
+      <w:numFmt w:val="bullet"/>
+      <w:lvlText w:val=""/>
+      <w:lvlJc w:val="left"/>
+      <w:pPr>
+        <w:ind w:left="3240" w:hanging="360"/>
+      </w:pPr>
+      <w:rPr>
+        <w:rFonts w:ascii="Symbol" w:hAnsi="Symbol" w:hint="default"/>
+      </w:rPr>
+    </w:lvl>
+    <w:lvl w:ilvl="4" w:tplc="08090003" w:tentative="1">
+      <w:start w:val="1"/>
+      <w:numFmt w:val="bullet"/>
+      <w:lvlText w:val="o"/>
+      <w:lvlJc w:val="left"/>
+      <w:pPr>
+        <w:ind w:left="3960" w:hanging="360"/>
+      </w:pPr>
+      <w:rPr>
+        <w:rFonts w:ascii="Courier New" w:hAnsi="Courier New" w:cs="Courier New" w:hint="default"/>
+      </w:rPr>
+    </w:lvl>
+    <w:lvl w:ilvl="5" w:tplc="08090005" w:tentative="1">
+      <w:start w:val="1"/>
+      <w:numFmt w:val="bullet"/>
+      <w:lvlText w:val=""/>
+      <w:lvlJc w:val="left"/>
+      <w:pPr>
+        <w:ind w:left="4680" w:hanging="360"/>
+      </w:pPr>
+      <w:rPr>
+        <w:rFonts w:ascii="Wingdings" w:hAnsi="Wingdings" w:hint="default"/>
+      </w:rPr>
+    </w:lvl>
+    <w:lvl w:ilvl="6" w:tplc="08090001" w:tentative="1">
+      <w:start w:val="1"/>
+      <w:numFmt w:val="bullet"/>
+      <w:lvlText w:val=""/>
+      <w:lvlJc w:val="left"/>
+      <w:pPr>
+        <w:ind w:left="5400" w:hanging="360"/>
+      </w:pPr>
+      <w:rPr>
+        <w:rFonts w:ascii="Symbol" w:hAnsi="Symbol" w:hint="default"/>
+      </w:rPr>
+    </w:lvl>
+    <w:lvl w:ilvl="7" w:tplc="08090003" w:tentative="1">
+      <w:start w:val="1"/>
+      <w:numFmt w:val="bullet"/>
+      <w:lvlText w:val="o"/>
+      <w:lvlJc w:val="left"/>
+      <w:pPr>
+        <w:ind w:left="6120" w:hanging="360"/>
+      </w:pPr>
+      <w:rPr>
+        <w:rFonts w:ascii="Courier New" w:hAnsi="Courier New" w:cs="Courier New" w:hint="default"/>
+      </w:rPr>
+    </w:lvl>
+    <w:lvl w:ilvl="8" w:tplc="08090005" w:tentative="1">
+      <w:start w:val="1"/>
+      <w:numFmt w:val="bullet"/>
+      <w:lvlText w:val=""/>
+      <w:lvlJc w:val="left"/>
+      <w:pPr>
+        <w:ind w:left="6840" w:hanging="360"/>
+      </w:pPr>
+      <w:rPr>
+        <w:rFonts w:ascii="Wingdings" w:hAnsi="Wingdings" w:hint="default"/>
+      </w:rPr>
+    </w:lvl>
+  </w:abstractNum>
+  <w:abstractNum w:abstractNumId="23" w15:restartNumberingAfterBreak="0">
     <w:nsid w:val="614B565A"/>
     <w:multiLevelType w:val="multilevel"/>
     <w:tmpl w:val="EF7299E2"/>
@@ -35301,7 +36770,7 @@
       </w:rPr>
     </w:lvl>
   </w:abstractNum>
-  <w:abstractNum w:abstractNumId="23" w15:restartNumberingAfterBreak="0">
+  <w:abstractNum w:abstractNumId="24" w15:restartNumberingAfterBreak="0">
     <w:nsid w:val="64100E11"/>
     <w:multiLevelType w:val="multilevel"/>
     <w:tmpl w:val="CEBED80C"/>
@@ -35414,7 +36883,7 @@
       </w:rPr>
     </w:lvl>
   </w:abstractNum>
-  <w:abstractNum w:abstractNumId="24" w15:restartNumberingAfterBreak="0">
+  <w:abstractNum w:abstractNumId="25" w15:restartNumberingAfterBreak="0">
     <w:nsid w:val="6FBF424B"/>
     <w:multiLevelType w:val="hybridMultilevel"/>
     <w:tmpl w:val="DC5A0B70"/>
@@ -35527,7 +36996,7 @@
       </w:rPr>
     </w:lvl>
   </w:abstractNum>
-  <w:abstractNum w:abstractNumId="25" w15:restartNumberingAfterBreak="0">
+  <w:abstractNum w:abstractNumId="26" w15:restartNumberingAfterBreak="0">
     <w:nsid w:val="7017010C"/>
     <w:multiLevelType w:val="multilevel"/>
     <w:tmpl w:val="CEBED80C"/>
@@ -35640,7 +37109,7 @@
       </w:rPr>
     </w:lvl>
   </w:abstractNum>
-  <w:abstractNum w:abstractNumId="26" w15:restartNumberingAfterBreak="0">
+  <w:abstractNum w:abstractNumId="27" w15:restartNumberingAfterBreak="0">
     <w:nsid w:val="71FA5B9B"/>
     <w:multiLevelType w:val="multilevel"/>
     <w:tmpl w:val="CEBED80C"/>
@@ -35753,7 +37222,7 @@
       </w:rPr>
     </w:lvl>
   </w:abstractNum>
-  <w:abstractNum w:abstractNumId="27" w15:restartNumberingAfterBreak="0">
+  <w:abstractNum w:abstractNumId="28" w15:restartNumberingAfterBreak="0">
     <w:nsid w:val="75EC267A"/>
     <w:multiLevelType w:val="multilevel"/>
     <w:tmpl w:val="CEBED80C"/>
@@ -35866,7 +37335,120 @@
       </w:rPr>
     </w:lvl>
   </w:abstractNum>
-  <w:abstractNum w:abstractNumId="28" w15:restartNumberingAfterBreak="0">
+  <w:abstractNum w:abstractNumId="29" w15:restartNumberingAfterBreak="0">
+    <w:nsid w:val="76A901FC"/>
+    <w:multiLevelType w:val="hybridMultilevel"/>
+    <w:tmpl w:val="8E5490B6"/>
+    <w:lvl w:ilvl="0" w:tplc="08090001">
+      <w:start w:val="1"/>
+      <w:numFmt w:val="bullet"/>
+      <w:lvlText w:val=""/>
+      <w:lvlJc w:val="left"/>
+      <w:pPr>
+        <w:ind w:left="1080" w:hanging="360"/>
+      </w:pPr>
+      <w:rPr>
+        <w:rFonts w:ascii="Symbol" w:hAnsi="Symbol" w:hint="default"/>
+      </w:rPr>
+    </w:lvl>
+    <w:lvl w:ilvl="1" w:tplc="08090003" w:tentative="1">
+      <w:start w:val="1"/>
+      <w:numFmt w:val="bullet"/>
+      <w:lvlText w:val="o"/>
+      <w:lvlJc w:val="left"/>
+      <w:pPr>
+        <w:ind w:left="1800" w:hanging="360"/>
+      </w:pPr>
+      <w:rPr>
+        <w:rFonts w:ascii="Courier New" w:hAnsi="Courier New" w:cs="Courier New" w:hint="default"/>
+      </w:rPr>
+    </w:lvl>
+    <w:lvl w:ilvl="2" w:tplc="08090005" w:tentative="1">
+      <w:start w:val="1"/>
+      <w:numFmt w:val="bullet"/>
+      <w:lvlText w:val=""/>
+      <w:lvlJc w:val="left"/>
+      <w:pPr>
+        <w:ind w:left="2520" w:hanging="360"/>
+      </w:pPr>
+      <w:rPr>
+        <w:rFonts w:ascii="Wingdings" w:hAnsi="Wingdings" w:hint="default"/>
+      </w:rPr>
+    </w:lvl>
+    <w:lvl w:ilvl="3" w:tplc="08090001" w:tentative="1">
+      <w:start w:val="1"/>
+      <w:numFmt w:val="bullet"/>
+      <w:lvlText w:val=""/>
+      <w:lvlJc w:val="left"/>
+      <w:pPr>
+        <w:ind w:left="3240" w:hanging="360"/>
+      </w:pPr>
+      <w:rPr>
+        <w:rFonts w:ascii="Symbol" w:hAnsi="Symbol" w:hint="default"/>
+      </w:rPr>
+    </w:lvl>
+    <w:lvl w:ilvl="4" w:tplc="08090003" w:tentative="1">
+      <w:start w:val="1"/>
+      <w:numFmt w:val="bullet"/>
+      <w:lvlText w:val="o"/>
+      <w:lvlJc w:val="left"/>
+      <w:pPr>
+        <w:ind w:left="3960" w:hanging="360"/>
+      </w:pPr>
+      <w:rPr>
+        <w:rFonts w:ascii="Courier New" w:hAnsi="Courier New" w:cs="Courier New" w:hint="default"/>
+      </w:rPr>
+    </w:lvl>
+    <w:lvl w:ilvl="5" w:tplc="08090005" w:tentative="1">
+      <w:start w:val="1"/>
+      <w:numFmt w:val="bullet"/>
+      <w:lvlText w:val=""/>
+      <w:lvlJc w:val="left"/>
+      <w:pPr>
+        <w:ind w:left="4680" w:hanging="360"/>
+      </w:pPr>
+      <w:rPr>
+        <w:rFonts w:ascii="Wingdings" w:hAnsi="Wingdings" w:hint="default"/>
+      </w:rPr>
+    </w:lvl>
+    <w:lvl w:ilvl="6" w:tplc="08090001" w:tentative="1">
+      <w:start w:val="1"/>
+      <w:numFmt w:val="bullet"/>
+      <w:lvlText w:val=""/>
+      <w:lvlJc w:val="left"/>
+      <w:pPr>
+        <w:ind w:left="5400" w:hanging="360"/>
+      </w:pPr>
+      <w:rPr>
+        <w:rFonts w:ascii="Symbol" w:hAnsi="Symbol" w:hint="default"/>
+      </w:rPr>
+    </w:lvl>
+    <w:lvl w:ilvl="7" w:tplc="08090003" w:tentative="1">
+      <w:start w:val="1"/>
+      <w:numFmt w:val="bullet"/>
+      <w:lvlText w:val="o"/>
+      <w:lvlJc w:val="left"/>
+      <w:pPr>
+        <w:ind w:left="6120" w:hanging="360"/>
+      </w:pPr>
+      <w:rPr>
+        <w:rFonts w:ascii="Courier New" w:hAnsi="Courier New" w:cs="Courier New" w:hint="default"/>
+      </w:rPr>
+    </w:lvl>
+    <w:lvl w:ilvl="8" w:tplc="08090005" w:tentative="1">
+      <w:start w:val="1"/>
+      <w:numFmt w:val="bullet"/>
+      <w:lvlText w:val=""/>
+      <w:lvlJc w:val="left"/>
+      <w:pPr>
+        <w:ind w:left="6840" w:hanging="360"/>
+      </w:pPr>
+      <w:rPr>
+        <w:rFonts w:ascii="Wingdings" w:hAnsi="Wingdings" w:hint="default"/>
+      </w:rPr>
+    </w:lvl>
+  </w:abstractNum>
+  <w:abstractNum w:abstractNumId="30" w15:restartNumberingAfterBreak="0">
     <w:nsid w:val="78F40C20"/>
     <w:multiLevelType w:val="multilevel"/>
     <w:tmpl w:val="CEBED80C"/>
@@ -35979,7 +37561,7 @@
       </w:rPr>
     </w:lvl>
   </w:abstractNum>
-  <w:abstractNum w:abstractNumId="29" w15:restartNumberingAfterBreak="0">
+  <w:abstractNum w:abstractNumId="31" w15:restartNumberingAfterBreak="0">
     <w:nsid w:val="7B1A7664"/>
     <w:multiLevelType w:val="multilevel"/>
     <w:tmpl w:val="CEBED80C"/>
@@ -36096,7 +37678,7 @@
     <w:abstractNumId w:val="20"/>
   </w:num>
   <w:num w:numId="2" w16cid:durableId="1508130266">
-    <w:abstractNumId w:val="28"/>
+    <w:abstractNumId w:val="30"/>
   </w:num>
   <w:num w:numId="3" w16cid:durableId="1697151648">
     <w:abstractNumId w:val="14"/>
@@ -36105,7 +37687,7 @@
     <w:abstractNumId w:val="9"/>
   </w:num>
   <w:num w:numId="5" w16cid:durableId="1357386661">
-    <w:abstractNumId w:val="23"/>
+    <w:abstractNumId w:val="24"/>
   </w:num>
   <w:num w:numId="6" w16cid:durableId="1032455428">
     <w:abstractNumId w:val="18"/>
@@ -36114,7 +37696,7 @@
     <w:abstractNumId w:val="1"/>
   </w:num>
   <w:num w:numId="8" w16cid:durableId="275869217">
-    <w:abstractNumId w:val="27"/>
+    <w:abstractNumId w:val="28"/>
   </w:num>
   <w:num w:numId="9" w16cid:durableId="659889302">
     <w:abstractNumId w:val="17"/>
@@ -36126,19 +37708,19 @@
     <w:abstractNumId w:val="5"/>
   </w:num>
   <w:num w:numId="12" w16cid:durableId="630284753">
+    <w:abstractNumId w:val="27"/>
+  </w:num>
+  <w:num w:numId="13" w16cid:durableId="750739903">
     <w:abstractNumId w:val="26"/>
   </w:num>
-  <w:num w:numId="13" w16cid:durableId="750739903">
-    <w:abstractNumId w:val="25"/>
-  </w:num>
   <w:num w:numId="14" w16cid:durableId="1652100767">
-    <w:abstractNumId w:val="29"/>
+    <w:abstractNumId w:val="31"/>
   </w:num>
   <w:num w:numId="15" w16cid:durableId="13697513">
     <w:abstractNumId w:val="8"/>
   </w:num>
   <w:num w:numId="16" w16cid:durableId="547036928">
-    <w:abstractNumId w:val="22"/>
+    <w:abstractNumId w:val="23"/>
   </w:num>
   <w:num w:numId="17" w16cid:durableId="1447194649">
     <w:abstractNumId w:val="10"/>
@@ -36174,13 +37756,19 @@
     <w:abstractNumId w:val="16"/>
   </w:num>
   <w:num w:numId="28" w16cid:durableId="1465346788">
-    <w:abstractNumId w:val="24"/>
+    <w:abstractNumId w:val="25"/>
   </w:num>
   <w:num w:numId="29" w16cid:durableId="205413760">
     <w:abstractNumId w:val="13"/>
   </w:num>
   <w:num w:numId="30" w16cid:durableId="178787163">
     <w:abstractNumId w:val="12"/>
+  </w:num>
+  <w:num w:numId="31" w16cid:durableId="1049914654">
+    <w:abstractNumId w:val="29"/>
+  </w:num>
+  <w:num w:numId="32" w16cid:durableId="976953271">
+    <w:abstractNumId w:val="22"/>
   </w:num>
 </w:numbering>
 </file>
@@ -36507,6 +38095,28 @@
       <w:sz w:val="28"/>
     </w:rPr>
   </w:style>
+  <w:style w:type="paragraph" w:styleId="Heading2">
+    <w:name w:val="heading 2"/>
+    <w:basedOn w:val="Normal"/>
+    <w:next w:val="Normal"/>
+    <w:link w:val="Heading2Char"/>
+    <w:semiHidden/>
+    <w:unhideWhenUsed/>
+    <w:qFormat/>
+    <w:rsid w:val="009A458A"/>
+    <w:pPr>
+      <w:keepNext/>
+      <w:keepLines/>
+      <w:spacing w:before="40"/>
+      <w:outlineLvl w:val="1"/>
+    </w:pPr>
+    <w:rPr>
+      <w:rFonts w:asciiTheme="majorHAnsi" w:eastAsiaTheme="majorEastAsia" w:hAnsiTheme="majorHAnsi" w:cstheme="majorBidi"/>
+      <w:color w:val="2F5496" w:themeColor="accent1" w:themeShade="BF"/>
+      <w:sz w:val="26"/>
+      <w:szCs w:val="26"/>
+    </w:rPr>
+  </w:style>
   <w:style w:type="paragraph" w:styleId="Heading3">
     <w:name w:val="heading 3"/>
     <w:basedOn w:val="Normal"/>
@@ -36554,7 +38164,6 @@
   <w:style w:type="character" w:default="1" w:styleId="DefaultParagraphFont">
     <w:name w:val="Default Paragraph Font"/>
     <w:uiPriority w:val="1"/>
-    <w:semiHidden/>
     <w:unhideWhenUsed/>
   </w:style>
   <w:style w:type="table" w:default="1" w:styleId="TableNormal">
@@ -36900,6 +38509,20 @@
     <w:uiPriority w:val="99"/>
     <w:rsid w:val="003227BA"/>
   </w:style>
+  <w:style w:type="character" w:customStyle="1" w:styleId="Heading2Char">
+    <w:name w:val="Heading 2 Char"/>
+    <w:basedOn w:val="DefaultParagraphFont"/>
+    <w:link w:val="Heading2"/>
+    <w:semiHidden/>
+    <w:rsid w:val="009A458A"/>
+    <w:rPr>
+      <w:rFonts w:asciiTheme="majorHAnsi" w:eastAsiaTheme="majorEastAsia" w:hAnsiTheme="majorHAnsi" w:cstheme="majorBidi"/>
+      <w:color w:val="2F5496" w:themeColor="accent1" w:themeShade="BF"/>
+      <w:sz w:val="26"/>
+      <w:szCs w:val="26"/>
+      <w:lang w:val="pt-PT" w:eastAsia="pt-PT"/>
+    </w:rPr>
+  </w:style>
 </w:styles>
 </file>
 
@@ -37217,21 +38840,6 @@
 </file>
 
 <file path=customXml/item1.xml><?xml version="1.0" encoding="utf-8"?>
-<?mso-contentType ?>
-<FormTemplates xmlns="http://schemas.microsoft.com/sharepoint/v3/contenttype/forms">
-  <Display>DocumentLibraryForm</Display>
-  <Edit>DocumentLibraryForm</Edit>
-  <New>DocumentLibraryForm</New>
-</FormTemplates>
-</file>
-
-<file path=customXml/item2.xml><?xml version="1.0" encoding="utf-8"?>
-<p:properties xmlns:p="http://schemas.microsoft.com/office/2006/metadata/properties" xmlns:xsi="http://www.w3.org/2001/XMLSchema-instance" xmlns:pc="http://schemas.microsoft.com/office/infopath/2007/PartnerControls">
-  <documentManagement/>
-</p:properties>
-</file>
-
-<file path=customXml/item3.xml><?xml version="1.0" encoding="utf-8"?>
 <ct:contentTypeSchema xmlns:ct="http://schemas.microsoft.com/office/2006/metadata/contentType" xmlns:ma="http://schemas.microsoft.com/office/2006/metadata/properties/metaAttributes" ct:_="" ma:_="" ma:contentTypeName="Document" ma:contentTypeID="0x01010060CEB974EC0D1545AF910DD996C9819E" ma:contentTypeVersion="12" ma:contentTypeDescription="Create a new document." ma:contentTypeScope="" ma:versionID="decaf19b0d18055999b8680fb6922626">
   <xsd:schema xmlns:xsd="http://www.w3.org/2001/XMLSchema" xmlns:xs="http://www.w3.org/2001/XMLSchema" xmlns:p="http://schemas.microsoft.com/office/2006/metadata/properties" xmlns:ns3="b13682d5-bf0a-4433-8778-bfb0117cb765" xmlns:ns4="e19336a5-6b12-4ff8-b469-c80c11215cc7" targetNamespace="http://schemas.microsoft.com/office/2006/metadata/properties" ma:root="true" ma:fieldsID="3ec9b2a739193d02324b197d268bc3f1" ns3:_="" ns4:_="">
     <xsd:import namespace="b13682d5-bf0a-4433-8778-bfb0117cb765"/>
@@ -37448,7 +39056,16 @@
 </ct:contentTypeSchema>
 </file>
 
-<file path=customXml/item4.xml><?xml version="1.0" encoding="utf-8"?>
+<file path=customXml/item2.xml><?xml version="1.0" encoding="utf-8"?>
+<?mso-contentType ?>
+<FormTemplates xmlns="http://schemas.microsoft.com/sharepoint/v3/contenttype/forms">
+  <Display>DocumentLibraryForm</Display>
+  <Edit>DocumentLibraryForm</Edit>
+  <New>DocumentLibraryForm</New>
+</FormTemplates>
+</file>
+
+<file path=customXml/item3.xml><?xml version="1.0" encoding="utf-8"?>
 <b:Sources xmlns:b="http://schemas.openxmlformats.org/officeDocument/2006/bibliography" xmlns="http://schemas.openxmlformats.org/officeDocument/2006/bibliography" SelectedStyle="\IEEE2006OfficeOnline.xsl" StyleName="IEEE" Version="2006">
   <b:Source>
     <b:Tag>WikepediaBarcode128</b:Tag>
@@ -37464,24 +39081,13 @@
 </b:Sources>
 </file>
 
-<file path=customXml/itemProps1.xml><?xml version="1.0" encoding="utf-8"?>
-<ds:datastoreItem xmlns:ds="http://schemas.openxmlformats.org/officeDocument/2006/customXml" ds:itemID="{35970AEB-CA4B-469C-91D7-95BB6C8A93FA}">
-  <ds:schemaRefs>
-    <ds:schemaRef ds:uri="http://schemas.microsoft.com/sharepoint/v3/contenttype/forms"/>
-  </ds:schemaRefs>
-</ds:datastoreItem>
+<file path=customXml/item4.xml><?xml version="1.0" encoding="utf-8"?>
+<p:properties xmlns:p="http://schemas.microsoft.com/office/2006/metadata/properties" xmlns:xsi="http://www.w3.org/2001/XMLSchema-instance" xmlns:pc="http://schemas.microsoft.com/office/infopath/2007/PartnerControls">
+  <documentManagement/>
+</p:properties>
 </file>
 
-<file path=customXml/itemProps2.xml><?xml version="1.0" encoding="utf-8"?>
-<ds:datastoreItem xmlns:ds="http://schemas.openxmlformats.org/officeDocument/2006/customXml" ds:itemID="{20975170-121E-43D9-8528-A507C85D503C}">
-  <ds:schemaRefs>
-    <ds:schemaRef ds:uri="http://schemas.microsoft.com/office/2006/metadata/properties"/>
-    <ds:schemaRef ds:uri="http://schemas.microsoft.com/office/infopath/2007/PartnerControls"/>
-  </ds:schemaRefs>
-</ds:datastoreItem>
-</file>
-
-<file path=customXml/itemProps3.xml><?xml version="1.0" encoding="utf-8"?>
+<file path=customXml/itemProps1.xml><?xml version="1.0" encoding="utf-8"?>
 <ds:datastoreItem xmlns:ds="http://schemas.openxmlformats.org/officeDocument/2006/customXml" ds:itemID="{FC4314A4-52F5-4A80-8644-1BF0142CE1D2}">
   <ds:schemaRefs>
     <ds:schemaRef ds:uri="http://schemas.microsoft.com/office/2006/metadata/contentType"/>
@@ -37500,10 +39106,27 @@
 </ds:datastoreItem>
 </file>
 
-<file path=customXml/itemProps4.xml><?xml version="1.0" encoding="utf-8"?>
+<file path=customXml/itemProps2.xml><?xml version="1.0" encoding="utf-8"?>
+<ds:datastoreItem xmlns:ds="http://schemas.openxmlformats.org/officeDocument/2006/customXml" ds:itemID="{35970AEB-CA4B-469C-91D7-95BB6C8A93FA}">
+  <ds:schemaRefs>
+    <ds:schemaRef ds:uri="http://schemas.microsoft.com/sharepoint/v3/contenttype/forms"/>
+  </ds:schemaRefs>
+</ds:datastoreItem>
+</file>
+
+<file path=customXml/itemProps3.xml><?xml version="1.0" encoding="utf-8"?>
 <ds:datastoreItem xmlns:ds="http://schemas.openxmlformats.org/officeDocument/2006/customXml" ds:itemID="{888E819E-32A5-4EE8-AE0E-50AA78641511}">
   <ds:schemaRefs>
     <ds:schemaRef ds:uri="http://schemas.openxmlformats.org/officeDocument/2006/bibliography"/>
   </ds:schemaRefs>
 </ds:datastoreItem>
+</file>
+
+<file path=customXml/itemProps4.xml><?xml version="1.0" encoding="utf-8"?>
+<ds:datastoreItem xmlns:ds="http://schemas.openxmlformats.org/officeDocument/2006/customXml" ds:itemID="{20975170-121E-43D9-8528-A507C85D503C}">
+  <ds:schemaRefs>
+    <ds:schemaRef ds:uri="http://schemas.microsoft.com/office/2006/metadata/properties"/>
+    <ds:schemaRef ds:uri="http://schemas.microsoft.com/office/infopath/2007/PartnerControls"/>
+  </ds:schemaRefs>
+</ds:datastoreItem>
 </file>
</xml_diff>

<commit_message>
remove duplicate chars, write thesis
</commit_message>
<xml_diff>
--- a/Tese.docx
+++ b/Tese.docx
@@ -23676,18 +23676,9 @@
           <w:rFonts w:eastAsia="Arial MT"/>
           <w:lang w:eastAsia="en-US"/>
         </w:rPr>
-        <w:t>hh:</w:t>
-      </w:r>
-      <w:proofErr w:type="gramStart"/>
-      <w:r>
-        <w:rPr>
-          <w:rFonts w:eastAsia="Arial MT"/>
-          <w:lang w:eastAsia="en-US"/>
-        </w:rPr>
-        <w:t>mm:ss</w:t>
+        <w:t>hh:mm:ss</w:t>
       </w:r>
       <w:proofErr w:type="spellEnd"/>
-      <w:proofErr w:type="gramEnd"/>
       <w:r>
         <w:rPr>
           <w:rFonts w:eastAsia="Arial MT"/>
@@ -25866,23 +25857,13 @@
               <w:t xml:space="preserve"> (</w:t>
             </w:r>
             <w:proofErr w:type="spellStart"/>
-            <w:proofErr w:type="gramStart"/>
             <w:r>
               <w:rPr>
                 <w:b/>
                 <w:bCs/>
                 <w:lang w:eastAsia="en-US"/>
               </w:rPr>
-              <w:t>horas:minutos</w:t>
-            </w:r>
-            <w:proofErr w:type="gramEnd"/>
-            <w:r>
-              <w:rPr>
-                <w:b/>
-                <w:bCs/>
-                <w:lang w:eastAsia="en-US"/>
-              </w:rPr>
-              <w:t>:segundos</w:t>
+              <w:t>horas:minutos:segundos</w:t>
             </w:r>
             <w:proofErr w:type="spellEnd"/>
             <w:r>
@@ -30776,14 +30757,7 @@
           <w:rFonts w:eastAsia="Arial MT"/>
           <w:lang w:eastAsia="en-US"/>
         </w:rPr>
-        <w:t xml:space="preserve"> 2018</w:t>
-      </w:r>
-      <w:r>
-        <w:rPr>
-          <w:rFonts w:eastAsia="Arial MT"/>
-          <w:lang w:eastAsia="en-US"/>
-        </w:rPr>
-        <w:t xml:space="preserve">, devido a ter muita experiência na licenciatura neste programa. </w:t>
+        <w:t xml:space="preserve"> 2018, devido a ter muita experiência na licenciatura neste programa. </w:t>
       </w:r>
     </w:p>
     <w:p>
@@ -30900,16 +30874,7 @@
         </w:numPr>
       </w:pPr>
       <w:r>
-        <w:t xml:space="preserve">“document” </w:t>
-      </w:r>
-      <w:r>
-        <w:t xml:space="preserve">- </w:t>
-      </w:r>
-      <w:r>
-        <w:t>guarda características do documento (metados)</w:t>
-      </w:r>
-      <w:r>
-        <w:t>;</w:t>
+        <w:t>“document” - guarda características do documento (metados);</w:t>
       </w:r>
     </w:p>
     <w:p>
@@ -31000,6 +30965,9 @@
         <w:jc w:val="center"/>
       </w:pPr>
       <w:r>
+        <w:rPr>
+          <w:noProof/>
+        </w:rPr>
         <w:drawing>
           <wp:inline distT="0" distB="0" distL="0" distR="0" wp14:anchorId="1EC331CC" wp14:editId="0976BECB">
             <wp:extent cx="3004924" cy="2981325"/>
@@ -32303,35 +32271,7 @@
           <w:rFonts w:eastAsia="Arial MT"/>
           <w:lang w:eastAsia="en-US"/>
         </w:rPr>
-        <w:t>Como existem 81 retas e cada qrcode tem 3 quadrados e seleciono sempre duas retas a expressão fica 81</w:t>
-      </w:r>
-      <w:r>
-        <w:rPr>
-          <w:rFonts w:eastAsia="Arial MT"/>
-          <w:lang w:eastAsia="en-US"/>
-        </w:rPr>
-        <w:t xml:space="preserve"> * 3 * 2</w:t>
-      </w:r>
-      <w:r>
-        <w:rPr>
-          <w:rFonts w:eastAsia="Arial MT"/>
-          <w:lang w:eastAsia="en-US"/>
-        </w:rPr>
-        <w:t>, que dá</w:t>
-      </w:r>
-      <w:r>
-        <w:rPr>
-          <w:rFonts w:eastAsia="Arial MT"/>
-          <w:lang w:eastAsia="en-US"/>
-        </w:rPr>
-        <w:t xml:space="preserve"> 486</w:t>
-      </w:r>
-      <w:r>
-        <w:rPr>
-          <w:rFonts w:eastAsia="Arial MT"/>
-          <w:lang w:eastAsia="en-US"/>
-        </w:rPr>
-        <w:t xml:space="preserve"> retas escolhidas para calcular o ponto de interseção, mas como existem</w:t>
+        <w:t>Como existem 81 retas e cada qrcode tem 3 quadrados e seleciono sempre duas retas a expressão fica 81 * 3 * 2, que dá 486 retas escolhidas para calcular o ponto de interseção, mas como existem</w:t>
       </w:r>
       <w:r>
         <w:rPr>
@@ -32359,23 +32299,7 @@
           <w:rFonts w:eastAsia="Arial MT"/>
           <w:lang w:eastAsia="en-US"/>
         </w:rPr>
-        <w:t>Qrcode1_</w:t>
-      </w:r>
-      <w:proofErr w:type="gramStart"/>
-      <w:r>
-        <w:rPr>
-          <w:rFonts w:eastAsia="Arial MT"/>
-          <w:lang w:eastAsia="en-US"/>
-        </w:rPr>
-        <w:t>l:Qrcode</w:t>
-      </w:r>
-      <w:proofErr w:type="gramEnd"/>
-      <w:r>
-        <w:rPr>
-          <w:rFonts w:eastAsia="Arial MT"/>
-          <w:lang w:eastAsia="en-US"/>
-        </w:rPr>
-        <w:t>8_b é mesma coisa que Qrcode8_b:Qrcode1_1,</w:t>
+        <w:t>Qrcode1_l:Qrcode8_b é mesma coisa que Qrcode8_b:Qrcode1_1,</w:t>
       </w:r>
       <w:r>
         <w:rPr>
@@ -32458,6 +32382,107 @@
           <w:lang w:eastAsia="en-US"/>
         </w:rPr>
       </w:pPr>
+      <w:r>
+        <w:rPr>
+          <w:rFonts w:eastAsia="Arial MT"/>
+          <w:lang w:eastAsia="en-US"/>
+        </w:rPr>
+        <w:t xml:space="preserve">A solução pensada para resolver o problema foi desenvolver uma </w:t>
+      </w:r>
+      <w:proofErr w:type="spellStart"/>
+      <w:r>
+        <w:rPr>
+          <w:rFonts w:eastAsia="Arial MT"/>
+          <w:lang w:eastAsia="en-US"/>
+        </w:rPr>
+        <w:t>query</w:t>
+      </w:r>
+      <w:proofErr w:type="spellEnd"/>
+      <w:r>
+        <w:rPr>
+          <w:rFonts w:eastAsia="Arial MT"/>
+          <w:lang w:eastAsia="en-US"/>
+        </w:rPr>
+        <w:t xml:space="preserve"> em </w:t>
+      </w:r>
+      <w:proofErr w:type="spellStart"/>
+      <w:r>
+        <w:rPr>
+          <w:rFonts w:eastAsia="Arial MT"/>
+          <w:lang w:eastAsia="en-US"/>
+        </w:rPr>
+        <w:t>sql</w:t>
+      </w:r>
+      <w:proofErr w:type="spellEnd"/>
+      <w:r>
+        <w:rPr>
+          <w:rFonts w:eastAsia="Arial MT"/>
+          <w:lang w:eastAsia="en-US"/>
+        </w:rPr>
+        <w:t xml:space="preserve"> que removesse as letras que tivessem a mesma origem ou mesmo destino. Na figura 30 pode-se retificar pelo output da </w:t>
+      </w:r>
+      <w:proofErr w:type="spellStart"/>
+      <w:r>
+        <w:rPr>
+          <w:rFonts w:eastAsia="Arial MT"/>
+          <w:lang w:eastAsia="en-US"/>
+        </w:rPr>
+        <w:t>query</w:t>
+      </w:r>
+      <w:proofErr w:type="spellEnd"/>
+      <w:r>
+        <w:rPr>
+          <w:rFonts w:eastAsia="Arial MT"/>
+          <w:lang w:eastAsia="en-US"/>
+        </w:rPr>
+        <w:t xml:space="preserve"> na base de dados que existem </w:t>
+      </w:r>
+      <w:r>
+        <w:rPr>
+          <w:rFonts w:eastAsia="Arial MT"/>
+          <w:lang w:eastAsia="en-US"/>
+        </w:rPr>
+        <w:t xml:space="preserve">1544 possíveis letras para uso de retificação de integridade. Através da </w:t>
+      </w:r>
+      <w:proofErr w:type="spellStart"/>
+      <w:r>
+        <w:rPr>
+          <w:rFonts w:eastAsia="Arial MT"/>
+          <w:lang w:eastAsia="en-US"/>
+        </w:rPr>
+        <w:t>query</w:t>
+      </w:r>
+      <w:proofErr w:type="spellEnd"/>
+      <w:r>
+        <w:rPr>
+          <w:rFonts w:eastAsia="Arial MT"/>
+          <w:lang w:eastAsia="en-US"/>
+        </w:rPr>
+        <w:t xml:space="preserve"> feita em </w:t>
+      </w:r>
+      <w:proofErr w:type="spellStart"/>
+      <w:r>
+        <w:rPr>
+          <w:rFonts w:eastAsia="Arial MT"/>
+          <w:lang w:eastAsia="en-US"/>
+        </w:rPr>
+        <w:t>sql</w:t>
+      </w:r>
+      <w:proofErr w:type="spellEnd"/>
+      <w:r>
+        <w:rPr>
+          <w:rFonts w:eastAsia="Arial MT"/>
+          <w:lang w:eastAsia="en-US"/>
+        </w:rPr>
+        <w:t xml:space="preserve"> </w:t>
+      </w:r>
+      <w:r>
+        <w:rPr>
+          <w:rFonts w:eastAsia="Arial MT"/>
+          <w:lang w:eastAsia="en-US"/>
+        </w:rPr>
+        <w:t>o valor novo de letras diminui drasticamente para 557 (figura 31) contendo ainda letras repetidas. É de salientar que esta remoção diminui o tempo de processamento para inserção da base de dados e removeu possíveis interseções únicas.</w:t>
+      </w:r>
     </w:p>
     <w:p>
       <w:pPr>
@@ -32540,6 +32565,9 @@
         </mc:AlternateContent>
       </w:r>
       <w:r>
+        <w:rPr>
+          <w:noProof/>
+        </w:rPr>
         <w:drawing>
           <wp:inline distT="0" distB="0" distL="0" distR="0" wp14:anchorId="54B7FCFA" wp14:editId="1088EBF0">
             <wp:extent cx="3574682" cy="2490787"/>
@@ -32625,6 +32653,7 @@
       <w:r>
         <w:rPr>
           <w:rFonts w:eastAsia="Arial MT"/>
+          <w:noProof/>
           <w:lang w:eastAsia="en-US"/>
         </w:rPr>
         <w:drawing>
@@ -32700,6 +32729,9 @@
         <w:jc w:val="center"/>
       </w:pPr>
       <w:r>
+        <w:rPr>
+          <w:noProof/>
+        </w:rPr>
         <w:drawing>
           <wp:inline distT="0" distB="0" distL="0" distR="0" wp14:anchorId="26D15328" wp14:editId="14CDD3D9">
             <wp:extent cx="2814638" cy="1823568"/>
@@ -32770,6 +32802,235 @@
     <w:p>
       <w:pPr>
         <w:rPr>
+          <w:lang w:eastAsia="en-US"/>
+        </w:rPr>
+      </w:pPr>
+    </w:p>
+    <w:p>
+      <w:pPr>
+        <w:keepNext/>
+        <w:jc w:val="center"/>
+      </w:pPr>
+      <w:r>
+        <w:rPr>
+          <w:lang w:eastAsia="en-US"/>
+        </w:rPr>
+        <w:drawing>
+          <wp:inline distT="0" distB="0" distL="0" distR="0" wp14:anchorId="62A41E6D" wp14:editId="08A887F8">
+            <wp:extent cx="4643120" cy="581073"/>
+            <wp:effectExtent l="0" t="0" r="5080" b="9525"/>
+            <wp:docPr id="76" name="Picture 76" descr="Word&#10;&#10;Description automatically generated with low confidence"/>
+            <wp:cNvGraphicFramePr>
+              <a:graphicFrameLocks xmlns:a="http://schemas.openxmlformats.org/drawingml/2006/main" noChangeAspect="1"/>
+            </wp:cNvGraphicFramePr>
+            <a:graphic xmlns:a="http://schemas.openxmlformats.org/drawingml/2006/main">
+              <a:graphicData uri="http://schemas.openxmlformats.org/drawingml/2006/picture">
+                <pic:pic xmlns:pic="http://schemas.openxmlformats.org/drawingml/2006/picture">
+                  <pic:nvPicPr>
+                    <pic:cNvPr id="76" name="Picture 76" descr="Word&#10;&#10;Description automatically generated with low confidence"/>
+                    <pic:cNvPicPr/>
+                  </pic:nvPicPr>
+                  <pic:blipFill>
+                    <a:blip r:embed="rId79"/>
+                    <a:stretch>
+                      <a:fillRect/>
+                    </a:stretch>
+                  </pic:blipFill>
+                  <pic:spPr>
+                    <a:xfrm>
+                      <a:off x="0" y="0"/>
+                      <a:ext cx="4678074" cy="585447"/>
+                    </a:xfrm>
+                    <a:prstGeom prst="rect">
+                      <a:avLst/>
+                    </a:prstGeom>
+                  </pic:spPr>
+                </pic:pic>
+              </a:graphicData>
+            </a:graphic>
+          </wp:inline>
+        </w:drawing>
+      </w:r>
+    </w:p>
+    <w:p>
+      <w:pPr>
+        <w:pStyle w:val="Caption"/>
+        <w:jc w:val="center"/>
+      </w:pPr>
+      <w:r>
+        <w:t xml:space="preserve">Figura </w:t>
+      </w:r>
+      <w:r>
+        <w:fldChar w:fldCharType="begin"/>
+      </w:r>
+      <w:r>
+        <w:instrText xml:space="preserve"> SEQ Figura \* ARABIC </w:instrText>
+      </w:r>
+      <w:r>
+        <w:fldChar w:fldCharType="separate"/>
+      </w:r>
+      <w:r>
+        <w:rPr>
+          <w:noProof/>
+        </w:rPr>
+        <w:t>30</w:t>
+      </w:r>
+      <w:r>
+        <w:fldChar w:fldCharType="end"/>
+      </w:r>
+      <w:r>
+        <w:t xml:space="preserve"> - Número Total Letras com letras repetidas</w:t>
+      </w:r>
+    </w:p>
+    <w:p>
+      <w:pPr>
+        <w:keepNext/>
+        <w:jc w:val="center"/>
+      </w:pPr>
+      <w:r>
+        <w:rPr>
+          <w:lang w:eastAsia="en-US"/>
+        </w:rPr>
+        <w:drawing>
+          <wp:inline distT="0" distB="0" distL="0" distR="0" wp14:anchorId="34CB6D38" wp14:editId="51D5F1A6">
+            <wp:extent cx="4744326" cy="638373"/>
+            <wp:effectExtent l="0" t="0" r="0" b="9525"/>
+            <wp:docPr id="104" name="Picture 104" descr="A picture containing text&#10;&#10;Description automatically generated"/>
+            <wp:cNvGraphicFramePr>
+              <a:graphicFrameLocks xmlns:a="http://schemas.openxmlformats.org/drawingml/2006/main" noChangeAspect="1"/>
+            </wp:cNvGraphicFramePr>
+            <a:graphic xmlns:a="http://schemas.openxmlformats.org/drawingml/2006/main">
+              <a:graphicData uri="http://schemas.openxmlformats.org/drawingml/2006/picture">
+                <pic:pic xmlns:pic="http://schemas.openxmlformats.org/drawingml/2006/picture">
+                  <pic:nvPicPr>
+                    <pic:cNvPr id="104" name="Picture 104" descr="A picture containing text&#10;&#10;Description automatically generated"/>
+                    <pic:cNvPicPr/>
+                  </pic:nvPicPr>
+                  <pic:blipFill>
+                    <a:blip r:embed="rId80"/>
+                    <a:stretch>
+                      <a:fillRect/>
+                    </a:stretch>
+                  </pic:blipFill>
+                  <pic:spPr>
+                    <a:xfrm>
+                      <a:off x="0" y="0"/>
+                      <a:ext cx="4789191" cy="644410"/>
+                    </a:xfrm>
+                    <a:prstGeom prst="rect">
+                      <a:avLst/>
+                    </a:prstGeom>
+                  </pic:spPr>
+                </pic:pic>
+              </a:graphicData>
+            </a:graphic>
+          </wp:inline>
+        </w:drawing>
+      </w:r>
+    </w:p>
+    <w:p>
+      <w:pPr>
+        <w:pStyle w:val="Caption"/>
+        <w:jc w:val="center"/>
+      </w:pPr>
+      <w:r>
+        <w:t xml:space="preserve">Figura </w:t>
+      </w:r>
+      <w:r>
+        <w:fldChar w:fldCharType="begin"/>
+      </w:r>
+      <w:r>
+        <w:instrText xml:space="preserve"> SEQ Figura \* ARABIC </w:instrText>
+      </w:r>
+      <w:r>
+        <w:fldChar w:fldCharType="separate"/>
+      </w:r>
+      <w:r>
+        <w:rPr>
+          <w:noProof/>
+        </w:rPr>
+        <w:t>31</w:t>
+      </w:r>
+      <w:r>
+        <w:fldChar w:fldCharType="end"/>
+      </w:r>
+      <w:r>
+        <w:t xml:space="preserve"> - Número total de letras com algumas repetidas</w:t>
+      </w:r>
+    </w:p>
+    <w:p>
+      <w:pPr>
+        <w:rPr>
+          <w:lang w:eastAsia="en-US"/>
+        </w:rPr>
+      </w:pPr>
+    </w:p>
+    <w:p>
+      <w:pPr>
+        <w:rPr>
+          <w:lang w:eastAsia="en-US"/>
+        </w:rPr>
+      </w:pPr>
+    </w:p>
+    <w:p>
+      <w:pPr>
+        <w:jc w:val="center"/>
+        <w:rPr>
+          <w:lang w:eastAsia="en-US"/>
+        </w:rPr>
+      </w:pPr>
+      <w:r>
+        <w:rPr>
+          <w:lang w:eastAsia="en-US"/>
+        </w:rPr>
+        <w:lastRenderedPageBreak/>
+        <w:drawing>
+          <wp:inline distT="0" distB="0" distL="0" distR="0" wp14:anchorId="2AEBFC73" wp14:editId="7A1E4009">
+            <wp:extent cx="2578100" cy="1516751"/>
+            <wp:effectExtent l="0" t="0" r="0" b="7620"/>
+            <wp:docPr id="105" name="Picture 105" descr="Text&#10;&#10;Description automatically generated"/>
+            <wp:cNvGraphicFramePr>
+              <a:graphicFrameLocks xmlns:a="http://schemas.openxmlformats.org/drawingml/2006/main" noChangeAspect="1"/>
+            </wp:cNvGraphicFramePr>
+            <a:graphic xmlns:a="http://schemas.openxmlformats.org/drawingml/2006/main">
+              <a:graphicData uri="http://schemas.openxmlformats.org/drawingml/2006/picture">
+                <pic:pic xmlns:pic="http://schemas.openxmlformats.org/drawingml/2006/picture">
+                  <pic:nvPicPr>
+                    <pic:cNvPr id="105" name="Picture 105" descr="Text&#10;&#10;Description automatically generated"/>
+                    <pic:cNvPicPr/>
+                  </pic:nvPicPr>
+                  <pic:blipFill>
+                    <a:blip r:embed="rId81"/>
+                    <a:stretch>
+                      <a:fillRect/>
+                    </a:stretch>
+                  </pic:blipFill>
+                  <pic:spPr>
+                    <a:xfrm>
+                      <a:off x="0" y="0"/>
+                      <a:ext cx="2583284" cy="1519801"/>
+                    </a:xfrm>
+                    <a:prstGeom prst="rect">
+                      <a:avLst/>
+                    </a:prstGeom>
+                  </pic:spPr>
+                </pic:pic>
+              </a:graphicData>
+            </a:graphic>
+          </wp:inline>
+        </w:drawing>
+      </w:r>
+    </w:p>
+    <w:p>
+      <w:pPr>
+        <w:rPr>
+          <w:lang w:eastAsia="en-US"/>
+        </w:rPr>
+      </w:pPr>
+    </w:p>
+    <w:p>
+      <w:pPr>
+        <w:rPr>
           <w:rFonts w:eastAsia="Arial MT"/>
           <w:lang w:eastAsia="en-US"/>
         </w:rPr>
@@ -32894,6 +33155,7 @@
         <w:rPr>
           <w:noProof/>
           <w:szCs w:val="24"/>
+          <w:lang w:val="en-GB"/>
         </w:rPr>
       </w:pPr>
       <w:r>
@@ -32912,6 +33174,7 @@
         <w:rPr>
           <w:noProof/>
           <w:szCs w:val="24"/>
+          <w:lang w:val="en-GB"/>
         </w:rPr>
         <w:t>[1]</w:t>
       </w:r>
@@ -32919,6 +33182,7 @@
         <w:rPr>
           <w:noProof/>
           <w:szCs w:val="24"/>
+          <w:lang w:val="en-GB"/>
         </w:rPr>
         <w:tab/>
         <w:t xml:space="preserve">M. B. Mohd, S. Mohd, R. Tanzila, and S. A. Rehman, “Replacement Attack: A New Zero Text Watermarking Attack,” </w:t>
@@ -32929,6 +33193,7 @@
           <w:iCs/>
           <w:noProof/>
           <w:szCs w:val="24"/>
+          <w:lang w:val="en-GB"/>
         </w:rPr>
         <w:t>3D Res.</w:t>
       </w:r>
@@ -32936,6 +33201,7 @@
         <w:rPr>
           <w:noProof/>
           <w:szCs w:val="24"/>
+          <w:lang w:val="en-GB"/>
         </w:rPr>
         <w:t>, vol. 8, 2017, doi: 10.1007/s13319-017-0118-y.</w:t>
       </w:r>
@@ -32950,12 +33216,14 @@
         <w:rPr>
           <w:noProof/>
           <w:szCs w:val="24"/>
+          <w:lang w:val="en-GB"/>
         </w:rPr>
       </w:pPr>
       <w:r>
         <w:rPr>
           <w:noProof/>
           <w:szCs w:val="24"/>
+          <w:lang w:val="en-GB"/>
         </w:rPr>
         <w:t>[2]</w:t>
       </w:r>
@@ -32963,6 +33231,7 @@
         <w:rPr>
           <w:noProof/>
           <w:szCs w:val="24"/>
+          <w:lang w:val="en-GB"/>
         </w:rPr>
         <w:tab/>
         <w:t xml:space="preserve">Z. Jalil, A. M. Mirza, and H. Jabeen, “Word length based zero-watermarking algorithm for tamper detection in text documents,” </w:t>
@@ -32973,6 +33242,7 @@
           <w:iCs/>
           <w:noProof/>
           <w:szCs w:val="24"/>
+          <w:lang w:val="en-GB"/>
         </w:rPr>
         <w:t>ICCET 2010 - 2010 Int. Conf. Comput. Eng. Technol. Proc.</w:t>
       </w:r>
@@ -32980,6 +33250,7 @@
         <w:rPr>
           <w:noProof/>
           <w:szCs w:val="24"/>
+          <w:lang w:val="en-GB"/>
         </w:rPr>
         <w:t>, vol. 6, no. May, 2010, doi: 10.1109/ICCET.2010.5486185.</w:t>
       </w:r>
@@ -32994,12 +33265,14 @@
         <w:rPr>
           <w:noProof/>
           <w:szCs w:val="24"/>
+          <w:lang w:val="en-GB"/>
         </w:rPr>
       </w:pPr>
       <w:r>
         <w:rPr>
           <w:noProof/>
           <w:szCs w:val="24"/>
+          <w:lang w:val="en-GB"/>
         </w:rPr>
         <w:t>[3]</w:t>
       </w:r>
@@ -33007,6 +33280,7 @@
         <w:rPr>
           <w:noProof/>
           <w:szCs w:val="24"/>
+          <w:lang w:val="en-GB"/>
         </w:rPr>
         <w:tab/>
         <w:t xml:space="preserve">T. Rethika, I. Prathap, R. Anitha, and S. V. Raghavan, “A novel approach to watermark text documents based on eigen values,” </w:t>
@@ -33017,6 +33291,7 @@
           <w:iCs/>
           <w:noProof/>
           <w:szCs w:val="24"/>
+          <w:lang w:val="en-GB"/>
         </w:rPr>
         <w:t>2009 Int. Conf. Netw. Serv. Secur. N2S 2009</w:t>
       </w:r>
@@ -33024,6 +33299,7 @@
         <w:rPr>
           <w:noProof/>
           <w:szCs w:val="24"/>
+          <w:lang w:val="en-GB"/>
         </w:rPr>
         <w:t>, no. c, pp. 1–5, 2009.</w:t>
       </w:r>
@@ -33038,12 +33314,14 @@
         <w:rPr>
           <w:noProof/>
           <w:szCs w:val="24"/>
+          <w:lang w:val="en-GB"/>
         </w:rPr>
       </w:pPr>
       <w:r>
         <w:rPr>
           <w:noProof/>
           <w:szCs w:val="24"/>
+          <w:lang w:val="en-GB"/>
         </w:rPr>
         <w:t>[4]</w:t>
       </w:r>
@@ -33051,6 +33329,7 @@
         <w:rPr>
           <w:noProof/>
           <w:szCs w:val="24"/>
+          <w:lang w:val="en-GB"/>
         </w:rPr>
         <w:tab/>
         <w:t xml:space="preserve">J. T. Brassil, S. Low, and N. F. Maxemchuk, “Copyright protection for the electronic distribution of text documents,” </w:t>
@@ -33061,6 +33340,7 @@
           <w:iCs/>
           <w:noProof/>
           <w:szCs w:val="24"/>
+          <w:lang w:val="en-GB"/>
         </w:rPr>
         <w:t>Proc. IEEE</w:t>
       </w:r>
@@ -33068,6 +33348,7 @@
         <w:rPr>
           <w:noProof/>
           <w:szCs w:val="24"/>
+          <w:lang w:val="en-GB"/>
         </w:rPr>
         <w:t>, vol. 87, no. 7, pp. 1181–1196, 1999, doi: 10.1109/5.771071.</w:t>
       </w:r>
@@ -33082,12 +33363,14 @@
         <w:rPr>
           <w:noProof/>
           <w:szCs w:val="24"/>
+          <w:lang w:val="en-GB"/>
         </w:rPr>
       </w:pPr>
       <w:r>
         <w:rPr>
           <w:noProof/>
           <w:szCs w:val="24"/>
+          <w:lang w:val="en-GB"/>
         </w:rPr>
         <w:t>[5]</w:t>
       </w:r>
@@ -33095,6 +33378,7 @@
         <w:rPr>
           <w:noProof/>
           <w:szCs w:val="24"/>
+          <w:lang w:val="en-GB"/>
         </w:rPr>
         <w:tab/>
         <w:t xml:space="preserve">T. Saba, M. Bashardoost, H. Kolivand, M. S. M. Rahim, A. Rehman, and M. A. Khan, “Enhancing fragility of zero-based text watermarking utilizing effective characters list,” </w:t>
@@ -33105,6 +33389,7 @@
           <w:iCs/>
           <w:noProof/>
           <w:szCs w:val="24"/>
+          <w:lang w:val="en-GB"/>
         </w:rPr>
         <w:t>Multimed. Tools Appl.</w:t>
       </w:r>
@@ -33112,6 +33397,7 @@
         <w:rPr>
           <w:noProof/>
           <w:szCs w:val="24"/>
+          <w:lang w:val="en-GB"/>
         </w:rPr>
         <w:t>, vol. 79, no. 1–2, pp. 341–354, Jan. 2020, doi: 10.1007/S11042-019-08084-0/TABLES/5.</w:t>
       </w:r>
@@ -33126,12 +33412,14 @@
         <w:rPr>
           <w:noProof/>
           <w:szCs w:val="24"/>
+          <w:lang w:val="en-GB"/>
         </w:rPr>
       </w:pPr>
       <w:r>
         <w:rPr>
           <w:noProof/>
           <w:szCs w:val="24"/>
+          <w:lang w:val="en-GB"/>
         </w:rPr>
         <w:t>[6]</w:t>
       </w:r>
@@ -33139,6 +33427,7 @@
         <w:rPr>
           <w:noProof/>
           <w:szCs w:val="24"/>
+          <w:lang w:val="en-GB"/>
         </w:rPr>
         <w:tab/>
         <w:t>“Code 128 - Wikipedia.” https://it.wikipedia.org/wiki/Code_128 (accessed Jan. 19, 2023).</w:t>
@@ -33154,12 +33443,14 @@
         <w:rPr>
           <w:noProof/>
           <w:szCs w:val="24"/>
+          <w:lang w:val="en-GB"/>
         </w:rPr>
       </w:pPr>
       <w:r>
         <w:rPr>
           <w:noProof/>
           <w:szCs w:val="24"/>
+          <w:lang w:val="en-GB"/>
         </w:rPr>
         <w:t>[7]</w:t>
       </w:r>
@@ -33167,6 +33458,7 @@
         <w:rPr>
           <w:noProof/>
           <w:szCs w:val="24"/>
+          <w:lang w:val="en-GB"/>
         </w:rPr>
         <w:tab/>
         <w:t>“Relational Vs. Non-Relational Databases | MongoDB | MongoDB.” https://www.mongodb.com/compare/relational-vs-non-relational-databases (accessed Jan. 19, 2023).</w:t>
@@ -33182,12 +33474,14 @@
         <w:rPr>
           <w:noProof/>
           <w:szCs w:val="24"/>
+          <w:lang w:val="en-GB"/>
         </w:rPr>
       </w:pPr>
       <w:r>
         <w:rPr>
           <w:noProof/>
           <w:szCs w:val="24"/>
+          <w:lang w:val="en-GB"/>
         </w:rPr>
         <w:t>[8]</w:t>
       </w:r>
@@ -33195,6 +33489,7 @@
         <w:rPr>
           <w:noProof/>
           <w:szCs w:val="24"/>
+          <w:lang w:val="en-GB"/>
         </w:rPr>
         <w:tab/>
         <w:t>“MySQL.” https://www.mysql.com/ (accessed Jan. 19, 2023).</w:t>
@@ -33210,12 +33505,14 @@
         <w:rPr>
           <w:noProof/>
           <w:szCs w:val="24"/>
+          <w:lang w:val="en-GB"/>
         </w:rPr>
       </w:pPr>
       <w:r>
         <w:rPr>
           <w:noProof/>
           <w:szCs w:val="24"/>
+          <w:lang w:val="en-GB"/>
         </w:rPr>
         <w:t>[9]</w:t>
       </w:r>
@@ -33223,6 +33520,7 @@
         <w:rPr>
           <w:noProof/>
           <w:szCs w:val="24"/>
+          <w:lang w:val="en-GB"/>
         </w:rPr>
         <w:tab/>
         <w:t>“Oracle SQL Developer Downloads.” https://www.oracle.com/database/sqldeveloper/technologies/download/ (accessed Jan. 19, 2023).</w:t>
@@ -33238,12 +33536,14 @@
         <w:rPr>
           <w:noProof/>
           <w:szCs w:val="24"/>
+          <w:lang w:val="en-GB"/>
         </w:rPr>
       </w:pPr>
       <w:r>
         <w:rPr>
           <w:noProof/>
           <w:szCs w:val="24"/>
+          <w:lang w:val="en-GB"/>
         </w:rPr>
         <w:t>[10]</w:t>
       </w:r>
@@ -33251,6 +33551,7 @@
         <w:rPr>
           <w:noProof/>
           <w:szCs w:val="24"/>
+          <w:lang w:val="en-GB"/>
         </w:rPr>
         <w:tab/>
         <w:t>“SQL Server Management Studio (SSMS) - SQL Server Management Studio (SSMS) | Microsoft Learn.” https://learn.microsoft.com/en-us/sql/ssms/sql-server-management-studio-ssms?view=sql-server-ver16 (accessed Jan. 19, 2023).</w:t>
@@ -33266,12 +33567,14 @@
         <w:rPr>
           <w:noProof/>
           <w:szCs w:val="24"/>
+          <w:lang w:val="en-GB"/>
         </w:rPr>
       </w:pPr>
       <w:r>
         <w:rPr>
           <w:noProof/>
           <w:szCs w:val="24"/>
+          <w:lang w:val="en-GB"/>
         </w:rPr>
         <w:t>[11]</w:t>
       </w:r>
@@ -33279,6 +33582,7 @@
         <w:rPr>
           <w:noProof/>
           <w:szCs w:val="24"/>
+          <w:lang w:val="en-GB"/>
         </w:rPr>
         <w:tab/>
         <w:t>“About Us | IronSoftware.com.” https://ironsoftware.com/about-us/ (accessed Jul. 26, 2022).</w:t>
@@ -33294,12 +33598,14 @@
         <w:rPr>
           <w:noProof/>
           <w:szCs w:val="24"/>
+          <w:lang w:val="en-GB"/>
         </w:rPr>
       </w:pPr>
       <w:r>
         <w:rPr>
           <w:noProof/>
           <w:szCs w:val="24"/>
+          <w:lang w:val="en-GB"/>
         </w:rPr>
         <w:t>[12]</w:t>
       </w:r>
@@ -33307,6 +33613,7 @@
         <w:rPr>
           <w:noProof/>
           <w:szCs w:val="24"/>
+          <w:lang w:val="en-GB"/>
         </w:rPr>
         <w:tab/>
         <w:t>“C# .NET Barcode Quickstart Guide, Code Examples | Iron Barcode.” https://ironsoftware.com/csharp/barcode/examples/barcode-quickstart/ (accessed Jul. 26, 2022).</w:t>
@@ -33321,12 +33628,14 @@
         <w:ind w:left="640" w:hanging="640"/>
         <w:rPr>
           <w:noProof/>
+          <w:lang w:val="en-GB"/>
         </w:rPr>
       </w:pPr>
       <w:r>
         <w:rPr>
           <w:noProof/>
           <w:szCs w:val="24"/>
+          <w:lang w:val="en-GB"/>
         </w:rPr>
         <w:t>[13]</w:t>
       </w:r>
@@ -33334,6 +33643,7 @@
         <w:rPr>
           <w:noProof/>
           <w:szCs w:val="24"/>
+          <w:lang w:val="en-GB"/>
         </w:rPr>
         <w:tab/>
         <w:t>“C# Tesseract OCR In 1 Line of Code | Iron OCR.” https://ironsoftware.com/csharp/ocr/examples/simple-csharp-ocr-tesseract/ (accessed Jul. 26, 2022).</w:t>
@@ -33795,7 +34105,7 @@
                     </pic:cNvPicPr>
                   </pic:nvPicPr>
                   <pic:blipFill>
-                    <a:blip r:embed="rId79">
+                    <a:blip r:embed="rId82">
                       <a:extLst>
                         <a:ext uri="{28A0092B-C50C-407E-A947-70E740481C1C}">
                           <a14:useLocalDpi xmlns:a14="http://schemas.microsoft.com/office/drawing/2010/main" val="0"/>
@@ -33855,8 +34165,8 @@
       </w:pPr>
     </w:p>
     <w:sectPr>
-      <w:footerReference w:type="default" r:id="rId80"/>
-      <w:footerReference w:type="first" r:id="rId81"/>
+      <w:footerReference w:type="default" r:id="rId83"/>
+      <w:footerReference w:type="first" r:id="rId84"/>
       <w:type w:val="continuous"/>
       <w:pgSz w:w="11906" w:h="16838" w:code="9"/>
       <w:pgMar w:top="454" w:right="851" w:bottom="567" w:left="851" w:header="0" w:footer="0" w:gutter="0"/>
@@ -38164,6 +38474,7 @@
   <w:style w:type="character" w:default="1" w:styleId="DefaultParagraphFont">
     <w:name w:val="Default Paragraph Font"/>
     <w:uiPriority w:val="1"/>
+    <w:semiHidden/>
     <w:unhideWhenUsed/>
   </w:style>
   <w:style w:type="table" w:default="1" w:styleId="TableNormal">
@@ -38840,6 +39151,22 @@
 </file>
 
 <file path=customXml/item1.xml><?xml version="1.0" encoding="utf-8"?>
+<b:Sources xmlns:b="http://schemas.openxmlformats.org/officeDocument/2006/bibliography" xmlns="http://schemas.openxmlformats.org/officeDocument/2006/bibliography" SelectedStyle="\IEEE2006OfficeOnline.xsl" StyleName="IEEE" Version="2006">
+  <b:Source>
+    <b:Tag>WikepediaBarcode128</b:Tag>
+    <b:SourceType>InternetSite</b:SourceType>
+    <b:Guid>{8BF85054-932A-4E1A-89A2-64492CCAA2DA}</b:Guid>
+    <b:Title>Wikipedia</b:Title>
+    <b:YearAccessed>2022</b:YearAccessed>
+    <b:MonthAccessed>10</b:MonthAccessed>
+    <b:DayAccessed>10</b:DayAccessed>
+    <b:URL>https://en.wikipedia.org/wiki/Code_128</b:URL>
+    <b:RefOrder>1</b:RefOrder>
+  </b:Source>
+</b:Sources>
+</file>
+
+<file path=customXml/item2.xml><?xml version="1.0" encoding="utf-8"?>
 <ct:contentTypeSchema xmlns:ct="http://schemas.microsoft.com/office/2006/metadata/contentType" xmlns:ma="http://schemas.microsoft.com/office/2006/metadata/properties/metaAttributes" ct:_="" ma:_="" ma:contentTypeName="Document" ma:contentTypeID="0x01010060CEB974EC0D1545AF910DD996C9819E" ma:contentTypeVersion="12" ma:contentTypeDescription="Create a new document." ma:contentTypeScope="" ma:versionID="decaf19b0d18055999b8680fb6922626">
   <xsd:schema xmlns:xsd="http://www.w3.org/2001/XMLSchema" xmlns:xs="http://www.w3.org/2001/XMLSchema" xmlns:p="http://schemas.microsoft.com/office/2006/metadata/properties" xmlns:ns3="b13682d5-bf0a-4433-8778-bfb0117cb765" xmlns:ns4="e19336a5-6b12-4ff8-b469-c80c11215cc7" targetNamespace="http://schemas.microsoft.com/office/2006/metadata/properties" ma:root="true" ma:fieldsID="3ec9b2a739193d02324b197d268bc3f1" ns3:_="" ns4:_="">
     <xsd:import namespace="b13682d5-bf0a-4433-8778-bfb0117cb765"/>
@@ -39056,7 +39383,13 @@
 </ct:contentTypeSchema>
 </file>
 
-<file path=customXml/item2.xml><?xml version="1.0" encoding="utf-8"?>
+<file path=customXml/item3.xml><?xml version="1.0" encoding="utf-8"?>
+<p:properties xmlns:p="http://schemas.microsoft.com/office/2006/metadata/properties" xmlns:xsi="http://www.w3.org/2001/XMLSchema-instance" xmlns:pc="http://schemas.microsoft.com/office/infopath/2007/PartnerControls">
+  <documentManagement/>
+</p:properties>
+</file>
+
+<file path=customXml/item4.xml><?xml version="1.0" encoding="utf-8"?>
 <?mso-contentType ?>
 <FormTemplates xmlns="http://schemas.microsoft.com/sharepoint/v3/contenttype/forms">
   <Display>DocumentLibraryForm</Display>
@@ -39065,29 +39398,15 @@
 </FormTemplates>
 </file>
 
-<file path=customXml/item3.xml><?xml version="1.0" encoding="utf-8"?>
-<b:Sources xmlns:b="http://schemas.openxmlformats.org/officeDocument/2006/bibliography" xmlns="http://schemas.openxmlformats.org/officeDocument/2006/bibliography" SelectedStyle="\IEEE2006OfficeOnline.xsl" StyleName="IEEE" Version="2006">
-  <b:Source>
-    <b:Tag>WikepediaBarcode128</b:Tag>
-    <b:SourceType>InternetSite</b:SourceType>
-    <b:Guid>{8BF85054-932A-4E1A-89A2-64492CCAA2DA}</b:Guid>
-    <b:Title>Wikipedia</b:Title>
-    <b:YearAccessed>2022</b:YearAccessed>
-    <b:MonthAccessed>10</b:MonthAccessed>
-    <b:DayAccessed>10</b:DayAccessed>
-    <b:URL>https://en.wikipedia.org/wiki/Code_128</b:URL>
-    <b:RefOrder>1</b:RefOrder>
-  </b:Source>
-</b:Sources>
+<file path=customXml/itemProps1.xml><?xml version="1.0" encoding="utf-8"?>
+<ds:datastoreItem xmlns:ds="http://schemas.openxmlformats.org/officeDocument/2006/customXml" ds:itemID="{888E819E-32A5-4EE8-AE0E-50AA78641511}">
+  <ds:schemaRefs>
+    <ds:schemaRef ds:uri="http://schemas.openxmlformats.org/officeDocument/2006/bibliography"/>
+  </ds:schemaRefs>
+</ds:datastoreItem>
 </file>
 
-<file path=customXml/item4.xml><?xml version="1.0" encoding="utf-8"?>
-<p:properties xmlns:p="http://schemas.microsoft.com/office/2006/metadata/properties" xmlns:xsi="http://www.w3.org/2001/XMLSchema-instance" xmlns:pc="http://schemas.microsoft.com/office/infopath/2007/PartnerControls">
-  <documentManagement/>
-</p:properties>
-</file>
-
-<file path=customXml/itemProps1.xml><?xml version="1.0" encoding="utf-8"?>
+<file path=customXml/itemProps2.xml><?xml version="1.0" encoding="utf-8"?>
 <ds:datastoreItem xmlns:ds="http://schemas.openxmlformats.org/officeDocument/2006/customXml" ds:itemID="{FC4314A4-52F5-4A80-8644-1BF0142CE1D2}">
   <ds:schemaRefs>
     <ds:schemaRef ds:uri="http://schemas.microsoft.com/office/2006/metadata/contentType"/>
@@ -39106,27 +39425,19 @@
 </ds:datastoreItem>
 </file>
 
-<file path=customXml/itemProps2.xml><?xml version="1.0" encoding="utf-8"?>
-<ds:datastoreItem xmlns:ds="http://schemas.openxmlformats.org/officeDocument/2006/customXml" ds:itemID="{35970AEB-CA4B-469C-91D7-95BB6C8A93FA}">
-  <ds:schemaRefs>
-    <ds:schemaRef ds:uri="http://schemas.microsoft.com/sharepoint/v3/contenttype/forms"/>
-  </ds:schemaRefs>
-</ds:datastoreItem>
-</file>
-
 <file path=customXml/itemProps3.xml><?xml version="1.0" encoding="utf-8"?>
-<ds:datastoreItem xmlns:ds="http://schemas.openxmlformats.org/officeDocument/2006/customXml" ds:itemID="{888E819E-32A5-4EE8-AE0E-50AA78641511}">
-  <ds:schemaRefs>
-    <ds:schemaRef ds:uri="http://schemas.openxmlformats.org/officeDocument/2006/bibliography"/>
-  </ds:schemaRefs>
-</ds:datastoreItem>
-</file>
-
-<file path=customXml/itemProps4.xml><?xml version="1.0" encoding="utf-8"?>
 <ds:datastoreItem xmlns:ds="http://schemas.openxmlformats.org/officeDocument/2006/customXml" ds:itemID="{20975170-121E-43D9-8528-A507C85D503C}">
   <ds:schemaRefs>
     <ds:schemaRef ds:uri="http://schemas.microsoft.com/office/2006/metadata/properties"/>
     <ds:schemaRef ds:uri="http://schemas.microsoft.com/office/infopath/2007/PartnerControls"/>
   </ds:schemaRefs>
 </ds:datastoreItem>
+</file>
+
+<file path=customXml/itemProps4.xml><?xml version="1.0" encoding="utf-8"?>
+<ds:datastoreItem xmlns:ds="http://schemas.openxmlformats.org/officeDocument/2006/customXml" ds:itemID="{35970AEB-CA4B-469C-91D7-95BB6C8A93FA}">
+  <ds:schemaRefs>
+    <ds:schemaRef ds:uri="http://schemas.microsoft.com/sharepoint/v3/contenttype/forms"/>
+  </ds:schemaRefs>
+</ds:datastoreItem>
 </file>
</xml_diff>

<commit_message>
write thesis, erase unecessary code
</commit_message>
<xml_diff>
--- a/Tese.docx
+++ b/Tese.docx
@@ -2269,14 +2269,14 @@
         <w:pStyle w:val="Heading1"/>
         <w:jc w:val="center"/>
       </w:pPr>
-      <w:bookmarkStart w:id="2" w:name="_Toc125021259"/>
-      <w:bookmarkStart w:id="3" w:name="_Hlk106724446"/>
+      <w:bookmarkStart w:id="2" w:name="_Hlk106724446"/>
+      <w:bookmarkStart w:id="3" w:name="_Toc125462545"/>
       <w:r>
         <w:lastRenderedPageBreak/>
         <w:t>Índice</w:t>
       </w:r>
       <w:bookmarkEnd w:id="1"/>
-      <w:bookmarkEnd w:id="2"/>
+      <w:bookmarkEnd w:id="3"/>
     </w:p>
     <w:p>
       <w:pPr>
@@ -2301,7 +2301,7 @@
       <w:r>
         <w:fldChar w:fldCharType="separate"/>
       </w:r>
-      <w:hyperlink w:anchor="_Toc125021259" w:history="1">
+      <w:hyperlink w:anchor="_Toc125462545" w:history="1">
         <w:r>
           <w:rPr>
             <w:rStyle w:val="Hyperlink"/>
@@ -2328,7 +2328,7 @@
             <w:noProof/>
             <w:webHidden/>
           </w:rPr>
-          <w:instrText xml:space="preserve"> PAGEREF _Toc125021259 \h </w:instrText>
+          <w:instrText xml:space="preserve"> PAGEREF _Toc125462545 \h </w:instrText>
         </w:r>
         <w:r>
           <w:rPr>
@@ -2373,7 +2373,7 @@
           <w:lang w:val="en-GB" w:eastAsia="en-GB"/>
         </w:rPr>
       </w:pPr>
-      <w:hyperlink w:anchor="_Toc125021260" w:history="1">
+      <w:hyperlink w:anchor="_Toc125462546" w:history="1">
         <w:r>
           <w:rPr>
             <w:rStyle w:val="Hyperlink"/>
@@ -2400,7 +2400,7 @@
             <w:noProof/>
             <w:webHidden/>
           </w:rPr>
-          <w:instrText xml:space="preserve"> PAGEREF _Toc125021260 \h </w:instrText>
+          <w:instrText xml:space="preserve"> PAGEREF _Toc125462546 \h </w:instrText>
         </w:r>
         <w:r>
           <w:rPr>
@@ -2445,7 +2445,7 @@
           <w:lang w:val="en-GB" w:eastAsia="en-GB"/>
         </w:rPr>
       </w:pPr>
-      <w:hyperlink w:anchor="_Toc125021261" w:history="1">
+      <w:hyperlink w:anchor="_Toc125462547" w:history="1">
         <w:r>
           <w:rPr>
             <w:rStyle w:val="Hyperlink"/>
@@ -2472,7 +2472,7 @@
             <w:noProof/>
             <w:webHidden/>
           </w:rPr>
-          <w:instrText xml:space="preserve"> PAGEREF _Toc125021261 \h </w:instrText>
+          <w:instrText xml:space="preserve"> PAGEREF _Toc125462547 \h </w:instrText>
         </w:r>
         <w:r>
           <w:rPr>
@@ -2518,7 +2518,7 @@
           <w:lang w:val="en-GB" w:eastAsia="en-GB"/>
         </w:rPr>
       </w:pPr>
-      <w:hyperlink w:anchor="_Toc125021262" w:history="1">
+      <w:hyperlink w:anchor="_Toc125462548" w:history="1">
         <w:r>
           <w:rPr>
             <w:rStyle w:val="Hyperlink"/>
@@ -2562,7 +2562,7 @@
             <w:noProof/>
             <w:webHidden/>
           </w:rPr>
-          <w:instrText xml:space="preserve"> PAGEREF _Toc125021262 \h </w:instrText>
+          <w:instrText xml:space="preserve"> PAGEREF _Toc125462548 \h </w:instrText>
         </w:r>
         <w:r>
           <w:rPr>
@@ -2608,7 +2608,7 @@
           <w:lang w:val="en-GB" w:eastAsia="en-GB"/>
         </w:rPr>
       </w:pPr>
-      <w:hyperlink w:anchor="_Toc125021263" w:history="1">
+      <w:hyperlink w:anchor="_Toc125462549" w:history="1">
         <w:r>
           <w:rPr>
             <w:rStyle w:val="Hyperlink"/>
@@ -2652,7 +2652,7 @@
             <w:noProof/>
             <w:webHidden/>
           </w:rPr>
-          <w:instrText xml:space="preserve"> PAGEREF _Toc125021263 \h </w:instrText>
+          <w:instrText xml:space="preserve"> PAGEREF _Toc125462549 \h </w:instrText>
         </w:r>
         <w:r>
           <w:rPr>
@@ -2698,7 +2698,7 @@
           <w:lang w:val="en-GB" w:eastAsia="en-GB"/>
         </w:rPr>
       </w:pPr>
-      <w:hyperlink w:anchor="_Toc125021264" w:history="1">
+      <w:hyperlink w:anchor="_Toc125462550" w:history="1">
         <w:r>
           <w:rPr>
             <w:rStyle w:val="Hyperlink"/>
@@ -2742,7 +2742,7 @@
             <w:noProof/>
             <w:webHidden/>
           </w:rPr>
-          <w:instrText xml:space="preserve"> PAGEREF _Toc125021264 \h </w:instrText>
+          <w:instrText xml:space="preserve"> PAGEREF _Toc125462550 \h </w:instrText>
         </w:r>
         <w:r>
           <w:rPr>
@@ -2788,7 +2788,7 @@
           <w:lang w:val="en-GB" w:eastAsia="en-GB"/>
         </w:rPr>
       </w:pPr>
-      <w:hyperlink w:anchor="_Toc125021265" w:history="1">
+      <w:hyperlink w:anchor="_Toc125462551" w:history="1">
         <w:r>
           <w:rPr>
             <w:rStyle w:val="Hyperlink"/>
@@ -2833,7 +2833,7 @@
             <w:noProof/>
             <w:webHidden/>
           </w:rPr>
-          <w:instrText xml:space="preserve"> PAGEREF _Toc125021265 \h </w:instrText>
+          <w:instrText xml:space="preserve"> PAGEREF _Toc125462551 \h </w:instrText>
         </w:r>
         <w:r>
           <w:rPr>
@@ -2879,7 +2879,7 @@
           <w:lang w:val="en-GB" w:eastAsia="en-GB"/>
         </w:rPr>
       </w:pPr>
-      <w:hyperlink w:anchor="_Toc125021266" w:history="1">
+      <w:hyperlink w:anchor="_Toc125462552" w:history="1">
         <w:r>
           <w:rPr>
             <w:rStyle w:val="Hyperlink"/>
@@ -2923,7 +2923,7 @@
             <w:noProof/>
             <w:webHidden/>
           </w:rPr>
-          <w:instrText xml:space="preserve"> PAGEREF _Toc125021266 \h </w:instrText>
+          <w:instrText xml:space="preserve"> PAGEREF _Toc125462552 \h </w:instrText>
         </w:r>
         <w:r>
           <w:rPr>
@@ -2969,7 +2969,7 @@
           <w:lang w:val="en-GB" w:eastAsia="en-GB"/>
         </w:rPr>
       </w:pPr>
-      <w:hyperlink w:anchor="_Toc125021267" w:history="1">
+      <w:hyperlink w:anchor="_Toc125462553" w:history="1">
         <w:r>
           <w:rPr>
             <w:rStyle w:val="Hyperlink"/>
@@ -3013,7 +3013,7 @@
             <w:noProof/>
             <w:webHidden/>
           </w:rPr>
-          <w:instrText xml:space="preserve"> PAGEREF _Toc125021267 \h </w:instrText>
+          <w:instrText xml:space="preserve"> PAGEREF _Toc125462553 \h </w:instrText>
         </w:r>
         <w:r>
           <w:rPr>
@@ -3059,7 +3059,7 @@
           <w:lang w:val="en-GB" w:eastAsia="en-GB"/>
         </w:rPr>
       </w:pPr>
-      <w:hyperlink w:anchor="_Toc125021268" w:history="1">
+      <w:hyperlink w:anchor="_Toc125462554" w:history="1">
         <w:r>
           <w:rPr>
             <w:rStyle w:val="Hyperlink"/>
@@ -3103,7 +3103,7 @@
             <w:noProof/>
             <w:webHidden/>
           </w:rPr>
-          <w:instrText xml:space="preserve"> PAGEREF _Toc125021268 \h </w:instrText>
+          <w:instrText xml:space="preserve"> PAGEREF _Toc125462554 \h </w:instrText>
         </w:r>
         <w:r>
           <w:rPr>
@@ -3149,7 +3149,7 @@
           <w:lang w:val="en-GB" w:eastAsia="en-GB"/>
         </w:rPr>
       </w:pPr>
-      <w:hyperlink w:anchor="_Toc125021269" w:history="1">
+      <w:hyperlink w:anchor="_Toc125462555" w:history="1">
         <w:r>
           <w:rPr>
             <w:rStyle w:val="Hyperlink"/>
@@ -3193,7 +3193,7 @@
             <w:noProof/>
             <w:webHidden/>
           </w:rPr>
-          <w:instrText xml:space="preserve"> PAGEREF _Toc125021269 \h </w:instrText>
+          <w:instrText xml:space="preserve"> PAGEREF _Toc125462555 \h </w:instrText>
         </w:r>
         <w:r>
           <w:rPr>
@@ -3239,7 +3239,7 @@
           <w:lang w:val="en-GB" w:eastAsia="en-GB"/>
         </w:rPr>
       </w:pPr>
-      <w:hyperlink w:anchor="_Toc125021270" w:history="1">
+      <w:hyperlink w:anchor="_Toc125462556" w:history="1">
         <w:r>
           <w:rPr>
             <w:rStyle w:val="Hyperlink"/>
@@ -3283,7 +3283,7 @@
             <w:noProof/>
             <w:webHidden/>
           </w:rPr>
-          <w:instrText xml:space="preserve"> PAGEREF _Toc125021270 \h </w:instrText>
+          <w:instrText xml:space="preserve"> PAGEREF _Toc125462556 \h </w:instrText>
         </w:r>
         <w:r>
           <w:rPr>
@@ -3329,7 +3329,7 @@
           <w:lang w:val="en-GB" w:eastAsia="en-GB"/>
         </w:rPr>
       </w:pPr>
-      <w:hyperlink w:anchor="_Toc125021271" w:history="1">
+      <w:hyperlink w:anchor="_Toc125462557" w:history="1">
         <w:r>
           <w:rPr>
             <w:rStyle w:val="Hyperlink"/>
@@ -3373,7 +3373,7 @@
             <w:noProof/>
             <w:webHidden/>
           </w:rPr>
-          <w:instrText xml:space="preserve"> PAGEREF _Toc125021271 \h </w:instrText>
+          <w:instrText xml:space="preserve"> PAGEREF _Toc125462557 \h </w:instrText>
         </w:r>
         <w:r>
           <w:rPr>
@@ -3419,7 +3419,7 @@
           <w:lang w:val="en-GB" w:eastAsia="en-GB"/>
         </w:rPr>
       </w:pPr>
-      <w:hyperlink w:anchor="_Toc125021272" w:history="1">
+      <w:hyperlink w:anchor="_Toc125462558" w:history="1">
         <w:r>
           <w:rPr>
             <w:rStyle w:val="Hyperlink"/>
@@ -3463,7 +3463,7 @@
             <w:noProof/>
             <w:webHidden/>
           </w:rPr>
-          <w:instrText xml:space="preserve"> PAGEREF _Toc125021272 \h </w:instrText>
+          <w:instrText xml:space="preserve"> PAGEREF _Toc125462558 \h </w:instrText>
         </w:r>
         <w:r>
           <w:rPr>
@@ -3509,7 +3509,7 @@
           <w:lang w:val="en-GB" w:eastAsia="en-GB"/>
         </w:rPr>
       </w:pPr>
-      <w:hyperlink w:anchor="_Toc125021273" w:history="1">
+      <w:hyperlink w:anchor="_Toc125462559" w:history="1">
         <w:r>
           <w:rPr>
             <w:rStyle w:val="Hyperlink"/>
@@ -3557,7 +3557,7 @@
             <w:noProof/>
             <w:webHidden/>
           </w:rPr>
-          <w:instrText xml:space="preserve"> PAGEREF _Toc125021273 \h </w:instrText>
+          <w:instrText xml:space="preserve"> PAGEREF _Toc125462559 \h </w:instrText>
         </w:r>
         <w:r>
           <w:rPr>
@@ -3603,7 +3603,7 @@
           <w:lang w:val="en-GB" w:eastAsia="en-GB"/>
         </w:rPr>
       </w:pPr>
-      <w:hyperlink w:anchor="_Toc125021274" w:history="1">
+      <w:hyperlink w:anchor="_Toc125462560" w:history="1">
         <w:r>
           <w:rPr>
             <w:rStyle w:val="Hyperlink"/>
@@ -3647,7 +3647,7 @@
             <w:noProof/>
             <w:webHidden/>
           </w:rPr>
-          <w:instrText xml:space="preserve"> PAGEREF _Toc125021274 \h </w:instrText>
+          <w:instrText xml:space="preserve"> PAGEREF _Toc125462560 \h </w:instrText>
         </w:r>
         <w:r>
           <w:rPr>
@@ -3693,7 +3693,7 @@
           <w:lang w:val="en-GB" w:eastAsia="en-GB"/>
         </w:rPr>
       </w:pPr>
-      <w:hyperlink w:anchor="_Toc125021275" w:history="1">
+      <w:hyperlink w:anchor="_Toc125462561" w:history="1">
         <w:r>
           <w:rPr>
             <w:rStyle w:val="Hyperlink"/>
@@ -3741,7 +3741,7 @@
             <w:noProof/>
             <w:webHidden/>
           </w:rPr>
-          <w:instrText xml:space="preserve"> PAGEREF _Toc125021275 \h </w:instrText>
+          <w:instrText xml:space="preserve"> PAGEREF _Toc125462561 \h </w:instrText>
         </w:r>
         <w:r>
           <w:rPr>
@@ -3787,7 +3787,7 @@
           <w:lang w:val="en-GB" w:eastAsia="en-GB"/>
         </w:rPr>
       </w:pPr>
-      <w:hyperlink w:anchor="_Toc125021276" w:history="1">
+      <w:hyperlink w:anchor="_Toc125462562" w:history="1">
         <w:r>
           <w:rPr>
             <w:rStyle w:val="Hyperlink"/>
@@ -3835,7 +3835,7 @@
             <w:noProof/>
             <w:webHidden/>
           </w:rPr>
-          <w:instrText xml:space="preserve"> PAGEREF _Toc125021276 \h </w:instrText>
+          <w:instrText xml:space="preserve"> PAGEREF _Toc125462562 \h </w:instrText>
         </w:r>
         <w:r>
           <w:rPr>
@@ -3881,7 +3881,7 @@
           <w:lang w:val="en-GB" w:eastAsia="en-GB"/>
         </w:rPr>
       </w:pPr>
-      <w:hyperlink w:anchor="_Toc125021277" w:history="1">
+      <w:hyperlink w:anchor="_Toc125462563" w:history="1">
         <w:r>
           <w:rPr>
             <w:rStyle w:val="Hyperlink"/>
@@ -3929,7 +3929,7 @@
             <w:noProof/>
             <w:webHidden/>
           </w:rPr>
-          <w:instrText xml:space="preserve"> PAGEREF _Toc125021277 \h </w:instrText>
+          <w:instrText xml:space="preserve"> PAGEREF _Toc125462563 \h </w:instrText>
         </w:r>
         <w:r>
           <w:rPr>
@@ -3975,7 +3975,7 @@
           <w:lang w:val="en-GB" w:eastAsia="en-GB"/>
         </w:rPr>
       </w:pPr>
-      <w:hyperlink w:anchor="_Toc125021278" w:history="1">
+      <w:hyperlink w:anchor="_Toc125462564" w:history="1">
         <w:r>
           <w:rPr>
             <w:rStyle w:val="Hyperlink"/>
@@ -4023,7 +4023,7 @@
             <w:noProof/>
             <w:webHidden/>
           </w:rPr>
-          <w:instrText xml:space="preserve"> PAGEREF _Toc125021278 \h </w:instrText>
+          <w:instrText xml:space="preserve"> PAGEREF _Toc125462564 \h </w:instrText>
         </w:r>
         <w:r>
           <w:rPr>
@@ -4069,7 +4069,7 @@
           <w:lang w:val="en-GB" w:eastAsia="en-GB"/>
         </w:rPr>
       </w:pPr>
-      <w:hyperlink w:anchor="_Toc125021279" w:history="1">
+      <w:hyperlink w:anchor="_Toc125462565" w:history="1">
         <w:r>
           <w:rPr>
             <w:rStyle w:val="Hyperlink"/>
@@ -4115,7 +4115,7 @@
             <w:noProof/>
             <w:webHidden/>
           </w:rPr>
-          <w:instrText xml:space="preserve"> PAGEREF _Toc125021279 \h </w:instrText>
+          <w:instrText xml:space="preserve"> PAGEREF _Toc125462565 \h </w:instrText>
         </w:r>
         <w:r>
           <w:rPr>
@@ -4161,7 +4161,7 @@
           <w:lang w:val="en-GB" w:eastAsia="en-GB"/>
         </w:rPr>
       </w:pPr>
-      <w:hyperlink w:anchor="_Toc125021280" w:history="1">
+      <w:hyperlink w:anchor="_Toc125462566" w:history="1">
         <w:r>
           <w:rPr>
             <w:rStyle w:val="Hyperlink"/>
@@ -4209,7 +4209,7 @@
             <w:noProof/>
             <w:webHidden/>
           </w:rPr>
-          <w:instrText xml:space="preserve"> PAGEREF _Toc125021280 \h </w:instrText>
+          <w:instrText xml:space="preserve"> PAGEREF _Toc125462566 \h </w:instrText>
         </w:r>
         <w:r>
           <w:rPr>
@@ -4254,7 +4254,7 @@
           <w:lang w:val="en-GB" w:eastAsia="en-GB"/>
         </w:rPr>
       </w:pPr>
-      <w:hyperlink w:anchor="_Toc125021281" w:history="1">
+      <w:hyperlink w:anchor="_Toc125462567" w:history="1">
         <w:r>
           <w:rPr>
             <w:rStyle w:val="Hyperlink"/>
@@ -4283,7 +4283,7 @@
             <w:noProof/>
             <w:webHidden/>
           </w:rPr>
-          <w:instrText xml:space="preserve"> PAGEREF _Toc125021281 \h </w:instrText>
+          <w:instrText xml:space="preserve"> PAGEREF _Toc125462567 \h </w:instrText>
         </w:r>
         <w:r>
           <w:rPr>
@@ -4328,7 +4328,7 @@
           <w:lang w:val="en-GB" w:eastAsia="en-GB"/>
         </w:rPr>
       </w:pPr>
-      <w:hyperlink w:anchor="_Toc125021282" w:history="1">
+      <w:hyperlink w:anchor="_Toc125462568" w:history="1">
         <w:r>
           <w:rPr>
             <w:rStyle w:val="Hyperlink"/>
@@ -4357,7 +4357,7 @@
             <w:noProof/>
             <w:webHidden/>
           </w:rPr>
-          <w:instrText xml:space="preserve"> PAGEREF _Toc125021282 \h </w:instrText>
+          <w:instrText xml:space="preserve"> PAGEREF _Toc125462568 \h </w:instrText>
         </w:r>
         <w:r>
           <w:rPr>
@@ -4402,7 +4402,7 @@
           <w:lang w:val="en-GB" w:eastAsia="en-GB"/>
         </w:rPr>
       </w:pPr>
-      <w:hyperlink w:anchor="_Toc125021283" w:history="1">
+      <w:hyperlink w:anchor="_Toc125462569" w:history="1">
         <w:r>
           <w:rPr>
             <w:rStyle w:val="Hyperlink"/>
@@ -4431,7 +4431,7 @@
             <w:noProof/>
             <w:webHidden/>
           </w:rPr>
-          <w:instrText xml:space="preserve"> PAGEREF _Toc125021283 \h </w:instrText>
+          <w:instrText xml:space="preserve"> PAGEREF _Toc125462569 \h </w:instrText>
         </w:r>
         <w:r>
           <w:rPr>
@@ -4477,7 +4477,7 @@
           <w:lang w:val="en-GB" w:eastAsia="en-GB"/>
         </w:rPr>
       </w:pPr>
-      <w:hyperlink w:anchor="_Toc125021284" w:history="1">
+      <w:hyperlink w:anchor="_Toc125462570" w:history="1">
         <w:r>
           <w:rPr>
             <w:rStyle w:val="Hyperlink"/>
@@ -4524,7 +4524,7 @@
             <w:noProof/>
             <w:webHidden/>
           </w:rPr>
-          <w:instrText xml:space="preserve"> PAGEREF _Toc125021284 \h </w:instrText>
+          <w:instrText xml:space="preserve"> PAGEREF _Toc125462570 \h </w:instrText>
         </w:r>
         <w:r>
           <w:rPr>
@@ -4570,7 +4570,7 @@
           <w:lang w:val="en-GB" w:eastAsia="en-GB"/>
         </w:rPr>
       </w:pPr>
-      <w:hyperlink w:anchor="_Toc125021285" w:history="1">
+      <w:hyperlink w:anchor="_Toc125462571" w:history="1">
         <w:r>
           <w:rPr>
             <w:rStyle w:val="Hyperlink"/>
@@ -4618,7 +4618,7 @@
             <w:noProof/>
             <w:webHidden/>
           </w:rPr>
-          <w:instrText xml:space="preserve"> PAGEREF _Toc125021285 \h </w:instrText>
+          <w:instrText xml:space="preserve"> PAGEREF _Toc125462571 \h </w:instrText>
         </w:r>
         <w:r>
           <w:rPr>
@@ -4663,7 +4663,7 @@
           <w:lang w:val="en-GB" w:eastAsia="en-GB"/>
         </w:rPr>
       </w:pPr>
-      <w:hyperlink w:anchor="_Toc125021286" w:history="1">
+      <w:hyperlink w:anchor="_Toc125462572" w:history="1">
         <w:r>
           <w:rPr>
             <w:rStyle w:val="Hyperlink"/>
@@ -4692,7 +4692,7 @@
             <w:noProof/>
             <w:webHidden/>
           </w:rPr>
-          <w:instrText xml:space="preserve"> PAGEREF _Toc125021286 \h </w:instrText>
+          <w:instrText xml:space="preserve"> PAGEREF _Toc125462572 \h </w:instrText>
         </w:r>
         <w:r>
           <w:rPr>
@@ -4737,7 +4737,7 @@
           <w:lang w:val="en-GB" w:eastAsia="en-GB"/>
         </w:rPr>
       </w:pPr>
-      <w:hyperlink w:anchor="_Toc125021287" w:history="1">
+      <w:hyperlink w:anchor="_Toc125462573" w:history="1">
         <w:r>
           <w:rPr>
             <w:rStyle w:val="Hyperlink"/>
@@ -4766,7 +4766,7 @@
             <w:noProof/>
             <w:webHidden/>
           </w:rPr>
-          <w:instrText xml:space="preserve"> PAGEREF _Toc125021287 \h </w:instrText>
+          <w:instrText xml:space="preserve"> PAGEREF _Toc125462573 \h </w:instrText>
         </w:r>
         <w:r>
           <w:rPr>
@@ -4812,7 +4812,7 @@
           <w:lang w:val="en-GB" w:eastAsia="en-GB"/>
         </w:rPr>
       </w:pPr>
-      <w:hyperlink w:anchor="_Toc125021288" w:history="1">
+      <w:hyperlink w:anchor="_Toc125462574" w:history="1">
         <w:r>
           <w:rPr>
             <w:rStyle w:val="Hyperlink"/>
@@ -4860,7 +4860,7 @@
             <w:noProof/>
             <w:webHidden/>
           </w:rPr>
-          <w:instrText xml:space="preserve"> PAGEREF _Toc125021288 \h </w:instrText>
+          <w:instrText xml:space="preserve"> PAGEREF _Toc125462574 \h </w:instrText>
         </w:r>
         <w:r>
           <w:rPr>
@@ -4906,7 +4906,7 @@
           <w:lang w:val="en-GB" w:eastAsia="en-GB"/>
         </w:rPr>
       </w:pPr>
-      <w:hyperlink w:anchor="_Toc125021289" w:history="1">
+      <w:hyperlink w:anchor="_Toc125462575" w:history="1">
         <w:r>
           <w:rPr>
             <w:rStyle w:val="Hyperlink"/>
@@ -4954,7 +4954,7 @@
             <w:noProof/>
             <w:webHidden/>
           </w:rPr>
-          <w:instrText xml:space="preserve"> PAGEREF _Toc125021289 \h </w:instrText>
+          <w:instrText xml:space="preserve"> PAGEREF _Toc125462575 \h </w:instrText>
         </w:r>
         <w:r>
           <w:rPr>
@@ -5000,7 +5000,7 @@
           <w:lang w:val="en-GB" w:eastAsia="en-GB"/>
         </w:rPr>
       </w:pPr>
-      <w:hyperlink w:anchor="_Toc125021290" w:history="1">
+      <w:hyperlink w:anchor="_Toc125462576" w:history="1">
         <w:r>
           <w:rPr>
             <w:rStyle w:val="Hyperlink"/>
@@ -5044,7 +5044,7 @@
             <w:noProof/>
             <w:webHidden/>
           </w:rPr>
-          <w:instrText xml:space="preserve"> PAGEREF _Toc125021290 \h </w:instrText>
+          <w:instrText xml:space="preserve"> PAGEREF _Toc125462576 \h </w:instrText>
         </w:r>
         <w:r>
           <w:rPr>
@@ -5090,7 +5090,7 @@
           <w:lang w:val="en-GB" w:eastAsia="en-GB"/>
         </w:rPr>
       </w:pPr>
-      <w:hyperlink w:anchor="_Toc125021291" w:history="1">
+      <w:hyperlink w:anchor="_Toc125462577" w:history="1">
         <w:r>
           <w:rPr>
             <w:rStyle w:val="Hyperlink"/>
@@ -5138,7 +5138,7 @@
             <w:noProof/>
             <w:webHidden/>
           </w:rPr>
-          <w:instrText xml:space="preserve"> PAGEREF _Toc125021291 \h </w:instrText>
+          <w:instrText xml:space="preserve"> PAGEREF _Toc125462577 \h </w:instrText>
         </w:r>
         <w:r>
           <w:rPr>
@@ -5184,7 +5184,7 @@
           <w:lang w:val="en-GB" w:eastAsia="en-GB"/>
         </w:rPr>
       </w:pPr>
-      <w:hyperlink w:anchor="_Toc125021292" w:history="1">
+      <w:hyperlink w:anchor="_Toc125462578" w:history="1">
         <w:r>
           <w:rPr>
             <w:rStyle w:val="Hyperlink"/>
@@ -5232,7 +5232,7 @@
             <w:noProof/>
             <w:webHidden/>
           </w:rPr>
-          <w:instrText xml:space="preserve"> PAGEREF _Toc125021292 \h </w:instrText>
+          <w:instrText xml:space="preserve"> PAGEREF _Toc125462578 \h </w:instrText>
         </w:r>
         <w:r>
           <w:rPr>
@@ -5278,7 +5278,7 @@
           <w:lang w:val="en-GB" w:eastAsia="en-GB"/>
         </w:rPr>
       </w:pPr>
-      <w:hyperlink w:anchor="_Toc125021293" w:history="1">
+      <w:hyperlink w:anchor="_Toc125462579" w:history="1">
         <w:r>
           <w:rPr>
             <w:rStyle w:val="Hyperlink"/>
@@ -5322,7 +5322,7 @@
             <w:noProof/>
             <w:webHidden/>
           </w:rPr>
-          <w:instrText xml:space="preserve"> PAGEREF _Toc125021293 \h </w:instrText>
+          <w:instrText xml:space="preserve"> PAGEREF _Toc125462579 \h </w:instrText>
         </w:r>
         <w:r>
           <w:rPr>
@@ -5368,7 +5368,7 @@
           <w:lang w:val="en-GB" w:eastAsia="en-GB"/>
         </w:rPr>
       </w:pPr>
-      <w:hyperlink w:anchor="_Toc125021294" w:history="1">
+      <w:hyperlink w:anchor="_Toc125462580" w:history="1">
         <w:r>
           <w:rPr>
             <w:rStyle w:val="Hyperlink"/>
@@ -5416,7 +5416,7 @@
             <w:noProof/>
             <w:webHidden/>
           </w:rPr>
-          <w:instrText xml:space="preserve"> PAGEREF _Toc125021294 \h </w:instrText>
+          <w:instrText xml:space="preserve"> PAGEREF _Toc125462580 \h </w:instrText>
         </w:r>
         <w:r>
           <w:rPr>
@@ -5462,7 +5462,7 @@
           <w:lang w:val="en-GB" w:eastAsia="en-GB"/>
         </w:rPr>
       </w:pPr>
-      <w:hyperlink w:anchor="_Toc125021295" w:history="1">
+      <w:hyperlink w:anchor="_Toc125462581" w:history="1">
         <w:r>
           <w:rPr>
             <w:rStyle w:val="Hyperlink"/>
@@ -5489,7 +5489,25 @@
             <w:noProof/>
             <w:lang w:eastAsia="en-US"/>
           </w:rPr>
-          <w:t>Proposta de desenvolvimento</w:t>
+          <w:t>Proposta de desenvol</w:t>
+        </w:r>
+        <w:r>
+          <w:rPr>
+            <w:rStyle w:val="Hyperlink"/>
+            <w:rFonts w:eastAsia="Arial MT"/>
+            <w:noProof/>
+            <w:lang w:eastAsia="en-US"/>
+          </w:rPr>
+          <w:t>v</w:t>
+        </w:r>
+        <w:r>
+          <w:rPr>
+            <w:rStyle w:val="Hyperlink"/>
+            <w:rFonts w:eastAsia="Arial MT"/>
+            <w:noProof/>
+            <w:lang w:eastAsia="en-US"/>
+          </w:rPr>
+          <w:t>imento</w:t>
         </w:r>
         <w:r>
           <w:rPr>
@@ -5510,7 +5528,7 @@
             <w:noProof/>
             <w:webHidden/>
           </w:rPr>
-          <w:instrText xml:space="preserve"> PAGEREF _Toc125021295 \h </w:instrText>
+          <w:instrText xml:space="preserve"> PAGEREF _Toc125462581 \h </w:instrText>
         </w:r>
         <w:r>
           <w:rPr>
@@ -5556,7 +5574,7 @@
           <w:lang w:val="en-GB" w:eastAsia="en-GB"/>
         </w:rPr>
       </w:pPr>
-      <w:hyperlink w:anchor="_Toc125021296" w:history="1">
+      <w:hyperlink w:anchor="_Toc125462582" w:history="1">
         <w:r>
           <w:rPr>
             <w:rStyle w:val="Hyperlink"/>
@@ -5609,7 +5627,7 @@
             <w:noProof/>
             <w:webHidden/>
           </w:rPr>
-          <w:instrText xml:space="preserve"> PAGEREF _Toc125021296 \h </w:instrText>
+          <w:instrText xml:space="preserve"> PAGEREF _Toc125462582 \h </w:instrText>
         </w:r>
         <w:r>
           <w:rPr>
@@ -5655,7 +5673,7 @@
           <w:lang w:val="en-GB" w:eastAsia="en-GB"/>
         </w:rPr>
       </w:pPr>
-      <w:hyperlink w:anchor="_Toc125021297" w:history="1">
+      <w:hyperlink w:anchor="_Toc125462583" w:history="1">
         <w:r>
           <w:rPr>
             <w:rStyle w:val="Hyperlink"/>
@@ -5703,7 +5721,7 @@
             <w:noProof/>
             <w:webHidden/>
           </w:rPr>
-          <w:instrText xml:space="preserve"> PAGEREF _Toc125021297 \h </w:instrText>
+          <w:instrText xml:space="preserve"> PAGEREF _Toc125462583 \h </w:instrText>
         </w:r>
         <w:r>
           <w:rPr>
@@ -5749,7 +5767,7 @@
           <w:lang w:val="en-GB" w:eastAsia="en-GB"/>
         </w:rPr>
       </w:pPr>
-      <w:hyperlink w:anchor="_Toc125021298" w:history="1">
+      <w:hyperlink w:anchor="_Toc125462584" w:history="1">
         <w:r>
           <w:rPr>
             <w:rStyle w:val="Hyperlink"/>
@@ -5797,7 +5815,7 @@
             <w:noProof/>
             <w:webHidden/>
           </w:rPr>
-          <w:instrText xml:space="preserve"> PAGEREF _Toc125021298 \h </w:instrText>
+          <w:instrText xml:space="preserve"> PAGEREF _Toc125462584 \h </w:instrText>
         </w:r>
         <w:r>
           <w:rPr>
@@ -5843,7 +5861,7 @@
           <w:lang w:val="en-GB" w:eastAsia="en-GB"/>
         </w:rPr>
       </w:pPr>
-      <w:hyperlink w:anchor="_Toc125021299" w:history="1">
+      <w:hyperlink w:anchor="_Toc125462585" w:history="1">
         <w:r>
           <w:rPr>
             <w:rStyle w:val="Hyperlink"/>
@@ -5891,7 +5909,7 @@
             <w:noProof/>
             <w:webHidden/>
           </w:rPr>
-          <w:instrText xml:space="preserve"> PAGEREF _Toc125021299 \h </w:instrText>
+          <w:instrText xml:space="preserve"> PAGEREF _Toc125462585 \h </w:instrText>
         </w:r>
         <w:r>
           <w:rPr>
@@ -5937,7 +5955,7 @@
           <w:lang w:val="en-GB" w:eastAsia="en-GB"/>
         </w:rPr>
       </w:pPr>
-      <w:hyperlink w:anchor="_Toc125021300" w:history="1">
+      <w:hyperlink w:anchor="_Toc125462586" w:history="1">
         <w:r>
           <w:rPr>
             <w:rStyle w:val="Hyperlink"/>
@@ -5985,7 +6003,7 @@
             <w:noProof/>
             <w:webHidden/>
           </w:rPr>
-          <w:instrText xml:space="preserve"> PAGEREF _Toc125021300 \h </w:instrText>
+          <w:instrText xml:space="preserve"> PAGEREF _Toc125462586 \h </w:instrText>
         </w:r>
         <w:r>
           <w:rPr>
@@ -6005,7 +6023,7 @@
             <w:noProof/>
             <w:webHidden/>
           </w:rPr>
-          <w:t>29</w:t>
+          <w:t>30</w:t>
         </w:r>
         <w:r>
           <w:rPr>
@@ -6031,7 +6049,7 @@
           <w:lang w:val="en-GB" w:eastAsia="en-GB"/>
         </w:rPr>
       </w:pPr>
-      <w:hyperlink w:anchor="_Toc125021301" w:history="1">
+      <w:hyperlink w:anchor="_Toc125462587" w:history="1">
         <w:r>
           <w:rPr>
             <w:rStyle w:val="Hyperlink"/>
@@ -6079,7 +6097,7 @@
             <w:noProof/>
             <w:webHidden/>
           </w:rPr>
-          <w:instrText xml:space="preserve"> PAGEREF _Toc125021301 \h </w:instrText>
+          <w:instrText xml:space="preserve"> PAGEREF _Toc125462587 \h </w:instrText>
         </w:r>
         <w:r>
           <w:rPr>
@@ -6099,7 +6117,7 @@
             <w:noProof/>
             <w:webHidden/>
           </w:rPr>
-          <w:t>29</w:t>
+          <w:t>30</w:t>
         </w:r>
         <w:r>
           <w:rPr>
@@ -6125,7 +6143,7 @@
           <w:lang w:val="en-GB" w:eastAsia="en-GB"/>
         </w:rPr>
       </w:pPr>
-      <w:hyperlink w:anchor="_Toc125021302" w:history="1">
+      <w:hyperlink w:anchor="_Toc125462588" w:history="1">
         <w:r>
           <w:rPr>
             <w:rStyle w:val="Hyperlink"/>
@@ -6173,7 +6191,7 @@
             <w:noProof/>
             <w:webHidden/>
           </w:rPr>
-          <w:instrText xml:space="preserve"> PAGEREF _Toc125021302 \h </w:instrText>
+          <w:instrText xml:space="preserve"> PAGEREF _Toc125462588 \h </w:instrText>
         </w:r>
         <w:r>
           <w:rPr>
@@ -6193,7 +6211,7 @@
             <w:noProof/>
             <w:webHidden/>
           </w:rPr>
-          <w:t>29</w:t>
+          <w:t>30</w:t>
         </w:r>
         <w:r>
           <w:rPr>
@@ -6219,7 +6237,7 @@
           <w:lang w:val="en-GB" w:eastAsia="en-GB"/>
         </w:rPr>
       </w:pPr>
-      <w:hyperlink w:anchor="_Toc125021303" w:history="1">
+      <w:hyperlink w:anchor="_Toc125462589" w:history="1">
         <w:r>
           <w:rPr>
             <w:rStyle w:val="Hyperlink"/>
@@ -6246,7 +6264,7 @@
             <w:noProof/>
             <w:lang w:eastAsia="en-US"/>
           </w:rPr>
-          <w:t>Análise Forense</w:t>
+          <w:t>Verificação de integridade</w:t>
         </w:r>
         <w:r>
           <w:rPr>
@@ -6267,7 +6285,7 @@
             <w:noProof/>
             <w:webHidden/>
           </w:rPr>
-          <w:instrText xml:space="preserve"> PAGEREF _Toc125021303 \h </w:instrText>
+          <w:instrText xml:space="preserve"> PAGEREF _Toc125462589 \h </w:instrText>
         </w:r>
         <w:r>
           <w:rPr>
@@ -6287,7 +6305,7 @@
             <w:noProof/>
             <w:webHidden/>
           </w:rPr>
-          <w:t>29</w:t>
+          <w:t>30</w:t>
         </w:r>
         <w:r>
           <w:rPr>
@@ -6313,7 +6331,7 @@
           <w:lang w:val="en-GB" w:eastAsia="en-GB"/>
         </w:rPr>
       </w:pPr>
-      <w:hyperlink w:anchor="_Toc125021304" w:history="1">
+      <w:hyperlink w:anchor="_Toc125462590" w:history="1">
         <w:r>
           <w:rPr>
             <w:rStyle w:val="Hyperlink"/>
@@ -6336,7 +6354,7 @@
             <w:rStyle w:val="Hyperlink"/>
             <w:noProof/>
           </w:rPr>
-          <w:t>Casos teste</w:t>
+          <w:t>Testes</w:t>
         </w:r>
         <w:r>
           <w:rPr>
@@ -6357,7 +6375,7 @@
             <w:noProof/>
             <w:webHidden/>
           </w:rPr>
-          <w:instrText xml:space="preserve"> PAGEREF _Toc125021304 \h </w:instrText>
+          <w:instrText xml:space="preserve"> PAGEREF _Toc125462590 \h </w:instrText>
         </w:r>
         <w:r>
           <w:rPr>
@@ -6377,7 +6395,7 @@
             <w:noProof/>
             <w:webHidden/>
           </w:rPr>
-          <w:t>31</w:t>
+          <w:t>34</w:t>
         </w:r>
         <w:r>
           <w:rPr>
@@ -6403,7 +6421,7 @@
           <w:lang w:val="en-GB" w:eastAsia="en-GB"/>
         </w:rPr>
       </w:pPr>
-      <w:hyperlink w:anchor="_Toc125021305" w:history="1">
+      <w:hyperlink w:anchor="_Toc125462591" w:history="1">
         <w:r>
           <w:rPr>
             <w:rStyle w:val="Hyperlink"/>
@@ -6447,7 +6465,7 @@
             <w:noProof/>
             <w:webHidden/>
           </w:rPr>
-          <w:instrText xml:space="preserve"> PAGEREF _Toc125021305 \h </w:instrText>
+          <w:instrText xml:space="preserve"> PAGEREF _Toc125462591 \h </w:instrText>
         </w:r>
         <w:r>
           <w:rPr>
@@ -6467,7 +6485,7 @@
             <w:noProof/>
             <w:webHidden/>
           </w:rPr>
-          <w:t>33</w:t>
+          <w:t>36</w:t>
         </w:r>
         <w:r>
           <w:rPr>
@@ -6493,7 +6511,7 @@
           <w:lang w:val="en-GB" w:eastAsia="en-GB"/>
         </w:rPr>
       </w:pPr>
-      <w:hyperlink w:anchor="_Toc125021306" w:history="1">
+      <w:hyperlink w:anchor="_Toc125462592" w:history="1">
         <w:r>
           <w:rPr>
             <w:rStyle w:val="Hyperlink"/>
@@ -6537,7 +6555,7 @@
             <w:noProof/>
             <w:webHidden/>
           </w:rPr>
-          <w:instrText xml:space="preserve"> PAGEREF _Toc125021306 \h </w:instrText>
+          <w:instrText xml:space="preserve"> PAGEREF _Toc125462592 \h </w:instrText>
         </w:r>
         <w:r>
           <w:rPr>
@@ -6557,7 +6575,7 @@
             <w:noProof/>
             <w:webHidden/>
           </w:rPr>
-          <w:t>35</w:t>
+          <w:t>38</w:t>
         </w:r>
         <w:r>
           <w:rPr>
@@ -6582,7 +6600,7 @@
           <w:lang w:val="en-GB" w:eastAsia="en-GB"/>
         </w:rPr>
       </w:pPr>
-      <w:hyperlink w:anchor="_Toc125021307" w:history="1">
+      <w:hyperlink w:anchor="_Toc125462593" w:history="1">
         <w:r>
           <w:rPr>
             <w:rStyle w:val="Hyperlink"/>
@@ -6609,7 +6627,7 @@
             <w:noProof/>
             <w:webHidden/>
           </w:rPr>
-          <w:instrText xml:space="preserve"> PAGEREF _Toc125021307 \h </w:instrText>
+          <w:instrText xml:space="preserve"> PAGEREF _Toc125462593 \h </w:instrText>
         </w:r>
         <w:r>
           <w:rPr>
@@ -6629,7 +6647,7 @@
             <w:noProof/>
             <w:webHidden/>
           </w:rPr>
-          <w:t>37</w:t>
+          <w:t>40</w:t>
         </w:r>
         <w:r>
           <w:rPr>
@@ -6654,7 +6672,7 @@
           <w:lang w:val="en-GB" w:eastAsia="en-GB"/>
         </w:rPr>
       </w:pPr>
-      <w:hyperlink w:anchor="_Toc125021308" w:history="1">
+      <w:hyperlink w:anchor="_Toc125462594" w:history="1">
         <w:r>
           <w:rPr>
             <w:rStyle w:val="Hyperlink"/>
@@ -6681,7 +6699,7 @@
             <w:noProof/>
             <w:webHidden/>
           </w:rPr>
-          <w:instrText xml:space="preserve"> PAGEREF _Toc125021308 \h </w:instrText>
+          <w:instrText xml:space="preserve"> PAGEREF _Toc125462594 \h </w:instrText>
         </w:r>
         <w:r>
           <w:rPr>
@@ -6701,7 +6719,7 @@
             <w:noProof/>
             <w:webHidden/>
           </w:rPr>
-          <w:t>37</w:t>
+          <w:t>40</w:t>
         </w:r>
         <w:r>
           <w:rPr>
@@ -6726,7 +6744,7 @@
           <w:lang w:val="en-GB" w:eastAsia="en-GB"/>
         </w:rPr>
       </w:pPr>
-      <w:hyperlink w:anchor="_Toc125021309" w:history="1">
+      <w:hyperlink w:anchor="_Toc125462595" w:history="1">
         <w:r>
           <w:rPr>
             <w:rStyle w:val="Hyperlink"/>
@@ -6753,7 +6771,7 @@
             <w:noProof/>
             <w:webHidden/>
           </w:rPr>
-          <w:instrText xml:space="preserve"> PAGEREF _Toc125021309 \h </w:instrText>
+          <w:instrText xml:space="preserve"> PAGEREF _Toc125462595 \h </w:instrText>
         </w:r>
         <w:r>
           <w:rPr>
@@ -6773,7 +6791,7 @@
             <w:noProof/>
             <w:webHidden/>
           </w:rPr>
-          <w:t>38</w:t>
+          <w:t>41</w:t>
         </w:r>
         <w:r>
           <w:rPr>
@@ -6793,7 +6811,7 @@
         </w:rPr>
         <w:fldChar w:fldCharType="end"/>
       </w:r>
-      <w:bookmarkEnd w:id="3"/>
+      <w:bookmarkEnd w:id="2"/>
     </w:p>
     <w:p/>
     <w:p/>
@@ -6819,7 +6837,7 @@
         <w:pStyle w:val="Heading1"/>
         <w:jc w:val="center"/>
       </w:pPr>
-      <w:bookmarkStart w:id="4" w:name="_Toc125021260"/>
+      <w:bookmarkStart w:id="4" w:name="_Toc125462546"/>
       <w:r>
         <w:lastRenderedPageBreak/>
         <w:t>Lista de tabelas</w:t>
@@ -6896,7 +6914,7 @@
             <w:noProof/>
             <w:webHidden/>
           </w:rPr>
-          <w:t>2</w:t>
+          <w:t>3</w:t>
         </w:r>
         <w:r>
           <w:rPr>
@@ -7040,7 +7058,7 @@
             <w:noProof/>
             <w:webHidden/>
           </w:rPr>
-          <w:t>7</w:t>
+          <w:t>8</w:t>
         </w:r>
         <w:r>
           <w:rPr>
@@ -7112,7 +7130,7 @@
             <w:noProof/>
             <w:webHidden/>
           </w:rPr>
-          <w:t>10</w:t>
+          <w:t>11</w:t>
         </w:r>
         <w:r>
           <w:rPr>
@@ -7184,7 +7202,7 @@
             <w:noProof/>
             <w:webHidden/>
           </w:rPr>
-          <w:t>13</w:t>
+          <w:t>18</w:t>
         </w:r>
         <w:r>
           <w:rPr>
@@ -7256,7 +7274,7 @@
             <w:noProof/>
             <w:webHidden/>
           </w:rPr>
-          <w:t>15</w:t>
+          <w:t>20</w:t>
         </w:r>
         <w:r>
           <w:rPr>
@@ -7310,7 +7328,7 @@
         <w:pStyle w:val="Heading1"/>
         <w:jc w:val="center"/>
       </w:pPr>
-      <w:bookmarkStart w:id="5" w:name="_Toc125021261"/>
+      <w:bookmarkStart w:id="5" w:name="_Toc125462547"/>
       <w:r>
         <w:lastRenderedPageBreak/>
         <w:t>Lista de</w:t>
@@ -7391,7 +7409,7 @@
             <w:noProof/>
             <w:webHidden/>
           </w:rPr>
-          <w:t>5</w:t>
+          <w:t>6</w:t>
         </w:r>
         <w:r>
           <w:rPr>
@@ -7463,7 +7481,7 @@
             <w:noProof/>
             <w:webHidden/>
           </w:rPr>
-          <w:t>6</w:t>
+          <w:t>7</w:t>
         </w:r>
         <w:r>
           <w:rPr>
@@ -7535,7 +7553,7 @@
             <w:noProof/>
             <w:webHidden/>
           </w:rPr>
-          <w:t>6</w:t>
+          <w:t>7</w:t>
         </w:r>
         <w:r>
           <w:rPr>
@@ -7607,7 +7625,7 @@
             <w:noProof/>
             <w:webHidden/>
           </w:rPr>
-          <w:t>6</w:t>
+          <w:t>7</w:t>
         </w:r>
         <w:r>
           <w:rPr>
@@ -7679,7 +7697,7 @@
             <w:noProof/>
             <w:webHidden/>
           </w:rPr>
-          <w:t>7</w:t>
+          <w:t>8</w:t>
         </w:r>
         <w:r>
           <w:rPr>
@@ -7752,7 +7770,7 @@
             <w:noProof/>
             <w:webHidden/>
           </w:rPr>
-          <w:t>7</w:t>
+          <w:t>8</w:t>
         </w:r>
         <w:r>
           <w:rPr>
@@ -7825,7 +7843,7 @@
             <w:noProof/>
             <w:webHidden/>
           </w:rPr>
-          <w:t>8</w:t>
+          <w:t>9</w:t>
         </w:r>
         <w:r>
           <w:rPr>
@@ -7897,7 +7915,7 @@
             <w:noProof/>
             <w:webHidden/>
           </w:rPr>
-          <w:t>8</w:t>
+          <w:t>9</w:t>
         </w:r>
         <w:r>
           <w:rPr>
@@ -7969,7 +7987,7 @@
             <w:noProof/>
             <w:webHidden/>
           </w:rPr>
-          <w:t>8</w:t>
+          <w:t>9</w:t>
         </w:r>
         <w:r>
           <w:rPr>
@@ -8041,7 +8059,7 @@
             <w:noProof/>
             <w:webHidden/>
           </w:rPr>
-          <w:t>10</w:t>
+          <w:t>11</w:t>
         </w:r>
         <w:r>
           <w:rPr>
@@ -8113,7 +8131,7 @@
             <w:noProof/>
             <w:webHidden/>
           </w:rPr>
-          <w:t>10</w:t>
+          <w:t>11</w:t>
         </w:r>
         <w:r>
           <w:rPr>
@@ -8185,7 +8203,7 @@
             <w:noProof/>
             <w:webHidden/>
           </w:rPr>
-          <w:t>12</w:t>
+          <w:t>13</w:t>
         </w:r>
         <w:r>
           <w:rPr>
@@ -8257,7 +8275,7 @@
             <w:noProof/>
             <w:webHidden/>
           </w:rPr>
-          <w:t>12</w:t>
+          <w:t>13</w:t>
         </w:r>
         <w:r>
           <w:rPr>
@@ -8329,7 +8347,7 @@
             <w:noProof/>
             <w:webHidden/>
           </w:rPr>
-          <w:t>17</w:t>
+          <w:t>18</w:t>
         </w:r>
         <w:r>
           <w:rPr>
@@ -8401,7 +8419,7 @@
             <w:noProof/>
             <w:webHidden/>
           </w:rPr>
-          <w:t>17</w:t>
+          <w:t>18</w:t>
         </w:r>
         <w:r>
           <w:rPr>
@@ -8473,7 +8491,7 @@
             <w:noProof/>
             <w:webHidden/>
           </w:rPr>
-          <w:t>18</w:t>
+          <w:t>19</w:t>
         </w:r>
         <w:r>
           <w:rPr>
@@ -8545,7 +8563,7 @@
             <w:noProof/>
             <w:webHidden/>
           </w:rPr>
-          <w:t>18</w:t>
+          <w:t>19</w:t>
         </w:r>
         <w:r>
           <w:rPr>
@@ -8617,7 +8635,7 @@
             <w:noProof/>
             <w:webHidden/>
           </w:rPr>
-          <w:t>19</w:t>
+          <w:t>20</w:t>
         </w:r>
         <w:r>
           <w:rPr>
@@ -8689,7 +8707,7 @@
             <w:noProof/>
             <w:webHidden/>
           </w:rPr>
-          <w:t>19</w:t>
+          <w:t>20</w:t>
         </w:r>
         <w:r>
           <w:rPr>
@@ -8761,7 +8779,7 @@
             <w:noProof/>
             <w:webHidden/>
           </w:rPr>
-          <w:t>20</w:t>
+          <w:t>21</w:t>
         </w:r>
         <w:r>
           <w:rPr>
@@ -8833,7 +8851,7 @@
             <w:noProof/>
             <w:webHidden/>
           </w:rPr>
-          <w:t>21</w:t>
+          <w:t>22</w:t>
         </w:r>
         <w:r>
           <w:rPr>
@@ -8905,7 +8923,7 @@
             <w:noProof/>
             <w:webHidden/>
           </w:rPr>
-          <w:t>22</w:t>
+          <w:t>23</w:t>
         </w:r>
         <w:r>
           <w:rPr>
@@ -8977,7 +8995,7 @@
             <w:noProof/>
             <w:webHidden/>
           </w:rPr>
-          <w:t>23</w:t>
+          <w:t>24</w:t>
         </w:r>
         <w:r>
           <w:rPr>
@@ -9049,7 +9067,7 @@
             <w:noProof/>
             <w:webHidden/>
           </w:rPr>
-          <w:t>23</w:t>
+          <w:t>24</w:t>
         </w:r>
         <w:r>
           <w:rPr>
@@ -9121,7 +9139,7 @@
             <w:noProof/>
             <w:webHidden/>
           </w:rPr>
-          <w:t>27</w:t>
+          <w:t>28</w:t>
         </w:r>
         <w:r>
           <w:rPr>
@@ -9171,13 +9189,13 @@
           <w:numId w:val="19"/>
         </w:numPr>
       </w:pPr>
-      <w:bookmarkStart w:id="6" w:name="_Toc125021262"/>
-      <w:bookmarkStart w:id="7" w:name="_Hlk106724487"/>
+      <w:bookmarkStart w:id="6" w:name="_Hlk106724487"/>
+      <w:bookmarkStart w:id="7" w:name="_Toc125462548"/>
       <w:r>
         <w:lastRenderedPageBreak/>
         <w:t>Introdução</w:t>
       </w:r>
-      <w:bookmarkEnd w:id="6"/>
+      <w:bookmarkEnd w:id="7"/>
     </w:p>
     <w:p>
       <w:pPr>
@@ -9228,7 +9246,7 @@
       <w:r>
         <w:t xml:space="preserve"> </w:t>
       </w:r>
-      <w:bookmarkStart w:id="8" w:name="_Toc125021263"/>
+      <w:bookmarkStart w:id="8" w:name="_Toc125462549"/>
       <w:r>
         <w:t>Descrição do sistema existente</w:t>
       </w:r>
@@ -9284,7 +9302,7 @@
       <w:r>
         <w:t xml:space="preserve"> </w:t>
       </w:r>
-      <w:bookmarkStart w:id="9" w:name="_Toc125021264"/>
+      <w:bookmarkStart w:id="9" w:name="_Toc125462550"/>
       <w:r>
         <w:t>Objetivos</w:t>
       </w:r>
@@ -9369,9 +9387,9 @@
       <w:r>
         <w:br w:type="page"/>
       </w:r>
-      <w:bookmarkStart w:id="10" w:name="_Toc125021265"/>
-      <w:bookmarkStart w:id="11" w:name="_Hlk106724522"/>
-      <w:bookmarkEnd w:id="7"/>
+      <w:bookmarkStart w:id="10" w:name="_Hlk106724522"/>
+      <w:bookmarkStart w:id="11" w:name="_Toc125462551"/>
+      <w:bookmarkEnd w:id="6"/>
       <w:r>
         <w:rPr>
           <w:rStyle w:val="TitleChar"/>
@@ -9381,7 +9399,7 @@
         <w:lastRenderedPageBreak/>
         <w:t>Estado da Arte</w:t>
       </w:r>
-      <w:bookmarkEnd w:id="10"/>
+      <w:bookmarkEnd w:id="11"/>
     </w:p>
     <w:p>
       <w:pPr>
@@ -9529,7 +9547,7 @@
       <w:r>
         <w:t xml:space="preserve"> </w:t>
       </w:r>
-      <w:bookmarkStart w:id="12" w:name="_Toc125021266"/>
+      <w:bookmarkStart w:id="12" w:name="_Toc125462552"/>
       <w:r>
         <w:t>Código de barras</w:t>
       </w:r>
@@ -9645,7 +9663,7 @@
         </w:numPr>
         <w:jc w:val="left"/>
       </w:pPr>
-      <w:bookmarkStart w:id="13" w:name="_Toc125021267"/>
+      <w:bookmarkStart w:id="13" w:name="_Toc125462553"/>
       <w:r>
         <w:t>Análise de cada tipo de código de barras</w:t>
       </w:r>
@@ -9730,7 +9748,7 @@
         <w:t>, podendo ser mudado no futuro.</w:t>
       </w:r>
     </w:p>
-    <w:bookmarkEnd w:id="11"/>
+    <w:bookmarkEnd w:id="10"/>
     <w:p/>
     <w:p/>
     <w:p>
@@ -16304,7 +16322,7 @@
       <w:r>
         <w:t xml:space="preserve"> </w:t>
       </w:r>
-      <w:bookmarkStart w:id="19" w:name="_Toc125021268"/>
+      <w:bookmarkStart w:id="19" w:name="_Toc125462554"/>
       <w:r>
         <w:t>Texto com watermark</w:t>
       </w:r>
@@ -16418,7 +16436,7 @@
         </w:numPr>
         <w:jc w:val="left"/>
       </w:pPr>
-      <w:bookmarkStart w:id="20" w:name="_Toc125021269"/>
+      <w:bookmarkStart w:id="20" w:name="_Toc125462555"/>
       <w:r>
         <w:t>Ataque zero com mudança de texto</w:t>
       </w:r>
@@ -16789,13 +16807,13 @@
         </w:numPr>
         <w:jc w:val="left"/>
       </w:pPr>
-      <w:bookmarkStart w:id="22" w:name="_Toc125021270"/>
-      <w:bookmarkStart w:id="23" w:name="_Hlk106725678"/>
+      <w:bookmarkStart w:id="22" w:name="_Hlk106725678"/>
+      <w:bookmarkStart w:id="23" w:name="_Toc125462556"/>
       <w:r>
         <w:lastRenderedPageBreak/>
         <w:t>Exemplo</w:t>
       </w:r>
-      <w:bookmarkEnd w:id="22"/>
+      <w:bookmarkEnd w:id="23"/>
     </w:p>
     <w:p>
       <w:r>
@@ -16953,7 +16971,7 @@
         </w:numPr>
         <w:jc w:val="left"/>
       </w:pPr>
-      <w:bookmarkStart w:id="25" w:name="_Toc125021271"/>
+      <w:bookmarkStart w:id="25" w:name="_Toc125462557"/>
       <w:r>
         <w:t>Vantagens</w:t>
       </w:r>
@@ -17016,7 +17034,7 @@
         </w:numPr>
         <w:jc w:val="left"/>
       </w:pPr>
-      <w:bookmarkStart w:id="26" w:name="_Toc125021272"/>
+      <w:bookmarkStart w:id="26" w:name="_Toc125462558"/>
       <w:r>
         <w:t>Desvantagens</w:t>
       </w:r>
@@ -17064,7 +17082,7 @@
         </w:rPr>
       </w:pPr>
       <w:bookmarkStart w:id="27" w:name="_Toc92185296"/>
-      <w:bookmarkStart w:id="28" w:name="_Toc125021273"/>
+      <w:bookmarkStart w:id="28" w:name="_Toc125462559"/>
       <w:r>
         <w:rPr>
           <w:rFonts w:eastAsia="Arial MT"/>
@@ -17531,7 +17549,7 @@
         </w:rPr>
       </w:pPr>
     </w:p>
-    <w:bookmarkEnd w:id="23"/>
+    <w:bookmarkEnd w:id="22"/>
     <w:p>
       <w:pPr>
         <w:rPr>
@@ -17670,7 +17688,7 @@
         </w:numPr>
         <w:jc w:val="left"/>
       </w:pPr>
-      <w:bookmarkStart w:id="31" w:name="_Toc125021274"/>
+      <w:bookmarkStart w:id="31" w:name="_Toc125462560"/>
       <w:r>
         <w:t>Vantagens</w:t>
       </w:r>
@@ -17720,7 +17738,7 @@
           <w:lang w:eastAsia="en-US"/>
         </w:rPr>
       </w:pPr>
-      <w:bookmarkStart w:id="32" w:name="_Toc125021275"/>
+      <w:bookmarkStart w:id="32" w:name="_Toc125462561"/>
       <w:r>
         <w:rPr>
           <w:rFonts w:eastAsia="Arial MT"/>
@@ -17817,7 +17835,7 @@
         </w:rPr>
       </w:pPr>
       <w:bookmarkStart w:id="33" w:name="_Toc92185297"/>
-      <w:bookmarkStart w:id="34" w:name="_Toc125021276"/>
+      <w:bookmarkStart w:id="34" w:name="_Toc125462562"/>
       <w:r>
         <w:rPr>
           <w:rFonts w:eastAsia="Arial MT"/>
@@ -18027,7 +18045,7 @@
         </w:rPr>
         <w:t xml:space="preserve">  </w:t>
       </w:r>
-      <w:bookmarkStart w:id="35" w:name="_Toc125021277"/>
+      <w:bookmarkStart w:id="35" w:name="_Toc125462563"/>
       <w:r>
         <w:rPr>
           <w:rFonts w:eastAsia="Arial MT"/>
@@ -18964,7 +18982,7 @@
         </w:rPr>
         <w:t xml:space="preserve">  </w:t>
       </w:r>
-      <w:bookmarkStart w:id="41" w:name="_Toc125021278"/>
+      <w:bookmarkStart w:id="41" w:name="_Toc125462564"/>
       <w:r>
         <w:rPr>
           <w:rFonts w:eastAsia="Arial MT"/>
@@ -19040,7 +19058,7 @@
         </w:rPr>
         <w:t xml:space="preserve">  </w:t>
       </w:r>
-      <w:bookmarkStart w:id="42" w:name="_Toc125021279"/>
+      <w:bookmarkStart w:id="42" w:name="_Toc125462565"/>
       <w:r>
         <w:rPr>
           <w:rFonts w:eastAsia="Arial MT"/>
@@ -19139,8 +19157,8 @@
         </w:rPr>
       </w:pPr>
       <w:bookmarkStart w:id="43" w:name="_Toc92185298"/>
-      <w:bookmarkStart w:id="44" w:name="_Toc125021280"/>
-      <w:bookmarkStart w:id="45" w:name="_Hlk106727147"/>
+      <w:bookmarkStart w:id="44" w:name="_Hlk106727147"/>
+      <w:bookmarkStart w:id="45" w:name="_Toc125462566"/>
       <w:proofErr w:type="spellStart"/>
       <w:r>
         <w:rPr>
@@ -19166,7 +19184,7 @@
         <w:t>Coding</w:t>
       </w:r>
       <w:bookmarkEnd w:id="43"/>
-      <w:bookmarkEnd w:id="44"/>
+      <w:bookmarkEnd w:id="45"/>
       <w:proofErr w:type="spellEnd"/>
       <w:r>
         <w:rPr>
@@ -19564,7 +19582,7 @@
         </w:rPr>
       </w:pPr>
       <w:bookmarkStart w:id="47" w:name="_Toc92185299"/>
-      <w:bookmarkStart w:id="48" w:name="_Toc125021281"/>
+      <w:bookmarkStart w:id="48" w:name="_Toc125462567"/>
       <w:r>
         <w:rPr>
           <w:rFonts w:eastAsia="Arial MT"/>
@@ -19875,7 +19893,7 @@
         </w:rPr>
       </w:pPr>
       <w:bookmarkStart w:id="50" w:name="_Toc92185300"/>
-      <w:bookmarkStart w:id="51" w:name="_Toc125021282"/>
+      <w:bookmarkStart w:id="51" w:name="_Toc125462568"/>
       <w:r>
         <w:rPr>
           <w:rFonts w:eastAsia="Arial MT"/>
@@ -20166,7 +20184,7 @@
           <w:lang w:eastAsia="en-US"/>
         </w:rPr>
       </w:pPr>
-      <w:bookmarkStart w:id="53" w:name="_Toc125021283"/>
+      <w:bookmarkStart w:id="53" w:name="_Toc125462569"/>
       <w:r>
         <w:rPr>
           <w:rFonts w:eastAsia="Arial MT"/>
@@ -20276,7 +20294,7 @@
         </w:rPr>
         <w:t xml:space="preserve"> </w:t>
       </w:r>
-      <w:bookmarkStart w:id="54" w:name="_Toc125021284"/>
+      <w:bookmarkStart w:id="54" w:name="_Toc125462570"/>
       <w:r>
         <w:rPr>
           <w:rFonts w:eastAsia="Arial MT"/>
@@ -20344,7 +20362,7 @@
         <w:t>.</w:t>
       </w:r>
     </w:p>
-    <w:bookmarkEnd w:id="45"/>
+    <w:bookmarkEnd w:id="44"/>
     <w:p>
       <w:pPr>
         <w:widowControl w:val="0"/>
@@ -20384,8 +20402,8 @@
           <w:lang w:eastAsia="en-US"/>
         </w:rPr>
       </w:pPr>
-      <w:bookmarkStart w:id="55" w:name="_Toc125021285"/>
-      <w:bookmarkStart w:id="56" w:name="_Hlk106727574"/>
+      <w:bookmarkStart w:id="55" w:name="_Hlk106727574"/>
+      <w:bookmarkStart w:id="56" w:name="_Toc125462571"/>
       <w:r>
         <w:rPr>
           <w:rFonts w:eastAsia="Arial MT"/>
@@ -20409,7 +20427,7 @@
         </w:rPr>
         <w:t xml:space="preserve"> watermarking</w:t>
       </w:r>
-      <w:bookmarkEnd w:id="55"/>
+      <w:bookmarkEnd w:id="56"/>
     </w:p>
     <w:p>
       <w:pPr>
@@ -20786,7 +20804,7 @@
           <w:lang w:eastAsia="en-US"/>
         </w:rPr>
       </w:pPr>
-      <w:bookmarkStart w:id="58" w:name="_Toc125021286"/>
+      <w:bookmarkStart w:id="58" w:name="_Toc125462572"/>
       <w:r>
         <w:rPr>
           <w:rFonts w:eastAsia="Arial MT"/>
@@ -20871,7 +20889,7 @@
           <w:lang w:eastAsia="en-US"/>
         </w:rPr>
       </w:pPr>
-      <w:bookmarkStart w:id="59" w:name="_Toc125021287"/>
+      <w:bookmarkStart w:id="59" w:name="_Toc125462573"/>
       <w:r>
         <w:rPr>
           <w:rFonts w:eastAsia="Arial MT"/>
@@ -20995,7 +21013,7 @@
         </w:rPr>
         <w:t>.</w:t>
       </w:r>
-      <w:bookmarkEnd w:id="56"/>
+      <w:bookmarkEnd w:id="55"/>
     </w:p>
     <w:p>
       <w:pPr>
@@ -21067,10 +21085,10 @@
           <w:lang w:eastAsia="en-US"/>
         </w:rPr>
       </w:pPr>
-      <w:bookmarkStart w:id="60" w:name="_Toc125021288"/>
-      <w:bookmarkStart w:id="61" w:name="_Hlk110033908"/>
-      <w:bookmarkStart w:id="62" w:name="_Hlk125023504"/>
-      <w:bookmarkStart w:id="63" w:name="_Hlk110086812"/>
+      <w:bookmarkStart w:id="60" w:name="_Hlk110033908"/>
+      <w:bookmarkStart w:id="61" w:name="_Hlk125023504"/>
+      <w:bookmarkStart w:id="62" w:name="_Hlk110086812"/>
+      <w:bookmarkStart w:id="63" w:name="_Toc125462574"/>
       <w:r>
         <w:rPr>
           <w:rFonts w:eastAsia="Arial MT"/>
@@ -21079,7 +21097,7 @@
         <w:lastRenderedPageBreak/>
         <w:t>Qrcode</w:t>
       </w:r>
-      <w:bookmarkEnd w:id="60"/>
+      <w:bookmarkEnd w:id="63"/>
       <w:r>
         <w:rPr>
           <w:rFonts w:eastAsia="Arial MT"/>
@@ -21221,7 +21239,7 @@
         <w:t>.</w:t>
       </w:r>
     </w:p>
-    <w:bookmarkEnd w:id="61"/>
+    <w:bookmarkEnd w:id="60"/>
     <w:p>
       <w:pPr>
         <w:ind w:firstLine="720"/>
@@ -21771,7 +21789,7 @@
           </w:p>
         </w:tc>
       </w:tr>
-      <w:bookmarkEnd w:id="62"/>
+      <w:bookmarkEnd w:id="61"/>
       <w:bookmarkEnd w:id="64"/>
     </w:tbl>
     <w:p>
@@ -21836,8 +21854,8 @@
           <w:lang w:eastAsia="en-US"/>
         </w:rPr>
       </w:pPr>
-      <w:bookmarkStart w:id="68" w:name="_Toc125021289"/>
-      <w:bookmarkStart w:id="69" w:name="_Hlk125023488"/>
+      <w:bookmarkStart w:id="68" w:name="_Hlk125023488"/>
+      <w:bookmarkStart w:id="69" w:name="_Toc125462575"/>
       <w:r>
         <w:rPr>
           <w:rFonts w:eastAsia="Arial MT"/>
@@ -21846,7 +21864,7 @@
         <w:lastRenderedPageBreak/>
         <w:t>Código de barras 128</w:t>
       </w:r>
-      <w:bookmarkEnd w:id="68"/>
+      <w:bookmarkEnd w:id="69"/>
     </w:p>
     <w:p>
       <w:pPr>
@@ -22214,8 +22232,8 @@
       </w:r>
       <w:bookmarkEnd w:id="71"/>
     </w:p>
-    <w:bookmarkEnd w:id="63"/>
-    <w:bookmarkEnd w:id="69"/>
+    <w:bookmarkEnd w:id="62"/>
+    <w:bookmarkEnd w:id="68"/>
     <w:p>
       <w:pPr>
         <w:rPr>
@@ -22263,7 +22281,7 @@
           <w:numId w:val="21"/>
         </w:numPr>
       </w:pPr>
-      <w:bookmarkStart w:id="72" w:name="_Toc125021290"/>
+      <w:bookmarkStart w:id="72" w:name="_Toc125462576"/>
       <w:r>
         <w:lastRenderedPageBreak/>
         <w:t>Entropia documento com watermark</w:t>
@@ -22365,8 +22383,8 @@
           <w:lang w:eastAsia="en-US"/>
         </w:rPr>
       </w:pPr>
-      <w:bookmarkStart w:id="73" w:name="_Toc125021291"/>
-      <w:bookmarkStart w:id="74" w:name="_Hlk110033948"/>
+      <w:bookmarkStart w:id="73" w:name="_Hlk110033948"/>
+      <w:bookmarkStart w:id="74" w:name="_Toc125462577"/>
       <w:r>
         <w:rPr>
           <w:rFonts w:eastAsia="Arial MT"/>
@@ -22382,7 +22400,7 @@
         </w:rPr>
         <w:t>implementados</w:t>
       </w:r>
-      <w:bookmarkEnd w:id="73"/>
+      <w:bookmarkEnd w:id="74"/>
     </w:p>
     <w:p>
       <w:pPr>
@@ -22823,7 +22841,7 @@
         </w:rPr>
         <w:t xml:space="preserve"> </w:t>
       </w:r>
-      <w:bookmarkStart w:id="75" w:name="_Toc125021292"/>
+      <w:bookmarkStart w:id="75" w:name="_Toc125462578"/>
       <w:r>
         <w:rPr>
           <w:rFonts w:eastAsia="Arial MT"/>
@@ -27194,7 +27212,7 @@
       </w:r>
       <w:bookmarkEnd w:id="83"/>
     </w:p>
-    <w:bookmarkEnd w:id="74"/>
+    <w:bookmarkEnd w:id="73"/>
     <w:p>
       <w:pPr>
         <w:jc w:val="center"/>
@@ -27224,7 +27242,7 @@
         <w:lastRenderedPageBreak/>
         <w:t xml:space="preserve"> </w:t>
       </w:r>
-      <w:bookmarkStart w:id="84" w:name="_Toc125021293"/>
+      <w:bookmarkStart w:id="84" w:name="_Toc125462579"/>
       <w:r>
         <w:t xml:space="preserve">Análise de quantidade de qrcode para </w:t>
       </w:r>
@@ -28898,7 +28916,7 @@
         </w:rPr>
         <w:t xml:space="preserve"> </w:t>
       </w:r>
-      <w:bookmarkStart w:id="88" w:name="_Toc125021294"/>
+      <w:bookmarkStart w:id="88" w:name="_Toc125462580"/>
       <w:r>
         <w:rPr>
           <w:rFonts w:eastAsia="Arial MT"/>
@@ -29556,9 +29574,9 @@
           <w:lang w:eastAsia="en-US"/>
         </w:rPr>
       </w:pPr>
-      <w:bookmarkStart w:id="92" w:name="_Toc125021295"/>
-      <w:bookmarkStart w:id="93" w:name="_Hlk106727777"/>
-      <w:bookmarkStart w:id="94" w:name="_Hlk110033960"/>
+      <w:bookmarkStart w:id="92" w:name="_Hlk106727777"/>
+      <w:bookmarkStart w:id="93" w:name="_Hlk110033960"/>
+      <w:bookmarkStart w:id="94" w:name="_Toc125462581"/>
       <w:r>
         <w:rPr>
           <w:rFonts w:eastAsia="Arial MT"/>
@@ -29567,7 +29585,7 @@
         <w:lastRenderedPageBreak/>
         <w:t>Proposta de desenvolvimento</w:t>
       </w:r>
-      <w:bookmarkEnd w:id="92"/>
+      <w:bookmarkEnd w:id="94"/>
       <w:r>
         <w:rPr>
           <w:rFonts w:eastAsia="Arial MT"/>
@@ -29576,7 +29594,7 @@
         <w:t xml:space="preserve"> </w:t>
       </w:r>
     </w:p>
-    <w:bookmarkEnd w:id="93"/>
+    <w:bookmarkEnd w:id="92"/>
     <w:p>
       <w:pPr>
         <w:ind w:firstLine="720"/>
@@ -29590,7 +29608,35 @@
           <w:rFonts w:eastAsia="Arial MT"/>
           <w:lang w:eastAsia="en-US"/>
         </w:rPr>
-        <w:t xml:space="preserve">O desenvolvimento da solução para o problema consiste em duas partes, gerar o watermarking do ficheiro com base nos metadados, e verificar se o ficheiro recebido é original e não foi modificado.  </w:t>
+        <w:t xml:space="preserve">O desenvolvimento da solução para o problema consiste em duas partes, gerar </w:t>
+      </w:r>
+      <w:r>
+        <w:rPr>
+          <w:rFonts w:eastAsia="Arial MT"/>
+          <w:lang w:eastAsia="en-US"/>
+        </w:rPr>
+        <w:t xml:space="preserve">a marca de água </w:t>
+      </w:r>
+      <w:r>
+        <w:rPr>
+          <w:rFonts w:eastAsia="Arial MT"/>
+          <w:lang w:eastAsia="en-US"/>
+        </w:rPr>
+        <w:t>do ficheiro com base nos metadados, e verificar se o ficheiro recebido é original e não foi modificado</w:t>
+      </w:r>
+      <w:r>
+        <w:rPr>
+          <w:rFonts w:eastAsia="Arial MT"/>
+          <w:lang w:eastAsia="en-US"/>
+        </w:rPr>
+        <w:t>, designando-se verificação de integridade</w:t>
+      </w:r>
+      <w:r>
+        <w:rPr>
+          <w:rFonts w:eastAsia="Arial MT"/>
+          <w:lang w:eastAsia="en-US"/>
+        </w:rPr>
+        <w:t xml:space="preserve">.  </w:t>
       </w:r>
     </w:p>
     <w:p>
@@ -29627,95 +29673,8 @@
           <w:rFonts w:eastAsia="Arial MT"/>
           <w:lang w:eastAsia="en-US"/>
         </w:rPr>
-        <w:t xml:space="preserve"> devido à componente gráfica do Windows</w:t>
-      </w:r>
-      <w:r>
-        <w:rPr>
-          <w:rFonts w:eastAsia="Arial MT"/>
-          <w:lang w:eastAsia="en-US"/>
-        </w:rPr>
-        <w:t xml:space="preserve"> </w:t>
-      </w:r>
-      <w:proofErr w:type="spellStart"/>
-      <w:r>
-        <w:rPr>
-          <w:rFonts w:eastAsia="Arial MT"/>
-          <w:lang w:eastAsia="en-US"/>
-        </w:rPr>
-        <w:t>F</w:t>
-      </w:r>
-      <w:r>
-        <w:rPr>
-          <w:rFonts w:eastAsia="Arial MT"/>
-          <w:lang w:eastAsia="en-US"/>
-        </w:rPr>
-        <w:t>orm</w:t>
-      </w:r>
-      <w:proofErr w:type="spellEnd"/>
-      <w:r>
-        <w:rPr>
-          <w:rFonts w:eastAsia="Arial MT"/>
-          <w:lang w:eastAsia="en-US"/>
-        </w:rPr>
-        <w:t xml:space="preserve"> (C#)</w:t>
-      </w:r>
-      <w:r>
-        <w:rPr>
-          <w:rFonts w:eastAsia="Arial MT"/>
-          <w:lang w:eastAsia="en-US"/>
-        </w:rPr>
-        <w:t xml:space="preserve"> </w:t>
-      </w:r>
-      <w:r>
-        <w:rPr>
-          <w:rFonts w:eastAsia="Arial MT"/>
-          <w:lang w:eastAsia="en-US"/>
-        </w:rPr>
-        <w:t>pa</w:t>
-      </w:r>
-      <w:r>
-        <w:rPr>
-          <w:rFonts w:eastAsia="Arial MT"/>
-          <w:lang w:eastAsia="en-US"/>
-        </w:rPr>
-        <w:t>ssa de 1minuto</w:t>
-      </w:r>
-      <w:r>
-        <w:rPr>
-          <w:rFonts w:eastAsia="Arial MT"/>
-          <w:lang w:eastAsia="en-US"/>
-        </w:rPr>
-        <w:t xml:space="preserve"> </w:t>
-      </w:r>
-      <w:r>
-        <w:rPr>
-          <w:rFonts w:eastAsia="Arial MT"/>
-          <w:lang w:eastAsia="en-US"/>
-        </w:rPr>
-        <w:t>para</w:t>
-      </w:r>
-      <w:r>
-        <w:rPr>
-          <w:rFonts w:eastAsia="Arial MT"/>
-          <w:lang w:eastAsia="en-US"/>
-        </w:rPr>
-        <w:t xml:space="preserve"> 3 </w:t>
-      </w:r>
-      <w:r>
-        <w:rPr>
-          <w:rFonts w:eastAsia="Arial MT"/>
-          <w:lang w:eastAsia="en-US"/>
-        </w:rPr>
-        <w:t>minutos.</w:t>
-      </w:r>
-      <w:r>
-        <w:rPr>
-          <w:rFonts w:eastAsia="Arial MT"/>
-          <w:lang w:eastAsia="en-US"/>
-        </w:rPr>
-        <w:t xml:space="preserve"> A solução criada envolve colocar um qrcode fixo no </w:t>
-      </w:r>
-      <w:proofErr w:type="spellStart"/>
+        <w:t xml:space="preserve"> devido à componente gráfica do </w:t>
+      </w:r>
       <w:r>
         <w:rPr>
           <w:rFonts w:eastAsia="Arial MT"/>
@@ -29723,7 +29682,35 @@
           <w:iCs/>
           <w:lang w:eastAsia="en-US"/>
         </w:rPr>
-        <w:t>header</w:t>
+        <w:t>Windows</w:t>
+      </w:r>
+      <w:r>
+        <w:rPr>
+          <w:rFonts w:eastAsia="Arial MT"/>
+          <w:i/>
+          <w:iCs/>
+          <w:lang w:eastAsia="en-US"/>
+        </w:rPr>
+        <w:t xml:space="preserve"> </w:t>
+      </w:r>
+      <w:proofErr w:type="spellStart"/>
+      <w:r>
+        <w:rPr>
+          <w:rFonts w:eastAsia="Arial MT"/>
+          <w:i/>
+          <w:iCs/>
+          <w:lang w:eastAsia="en-US"/>
+        </w:rPr>
+        <w:t>F</w:t>
+      </w:r>
+      <w:r>
+        <w:rPr>
+          <w:rFonts w:eastAsia="Arial MT"/>
+          <w:i/>
+          <w:iCs/>
+          <w:lang w:eastAsia="en-US"/>
+        </w:rPr>
+        <w:t>orm</w:t>
       </w:r>
       <w:proofErr w:type="spellEnd"/>
       <w:r>
@@ -29731,14 +29718,231 @@
           <w:rFonts w:eastAsia="Arial MT"/>
           <w:lang w:eastAsia="en-US"/>
         </w:rPr>
-        <w:t xml:space="preserve"> do documento e outros numa posição aleatória, que irá ter uma distância mínima entre os mesmos, contendo a informação dos caracteres do texto através de </w:t>
-      </w:r>
-      <w:r>
-        <w:rPr>
-          <w:rFonts w:eastAsia="Arial MT"/>
-          <w:lang w:eastAsia="en-US"/>
-        </w:rPr>
-        <w:t xml:space="preserve">segmentos de reta que irão ser desenhados e porventura escolher um caracter que apareça nesse segmento. Por último voltou-se a escolher o código de barras para ter a informação do documento e as posições dos qrcode inseridos no documento, isto para permitir o operador fazer uma análise rápida ao documento para retificar se o documento que recebeu é o mesmo que consta no código de barras, senão corresponder aí vai ser usado a </w:t>
+        <w:t xml:space="preserve"> (C#)</w:t>
+      </w:r>
+      <w:r>
+        <w:rPr>
+          <w:rFonts w:eastAsia="Arial MT"/>
+          <w:lang w:eastAsia="en-US"/>
+        </w:rPr>
+        <w:t xml:space="preserve"> </w:t>
+      </w:r>
+      <w:r>
+        <w:rPr>
+          <w:rFonts w:eastAsia="Arial MT"/>
+          <w:lang w:eastAsia="en-US"/>
+        </w:rPr>
+        <w:t>pa</w:t>
+      </w:r>
+      <w:r>
+        <w:rPr>
+          <w:rFonts w:eastAsia="Arial MT"/>
+          <w:lang w:eastAsia="en-US"/>
+        </w:rPr>
+        <w:t>ssa de 1minuto</w:t>
+      </w:r>
+      <w:r>
+        <w:rPr>
+          <w:rFonts w:eastAsia="Arial MT"/>
+          <w:lang w:eastAsia="en-US"/>
+        </w:rPr>
+        <w:t xml:space="preserve"> </w:t>
+      </w:r>
+      <w:r>
+        <w:rPr>
+          <w:rFonts w:eastAsia="Arial MT"/>
+          <w:lang w:eastAsia="en-US"/>
+        </w:rPr>
+        <w:t>para</w:t>
+      </w:r>
+      <w:r>
+        <w:rPr>
+          <w:rFonts w:eastAsia="Arial MT"/>
+          <w:lang w:eastAsia="en-US"/>
+        </w:rPr>
+        <w:t xml:space="preserve"> 3 </w:t>
+      </w:r>
+      <w:r>
+        <w:rPr>
+          <w:rFonts w:eastAsia="Arial MT"/>
+          <w:lang w:eastAsia="en-US"/>
+        </w:rPr>
+        <w:t>minutos.</w:t>
+      </w:r>
+      <w:r>
+        <w:rPr>
+          <w:rFonts w:eastAsia="Arial MT"/>
+          <w:lang w:eastAsia="en-US"/>
+        </w:rPr>
+        <w:t xml:space="preserve"> Descartando completamente o processamento de imagem</w:t>
+      </w:r>
+    </w:p>
+    <w:p>
+      <w:pPr>
+        <w:ind w:firstLine="720"/>
+        <w:rPr>
+          <w:rFonts w:eastAsia="Arial MT"/>
+          <w:lang w:eastAsia="en-US"/>
+        </w:rPr>
+      </w:pPr>
+      <w:r>
+        <w:rPr>
+          <w:rFonts w:eastAsia="Arial MT"/>
+          <w:lang w:eastAsia="en-US"/>
+        </w:rPr>
+        <w:t xml:space="preserve">A solução </w:t>
+      </w:r>
+      <w:r>
+        <w:rPr>
+          <w:rFonts w:eastAsia="Arial MT"/>
+          <w:lang w:eastAsia="en-US"/>
+        </w:rPr>
+        <w:t>pensada</w:t>
+      </w:r>
+      <w:r>
+        <w:rPr>
+          <w:rFonts w:eastAsia="Arial MT"/>
+          <w:lang w:eastAsia="en-US"/>
+        </w:rPr>
+        <w:t xml:space="preserve"> envolve colocar</w:t>
+      </w:r>
+      <w:r>
+        <w:rPr>
+          <w:rFonts w:eastAsia="Arial MT"/>
+          <w:lang w:eastAsia="en-US"/>
+        </w:rPr>
+        <w:t>:</w:t>
+      </w:r>
+    </w:p>
+    <w:p>
+      <w:pPr>
+        <w:pStyle w:val="ListParagraph"/>
+        <w:numPr>
+          <w:ilvl w:val="0"/>
+          <w:numId w:val="33"/>
+        </w:numPr>
+        <w:rPr>
+          <w:rFonts w:eastAsia="Arial MT"/>
+          <w:lang w:eastAsia="en-US"/>
+        </w:rPr>
+      </w:pPr>
+      <w:r>
+        <w:rPr>
+          <w:rFonts w:eastAsia="Arial MT"/>
+          <w:lang w:eastAsia="en-US"/>
+        </w:rPr>
+        <w:t>9</w:t>
+      </w:r>
+      <w:r>
+        <w:rPr>
+          <w:rFonts w:eastAsia="Arial MT"/>
+          <w:lang w:eastAsia="en-US"/>
+        </w:rPr>
+        <w:t xml:space="preserve"> qrcode fixo</w:t>
+      </w:r>
+      <w:r>
+        <w:rPr>
+          <w:rFonts w:eastAsia="Arial MT"/>
+          <w:lang w:eastAsia="en-US"/>
+        </w:rPr>
+        <w:t>s</w:t>
+      </w:r>
+      <w:r>
+        <w:rPr>
+          <w:rFonts w:eastAsia="Arial MT"/>
+          <w:lang w:eastAsia="en-US"/>
+        </w:rPr>
+        <w:t xml:space="preserve"> </w:t>
+      </w:r>
+      <w:r>
+        <w:rPr>
+          <w:rFonts w:eastAsia="Arial MT"/>
+          <w:lang w:eastAsia="en-US"/>
+        </w:rPr>
+        <w:t>pelo</w:t>
+      </w:r>
+      <w:r>
+        <w:rPr>
+          <w:rFonts w:eastAsia="Arial MT"/>
+          <w:lang w:eastAsia="en-US"/>
+        </w:rPr>
+        <w:t xml:space="preserve"> documento</w:t>
+      </w:r>
+      <w:r>
+        <w:rPr>
+          <w:rFonts w:eastAsia="Arial MT"/>
+          <w:lang w:eastAsia="en-US"/>
+        </w:rPr>
+        <w:t>, contendo um identificador de ficheiro por questão de backup e a versão do qrcode que é usada, para permitir melhorias ou inserção no código. Nestes irão ser traçados 3 segmentos de reta por cada quadrado de posição do qrcode, que neste caso contém 3, que dá um total de 9 segmentos de reta por qrcode, totalizando 81 segmentos de reta, sendo que estes não vão ser mostrados no documento nem ao utilizador</w:t>
+      </w:r>
+      <w:r>
+        <w:rPr>
+          <w:rFonts w:eastAsia="Arial MT"/>
+          <w:lang w:eastAsia="en-US"/>
+        </w:rPr>
+        <w:t>.</w:t>
+      </w:r>
+      <w:r>
+        <w:rPr>
+          <w:rFonts w:eastAsia="Arial MT"/>
+          <w:lang w:eastAsia="en-US"/>
+        </w:rPr>
+        <w:t xml:space="preserve"> </w:t>
+      </w:r>
+    </w:p>
+    <w:p>
+      <w:pPr>
+        <w:pStyle w:val="ListParagraph"/>
+        <w:numPr>
+          <w:ilvl w:val="0"/>
+          <w:numId w:val="33"/>
+        </w:numPr>
+        <w:rPr>
+          <w:rFonts w:eastAsia="Arial MT"/>
+          <w:lang w:eastAsia="en-US"/>
+        </w:rPr>
+      </w:pPr>
+      <w:r>
+        <w:rPr>
+          <w:rFonts w:eastAsia="Arial MT"/>
+          <w:lang w:eastAsia="en-US"/>
+        </w:rPr>
+        <w:t>C</w:t>
+      </w:r>
+      <w:r>
+        <w:rPr>
+          <w:rFonts w:eastAsia="Arial MT"/>
+          <w:lang w:eastAsia="en-US"/>
+        </w:rPr>
+        <w:t xml:space="preserve">ódigo de barras para ter </w:t>
+      </w:r>
+      <w:r>
+        <w:rPr>
+          <w:rFonts w:eastAsia="Arial MT"/>
+          <w:lang w:eastAsia="en-US"/>
+        </w:rPr>
+        <w:t xml:space="preserve">um conjunto de </w:t>
+      </w:r>
+      <w:r>
+        <w:rPr>
+          <w:rFonts w:eastAsia="Arial MT"/>
+          <w:lang w:eastAsia="en-US"/>
+        </w:rPr>
+        <w:t>informaç</w:t>
+      </w:r>
+      <w:r>
+        <w:rPr>
+          <w:rFonts w:eastAsia="Arial MT"/>
+          <w:lang w:eastAsia="en-US"/>
+        </w:rPr>
+        <w:t>ões</w:t>
+      </w:r>
+      <w:r>
+        <w:rPr>
+          <w:rFonts w:eastAsia="Arial MT"/>
+          <w:lang w:eastAsia="en-US"/>
+        </w:rPr>
+        <w:t xml:space="preserve"> do documento e as posições dos qrcode inseridos no documento, isto para permitir o operador fazer uma análise rápida ao documento para retificar se o documento que recebeu é o mesmo que consta no código de barras, senão corresponder aí vai ser usado a </w:t>
       </w:r>
       <w:r>
         <w:rPr>
@@ -29752,7 +29956,49 @@
           <w:rFonts w:eastAsia="Arial MT"/>
           <w:lang w:eastAsia="en-US"/>
         </w:rPr>
-        <w:t xml:space="preserve"> que consiste em saber que zonas do documento foi alterado com ajuda dos qrcode. </w:t>
+        <w:t xml:space="preserve"> que consiste em saber que zonas do documento fo</w:t>
+      </w:r>
+      <w:r>
+        <w:rPr>
+          <w:rFonts w:eastAsia="Arial MT"/>
+          <w:lang w:eastAsia="en-US"/>
+        </w:rPr>
+        <w:t>ram</w:t>
+      </w:r>
+      <w:r>
+        <w:rPr>
+          <w:rFonts w:eastAsia="Arial MT"/>
+          <w:lang w:eastAsia="en-US"/>
+        </w:rPr>
+        <w:t xml:space="preserve"> alterad</w:t>
+      </w:r>
+      <w:r>
+        <w:rPr>
+          <w:rFonts w:eastAsia="Arial MT"/>
+          <w:lang w:eastAsia="en-US"/>
+        </w:rPr>
+        <w:t>as</w:t>
+      </w:r>
+      <w:r>
+        <w:rPr>
+          <w:rFonts w:eastAsia="Arial MT"/>
+          <w:lang w:eastAsia="en-US"/>
+        </w:rPr>
+        <w:t xml:space="preserve"> com ajuda d</w:t>
+      </w:r>
+      <w:r>
+        <w:rPr>
+          <w:rFonts w:eastAsia="Arial MT"/>
+          <w:lang w:eastAsia="en-US"/>
+        </w:rPr>
+        <w:t>a interseção dos segmentos de reta traçados nos quadrados de posição do qrcode</w:t>
+      </w:r>
+      <w:r>
+        <w:rPr>
+          <w:rFonts w:eastAsia="Arial MT"/>
+          <w:lang w:eastAsia="en-US"/>
+        </w:rPr>
+        <w:t xml:space="preserve">. </w:t>
       </w:r>
     </w:p>
     <w:p>
@@ -29768,38 +30014,33 @@
           <w:rFonts w:eastAsia="Arial MT"/>
           <w:lang w:eastAsia="en-US"/>
         </w:rPr>
-        <w:t xml:space="preserve">Por uma questão de segurança o utilizador só tem acesso ao valor lido pelo leitor de barras, se estiver na base de dados do sistema, onde está a picar/ler o mesmo, isto descarta os mais curiosos caso queiram saber quem foi a pessoa que </w:t>
-      </w:r>
-      <w:r>
-        <w:rPr>
-          <w:rFonts w:eastAsia="Arial MT"/>
-          <w:lang w:eastAsia="en-US"/>
-        </w:rPr>
-        <w:t>emitiu</w:t>
-      </w:r>
-      <w:r>
-        <w:rPr>
-          <w:rFonts w:eastAsia="Arial MT"/>
-          <w:lang w:eastAsia="en-US"/>
-        </w:rPr>
-        <w:t xml:space="preserve"> o documento fora do sistema</w:t>
-      </w:r>
-      <w:r>
-        <w:rPr>
-          <w:rFonts w:eastAsia="Arial MT"/>
-          <w:lang w:eastAsia="en-US"/>
-        </w:rPr>
-        <w:t>.</w:t>
-      </w:r>
-      <w:r>
-        <w:rPr>
-          <w:rFonts w:eastAsia="Arial MT"/>
-          <w:lang w:eastAsia="en-US"/>
-        </w:rPr>
-        <w:t xml:space="preserve"> </w:t>
-      </w:r>
-    </w:p>
-    <w:bookmarkEnd w:id="94"/>
+        <w:t>Como uma medida de</w:t>
+      </w:r>
+      <w:r>
+        <w:rPr>
+          <w:rFonts w:eastAsia="Arial MT"/>
+          <w:lang w:eastAsia="en-US"/>
+        </w:rPr>
+        <w:t xml:space="preserve"> segurança o utilizador só tem acesso ao valor lido pelo leitor de barras, se estiver na base de dados do sistema, onde está a picar/ler o mesmo, isto descarta os mais curiosos</w:t>
+      </w:r>
+      <w:r>
+        <w:rPr>
+          <w:rFonts w:eastAsia="Arial MT"/>
+          <w:lang w:eastAsia="en-US"/>
+        </w:rPr>
+        <w:t>, não tendo acesso ao conjunto de informações do documento, tal como a pessoa que o assinou.</w:t>
+      </w:r>
+    </w:p>
+    <w:p>
+      <w:pPr>
+        <w:ind w:firstLine="720"/>
+        <w:rPr>
+          <w:rFonts w:eastAsia="Arial MT"/>
+          <w:lang w:eastAsia="en-US"/>
+        </w:rPr>
+      </w:pPr>
+    </w:p>
+    <w:bookmarkEnd w:id="93"/>
     <w:p>
       <w:pPr>
         <w:rPr>
@@ -29847,9 +30088,9 @@
         </w:rPr>
         <w:br w:type="page"/>
       </w:r>
-      <w:bookmarkStart w:id="95" w:name="_Toc125021296"/>
-      <w:bookmarkStart w:id="96" w:name="_Hlk110086870"/>
-      <w:bookmarkStart w:id="97" w:name="_Hlk110088068"/>
+      <w:bookmarkStart w:id="95" w:name="_Hlk110086870"/>
+      <w:bookmarkStart w:id="96" w:name="_Hlk110088068"/>
+      <w:bookmarkStart w:id="97" w:name="_Toc125462582"/>
       <w:r>
         <w:rPr>
           <w:rFonts w:eastAsia="Arial MT"/>
@@ -29864,7 +30105,7 @@
       <w:r>
         <w:t>a solução</w:t>
       </w:r>
-      <w:bookmarkEnd w:id="95"/>
+      <w:bookmarkEnd w:id="97"/>
       <w:r>
         <w:t xml:space="preserve"> </w:t>
       </w:r>
@@ -29894,7 +30135,31 @@
         <w:ind w:firstLine="360"/>
       </w:pPr>
       <w:r>
-        <w:t>O programa desenvolvido tem três camadas, a primeira é a camada do servidor destinada à base de dados que irá ter dados armazenados cerca dos ficheiros</w:t>
+        <w:t>O programa desenvolvido tem três camadas</w:t>
+      </w:r>
+      <w:r>
+        <w:t>:</w:t>
+      </w:r>
+    </w:p>
+    <w:p>
+      <w:pPr>
+        <w:pStyle w:val="ListParagraph"/>
+        <w:numPr>
+          <w:ilvl w:val="0"/>
+          <w:numId w:val="34"/>
+        </w:numPr>
+      </w:pPr>
+      <w:r>
+        <w:t>S</w:t>
+      </w:r>
+      <w:r>
+        <w:t xml:space="preserve">ervidor destinada à base de dados que irá ter dados armazenados </w:t>
+      </w:r>
+      <w:r>
+        <w:t>a</w:t>
+      </w:r>
+      <w:r>
+        <w:t>cerca dos ficheiros</w:t>
       </w:r>
       <w:r>
         <w:t>, códigos de barras</w:t>
@@ -29906,13 +30171,37 @@
         <w:t>segmentos de reta</w:t>
       </w:r>
       <w:r>
-        <w:t xml:space="preserve"> traçados entre qrcode e posi</w:t>
+        <w:t xml:space="preserve"> traçados entre qrcode</w:t>
+      </w:r>
+      <w:r>
+        <w:t>,</w:t>
+      </w:r>
+      <w:r>
+        <w:t xml:space="preserve"> posi</w:t>
       </w:r>
       <w:r>
         <w:t>ção dos caracteres no ficheiro de input</w:t>
       </w:r>
       <w:r>
-        <w:t>. A segunda é a camada do programa onde acontece o desenvolvimento da criação do código de barras, do qrcode, do processamento</w:t>
+        <w:t xml:space="preserve"> e a geração da marca de água</w:t>
+      </w:r>
+      <w:r>
+        <w:t xml:space="preserve">. </w:t>
+      </w:r>
+    </w:p>
+    <w:p>
+      <w:pPr>
+        <w:pStyle w:val="ListParagraph"/>
+        <w:numPr>
+          <w:ilvl w:val="0"/>
+          <w:numId w:val="34"/>
+        </w:numPr>
+      </w:pPr>
+      <w:r>
+        <w:t>P</w:t>
+      </w:r>
+      <w:r>
+        <w:t>rograma onde acontece o desenvolvimento da criação do código de barras, do qrcode, do processamento</w:t>
       </w:r>
       <w:r>
         <w:t xml:space="preserve"> do ficheiro para obter as posições dos caracteres no documento</w:t>
@@ -29924,7 +30213,25 @@
         <w:t>verificação de integridade</w:t>
       </w:r>
       <w:r>
-        <w:t>, esta também é responsável pelas conexões entre camadas, desencadeadas pelo utilizador. A última camada é onde acontece as ações que o utilizador pode fazer como por exemplo processar o documento ou retificar</w:t>
+        <w:t xml:space="preserve">, esta também é responsável pelas conexões entre camadas, desencadeadas pelo utilizador. </w:t>
+      </w:r>
+    </w:p>
+    <w:p>
+      <w:pPr>
+        <w:pStyle w:val="ListParagraph"/>
+        <w:numPr>
+          <w:ilvl w:val="0"/>
+          <w:numId w:val="34"/>
+        </w:numPr>
+      </w:pPr>
+      <w:r>
+        <w:t xml:space="preserve"> </w:t>
+      </w:r>
+      <w:r>
+        <w:t xml:space="preserve">Utilizador que desencadeada </w:t>
+      </w:r>
+      <w:r>
+        <w:t>as ações que o utilizador pode fazer como por exemplo processar o documento ou retificar</w:t>
       </w:r>
       <w:r>
         <w:t xml:space="preserve">. </w:t>
@@ -30049,7 +30356,7 @@
         </w:rPr>
         <w:t xml:space="preserve"> </w:t>
       </w:r>
-      <w:bookmarkStart w:id="99" w:name="_Toc125021297"/>
+      <w:bookmarkStart w:id="99" w:name="_Toc125462583"/>
       <w:r>
         <w:rPr>
           <w:rFonts w:eastAsia="Arial MT"/>
@@ -30178,30 +30485,6 @@
       <w:r>
         <w:t>, para a realização da tese.</w:t>
       </w:r>
-    </w:p>
-    <w:p>
-      <w:pPr>
-        <w:rPr>
-          <w:rFonts w:eastAsia="Arial MT"/>
-          <w:lang w:eastAsia="en-US"/>
-        </w:rPr>
-      </w:pPr>
-    </w:p>
-    <w:p>
-      <w:pPr>
-        <w:rPr>
-          <w:rFonts w:eastAsia="Arial MT"/>
-          <w:lang w:eastAsia="en-US"/>
-        </w:rPr>
-      </w:pPr>
-    </w:p>
-    <w:p>
-      <w:pPr>
-        <w:rPr>
-          <w:rFonts w:eastAsia="Arial MT"/>
-          <w:lang w:eastAsia="en-US"/>
-        </w:rPr>
-      </w:pPr>
     </w:p>
     <w:p>
       <w:pPr>
@@ -30264,7 +30547,7 @@
         <w:lastRenderedPageBreak/>
         <w:t xml:space="preserve"> </w:t>
       </w:r>
-      <w:bookmarkStart w:id="100" w:name="_Toc125021298"/>
+      <w:bookmarkStart w:id="100" w:name="_Toc125462584"/>
       <w:r>
         <w:rPr>
           <w:rFonts w:eastAsia="Arial MT"/>
@@ -30874,7 +31157,15 @@
         </w:numPr>
       </w:pPr>
       <w:r>
-        <w:t>“document” - guarda características do documento (metados);</w:t>
+        <w:t>“</w:t>
+      </w:r>
+      <w:proofErr w:type="spellStart"/>
+      <w:r>
+        <w:t>document</w:t>
+      </w:r>
+      <w:proofErr w:type="spellEnd"/>
+      <w:r>
+        <w:t>” - guarda características do documento (metados);</w:t>
       </w:r>
     </w:p>
     <w:p>
@@ -30900,6 +31191,7 @@
       <w:r>
         <w:t>“</w:t>
       </w:r>
+      <w:proofErr w:type="spellStart"/>
       <w:r>
         <w:t>watermar</w:t>
       </w:r>
@@ -30909,6 +31201,7 @@
       <w:r>
         <w:t>qrcode</w:t>
       </w:r>
+      <w:proofErr w:type="spellEnd"/>
       <w:r>
         <w:t>” - guarda as confirmações do documento com marca de água, se foi aceite ou não, para efeitos de rastreamento;</w:t>
       </w:r>
@@ -30922,7 +31215,15 @@
         </w:numPr>
       </w:pPr>
       <w:r>
-        <w:t>“forense_analises” - guarda os segmentos de reta traçados entre dois qrcode, o ponto de interseção e a letra que aparece no ponto de interseção para efeitos de verificação de integridade do documento;</w:t>
+        <w:t>“</w:t>
+      </w:r>
+      <w:proofErr w:type="spellStart"/>
+      <w:r>
+        <w:t>forense_analises</w:t>
+      </w:r>
+      <w:proofErr w:type="spellEnd"/>
+      <w:r>
+        <w:t>” - guarda os segmentos de reta traçados entre dois qrcode, o ponto de interseção e a letra que aparece no ponto de interseção para efeitos de verificação de integridade do documento;</w:t>
       </w:r>
     </w:p>
     <w:p>
@@ -31071,7 +31372,7 @@
         </w:rPr>
         <w:t xml:space="preserve"> </w:t>
       </w:r>
-      <w:bookmarkStart w:id="101" w:name="_Toc125021299"/>
+      <w:bookmarkStart w:id="101" w:name="_Toc125462585"/>
       <w:r>
         <w:rPr>
           <w:rFonts w:eastAsia="Arial MT"/>
@@ -31196,7 +31497,7 @@
         </w:rPr>
         <w:t>rcode no documento. Em relação ao qrcode</w:t>
       </w:r>
-      <w:bookmarkEnd w:id="96"/>
+      <w:bookmarkEnd w:id="95"/>
       <w:r>
         <w:rPr>
           <w:rFonts w:eastAsia="Arial MT"/>
@@ -31278,7 +31579,7 @@
         <w:lastRenderedPageBreak/>
         <w:t xml:space="preserve"> </w:t>
       </w:r>
-      <w:bookmarkStart w:id="102" w:name="_Toc125021300"/>
+      <w:bookmarkStart w:id="102" w:name="_Toc125462586"/>
       <w:r>
         <w:rPr>
           <w:rFonts w:eastAsia="Arial MT"/>
@@ -31628,7 +31929,7 @@
         </w:rPr>
         <w:t xml:space="preserve"> </w:t>
       </w:r>
-      <w:bookmarkStart w:id="103" w:name="_Toc125021301"/>
+      <w:bookmarkStart w:id="103" w:name="_Toc125462587"/>
       <w:r>
         <w:rPr>
           <w:rFonts w:eastAsia="Arial MT"/>
@@ -32039,7 +32340,7 @@
         <w:t xml:space="preserve">. </w:t>
       </w:r>
     </w:p>
-    <w:bookmarkEnd w:id="97"/>
+    <w:bookmarkEnd w:id="96"/>
     <w:p>
       <w:pPr>
         <w:rPr>
@@ -32068,7 +32369,7 @@
         </w:rPr>
         <w:t xml:space="preserve"> </w:t>
       </w:r>
-      <w:bookmarkStart w:id="104" w:name="_Toc125021302"/>
+      <w:bookmarkStart w:id="104" w:name="_Toc125462588"/>
       <w:r>
         <w:rPr>
           <w:rFonts w:eastAsia="Arial MT"/>
@@ -32213,6 +32514,7 @@
         </w:rPr>
         <w:t xml:space="preserve"> </w:t>
       </w:r>
+      <w:bookmarkStart w:id="105" w:name="_Toc125462589"/>
       <w:r>
         <w:rPr>
           <w:rFonts w:eastAsia="Arial MT"/>
@@ -32220,6 +32522,7 @@
         </w:rPr>
         <w:t>Verificação de integridade</w:t>
       </w:r>
+      <w:bookmarkEnd w:id="105"/>
     </w:p>
     <w:p>
       <w:pPr>
@@ -32813,6 +33116,7 @@
       </w:pPr>
       <w:r>
         <w:rPr>
+          <w:noProof/>
           <w:lang w:eastAsia="en-US"/>
         </w:rPr>
         <w:drawing>
@@ -32889,6 +33193,7 @@
       </w:pPr>
       <w:r>
         <w:rPr>
+          <w:noProof/>
           <w:lang w:eastAsia="en-US"/>
         </w:rPr>
         <w:drawing>
@@ -32981,6 +33286,7 @@
       </w:pPr>
       <w:r>
         <w:rPr>
+          <w:noProof/>
           <w:lang w:eastAsia="en-US"/>
         </w:rPr>
         <w:lastRenderedPageBreak/>
@@ -33070,9 +33376,11 @@
         <w:lastRenderedPageBreak/>
         <w:t xml:space="preserve"> </w:t>
       </w:r>
+      <w:bookmarkStart w:id="106" w:name="_Toc125462590"/>
       <w:r>
         <w:t>Testes</w:t>
       </w:r>
+      <w:bookmarkEnd w:id="106"/>
     </w:p>
     <w:p/>
     <w:p>
@@ -33108,12 +33416,12 @@
           <w:numId w:val="30"/>
         </w:numPr>
       </w:pPr>
-      <w:bookmarkStart w:id="105" w:name="_Toc125021305"/>
+      <w:bookmarkStart w:id="107" w:name="_Toc125462591"/>
       <w:r>
         <w:lastRenderedPageBreak/>
         <w:t>Conclusões e futuro trabalho</w:t>
       </w:r>
-      <w:bookmarkEnd w:id="105"/>
+      <w:bookmarkEnd w:id="107"/>
       <w:r>
         <w:t xml:space="preserve"> </w:t>
       </w:r>
@@ -33137,13 +33445,13 @@
           <w:numId w:val="30"/>
         </w:numPr>
       </w:pPr>
-      <w:bookmarkStart w:id="106" w:name="_Toc125021306"/>
-      <w:bookmarkStart w:id="107" w:name="_Hlk106728016"/>
+      <w:bookmarkStart w:id="108" w:name="_Hlk106728016"/>
+      <w:bookmarkStart w:id="109" w:name="_Toc125462592"/>
       <w:r>
         <w:lastRenderedPageBreak/>
         <w:t>Referências</w:t>
       </w:r>
-      <w:bookmarkEnd w:id="106"/>
+      <w:bookmarkEnd w:id="109"/>
     </w:p>
     <w:p>
       <w:pPr>
@@ -33658,7 +33966,7 @@
       <w:r>
         <w:fldChar w:fldCharType="end"/>
       </w:r>
-      <w:bookmarkEnd w:id="107"/>
+      <w:bookmarkEnd w:id="108"/>
     </w:p>
     <w:p>
       <w:pPr>
@@ -33725,23 +34033,23 @@
         <w:pStyle w:val="Title"/>
         <w:jc w:val="left"/>
       </w:pPr>
-      <w:bookmarkStart w:id="108" w:name="_Toc125021307"/>
+      <w:bookmarkStart w:id="110" w:name="_Toc125462593"/>
       <w:r>
         <w:lastRenderedPageBreak/>
         <w:t>Apêndice A</w:t>
       </w:r>
-      <w:bookmarkEnd w:id="108"/>
+      <w:bookmarkEnd w:id="110"/>
     </w:p>
     <w:p>
       <w:pPr>
         <w:pStyle w:val="Subtitle"/>
         <w:jc w:val="left"/>
       </w:pPr>
-      <w:bookmarkStart w:id="109" w:name="_Toc125021308"/>
+      <w:bookmarkStart w:id="111" w:name="_Toc125462594"/>
       <w:r>
         <w:t>OCR</w:t>
       </w:r>
-      <w:bookmarkEnd w:id="109"/>
+      <w:bookmarkEnd w:id="111"/>
       <w:r>
         <w:t xml:space="preserve"> </w:t>
       </w:r>
@@ -33762,12 +34070,12 @@
         <w:pStyle w:val="Subtitle"/>
         <w:jc w:val="left"/>
       </w:pPr>
-      <w:bookmarkStart w:id="110" w:name="_Toc125021309"/>
+      <w:bookmarkStart w:id="112" w:name="_Toc125462595"/>
       <w:r>
         <w:lastRenderedPageBreak/>
         <w:t>Iron Software</w:t>
       </w:r>
-      <w:bookmarkEnd w:id="110"/>
+      <w:bookmarkEnd w:id="112"/>
       <w:r>
         <w:t xml:space="preserve"> </w:t>
       </w:r>
@@ -34028,6 +34336,9 @@
       </w:r>
     </w:p>
     <w:p>
+      <w:pPr>
+        <w:ind w:firstLine="720"/>
+      </w:pPr>
       <w:r>
         <w:t xml:space="preserve">Para ler/detetar o qrcode no ficheiro </w:t>
       </w:r>
@@ -35378,6 +35689,119 @@
     </w:lvl>
   </w:abstractNum>
   <w:abstractNum w:abstractNumId="9" w15:restartNumberingAfterBreak="0">
+    <w:nsid w:val="26D612A5"/>
+    <w:multiLevelType w:val="hybridMultilevel"/>
+    <w:tmpl w:val="0EFC1858"/>
+    <w:lvl w:ilvl="0" w:tplc="08090001">
+      <w:start w:val="1"/>
+      <w:numFmt w:val="bullet"/>
+      <w:lvlText w:val=""/>
+      <w:lvlJc w:val="left"/>
+      <w:pPr>
+        <w:ind w:left="1493" w:hanging="360"/>
+      </w:pPr>
+      <w:rPr>
+        <w:rFonts w:ascii="Symbol" w:hAnsi="Symbol" w:hint="default"/>
+      </w:rPr>
+    </w:lvl>
+    <w:lvl w:ilvl="1" w:tplc="08090003" w:tentative="1">
+      <w:start w:val="1"/>
+      <w:numFmt w:val="bullet"/>
+      <w:lvlText w:val="o"/>
+      <w:lvlJc w:val="left"/>
+      <w:pPr>
+        <w:ind w:left="2213" w:hanging="360"/>
+      </w:pPr>
+      <w:rPr>
+        <w:rFonts w:ascii="Courier New" w:hAnsi="Courier New" w:cs="Courier New" w:hint="default"/>
+      </w:rPr>
+    </w:lvl>
+    <w:lvl w:ilvl="2" w:tplc="08090005" w:tentative="1">
+      <w:start w:val="1"/>
+      <w:numFmt w:val="bullet"/>
+      <w:lvlText w:val=""/>
+      <w:lvlJc w:val="left"/>
+      <w:pPr>
+        <w:ind w:left="2933" w:hanging="360"/>
+      </w:pPr>
+      <w:rPr>
+        <w:rFonts w:ascii="Wingdings" w:hAnsi="Wingdings" w:hint="default"/>
+      </w:rPr>
+    </w:lvl>
+    <w:lvl w:ilvl="3" w:tplc="08090001" w:tentative="1">
+      <w:start w:val="1"/>
+      <w:numFmt w:val="bullet"/>
+      <w:lvlText w:val=""/>
+      <w:lvlJc w:val="left"/>
+      <w:pPr>
+        <w:ind w:left="3653" w:hanging="360"/>
+      </w:pPr>
+      <w:rPr>
+        <w:rFonts w:ascii="Symbol" w:hAnsi="Symbol" w:hint="default"/>
+      </w:rPr>
+    </w:lvl>
+    <w:lvl w:ilvl="4" w:tplc="08090003" w:tentative="1">
+      <w:start w:val="1"/>
+      <w:numFmt w:val="bullet"/>
+      <w:lvlText w:val="o"/>
+      <w:lvlJc w:val="left"/>
+      <w:pPr>
+        <w:ind w:left="4373" w:hanging="360"/>
+      </w:pPr>
+      <w:rPr>
+        <w:rFonts w:ascii="Courier New" w:hAnsi="Courier New" w:cs="Courier New" w:hint="default"/>
+      </w:rPr>
+    </w:lvl>
+    <w:lvl w:ilvl="5" w:tplc="08090005" w:tentative="1">
+      <w:start w:val="1"/>
+      <w:numFmt w:val="bullet"/>
+      <w:lvlText w:val=""/>
+      <w:lvlJc w:val="left"/>
+      <w:pPr>
+        <w:ind w:left="5093" w:hanging="360"/>
+      </w:pPr>
+      <w:rPr>
+        <w:rFonts w:ascii="Wingdings" w:hAnsi="Wingdings" w:hint="default"/>
+      </w:rPr>
+    </w:lvl>
+    <w:lvl w:ilvl="6" w:tplc="08090001" w:tentative="1">
+      <w:start w:val="1"/>
+      <w:numFmt w:val="bullet"/>
+      <w:lvlText w:val=""/>
+      <w:lvlJc w:val="left"/>
+      <w:pPr>
+        <w:ind w:left="5813" w:hanging="360"/>
+      </w:pPr>
+      <w:rPr>
+        <w:rFonts w:ascii="Symbol" w:hAnsi="Symbol" w:hint="default"/>
+      </w:rPr>
+    </w:lvl>
+    <w:lvl w:ilvl="7" w:tplc="08090003" w:tentative="1">
+      <w:start w:val="1"/>
+      <w:numFmt w:val="bullet"/>
+      <w:lvlText w:val="o"/>
+      <w:lvlJc w:val="left"/>
+      <w:pPr>
+        <w:ind w:left="6533" w:hanging="360"/>
+      </w:pPr>
+      <w:rPr>
+        <w:rFonts w:ascii="Courier New" w:hAnsi="Courier New" w:cs="Courier New" w:hint="default"/>
+      </w:rPr>
+    </w:lvl>
+    <w:lvl w:ilvl="8" w:tplc="08090005" w:tentative="1">
+      <w:start w:val="1"/>
+      <w:numFmt w:val="bullet"/>
+      <w:lvlText w:val=""/>
+      <w:lvlJc w:val="left"/>
+      <w:pPr>
+        <w:ind w:left="7253" w:hanging="360"/>
+      </w:pPr>
+      <w:rPr>
+        <w:rFonts w:ascii="Wingdings" w:hAnsi="Wingdings" w:hint="default"/>
+      </w:rPr>
+    </w:lvl>
+  </w:abstractNum>
+  <w:abstractNum w:abstractNumId="10" w15:restartNumberingAfterBreak="0">
     <w:nsid w:val="26FF3A6A"/>
     <w:multiLevelType w:val="multilevel"/>
     <w:tmpl w:val="CEBED80C"/>
@@ -35490,7 +35914,7 @@
       </w:rPr>
     </w:lvl>
   </w:abstractNum>
-  <w:abstractNum w:abstractNumId="10" w15:restartNumberingAfterBreak="0">
+  <w:abstractNum w:abstractNumId="11" w15:restartNumberingAfterBreak="0">
     <w:nsid w:val="35390039"/>
     <w:multiLevelType w:val="multilevel"/>
     <w:tmpl w:val="6F12742E"/>
@@ -35603,7 +36027,7 @@
       </w:rPr>
     </w:lvl>
   </w:abstractNum>
-  <w:abstractNum w:abstractNumId="11" w15:restartNumberingAfterBreak="0">
+  <w:abstractNum w:abstractNumId="12" w15:restartNumberingAfterBreak="0">
     <w:nsid w:val="3A4F18B7"/>
     <w:multiLevelType w:val="multilevel"/>
     <w:tmpl w:val="A5043AB2"/>
@@ -35716,7 +36140,7 @@
       </w:rPr>
     </w:lvl>
   </w:abstractNum>
-  <w:abstractNum w:abstractNumId="12" w15:restartNumberingAfterBreak="0">
+  <w:abstractNum w:abstractNumId="13" w15:restartNumberingAfterBreak="0">
     <w:nsid w:val="3B9D2870"/>
     <w:multiLevelType w:val="multilevel"/>
     <w:tmpl w:val="BA3C3080"/>
@@ -35829,7 +36253,7 @@
       </w:rPr>
     </w:lvl>
   </w:abstractNum>
-  <w:abstractNum w:abstractNumId="13" w15:restartNumberingAfterBreak="0">
+  <w:abstractNum w:abstractNumId="14" w15:restartNumberingAfterBreak="0">
     <w:nsid w:val="3FE87473"/>
     <w:multiLevelType w:val="hybridMultilevel"/>
     <w:tmpl w:val="81C49DBA"/>
@@ -35942,7 +36366,7 @@
       </w:rPr>
     </w:lvl>
   </w:abstractNum>
-  <w:abstractNum w:abstractNumId="14" w15:restartNumberingAfterBreak="0">
+  <w:abstractNum w:abstractNumId="15" w15:restartNumberingAfterBreak="0">
     <w:nsid w:val="41BB7049"/>
     <w:multiLevelType w:val="multilevel"/>
     <w:tmpl w:val="CEBED80C"/>
@@ -36055,7 +36479,7 @@
       </w:rPr>
     </w:lvl>
   </w:abstractNum>
-  <w:abstractNum w:abstractNumId="15" w15:restartNumberingAfterBreak="0">
+  <w:abstractNum w:abstractNumId="16" w15:restartNumberingAfterBreak="0">
     <w:nsid w:val="49B313EC"/>
     <w:multiLevelType w:val="multilevel"/>
     <w:tmpl w:val="F8100458"/>
@@ -36168,7 +36592,7 @@
       </w:rPr>
     </w:lvl>
   </w:abstractNum>
-  <w:abstractNum w:abstractNumId="16" w15:restartNumberingAfterBreak="0">
+  <w:abstractNum w:abstractNumId="17" w15:restartNumberingAfterBreak="0">
     <w:nsid w:val="49EC319C"/>
     <w:multiLevelType w:val="multilevel"/>
     <w:tmpl w:val="B874D8DE"/>
@@ -36281,7 +36705,7 @@
       </w:rPr>
     </w:lvl>
   </w:abstractNum>
-  <w:abstractNum w:abstractNumId="17" w15:restartNumberingAfterBreak="0">
+  <w:abstractNum w:abstractNumId="18" w15:restartNumberingAfterBreak="0">
     <w:nsid w:val="4AFF4A52"/>
     <w:multiLevelType w:val="multilevel"/>
     <w:tmpl w:val="CEBED80C"/>
@@ -36394,7 +36818,7 @@
       </w:rPr>
     </w:lvl>
   </w:abstractNum>
-  <w:abstractNum w:abstractNumId="18" w15:restartNumberingAfterBreak="0">
+  <w:abstractNum w:abstractNumId="19" w15:restartNumberingAfterBreak="0">
     <w:nsid w:val="4C355712"/>
     <w:multiLevelType w:val="multilevel"/>
     <w:tmpl w:val="CEBED80C"/>
@@ -36507,7 +36931,7 @@
       </w:rPr>
     </w:lvl>
   </w:abstractNum>
-  <w:abstractNum w:abstractNumId="19" w15:restartNumberingAfterBreak="0">
+  <w:abstractNum w:abstractNumId="20" w15:restartNumberingAfterBreak="0">
     <w:nsid w:val="536338EA"/>
     <w:multiLevelType w:val="multilevel"/>
     <w:tmpl w:val="FE78ED78"/>
@@ -36620,7 +37044,7 @@
       </w:rPr>
     </w:lvl>
   </w:abstractNum>
-  <w:abstractNum w:abstractNumId="20" w15:restartNumberingAfterBreak="0">
+  <w:abstractNum w:abstractNumId="21" w15:restartNumberingAfterBreak="0">
     <w:nsid w:val="538A2AEA"/>
     <w:multiLevelType w:val="multilevel"/>
     <w:tmpl w:val="A1A26B1E"/>
@@ -36741,7 +37165,7 @@
       </w:rPr>
     </w:lvl>
   </w:abstractNum>
-  <w:abstractNum w:abstractNumId="21" w15:restartNumberingAfterBreak="0">
+  <w:abstractNum w:abstractNumId="22" w15:restartNumberingAfterBreak="0">
     <w:nsid w:val="56B17F92"/>
     <w:multiLevelType w:val="multilevel"/>
     <w:tmpl w:val="CEBED80C"/>
@@ -36854,7 +37278,7 @@
       </w:rPr>
     </w:lvl>
   </w:abstractNum>
-  <w:abstractNum w:abstractNumId="22" w15:restartNumberingAfterBreak="0">
+  <w:abstractNum w:abstractNumId="23" w15:restartNumberingAfterBreak="0">
     <w:nsid w:val="5FB032A3"/>
     <w:multiLevelType w:val="hybridMultilevel"/>
     <w:tmpl w:val="B1826164"/>
@@ -36967,7 +37391,7 @@
       </w:rPr>
     </w:lvl>
   </w:abstractNum>
-  <w:abstractNum w:abstractNumId="23" w15:restartNumberingAfterBreak="0">
+  <w:abstractNum w:abstractNumId="24" w15:restartNumberingAfterBreak="0">
     <w:nsid w:val="614B565A"/>
     <w:multiLevelType w:val="multilevel"/>
     <w:tmpl w:val="EF7299E2"/>
@@ -37080,7 +37504,7 @@
       </w:rPr>
     </w:lvl>
   </w:abstractNum>
-  <w:abstractNum w:abstractNumId="24" w15:restartNumberingAfterBreak="0">
+  <w:abstractNum w:abstractNumId="25" w15:restartNumberingAfterBreak="0">
     <w:nsid w:val="64100E11"/>
     <w:multiLevelType w:val="multilevel"/>
     <w:tmpl w:val="CEBED80C"/>
@@ -37193,7 +37617,7 @@
       </w:rPr>
     </w:lvl>
   </w:abstractNum>
-  <w:abstractNum w:abstractNumId="25" w15:restartNumberingAfterBreak="0">
+  <w:abstractNum w:abstractNumId="26" w15:restartNumberingAfterBreak="0">
     <w:nsid w:val="6FBF424B"/>
     <w:multiLevelType w:val="hybridMultilevel"/>
     <w:tmpl w:val="DC5A0B70"/>
@@ -37306,7 +37730,7 @@
       </w:rPr>
     </w:lvl>
   </w:abstractNum>
-  <w:abstractNum w:abstractNumId="26" w15:restartNumberingAfterBreak="0">
+  <w:abstractNum w:abstractNumId="27" w15:restartNumberingAfterBreak="0">
     <w:nsid w:val="7017010C"/>
     <w:multiLevelType w:val="multilevel"/>
     <w:tmpl w:val="CEBED80C"/>
@@ -37419,7 +37843,7 @@
       </w:rPr>
     </w:lvl>
   </w:abstractNum>
-  <w:abstractNum w:abstractNumId="27" w15:restartNumberingAfterBreak="0">
+  <w:abstractNum w:abstractNumId="28" w15:restartNumberingAfterBreak="0">
     <w:nsid w:val="71FA5B9B"/>
     <w:multiLevelType w:val="multilevel"/>
     <w:tmpl w:val="CEBED80C"/>
@@ -37532,7 +37956,7 @@
       </w:rPr>
     </w:lvl>
   </w:abstractNum>
-  <w:abstractNum w:abstractNumId="28" w15:restartNumberingAfterBreak="0">
+  <w:abstractNum w:abstractNumId="29" w15:restartNumberingAfterBreak="0">
     <w:nsid w:val="75EC267A"/>
     <w:multiLevelType w:val="multilevel"/>
     <w:tmpl w:val="CEBED80C"/>
@@ -37645,7 +38069,7 @@
       </w:rPr>
     </w:lvl>
   </w:abstractNum>
-  <w:abstractNum w:abstractNumId="29" w15:restartNumberingAfterBreak="0">
+  <w:abstractNum w:abstractNumId="30" w15:restartNumberingAfterBreak="0">
     <w:nsid w:val="76A901FC"/>
     <w:multiLevelType w:val="hybridMultilevel"/>
     <w:tmpl w:val="8E5490B6"/>
@@ -37758,7 +38182,7 @@
       </w:rPr>
     </w:lvl>
   </w:abstractNum>
-  <w:abstractNum w:abstractNumId="30" w15:restartNumberingAfterBreak="0">
+  <w:abstractNum w:abstractNumId="31" w15:restartNumberingAfterBreak="0">
     <w:nsid w:val="78F40C20"/>
     <w:multiLevelType w:val="multilevel"/>
     <w:tmpl w:val="CEBED80C"/>
@@ -37871,7 +38295,93 @@
       </w:rPr>
     </w:lvl>
   </w:abstractNum>
-  <w:abstractNum w:abstractNumId="31" w15:restartNumberingAfterBreak="0">
+  <w:abstractNum w:abstractNumId="32" w15:restartNumberingAfterBreak="0">
+    <w:nsid w:val="7A612BE5"/>
+    <w:multiLevelType w:val="hybridMultilevel"/>
+    <w:tmpl w:val="3CCAA110"/>
+    <w:lvl w:ilvl="0" w:tplc="0809000F">
+      <w:start w:val="1"/>
+      <w:numFmt w:val="decimal"/>
+      <w:lvlText w:val="%1."/>
+      <w:lvlJc w:val="left"/>
+      <w:pPr>
+        <w:ind w:left="1080" w:hanging="360"/>
+      </w:pPr>
+    </w:lvl>
+    <w:lvl w:ilvl="1" w:tplc="08090019" w:tentative="1">
+      <w:start w:val="1"/>
+      <w:numFmt w:val="lowerLetter"/>
+      <w:lvlText w:val="%2."/>
+      <w:lvlJc w:val="left"/>
+      <w:pPr>
+        <w:ind w:left="1800" w:hanging="360"/>
+      </w:pPr>
+    </w:lvl>
+    <w:lvl w:ilvl="2" w:tplc="0809001B" w:tentative="1">
+      <w:start w:val="1"/>
+      <w:numFmt w:val="lowerRoman"/>
+      <w:lvlText w:val="%3."/>
+      <w:lvlJc w:val="right"/>
+      <w:pPr>
+        <w:ind w:left="2520" w:hanging="180"/>
+      </w:pPr>
+    </w:lvl>
+    <w:lvl w:ilvl="3" w:tplc="0809000F" w:tentative="1">
+      <w:start w:val="1"/>
+      <w:numFmt w:val="decimal"/>
+      <w:lvlText w:val="%4."/>
+      <w:lvlJc w:val="left"/>
+      <w:pPr>
+        <w:ind w:left="3240" w:hanging="360"/>
+      </w:pPr>
+    </w:lvl>
+    <w:lvl w:ilvl="4" w:tplc="08090019" w:tentative="1">
+      <w:start w:val="1"/>
+      <w:numFmt w:val="lowerLetter"/>
+      <w:lvlText w:val="%5."/>
+      <w:lvlJc w:val="left"/>
+      <w:pPr>
+        <w:ind w:left="3960" w:hanging="360"/>
+      </w:pPr>
+    </w:lvl>
+    <w:lvl w:ilvl="5" w:tplc="0809001B" w:tentative="1">
+      <w:start w:val="1"/>
+      <w:numFmt w:val="lowerRoman"/>
+      <w:lvlText w:val="%6."/>
+      <w:lvlJc w:val="right"/>
+      <w:pPr>
+        <w:ind w:left="4680" w:hanging="180"/>
+      </w:pPr>
+    </w:lvl>
+    <w:lvl w:ilvl="6" w:tplc="0809000F" w:tentative="1">
+      <w:start w:val="1"/>
+      <w:numFmt w:val="decimal"/>
+      <w:lvlText w:val="%7."/>
+      <w:lvlJc w:val="left"/>
+      <w:pPr>
+        <w:ind w:left="5400" w:hanging="360"/>
+      </w:pPr>
+    </w:lvl>
+    <w:lvl w:ilvl="7" w:tplc="08090019" w:tentative="1">
+      <w:start w:val="1"/>
+      <w:numFmt w:val="lowerLetter"/>
+      <w:lvlText w:val="%8."/>
+      <w:lvlJc w:val="left"/>
+      <w:pPr>
+        <w:ind w:left="6120" w:hanging="360"/>
+      </w:pPr>
+    </w:lvl>
+    <w:lvl w:ilvl="8" w:tplc="0809001B" w:tentative="1">
+      <w:start w:val="1"/>
+      <w:numFmt w:val="lowerRoman"/>
+      <w:lvlText w:val="%9."/>
+      <w:lvlJc w:val="right"/>
+      <w:pPr>
+        <w:ind w:left="6840" w:hanging="180"/>
+      </w:pPr>
+    </w:lvl>
+  </w:abstractNum>
+  <w:abstractNum w:abstractNumId="33" w15:restartNumberingAfterBreak="0">
     <w:nsid w:val="7B1A7664"/>
     <w:multiLevelType w:val="multilevel"/>
     <w:tmpl w:val="CEBED80C"/>
@@ -37985,55 +38495,55 @@
     </w:lvl>
   </w:abstractNum>
   <w:num w:numId="1" w16cid:durableId="1963489841">
-    <w:abstractNumId w:val="20"/>
+    <w:abstractNumId w:val="21"/>
   </w:num>
   <w:num w:numId="2" w16cid:durableId="1508130266">
-    <w:abstractNumId w:val="30"/>
+    <w:abstractNumId w:val="31"/>
   </w:num>
   <w:num w:numId="3" w16cid:durableId="1697151648">
-    <w:abstractNumId w:val="14"/>
+    <w:abstractNumId w:val="15"/>
   </w:num>
   <w:num w:numId="4" w16cid:durableId="1273516042">
-    <w:abstractNumId w:val="9"/>
+    <w:abstractNumId w:val="10"/>
   </w:num>
   <w:num w:numId="5" w16cid:durableId="1357386661">
-    <w:abstractNumId w:val="24"/>
+    <w:abstractNumId w:val="25"/>
   </w:num>
   <w:num w:numId="6" w16cid:durableId="1032455428">
-    <w:abstractNumId w:val="18"/>
+    <w:abstractNumId w:val="19"/>
   </w:num>
   <w:num w:numId="7" w16cid:durableId="2143571661">
     <w:abstractNumId w:val="1"/>
   </w:num>
   <w:num w:numId="8" w16cid:durableId="275869217">
-    <w:abstractNumId w:val="28"/>
+    <w:abstractNumId w:val="29"/>
   </w:num>
   <w:num w:numId="9" w16cid:durableId="659889302">
-    <w:abstractNumId w:val="17"/>
+    <w:abstractNumId w:val="18"/>
   </w:num>
   <w:num w:numId="10" w16cid:durableId="210924477">
-    <w:abstractNumId w:val="21"/>
+    <w:abstractNumId w:val="22"/>
   </w:num>
   <w:num w:numId="11" w16cid:durableId="1939874536">
     <w:abstractNumId w:val="5"/>
   </w:num>
   <w:num w:numId="12" w16cid:durableId="630284753">
+    <w:abstractNumId w:val="28"/>
+  </w:num>
+  <w:num w:numId="13" w16cid:durableId="750739903">
     <w:abstractNumId w:val="27"/>
   </w:num>
-  <w:num w:numId="13" w16cid:durableId="750739903">
-    <w:abstractNumId w:val="26"/>
-  </w:num>
   <w:num w:numId="14" w16cid:durableId="1652100767">
-    <w:abstractNumId w:val="31"/>
+    <w:abstractNumId w:val="33"/>
   </w:num>
   <w:num w:numId="15" w16cid:durableId="13697513">
     <w:abstractNumId w:val="8"/>
   </w:num>
   <w:num w:numId="16" w16cid:durableId="547036928">
-    <w:abstractNumId w:val="23"/>
+    <w:abstractNumId w:val="24"/>
   </w:num>
   <w:num w:numId="17" w16cid:durableId="1447194649">
-    <w:abstractNumId w:val="10"/>
+    <w:abstractNumId w:val="11"/>
   </w:num>
   <w:num w:numId="18" w16cid:durableId="1870146573">
     <w:abstractNumId w:val="6"/>
@@ -38042,16 +38552,16 @@
     <w:abstractNumId w:val="7"/>
   </w:num>
   <w:num w:numId="20" w16cid:durableId="290400133">
-    <w:abstractNumId w:val="19"/>
+    <w:abstractNumId w:val="20"/>
   </w:num>
   <w:num w:numId="21" w16cid:durableId="1115947112">
     <w:abstractNumId w:val="0"/>
   </w:num>
   <w:num w:numId="22" w16cid:durableId="1913782295">
-    <w:abstractNumId w:val="15"/>
+    <w:abstractNumId w:val="16"/>
   </w:num>
   <w:num w:numId="23" w16cid:durableId="455953393">
-    <w:abstractNumId w:val="11"/>
+    <w:abstractNumId w:val="12"/>
   </w:num>
   <w:num w:numId="24" w16cid:durableId="1868785110">
     <w:abstractNumId w:val="2"/>
@@ -38063,22 +38573,28 @@
     <w:abstractNumId w:val="3"/>
   </w:num>
   <w:num w:numId="27" w16cid:durableId="394291">
-    <w:abstractNumId w:val="16"/>
+    <w:abstractNumId w:val="17"/>
   </w:num>
   <w:num w:numId="28" w16cid:durableId="1465346788">
-    <w:abstractNumId w:val="25"/>
+    <w:abstractNumId w:val="26"/>
   </w:num>
   <w:num w:numId="29" w16cid:durableId="205413760">
+    <w:abstractNumId w:val="14"/>
+  </w:num>
+  <w:num w:numId="30" w16cid:durableId="178787163">
     <w:abstractNumId w:val="13"/>
   </w:num>
-  <w:num w:numId="30" w16cid:durableId="178787163">
-    <w:abstractNumId w:val="12"/>
-  </w:num>
   <w:num w:numId="31" w16cid:durableId="1049914654">
-    <w:abstractNumId w:val="29"/>
+    <w:abstractNumId w:val="30"/>
   </w:num>
   <w:num w:numId="32" w16cid:durableId="976953271">
-    <w:abstractNumId w:val="22"/>
+    <w:abstractNumId w:val="23"/>
+  </w:num>
+  <w:num w:numId="33" w16cid:durableId="1599868021">
+    <w:abstractNumId w:val="9"/>
+  </w:num>
+  <w:num w:numId="34" w16cid:durableId="177693658">
+    <w:abstractNumId w:val="32"/>
   </w:num>
 </w:numbering>
 </file>
@@ -39151,6 +39667,12 @@
 </file>
 
 <file path=customXml/item1.xml><?xml version="1.0" encoding="utf-8"?>
+<p:properties xmlns:p="http://schemas.microsoft.com/office/2006/metadata/properties" xmlns:xsi="http://www.w3.org/2001/XMLSchema-instance" xmlns:pc="http://schemas.microsoft.com/office/infopath/2007/PartnerControls">
+  <documentManagement/>
+</p:properties>
+</file>
+
+<file path=customXml/item2.xml><?xml version="1.0" encoding="utf-8"?>
 <b:Sources xmlns:b="http://schemas.openxmlformats.org/officeDocument/2006/bibliography" xmlns="http://schemas.openxmlformats.org/officeDocument/2006/bibliography" SelectedStyle="\IEEE2006OfficeOnline.xsl" StyleName="IEEE" Version="2006">
   <b:Source>
     <b:Tag>WikepediaBarcode128</b:Tag>
@@ -39166,7 +39688,16 @@
 </b:Sources>
 </file>
 
-<file path=customXml/item2.xml><?xml version="1.0" encoding="utf-8"?>
+<file path=customXml/item3.xml><?xml version="1.0" encoding="utf-8"?>
+<?mso-contentType ?>
+<FormTemplates xmlns="http://schemas.microsoft.com/sharepoint/v3/contenttype/forms">
+  <Display>DocumentLibraryForm</Display>
+  <Edit>DocumentLibraryForm</Edit>
+  <New>DocumentLibraryForm</New>
+</FormTemplates>
+</file>
+
+<file path=customXml/item4.xml><?xml version="1.0" encoding="utf-8"?>
 <ct:contentTypeSchema xmlns:ct="http://schemas.microsoft.com/office/2006/metadata/contentType" xmlns:ma="http://schemas.microsoft.com/office/2006/metadata/properties/metaAttributes" ct:_="" ma:_="" ma:contentTypeName="Document" ma:contentTypeID="0x01010060CEB974EC0D1545AF910DD996C9819E" ma:contentTypeVersion="12" ma:contentTypeDescription="Create a new document." ma:contentTypeScope="" ma:versionID="decaf19b0d18055999b8680fb6922626">
   <xsd:schema xmlns:xsd="http://www.w3.org/2001/XMLSchema" xmlns:xs="http://www.w3.org/2001/XMLSchema" xmlns:p="http://schemas.microsoft.com/office/2006/metadata/properties" xmlns:ns3="b13682d5-bf0a-4433-8778-bfb0117cb765" xmlns:ns4="e19336a5-6b12-4ff8-b469-c80c11215cc7" targetNamespace="http://schemas.microsoft.com/office/2006/metadata/properties" ma:root="true" ma:fieldsID="3ec9b2a739193d02324b197d268bc3f1" ns3:_="" ns4:_="">
     <xsd:import namespace="b13682d5-bf0a-4433-8778-bfb0117cb765"/>
@@ -39383,22 +39914,16 @@
 </ct:contentTypeSchema>
 </file>
 
-<file path=customXml/item3.xml><?xml version="1.0" encoding="utf-8"?>
-<p:properties xmlns:p="http://schemas.microsoft.com/office/2006/metadata/properties" xmlns:xsi="http://www.w3.org/2001/XMLSchema-instance" xmlns:pc="http://schemas.microsoft.com/office/infopath/2007/PartnerControls">
-  <documentManagement/>
-</p:properties>
+<file path=customXml/itemProps1.xml><?xml version="1.0" encoding="utf-8"?>
+<ds:datastoreItem xmlns:ds="http://schemas.openxmlformats.org/officeDocument/2006/customXml" ds:itemID="{20975170-121E-43D9-8528-A507C85D503C}">
+  <ds:schemaRefs>
+    <ds:schemaRef ds:uri="http://schemas.microsoft.com/office/2006/metadata/properties"/>
+    <ds:schemaRef ds:uri="http://schemas.microsoft.com/office/infopath/2007/PartnerControls"/>
+  </ds:schemaRefs>
+</ds:datastoreItem>
 </file>
 
-<file path=customXml/item4.xml><?xml version="1.0" encoding="utf-8"?>
-<?mso-contentType ?>
-<FormTemplates xmlns="http://schemas.microsoft.com/sharepoint/v3/contenttype/forms">
-  <Display>DocumentLibraryForm</Display>
-  <Edit>DocumentLibraryForm</Edit>
-  <New>DocumentLibraryForm</New>
-</FormTemplates>
-</file>
-
-<file path=customXml/itemProps1.xml><?xml version="1.0" encoding="utf-8"?>
+<file path=customXml/itemProps2.xml><?xml version="1.0" encoding="utf-8"?>
 <ds:datastoreItem xmlns:ds="http://schemas.openxmlformats.org/officeDocument/2006/customXml" ds:itemID="{888E819E-32A5-4EE8-AE0E-50AA78641511}">
   <ds:schemaRefs>
     <ds:schemaRef ds:uri="http://schemas.openxmlformats.org/officeDocument/2006/bibliography"/>
@@ -39406,7 +39931,15 @@
 </ds:datastoreItem>
 </file>
 
-<file path=customXml/itemProps2.xml><?xml version="1.0" encoding="utf-8"?>
+<file path=customXml/itemProps3.xml><?xml version="1.0" encoding="utf-8"?>
+<ds:datastoreItem xmlns:ds="http://schemas.openxmlformats.org/officeDocument/2006/customXml" ds:itemID="{35970AEB-CA4B-469C-91D7-95BB6C8A93FA}">
+  <ds:schemaRefs>
+    <ds:schemaRef ds:uri="http://schemas.microsoft.com/sharepoint/v3/contenttype/forms"/>
+  </ds:schemaRefs>
+</ds:datastoreItem>
+</file>
+
+<file path=customXml/itemProps4.xml><?xml version="1.0" encoding="utf-8"?>
 <ds:datastoreItem xmlns:ds="http://schemas.openxmlformats.org/officeDocument/2006/customXml" ds:itemID="{FC4314A4-52F5-4A80-8644-1BF0142CE1D2}">
   <ds:schemaRefs>
     <ds:schemaRef ds:uri="http://schemas.microsoft.com/office/2006/metadata/contentType"/>
@@ -39423,21 +39956,4 @@
     <ds:schemaRef ds:uri="http://schemas.microsoft.com/internal/obd"/>
   </ds:schemaRefs>
 </ds:datastoreItem>
-</file>
-
-<file path=customXml/itemProps3.xml><?xml version="1.0" encoding="utf-8"?>
-<ds:datastoreItem xmlns:ds="http://schemas.openxmlformats.org/officeDocument/2006/customXml" ds:itemID="{20975170-121E-43D9-8528-A507C85D503C}">
-  <ds:schemaRefs>
-    <ds:schemaRef ds:uri="http://schemas.microsoft.com/office/2006/metadata/properties"/>
-    <ds:schemaRef ds:uri="http://schemas.microsoft.com/office/infopath/2007/PartnerControls"/>
-  </ds:schemaRefs>
-</ds:datastoreItem>
-</file>
-
-<file path=customXml/itemProps4.xml><?xml version="1.0" encoding="utf-8"?>
-<ds:datastoreItem xmlns:ds="http://schemas.openxmlformats.org/officeDocument/2006/customXml" ds:itemID="{35970AEB-CA4B-469C-91D7-95BB6C8A93FA}">
-  <ds:schemaRefs>
-    <ds:schemaRef ds:uri="http://schemas.microsoft.com/sharepoint/v3/contenttype/forms"/>
-  </ds:schemaRefs>
-</ds:datastoreItem>
 </file>
</xml_diff>

<commit_message>
add ratio on retificar manual, write thesis about retificar manual
</commit_message>
<xml_diff>
--- a/Tese.docx
+++ b/Tese.docx
@@ -2269,14 +2269,14 @@
         <w:pStyle w:val="Heading1"/>
         <w:jc w:val="center"/>
       </w:pPr>
-      <w:bookmarkStart w:id="2" w:name="_Hlk106724446"/>
-      <w:bookmarkStart w:id="3" w:name="_Toc125462545"/>
+      <w:bookmarkStart w:id="2" w:name="_Toc125462545"/>
+      <w:bookmarkStart w:id="3" w:name="_Hlk106724446"/>
       <w:r>
         <w:lastRenderedPageBreak/>
         <w:t>Índice</w:t>
       </w:r>
       <w:bookmarkEnd w:id="1"/>
-      <w:bookmarkEnd w:id="3"/>
+      <w:bookmarkEnd w:id="2"/>
     </w:p>
     <w:p>
       <w:pPr>
@@ -5489,25 +5489,7 @@
             <w:noProof/>
             <w:lang w:eastAsia="en-US"/>
           </w:rPr>
-          <w:t>Proposta de desenvol</w:t>
-        </w:r>
-        <w:r>
-          <w:rPr>
-            <w:rStyle w:val="Hyperlink"/>
-            <w:rFonts w:eastAsia="Arial MT"/>
-            <w:noProof/>
-            <w:lang w:eastAsia="en-US"/>
-          </w:rPr>
-          <w:t>v</w:t>
-        </w:r>
-        <w:r>
-          <w:rPr>
-            <w:rStyle w:val="Hyperlink"/>
-            <w:rFonts w:eastAsia="Arial MT"/>
-            <w:noProof/>
-            <w:lang w:eastAsia="en-US"/>
-          </w:rPr>
-          <w:t>imento</w:t>
+          <w:t>Proposta de desenvolvimento</w:t>
         </w:r>
         <w:r>
           <w:rPr>
@@ -6811,7 +6793,7 @@
         </w:rPr>
         <w:fldChar w:fldCharType="end"/>
       </w:r>
-      <w:bookmarkEnd w:id="2"/>
+      <w:bookmarkEnd w:id="3"/>
     </w:p>
     <w:p/>
     <w:p/>
@@ -9189,13 +9171,13 @@
           <w:numId w:val="19"/>
         </w:numPr>
       </w:pPr>
-      <w:bookmarkStart w:id="6" w:name="_Hlk106724487"/>
-      <w:bookmarkStart w:id="7" w:name="_Toc125462548"/>
+      <w:bookmarkStart w:id="6" w:name="_Toc125462548"/>
+      <w:bookmarkStart w:id="7" w:name="_Hlk106724487"/>
       <w:r>
         <w:lastRenderedPageBreak/>
         <w:t>Introdução</w:t>
       </w:r>
-      <w:bookmarkEnd w:id="7"/>
+      <w:bookmarkEnd w:id="6"/>
     </w:p>
     <w:p>
       <w:pPr>
@@ -9257,15 +9239,7 @@
         <w:ind w:firstLine="360"/>
       </w:pPr>
       <w:r>
-        <w:t xml:space="preserve">Estes documentos vão ser tratados em áreas de segurança física destinadas para o efeito, onde para aceder o utilizador têm </w:t>
-      </w:r>
-      <w:proofErr w:type="gramStart"/>
-      <w:r>
-        <w:t>que</w:t>
-      </w:r>
-      <w:proofErr w:type="gramEnd"/>
-      <w:r>
-        <w:t xml:space="preserve"> ser pessoas idôneas (de confiança) e acesso a documentos com informação classificada deverá ter um certificado periódico. </w:t>
+        <w:t xml:space="preserve">Estes documentos vão ser tratados em áreas de segurança física destinadas para o efeito, onde para aceder o utilizador têm que ser pessoas idôneas (de confiança) e acesso a documentos com informação classificada deverá ter um certificado periódico. </w:t>
       </w:r>
     </w:p>
     <w:p>
@@ -9387,9 +9361,9 @@
       <w:r>
         <w:br w:type="page"/>
       </w:r>
-      <w:bookmarkStart w:id="10" w:name="_Hlk106724522"/>
-      <w:bookmarkStart w:id="11" w:name="_Toc125462551"/>
-      <w:bookmarkEnd w:id="6"/>
+      <w:bookmarkStart w:id="10" w:name="_Toc125462551"/>
+      <w:bookmarkStart w:id="11" w:name="_Hlk106724522"/>
+      <w:bookmarkEnd w:id="7"/>
       <w:r>
         <w:rPr>
           <w:rStyle w:val="TitleChar"/>
@@ -9399,7 +9373,7 @@
         <w:lastRenderedPageBreak/>
         <w:t>Estado da Arte</w:t>
       </w:r>
-      <w:bookmarkEnd w:id="11"/>
+      <w:bookmarkEnd w:id="10"/>
     </w:p>
     <w:p>
       <w:pPr>
@@ -9748,7 +9722,7 @@
         <w:t>, podendo ser mudado no futuro.</w:t>
       </w:r>
     </w:p>
-    <w:bookmarkEnd w:id="10"/>
+    <w:bookmarkEnd w:id="11"/>
     <w:p/>
     <w:p/>
     <w:p>
@@ -16807,13 +16781,13 @@
         </w:numPr>
         <w:jc w:val="left"/>
       </w:pPr>
-      <w:bookmarkStart w:id="22" w:name="_Hlk106725678"/>
-      <w:bookmarkStart w:id="23" w:name="_Toc125462556"/>
+      <w:bookmarkStart w:id="22" w:name="_Toc125462556"/>
+      <w:bookmarkStart w:id="23" w:name="_Hlk106725678"/>
       <w:r>
         <w:lastRenderedPageBreak/>
         <w:t>Exemplo</w:t>
       </w:r>
-      <w:bookmarkEnd w:id="23"/>
+      <w:bookmarkEnd w:id="22"/>
     </w:p>
     <w:p>
       <w:r>
@@ -17549,7 +17523,7 @@
         </w:rPr>
       </w:pPr>
     </w:p>
-    <w:bookmarkEnd w:id="22"/>
+    <w:bookmarkEnd w:id="23"/>
     <w:p>
       <w:pPr>
         <w:rPr>
@@ -19157,8 +19131,8 @@
         </w:rPr>
       </w:pPr>
       <w:bookmarkStart w:id="43" w:name="_Toc92185298"/>
-      <w:bookmarkStart w:id="44" w:name="_Hlk106727147"/>
-      <w:bookmarkStart w:id="45" w:name="_Toc125462566"/>
+      <w:bookmarkStart w:id="44" w:name="_Toc125462566"/>
+      <w:bookmarkStart w:id="45" w:name="_Hlk106727147"/>
       <w:proofErr w:type="spellStart"/>
       <w:r>
         <w:rPr>
@@ -19184,7 +19158,7 @@
         <w:t>Coding</w:t>
       </w:r>
       <w:bookmarkEnd w:id="43"/>
-      <w:bookmarkEnd w:id="45"/>
+      <w:bookmarkEnd w:id="44"/>
       <w:proofErr w:type="spellEnd"/>
       <w:r>
         <w:rPr>
@@ -20362,7 +20336,7 @@
         <w:t>.</w:t>
       </w:r>
     </w:p>
-    <w:bookmarkEnd w:id="44"/>
+    <w:bookmarkEnd w:id="45"/>
     <w:p>
       <w:pPr>
         <w:widowControl w:val="0"/>
@@ -20402,8 +20376,8 @@
           <w:lang w:eastAsia="en-US"/>
         </w:rPr>
       </w:pPr>
-      <w:bookmarkStart w:id="55" w:name="_Hlk106727574"/>
-      <w:bookmarkStart w:id="56" w:name="_Toc125462571"/>
+      <w:bookmarkStart w:id="55" w:name="_Toc125462571"/>
+      <w:bookmarkStart w:id="56" w:name="_Hlk106727574"/>
       <w:r>
         <w:rPr>
           <w:rFonts w:eastAsia="Arial MT"/>
@@ -20427,7 +20401,7 @@
         </w:rPr>
         <w:t xml:space="preserve"> watermarking</w:t>
       </w:r>
-      <w:bookmarkEnd w:id="56"/>
+      <w:bookmarkEnd w:id="55"/>
     </w:p>
     <w:p>
       <w:pPr>
@@ -21013,7 +20987,7 @@
         </w:rPr>
         <w:t>.</w:t>
       </w:r>
-      <w:bookmarkEnd w:id="55"/>
+      <w:bookmarkEnd w:id="56"/>
     </w:p>
     <w:p>
       <w:pPr>
@@ -21085,10 +21059,10 @@
           <w:lang w:eastAsia="en-US"/>
         </w:rPr>
       </w:pPr>
-      <w:bookmarkStart w:id="60" w:name="_Hlk110033908"/>
-      <w:bookmarkStart w:id="61" w:name="_Hlk125023504"/>
-      <w:bookmarkStart w:id="62" w:name="_Hlk110086812"/>
-      <w:bookmarkStart w:id="63" w:name="_Toc125462574"/>
+      <w:bookmarkStart w:id="60" w:name="_Toc125462574"/>
+      <w:bookmarkStart w:id="61" w:name="_Hlk110033908"/>
+      <w:bookmarkStart w:id="62" w:name="_Hlk125023504"/>
+      <w:bookmarkStart w:id="63" w:name="_Hlk110086812"/>
       <w:r>
         <w:rPr>
           <w:rFonts w:eastAsia="Arial MT"/>
@@ -21097,7 +21071,7 @@
         <w:lastRenderedPageBreak/>
         <w:t>Qrcode</w:t>
       </w:r>
-      <w:bookmarkEnd w:id="63"/>
+      <w:bookmarkEnd w:id="60"/>
       <w:r>
         <w:rPr>
           <w:rFonts w:eastAsia="Arial MT"/>
@@ -21239,7 +21213,7 @@
         <w:t>.</w:t>
       </w:r>
     </w:p>
-    <w:bookmarkEnd w:id="60"/>
+    <w:bookmarkEnd w:id="61"/>
     <w:p>
       <w:pPr>
         <w:ind w:firstLine="720"/>
@@ -21789,7 +21763,7 @@
           </w:p>
         </w:tc>
       </w:tr>
-      <w:bookmarkEnd w:id="61"/>
+      <w:bookmarkEnd w:id="62"/>
       <w:bookmarkEnd w:id="64"/>
     </w:tbl>
     <w:p>
@@ -21854,8 +21828,8 @@
           <w:lang w:eastAsia="en-US"/>
         </w:rPr>
       </w:pPr>
-      <w:bookmarkStart w:id="68" w:name="_Hlk125023488"/>
-      <w:bookmarkStart w:id="69" w:name="_Toc125462575"/>
+      <w:bookmarkStart w:id="68" w:name="_Toc125462575"/>
+      <w:bookmarkStart w:id="69" w:name="_Hlk125023488"/>
       <w:r>
         <w:rPr>
           <w:rFonts w:eastAsia="Arial MT"/>
@@ -21864,7 +21838,7 @@
         <w:lastRenderedPageBreak/>
         <w:t>Código de barras 128</w:t>
       </w:r>
-      <w:bookmarkEnd w:id="69"/>
+      <w:bookmarkEnd w:id="68"/>
     </w:p>
     <w:p>
       <w:pPr>
@@ -22232,8 +22206,8 @@
       </w:r>
       <w:bookmarkEnd w:id="71"/>
     </w:p>
-    <w:bookmarkEnd w:id="62"/>
-    <w:bookmarkEnd w:id="68"/>
+    <w:bookmarkEnd w:id="63"/>
+    <w:bookmarkEnd w:id="69"/>
     <w:p>
       <w:pPr>
         <w:rPr>
@@ -22383,8 +22357,8 @@
           <w:lang w:eastAsia="en-US"/>
         </w:rPr>
       </w:pPr>
-      <w:bookmarkStart w:id="73" w:name="_Hlk110033948"/>
-      <w:bookmarkStart w:id="74" w:name="_Toc125462577"/>
+      <w:bookmarkStart w:id="73" w:name="_Toc125462577"/>
+      <w:bookmarkStart w:id="74" w:name="_Hlk110033948"/>
       <w:r>
         <w:rPr>
           <w:rFonts w:eastAsia="Arial MT"/>
@@ -22400,7 +22374,7 @@
         </w:rPr>
         <w:t>implementados</w:t>
       </w:r>
-      <w:bookmarkEnd w:id="74"/>
+      <w:bookmarkEnd w:id="73"/>
     </w:p>
     <w:p>
       <w:pPr>
@@ -22985,17 +22959,8 @@
           <w:rFonts w:eastAsia="Arial MT"/>
           <w:lang w:eastAsia="en-US"/>
         </w:rPr>
-        <w:t xml:space="preserve"> que demonstra as zonas críticas do qrcode num documento exemplar. Ou seja, quando aparece preto no cinza deve-se alterar para cinza, e quando aparece </w:t>
-      </w:r>
-      <w:proofErr w:type="gramStart"/>
-      <w:r>
-        <w:rPr>
-          <w:rFonts w:eastAsia="Arial MT"/>
-          <w:lang w:eastAsia="en-US"/>
-        </w:rPr>
-        <w:t>preto no branco</w:t>
-      </w:r>
-      <w:proofErr w:type="gramEnd"/>
+        <w:t xml:space="preserve"> que demonstra as zonas críticas do qrcode num documento exemplar. Ou seja, quando aparece preto no cinza deve-se alterar para cinza, e quando aparece preto no branco</w:t>
+      </w:r>
       <w:r>
         <w:rPr>
           <w:rFonts w:eastAsia="Arial MT"/>
@@ -27212,7 +27177,7 @@
       </w:r>
       <w:bookmarkEnd w:id="83"/>
     </w:p>
-    <w:bookmarkEnd w:id="73"/>
+    <w:bookmarkEnd w:id="74"/>
     <w:p>
       <w:pPr>
         <w:jc w:val="center"/>
@@ -29574,9 +29539,9 @@
           <w:lang w:eastAsia="en-US"/>
         </w:rPr>
       </w:pPr>
-      <w:bookmarkStart w:id="92" w:name="_Hlk106727777"/>
-      <w:bookmarkStart w:id="93" w:name="_Hlk110033960"/>
-      <w:bookmarkStart w:id="94" w:name="_Toc125462581"/>
+      <w:bookmarkStart w:id="92" w:name="_Toc125462581"/>
+      <w:bookmarkStart w:id="93" w:name="_Hlk106727777"/>
+      <w:bookmarkStart w:id="94" w:name="_Hlk110033960"/>
       <w:r>
         <w:rPr>
           <w:rFonts w:eastAsia="Arial MT"/>
@@ -29585,7 +29550,7 @@
         <w:lastRenderedPageBreak/>
         <w:t>Proposta de desenvolvimento</w:t>
       </w:r>
-      <w:bookmarkEnd w:id="94"/>
+      <w:bookmarkEnd w:id="92"/>
       <w:r>
         <w:rPr>
           <w:rFonts w:eastAsia="Arial MT"/>
@@ -29594,7 +29559,7 @@
         <w:t xml:space="preserve"> </w:t>
       </w:r>
     </w:p>
-    <w:bookmarkEnd w:id="92"/>
+    <w:bookmarkEnd w:id="93"/>
     <w:p>
       <w:pPr>
         <w:ind w:firstLine="720"/>
@@ -30040,7 +30005,7 @@
         </w:rPr>
       </w:pPr>
     </w:p>
-    <w:bookmarkEnd w:id="93"/>
+    <w:bookmarkEnd w:id="94"/>
     <w:p>
       <w:pPr>
         <w:rPr>
@@ -30088,9 +30053,9 @@
         </w:rPr>
         <w:br w:type="page"/>
       </w:r>
-      <w:bookmarkStart w:id="95" w:name="_Hlk110086870"/>
-      <w:bookmarkStart w:id="96" w:name="_Hlk110088068"/>
-      <w:bookmarkStart w:id="97" w:name="_Toc125462582"/>
+      <w:bookmarkStart w:id="95" w:name="_Toc125462582"/>
+      <w:bookmarkStart w:id="96" w:name="_Hlk110086870"/>
+      <w:bookmarkStart w:id="97" w:name="_Hlk110088068"/>
       <w:r>
         <w:rPr>
           <w:rFonts w:eastAsia="Arial MT"/>
@@ -30105,7 +30070,7 @@
       <w:r>
         <w:t>a solução</w:t>
       </w:r>
-      <w:bookmarkEnd w:id="97"/>
+      <w:bookmarkEnd w:id="95"/>
       <w:r>
         <w:t xml:space="preserve"> </w:t>
       </w:r>
@@ -31497,7 +31462,7 @@
         </w:rPr>
         <w:t>rcode no documento. Em relação ao qrcode</w:t>
       </w:r>
-      <w:bookmarkEnd w:id="95"/>
+      <w:bookmarkEnd w:id="96"/>
       <w:r>
         <w:rPr>
           <w:rFonts w:eastAsia="Arial MT"/>
@@ -32340,7 +32305,7 @@
         <w:t xml:space="preserve">. </w:t>
       </w:r>
     </w:p>
-    <w:bookmarkEnd w:id="96"/>
+    <w:bookmarkEnd w:id="97"/>
     <w:p>
       <w:pPr>
         <w:rPr>
@@ -33329,10 +33294,413 @@
     </w:p>
     <w:p>
       <w:pPr>
-        <w:rPr>
-          <w:lang w:eastAsia="en-US"/>
-        </w:rPr>
-      </w:pPr>
+        <w:jc w:val="center"/>
+        <w:rPr>
+          <w:lang w:eastAsia="en-US"/>
+        </w:rPr>
+      </w:pPr>
+    </w:p>
+    <w:p>
+      <w:pPr>
+        <w:jc w:val="center"/>
+        <w:rPr>
+          <w:lang w:eastAsia="en-US"/>
+        </w:rPr>
+      </w:pPr>
+    </w:p>
+    <w:p>
+      <w:pPr>
+        <w:jc w:val="center"/>
+        <w:rPr>
+          <w:lang w:eastAsia="en-US"/>
+        </w:rPr>
+      </w:pPr>
+    </w:p>
+    <w:p>
+      <w:pPr>
+        <w:rPr>
+          <w:lang w:eastAsia="en-US"/>
+        </w:rPr>
+      </w:pPr>
+      <w:r>
+        <w:rPr>
+          <w:lang w:eastAsia="en-US"/>
+        </w:rPr>
+        <w:t>Retificar Manual</w:t>
+      </w:r>
+    </w:p>
+    <w:p>
+      <w:pPr>
+        <w:rPr>
+          <w:lang w:eastAsia="en-US"/>
+        </w:rPr>
+      </w:pPr>
+    </w:p>
+    <w:p>
+      <w:pPr>
+        <w:rPr>
+          <w:lang w:eastAsia="en-US"/>
+        </w:rPr>
+      </w:pPr>
+      <w:r>
+        <w:rPr>
+          <w:lang w:eastAsia="en-US"/>
+        </w:rPr>
+        <w:t>Quanto mais afastadas do centro mais pontos de interseção tem-se do que o original. Na figura 32 que pertence ao ficheiro de verificação de integridade automático com as posições fixas na base de dados, verifica</w:t>
+      </w:r>
+      <w:r>
+        <w:rPr>
+          <w:lang w:eastAsia="en-US"/>
+        </w:rPr>
+        <w:t>-</w:t>
+      </w:r>
+      <w:r>
+        <w:rPr>
+          <w:lang w:eastAsia="en-US"/>
+        </w:rPr>
+        <w:t>se que a palavra “de” sublinhada a pret</w:t>
+      </w:r>
+      <w:r>
+        <w:rPr>
+          <w:lang w:eastAsia="en-US"/>
+        </w:rPr>
+        <w:t xml:space="preserve">o </w:t>
+      </w:r>
+      <w:r>
+        <w:rPr>
+          <w:lang w:eastAsia="en-US"/>
+        </w:rPr>
+        <w:t>não contém nenhuma interseção, contudo se o utilizador na parte de retificação manual clicar fora do centro do “x” para a direita</w:t>
+      </w:r>
+      <w:r>
+        <w:rPr>
+          <w:lang w:eastAsia="en-US"/>
+        </w:rPr>
+        <w:t xml:space="preserve"> (exemplo figura 34), vai aparecer o mesmo “de” com duas interseções no “d”, e mais interseções no segundo “de”.</w:t>
+      </w:r>
+    </w:p>
+    <w:p>
+      <w:pPr>
+        <w:rPr>
+          <w:lang w:eastAsia="en-US"/>
+        </w:rPr>
+      </w:pPr>
+      <w:r>
+        <w:rPr>
+          <w:lang w:eastAsia="en-US"/>
+        </w:rPr>
+        <w:t>Para corrigir isto é necessário haver uma correção das posições com base no que se clica e no que se tem.</w:t>
+      </w:r>
+    </w:p>
+    <w:p>
+      <w:pPr>
+        <w:rPr>
+          <w:lang w:eastAsia="en-US"/>
+        </w:rPr>
+      </w:pPr>
+    </w:p>
+    <w:p>
+      <w:pPr>
+        <w:keepNext/>
+        <w:jc w:val="center"/>
+      </w:pPr>
+      <w:r>
+        <w:rPr>
+          <w:rFonts w:eastAsia="Arial MT"/>
+          <w:noProof/>
+          <w:lang w:eastAsia="en-US"/>
+        </w:rPr>
+        <mc:AlternateContent>
+          <mc:Choice Requires="wps">
+            <w:drawing>
+              <wp:anchor distT="0" distB="0" distL="114300" distR="114300" simplePos="0" relativeHeight="251660288" behindDoc="0" locked="0" layoutInCell="1" allowOverlap="1" wp14:anchorId="5F1E2E00" wp14:editId="2C80BFBE">
+                <wp:simplePos x="0" y="0"/>
+                <wp:positionH relativeFrom="column">
+                  <wp:posOffset>2655782</wp:posOffset>
+                </wp:positionH>
+                <wp:positionV relativeFrom="paragraph">
+                  <wp:posOffset>316865</wp:posOffset>
+                </wp:positionV>
+                <wp:extent cx="194521" cy="0"/>
+                <wp:effectExtent l="0" t="19050" r="34290" b="19050"/>
+                <wp:wrapNone/>
+                <wp:docPr id="107" name="Straight Connector 107"/>
+                <wp:cNvGraphicFramePr/>
+                <a:graphic xmlns:a="http://schemas.openxmlformats.org/drawingml/2006/main">
+                  <a:graphicData uri="http://schemas.microsoft.com/office/word/2010/wordprocessingShape">
+                    <wps:wsp>
+                      <wps:cNvCnPr/>
+                      <wps:spPr>
+                        <a:xfrm>
+                          <a:off x="0" y="0"/>
+                          <a:ext cx="194521" cy="0"/>
+                        </a:xfrm>
+                        <a:prstGeom prst="line">
+                          <a:avLst/>
+                        </a:prstGeom>
+                        <a:ln w="28575">
+                          <a:solidFill>
+                            <a:schemeClr val="tx1"/>
+                          </a:solidFill>
+                        </a:ln>
+                      </wps:spPr>
+                      <wps:style>
+                        <a:lnRef idx="1">
+                          <a:schemeClr val="accent1"/>
+                        </a:lnRef>
+                        <a:fillRef idx="0">
+                          <a:schemeClr val="accent1"/>
+                        </a:fillRef>
+                        <a:effectRef idx="0">
+                          <a:schemeClr val="accent1"/>
+                        </a:effectRef>
+                        <a:fontRef idx="minor">
+                          <a:schemeClr val="tx1"/>
+                        </a:fontRef>
+                      </wps:style>
+                      <wps:bodyPr/>
+                    </wps:wsp>
+                  </a:graphicData>
+                </a:graphic>
+                <wp14:sizeRelH relativeFrom="margin">
+                  <wp14:pctWidth>0</wp14:pctWidth>
+                </wp14:sizeRelH>
+                <wp14:sizeRelV relativeFrom="margin">
+                  <wp14:pctHeight>0</wp14:pctHeight>
+                </wp14:sizeRelV>
+              </wp:anchor>
+            </w:drawing>
+          </mc:Choice>
+          <mc:Fallback>
+            <w:pict>
+              <v:line w14:anchorId="218D17BB" id="Straight Connector 107" o:spid="_x0000_s1026" style="position:absolute;z-index:251660288;visibility:visible;mso-wrap-style:square;mso-width-percent:0;mso-height-percent:0;mso-wrap-distance-left:9pt;mso-wrap-distance-top:0;mso-wrap-distance-right:9pt;mso-wrap-distance-bottom:0;mso-position-horizontal:absolute;mso-position-horizontal-relative:text;mso-position-vertical:absolute;mso-position-vertical-relative:text;mso-width-percent:0;mso-height-percent:0;mso-width-relative:margin;mso-height-relative:margin" from="209.1pt,24.95pt" to="224.4pt,24.95pt" o:gfxdata="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" strokecolor="black [3213]" strokeweight="2.25pt">
+                <v:stroke joinstyle="miter"/>
+              </v:line>
+            </w:pict>
+          </mc:Fallback>
+        </mc:AlternateContent>
+      </w:r>
+      <w:r>
+        <w:rPr>
+          <w:rFonts w:eastAsia="Arial MT"/>
+          <w:lang w:eastAsia="en-US"/>
+        </w:rPr>
+        <w:drawing>
+          <wp:inline distT="0" distB="0" distL="0" distR="0" wp14:anchorId="218B7370" wp14:editId="1A9A2B46">
+            <wp:extent cx="1985433" cy="484904"/>
+            <wp:effectExtent l="0" t="0" r="0" b="0"/>
+            <wp:docPr id="49" name="Picture 49"/>
+            <wp:cNvGraphicFramePr>
+              <a:graphicFrameLocks xmlns:a="http://schemas.openxmlformats.org/drawingml/2006/main" noChangeAspect="1"/>
+            </wp:cNvGraphicFramePr>
+            <a:graphic xmlns:a="http://schemas.openxmlformats.org/drawingml/2006/main">
+              <a:graphicData uri="http://schemas.openxmlformats.org/drawingml/2006/picture">
+                <pic:pic xmlns:pic="http://schemas.openxmlformats.org/drawingml/2006/picture">
+                  <pic:nvPicPr>
+                    <pic:cNvPr id="1" name=""/>
+                    <pic:cNvPicPr/>
+                  </pic:nvPicPr>
+                  <pic:blipFill>
+                    <a:blip r:embed="rId82"/>
+                    <a:stretch>
+                      <a:fillRect/>
+                    </a:stretch>
+                  </pic:blipFill>
+                  <pic:spPr>
+                    <a:xfrm>
+                      <a:off x="0" y="0"/>
+                      <a:ext cx="2011786" cy="491340"/>
+                    </a:xfrm>
+                    <a:prstGeom prst="rect">
+                      <a:avLst/>
+                    </a:prstGeom>
+                  </pic:spPr>
+                </pic:pic>
+              </a:graphicData>
+            </a:graphic>
+          </wp:inline>
+        </w:drawing>
+      </w:r>
+    </w:p>
+    <w:p>
+      <w:pPr>
+        <w:pStyle w:val="Caption"/>
+        <w:jc w:val="center"/>
+      </w:pPr>
+      <w:r>
+        <w:t xml:space="preserve">Figura </w:t>
+      </w:r>
+      <w:r>
+        <w:fldChar w:fldCharType="begin"/>
+      </w:r>
+      <w:r>
+        <w:instrText xml:space="preserve"> SEQ Figura \* ARABIC </w:instrText>
+      </w:r>
+      <w:r>
+        <w:fldChar w:fldCharType="separate"/>
+      </w:r>
+      <w:r>
+        <w:rPr>
+          <w:noProof/>
+        </w:rPr>
+        <w:t>32</w:t>
+      </w:r>
+      <w:r>
+        <w:fldChar w:fldCharType="end"/>
+      </w:r>
+      <w:r>
+        <w:t xml:space="preserve"> - Original</w:t>
+      </w:r>
+    </w:p>
+    <w:p>
+      <w:pPr>
+        <w:keepNext/>
+        <w:jc w:val="center"/>
+      </w:pPr>
+      <w:r>
+        <w:rPr>
+          <w:rFonts w:eastAsia="Arial MT"/>
+          <w:lang w:eastAsia="en-US"/>
+        </w:rPr>
+        <w:drawing>
+          <wp:inline distT="0" distB="0" distL="0" distR="0" wp14:anchorId="2E8E7048" wp14:editId="47CEF5E1">
+            <wp:extent cx="1257300" cy="341829"/>
+            <wp:effectExtent l="0" t="0" r="0" b="1270"/>
+            <wp:docPr id="102" name="Picture 102"/>
+            <wp:cNvGraphicFramePr>
+              <a:graphicFrameLocks xmlns:a="http://schemas.openxmlformats.org/drawingml/2006/main" noChangeAspect="1"/>
+            </wp:cNvGraphicFramePr>
+            <a:graphic xmlns:a="http://schemas.openxmlformats.org/drawingml/2006/main">
+              <a:graphicData uri="http://schemas.openxmlformats.org/drawingml/2006/picture">
+                <pic:pic xmlns:pic="http://schemas.openxmlformats.org/drawingml/2006/picture">
+                  <pic:nvPicPr>
+                    <pic:cNvPr id="1" name=""/>
+                    <pic:cNvPicPr/>
+                  </pic:nvPicPr>
+                  <pic:blipFill>
+                    <a:blip r:embed="rId83"/>
+                    <a:stretch>
+                      <a:fillRect/>
+                    </a:stretch>
+                  </pic:blipFill>
+                  <pic:spPr>
+                    <a:xfrm>
+                      <a:off x="0" y="0"/>
+                      <a:ext cx="1269449" cy="345132"/>
+                    </a:xfrm>
+                    <a:prstGeom prst="rect">
+                      <a:avLst/>
+                    </a:prstGeom>
+                  </pic:spPr>
+                </pic:pic>
+              </a:graphicData>
+            </a:graphic>
+          </wp:inline>
+        </w:drawing>
+      </w:r>
+    </w:p>
+    <w:p>
+      <w:pPr>
+        <w:pStyle w:val="Caption"/>
+        <w:jc w:val="center"/>
+      </w:pPr>
+      <w:r>
+        <w:t xml:space="preserve">Figura </w:t>
+      </w:r>
+      <w:r>
+        <w:fldChar w:fldCharType="begin"/>
+      </w:r>
+      <w:r>
+        <w:instrText xml:space="preserve"> SEQ Figura \* ARABIC </w:instrText>
+      </w:r>
+      <w:r>
+        <w:fldChar w:fldCharType="separate"/>
+      </w:r>
+      <w:r>
+        <w:rPr>
+          <w:noProof/>
+        </w:rPr>
+        <w:t>33</w:t>
+      </w:r>
+      <w:r>
+        <w:fldChar w:fldCharType="end"/>
+      </w:r>
+      <w:r>
+        <w:t xml:space="preserve"> - Retificar Manual</w:t>
+      </w:r>
+    </w:p>
+    <w:p>
+      <w:pPr>
+        <w:keepNext/>
+        <w:jc w:val="center"/>
+      </w:pPr>
+      <w:r>
+        <w:drawing>
+          <wp:inline distT="0" distB="0" distL="0" distR="0" wp14:anchorId="70C01675" wp14:editId="6BC3DF63">
+            <wp:extent cx="3335866" cy="692738"/>
+            <wp:effectExtent l="0" t="0" r="0" b="0"/>
+            <wp:docPr id="113" name="Picture 113" descr="Diagram&#10;&#10;Description automatically generated"/>
+            <wp:cNvGraphicFramePr>
+              <a:graphicFrameLocks xmlns:a="http://schemas.openxmlformats.org/drawingml/2006/main" noChangeAspect="1"/>
+            </wp:cNvGraphicFramePr>
+            <a:graphic xmlns:a="http://schemas.openxmlformats.org/drawingml/2006/main">
+              <a:graphicData uri="http://schemas.openxmlformats.org/drawingml/2006/picture">
+                <pic:pic xmlns:pic="http://schemas.openxmlformats.org/drawingml/2006/picture">
+                  <pic:nvPicPr>
+                    <pic:cNvPr id="113" name="Picture 113" descr="Diagram&#10;&#10;Description automatically generated"/>
+                    <pic:cNvPicPr/>
+                  </pic:nvPicPr>
+                  <pic:blipFill>
+                    <a:blip r:embed="rId84"/>
+                    <a:stretch>
+                      <a:fillRect/>
+                    </a:stretch>
+                  </pic:blipFill>
+                  <pic:spPr>
+                    <a:xfrm>
+                      <a:off x="0" y="0"/>
+                      <a:ext cx="3386178" cy="703186"/>
+                    </a:xfrm>
+                    <a:prstGeom prst="rect">
+                      <a:avLst/>
+                    </a:prstGeom>
+                  </pic:spPr>
+                </pic:pic>
+              </a:graphicData>
+            </a:graphic>
+          </wp:inline>
+        </w:drawing>
+      </w:r>
+    </w:p>
+    <w:p>
+      <w:pPr>
+        <w:pStyle w:val="Caption"/>
+        <w:jc w:val="center"/>
+      </w:pPr>
+      <w:r>
+        <w:t xml:space="preserve">Figura </w:t>
+      </w:r>
+      <w:r>
+        <w:fldChar w:fldCharType="begin"/>
+      </w:r>
+      <w:r>
+        <w:instrText xml:space="preserve"> SEQ Figura \* ARABIC </w:instrText>
+      </w:r>
+      <w:r>
+        <w:fldChar w:fldCharType="separate"/>
+      </w:r>
+      <w:r>
+        <w:rPr>
+          <w:noProof/>
+        </w:rPr>
+        <w:t>34</w:t>
+      </w:r>
+      <w:r>
+        <w:fldChar w:fldCharType="end"/>
+      </w:r>
+      <w:r>
+        <w:t xml:space="preserve"> - X círculo</w:t>
+      </w:r>
     </w:p>
     <w:p>
       <w:pPr>
@@ -33445,13 +33813,13 @@
           <w:numId w:val="30"/>
         </w:numPr>
       </w:pPr>
-      <w:bookmarkStart w:id="108" w:name="_Hlk106728016"/>
-      <w:bookmarkStart w:id="109" w:name="_Toc125462592"/>
+      <w:bookmarkStart w:id="108" w:name="_Toc125462592"/>
+      <w:bookmarkStart w:id="109" w:name="_Hlk106728016"/>
       <w:r>
         <w:lastRenderedPageBreak/>
         <w:t>Referências</w:t>
       </w:r>
-      <w:bookmarkEnd w:id="109"/>
+      <w:bookmarkEnd w:id="108"/>
     </w:p>
     <w:p>
       <w:pPr>
@@ -33966,7 +34334,7 @@
       <w:r>
         <w:fldChar w:fldCharType="end"/>
       </w:r>
-      <w:bookmarkEnd w:id="108"/>
+      <w:bookmarkEnd w:id="109"/>
     </w:p>
     <w:p>
       <w:pPr>
@@ -34416,7 +34784,7 @@
                     </pic:cNvPicPr>
                   </pic:nvPicPr>
                   <pic:blipFill>
-                    <a:blip r:embed="rId82">
+                    <a:blip r:embed="rId85">
                       <a:extLst>
                         <a:ext uri="{28A0092B-C50C-407E-A947-70E740481C1C}">
                           <a14:useLocalDpi xmlns:a14="http://schemas.microsoft.com/office/drawing/2010/main" val="0"/>
@@ -34476,8 +34844,8 @@
       </w:pPr>
     </w:p>
     <w:sectPr>
-      <w:footerReference w:type="default" r:id="rId83"/>
-      <w:footerReference w:type="first" r:id="rId84"/>
+      <w:footerReference w:type="default" r:id="rId86"/>
+      <w:footerReference w:type="first" r:id="rId87"/>
       <w:type w:val="continuous"/>
       <w:pgSz w:w="11906" w:h="16838" w:code="9"/>
       <w:pgMar w:top="454" w:right="851" w:bottom="567" w:left="851" w:header="0" w:footer="0" w:gutter="0"/>
@@ -39667,28 +40035,6 @@
 </file>
 
 <file path=customXml/item1.xml><?xml version="1.0" encoding="utf-8"?>
-<p:properties xmlns:p="http://schemas.microsoft.com/office/2006/metadata/properties" xmlns:xsi="http://www.w3.org/2001/XMLSchema-instance" xmlns:pc="http://schemas.microsoft.com/office/infopath/2007/PartnerControls">
-  <documentManagement/>
-</p:properties>
-</file>
-
-<file path=customXml/item2.xml><?xml version="1.0" encoding="utf-8"?>
-<b:Sources xmlns:b="http://schemas.openxmlformats.org/officeDocument/2006/bibliography" xmlns="http://schemas.openxmlformats.org/officeDocument/2006/bibliography" SelectedStyle="\IEEE2006OfficeOnline.xsl" StyleName="IEEE" Version="2006">
-  <b:Source>
-    <b:Tag>WikepediaBarcode128</b:Tag>
-    <b:SourceType>InternetSite</b:SourceType>
-    <b:Guid>{8BF85054-932A-4E1A-89A2-64492CCAA2DA}</b:Guid>
-    <b:Title>Wikipedia</b:Title>
-    <b:YearAccessed>2022</b:YearAccessed>
-    <b:MonthAccessed>10</b:MonthAccessed>
-    <b:DayAccessed>10</b:DayAccessed>
-    <b:URL>https://en.wikipedia.org/wiki/Code_128</b:URL>
-    <b:RefOrder>1</b:RefOrder>
-  </b:Source>
-</b:Sources>
-</file>
-
-<file path=customXml/item3.xml><?xml version="1.0" encoding="utf-8"?>
 <?mso-contentType ?>
 <FormTemplates xmlns="http://schemas.microsoft.com/sharepoint/v3/contenttype/forms">
   <Display>DocumentLibraryForm</Display>
@@ -39697,7 +40043,13 @@
 </FormTemplates>
 </file>
 
-<file path=customXml/item4.xml><?xml version="1.0" encoding="utf-8"?>
+<file path=customXml/item2.xml><?xml version="1.0" encoding="utf-8"?>
+<p:properties xmlns:p="http://schemas.microsoft.com/office/2006/metadata/properties" xmlns:xsi="http://www.w3.org/2001/XMLSchema-instance" xmlns:pc="http://schemas.microsoft.com/office/infopath/2007/PartnerControls">
+  <documentManagement/>
+</p:properties>
+</file>
+
+<file path=customXml/item3.xml><?xml version="1.0" encoding="utf-8"?>
 <ct:contentTypeSchema xmlns:ct="http://schemas.microsoft.com/office/2006/metadata/contentType" xmlns:ma="http://schemas.microsoft.com/office/2006/metadata/properties/metaAttributes" ct:_="" ma:_="" ma:contentTypeName="Document" ma:contentTypeID="0x01010060CEB974EC0D1545AF910DD996C9819E" ma:contentTypeVersion="12" ma:contentTypeDescription="Create a new document." ma:contentTypeScope="" ma:versionID="decaf19b0d18055999b8680fb6922626">
   <xsd:schema xmlns:xsd="http://www.w3.org/2001/XMLSchema" xmlns:xs="http://www.w3.org/2001/XMLSchema" xmlns:p="http://schemas.microsoft.com/office/2006/metadata/properties" xmlns:ns3="b13682d5-bf0a-4433-8778-bfb0117cb765" xmlns:ns4="e19336a5-6b12-4ff8-b469-c80c11215cc7" targetNamespace="http://schemas.microsoft.com/office/2006/metadata/properties" ma:root="true" ma:fieldsID="3ec9b2a739193d02324b197d268bc3f1" ns3:_="" ns4:_="">
     <xsd:import namespace="b13682d5-bf0a-4433-8778-bfb0117cb765"/>
@@ -39914,7 +40266,31 @@
 </ct:contentTypeSchema>
 </file>
 
+<file path=customXml/item4.xml><?xml version="1.0" encoding="utf-8"?>
+<b:Sources xmlns:b="http://schemas.openxmlformats.org/officeDocument/2006/bibliography" xmlns="http://schemas.openxmlformats.org/officeDocument/2006/bibliography" SelectedStyle="\IEEE2006OfficeOnline.xsl" StyleName="IEEE" Version="2006">
+  <b:Source>
+    <b:Tag>WikepediaBarcode128</b:Tag>
+    <b:SourceType>InternetSite</b:SourceType>
+    <b:Guid>{8BF85054-932A-4E1A-89A2-64492CCAA2DA}</b:Guid>
+    <b:Title>Wikipedia</b:Title>
+    <b:YearAccessed>2022</b:YearAccessed>
+    <b:MonthAccessed>10</b:MonthAccessed>
+    <b:DayAccessed>10</b:DayAccessed>
+    <b:URL>https://en.wikipedia.org/wiki/Code_128</b:URL>
+    <b:RefOrder>1</b:RefOrder>
+  </b:Source>
+</b:Sources>
+</file>
+
 <file path=customXml/itemProps1.xml><?xml version="1.0" encoding="utf-8"?>
+<ds:datastoreItem xmlns:ds="http://schemas.openxmlformats.org/officeDocument/2006/customXml" ds:itemID="{35970AEB-CA4B-469C-91D7-95BB6C8A93FA}">
+  <ds:schemaRefs>
+    <ds:schemaRef ds:uri="http://schemas.microsoft.com/sharepoint/v3/contenttype/forms"/>
+  </ds:schemaRefs>
+</ds:datastoreItem>
+</file>
+
+<file path=customXml/itemProps2.xml><?xml version="1.0" encoding="utf-8"?>
 <ds:datastoreItem xmlns:ds="http://schemas.openxmlformats.org/officeDocument/2006/customXml" ds:itemID="{20975170-121E-43D9-8528-A507C85D503C}">
   <ds:schemaRefs>
     <ds:schemaRef ds:uri="http://schemas.microsoft.com/office/2006/metadata/properties"/>
@@ -39923,23 +40299,7 @@
 </ds:datastoreItem>
 </file>
 
-<file path=customXml/itemProps2.xml><?xml version="1.0" encoding="utf-8"?>
-<ds:datastoreItem xmlns:ds="http://schemas.openxmlformats.org/officeDocument/2006/customXml" ds:itemID="{888E819E-32A5-4EE8-AE0E-50AA78641511}">
-  <ds:schemaRefs>
-    <ds:schemaRef ds:uri="http://schemas.openxmlformats.org/officeDocument/2006/bibliography"/>
-  </ds:schemaRefs>
-</ds:datastoreItem>
-</file>
-
 <file path=customXml/itemProps3.xml><?xml version="1.0" encoding="utf-8"?>
-<ds:datastoreItem xmlns:ds="http://schemas.openxmlformats.org/officeDocument/2006/customXml" ds:itemID="{35970AEB-CA4B-469C-91D7-95BB6C8A93FA}">
-  <ds:schemaRefs>
-    <ds:schemaRef ds:uri="http://schemas.microsoft.com/sharepoint/v3/contenttype/forms"/>
-  </ds:schemaRefs>
-</ds:datastoreItem>
-</file>
-
-<file path=customXml/itemProps4.xml><?xml version="1.0" encoding="utf-8"?>
 <ds:datastoreItem xmlns:ds="http://schemas.openxmlformats.org/officeDocument/2006/customXml" ds:itemID="{FC4314A4-52F5-4A80-8644-1BF0142CE1D2}">
   <ds:schemaRefs>
     <ds:schemaRef ds:uri="http://schemas.microsoft.com/office/2006/metadata/contentType"/>
@@ -39956,4 +40316,12 @@
     <ds:schemaRef ds:uri="http://schemas.microsoft.com/internal/obd"/>
   </ds:schemaRefs>
 </ds:datastoreItem>
+</file>
+
+<file path=customXml/itemProps4.xml><?xml version="1.0" encoding="utf-8"?>
+<ds:datastoreItem xmlns:ds="http://schemas.openxmlformats.org/officeDocument/2006/customXml" ds:itemID="{888E819E-32A5-4EE8-AE0E-50AA78641511}">
+  <ds:schemaRefs>
+    <ds:schemaRef ds:uri="http://schemas.openxmlformats.org/officeDocument/2006/bibliography"/>
+  </ds:schemaRefs>
+</ds:datastoreItem>
 </file>
</xml_diff>

<commit_message>
fix r,b,l positions and circle positions, add retificar manual(not working)
</commit_message>
<xml_diff>
--- a/Tese.docx
+++ b/Tese.docx
@@ -9239,7 +9239,15 @@
         <w:ind w:firstLine="360"/>
       </w:pPr>
       <w:r>
-        <w:t xml:space="preserve">Estes documentos vão ser tratados em áreas de segurança física destinadas para o efeito, onde para aceder o utilizador têm que ser pessoas idôneas (de confiança) e acesso a documentos com informação classificada deverá ter um certificado periódico. </w:t>
+        <w:t xml:space="preserve">Estes documentos vão ser tratados em áreas de segurança física destinadas para o efeito, onde para aceder o utilizador têm </w:t>
+      </w:r>
+      <w:proofErr w:type="gramStart"/>
+      <w:r>
+        <w:t>que</w:t>
+      </w:r>
+      <w:proofErr w:type="gramEnd"/>
+      <w:r>
+        <w:t xml:space="preserve"> ser pessoas idôneas (de confiança) e acesso a documentos com informação classificada deverá ter um certificado periódico. </w:t>
       </w:r>
     </w:p>
     <w:p>
@@ -22959,8 +22967,17 @@
           <w:rFonts w:eastAsia="Arial MT"/>
           <w:lang w:eastAsia="en-US"/>
         </w:rPr>
-        <w:t xml:space="preserve"> que demonstra as zonas críticas do qrcode num documento exemplar. Ou seja, quando aparece preto no cinza deve-se alterar para cinza, e quando aparece preto no branco</w:t>
-      </w:r>
+        <w:t xml:space="preserve"> que demonstra as zonas críticas do qrcode num documento exemplar. Ou seja, quando aparece preto no cinza deve-se alterar para cinza, e quando aparece </w:t>
+      </w:r>
+      <w:proofErr w:type="gramStart"/>
+      <w:r>
+        <w:rPr>
+          <w:rFonts w:eastAsia="Arial MT"/>
+          <w:lang w:eastAsia="en-US"/>
+        </w:rPr>
+        <w:t>preto no branco</w:t>
+      </w:r>
+      <w:proofErr w:type="gramEnd"/>
       <w:r>
         <w:rPr>
           <w:rFonts w:eastAsia="Arial MT"/>
@@ -32639,7 +32656,23 @@
           <w:rFonts w:eastAsia="Arial MT"/>
           <w:lang w:eastAsia="en-US"/>
         </w:rPr>
-        <w:t>Aquando das retas traçadas vai se calcular o ponto de interseção da mesma, com a expressão da figura 28, de seguida com base nas coordenadas dos caracteres obtidos no processamento do ficheiro verifica-se se o ponto pertence ao subconjunto das coordenadas, dando como output a letra correspondida. Figura 29, sendo o circulo amarelo o ponto de interseção e a azul o caracter que está na base de dados. Como se pode retificar existem letras repetidas e a apresentação é um bocado não apropriada, por isso mudou-se para linhas e só ter uma letra caso existisse, para não repetir.</w:t>
+        <w:t xml:space="preserve">Aquando das retas traçadas vai se calcular o ponto de interseção da mesma, com a expressão da figura 28, de seguida com base nas coordenadas dos caracteres obtidos no processamento do ficheiro verifica-se se o ponto pertence ao subconjunto das coordenadas, dando como output a letra correspondida. Figura 29, sendo o </w:t>
+      </w:r>
+      <w:proofErr w:type="gramStart"/>
+      <w:r>
+        <w:rPr>
+          <w:rFonts w:eastAsia="Arial MT"/>
+          <w:lang w:eastAsia="en-US"/>
+        </w:rPr>
+        <w:t>circulo</w:t>
+      </w:r>
+      <w:proofErr w:type="gramEnd"/>
+      <w:r>
+        <w:rPr>
+          <w:rFonts w:eastAsia="Arial MT"/>
+          <w:lang w:eastAsia="en-US"/>
+        </w:rPr>
+        <w:t xml:space="preserve"> amarelo o ponto de interseção e a azul o caracter que está na base de dados. Como se pode retificar existem letras repetidas e a apresentação é um bocado não apropriada, por isso mudou-se para linhas e só ter uma letra caso existisse, para não repetir.</w:t>
       </w:r>
     </w:p>
     <w:p>
@@ -33322,12 +33355,14 @@
           <w:lang w:eastAsia="en-US"/>
         </w:rPr>
       </w:pPr>
+      <w:proofErr w:type="gramStart"/>
       <w:r>
         <w:rPr>
           <w:lang w:eastAsia="en-US"/>
         </w:rPr>
         <w:t>Retificar Manual</w:t>
       </w:r>
+      <w:proofErr w:type="gramEnd"/>
     </w:p>
     <w:p>
       <w:pPr>
@@ -33483,6 +33518,7 @@
       <w:r>
         <w:rPr>
           <w:rFonts w:eastAsia="Arial MT"/>
+          <w:noProof/>
           <w:lang w:eastAsia="en-US"/>
         </w:rPr>
         <w:drawing>
@@ -33560,6 +33596,7 @@
       <w:r>
         <w:rPr>
           <w:rFonts w:eastAsia="Arial MT"/>
+          <w:noProof/>
           <w:lang w:eastAsia="en-US"/>
         </w:rPr>
         <w:drawing>
@@ -33635,6 +33672,9 @@
         <w:jc w:val="center"/>
       </w:pPr>
       <w:r>
+        <w:rPr>
+          <w:noProof/>
+        </w:rPr>
         <w:drawing>
           <wp:inline distT="0" distB="0" distL="0" distR="0" wp14:anchorId="70C01675" wp14:editId="6BC3DF63">
             <wp:extent cx="3335866" cy="692738"/>
@@ -33705,6 +33745,185 @@
     <w:p>
       <w:pPr>
         <w:rPr>
+          <w:lang w:eastAsia="en-US"/>
+        </w:rPr>
+      </w:pPr>
+    </w:p>
+    <w:p>
+      <w:pPr>
+        <w:rPr>
+          <w:lang w:eastAsia="en-US"/>
+        </w:rPr>
+      </w:pPr>
+      <w:r>
+        <w:rPr>
+          <w:noProof/>
+          <w:lang w:eastAsia="en-US"/>
+        </w:rPr>
+        <w:drawing>
+          <wp:inline distT="0" distB="0" distL="0" distR="0" wp14:anchorId="2FEC9FC0" wp14:editId="23B955C7">
+            <wp:extent cx="3848433" cy="1546994"/>
+            <wp:effectExtent l="0" t="0" r="0" b="0"/>
+            <wp:docPr id="108" name="Picture 108" descr="Graphical user interface, text, application&#10;&#10;Description automatically generated"/>
+            <wp:cNvGraphicFramePr>
+              <a:graphicFrameLocks xmlns:a="http://schemas.openxmlformats.org/drawingml/2006/main" noChangeAspect="1"/>
+            </wp:cNvGraphicFramePr>
+            <a:graphic xmlns:a="http://schemas.openxmlformats.org/drawingml/2006/main">
+              <a:graphicData uri="http://schemas.openxmlformats.org/drawingml/2006/picture">
+                <pic:pic xmlns:pic="http://schemas.openxmlformats.org/drawingml/2006/picture">
+                  <pic:nvPicPr>
+                    <pic:cNvPr id="108" name="Picture 108" descr="Graphical user interface, text, application&#10;&#10;Description automatically generated"/>
+                    <pic:cNvPicPr/>
+                  </pic:nvPicPr>
+                  <pic:blipFill>
+                    <a:blip r:embed="rId85"/>
+                    <a:stretch>
+                      <a:fillRect/>
+                    </a:stretch>
+                  </pic:blipFill>
+                  <pic:spPr>
+                    <a:xfrm>
+                      <a:off x="0" y="0"/>
+                      <a:ext cx="3848433" cy="1546994"/>
+                    </a:xfrm>
+                    <a:prstGeom prst="rect">
+                      <a:avLst/>
+                    </a:prstGeom>
+                  </pic:spPr>
+                </pic:pic>
+              </a:graphicData>
+            </a:graphic>
+          </wp:inline>
+        </w:drawing>
+      </w:r>
+    </w:p>
+    <w:p>
+      <w:pPr>
+        <w:rPr>
+          <w:rFonts w:eastAsia="Arial MT"/>
+          <w:lang w:eastAsia="en-US"/>
+        </w:rPr>
+      </w:pPr>
+    </w:p>
+    <w:p>
+      <w:pPr>
+        <w:rPr>
+          <w:rFonts w:eastAsia="Arial MT"/>
+          <w:lang w:eastAsia="en-US"/>
+        </w:rPr>
+      </w:pPr>
+    </w:p>
+    <w:p>
+      <w:pPr>
+        <w:rPr>
+          <w:rFonts w:eastAsia="Arial MT"/>
+          <w:lang w:eastAsia="en-US"/>
+        </w:rPr>
+      </w:pPr>
+      <w:r>
+        <w:rPr>
+          <w:rFonts w:eastAsia="Arial MT"/>
+          <w:noProof/>
+          <w:lang w:eastAsia="en-US"/>
+        </w:rPr>
+        <w:lastRenderedPageBreak/>
+        <w:drawing>
+          <wp:inline distT="0" distB="0" distL="0" distR="0" wp14:anchorId="4AC20FC0" wp14:editId="11E32134">
+            <wp:extent cx="5982218" cy="5349704"/>
+            <wp:effectExtent l="0" t="0" r="0" b="3810"/>
+            <wp:docPr id="110" name="Picture 110"/>
+            <wp:cNvGraphicFramePr>
+              <a:graphicFrameLocks xmlns:a="http://schemas.openxmlformats.org/drawingml/2006/main" noChangeAspect="1"/>
+            </wp:cNvGraphicFramePr>
+            <a:graphic xmlns:a="http://schemas.openxmlformats.org/drawingml/2006/main">
+              <a:graphicData uri="http://schemas.openxmlformats.org/drawingml/2006/picture">
+                <pic:pic xmlns:pic="http://schemas.openxmlformats.org/drawingml/2006/picture">
+                  <pic:nvPicPr>
+                    <pic:cNvPr id="1" name=""/>
+                    <pic:cNvPicPr/>
+                  </pic:nvPicPr>
+                  <pic:blipFill>
+                    <a:blip r:embed="rId86"/>
+                    <a:stretch>
+                      <a:fillRect/>
+                    </a:stretch>
+                  </pic:blipFill>
+                  <pic:spPr>
+                    <a:xfrm>
+                      <a:off x="0" y="0"/>
+                      <a:ext cx="5982218" cy="5349704"/>
+                    </a:xfrm>
+                    <a:prstGeom prst="rect">
+                      <a:avLst/>
+                    </a:prstGeom>
+                  </pic:spPr>
+                </pic:pic>
+              </a:graphicData>
+            </a:graphic>
+          </wp:inline>
+        </w:drawing>
+      </w:r>
+    </w:p>
+    <w:p>
+      <w:pPr>
+        <w:rPr>
+          <w:rFonts w:eastAsia="Arial MT"/>
+          <w:lang w:eastAsia="en-US"/>
+        </w:rPr>
+      </w:pPr>
+    </w:p>
+    <w:p>
+      <w:pPr>
+        <w:rPr>
+          <w:rFonts w:eastAsia="Arial MT"/>
+          <w:lang w:eastAsia="en-US"/>
+        </w:rPr>
+      </w:pPr>
+      <w:r>
+        <w:rPr>
+          <w:rFonts w:eastAsia="Arial MT"/>
+          <w:lang w:eastAsia="en-US"/>
+        </w:rPr>
+        <w:drawing>
+          <wp:inline distT="0" distB="0" distL="0" distR="0" wp14:anchorId="63553B84" wp14:editId="0E62EC9F">
+            <wp:extent cx="1211685" cy="1204064"/>
+            <wp:effectExtent l="0" t="0" r="7620" b="0"/>
+            <wp:docPr id="112" name="Picture 112" descr="Graphical user interface, application&#10;&#10;Description automatically generated"/>
+            <wp:cNvGraphicFramePr>
+              <a:graphicFrameLocks xmlns:a="http://schemas.openxmlformats.org/drawingml/2006/main" noChangeAspect="1"/>
+            </wp:cNvGraphicFramePr>
+            <a:graphic xmlns:a="http://schemas.openxmlformats.org/drawingml/2006/main">
+              <a:graphicData uri="http://schemas.openxmlformats.org/drawingml/2006/picture">
+                <pic:pic xmlns:pic="http://schemas.openxmlformats.org/drawingml/2006/picture">
+                  <pic:nvPicPr>
+                    <pic:cNvPr id="112" name="Picture 112" descr="Graphical user interface, application&#10;&#10;Description automatically generated"/>
+                    <pic:cNvPicPr/>
+                  </pic:nvPicPr>
+                  <pic:blipFill>
+                    <a:blip r:embed="rId87"/>
+                    <a:stretch>
+                      <a:fillRect/>
+                    </a:stretch>
+                  </pic:blipFill>
+                  <pic:spPr>
+                    <a:xfrm>
+                      <a:off x="0" y="0"/>
+                      <a:ext cx="1211685" cy="1204064"/>
+                    </a:xfrm>
+                    <a:prstGeom prst="rect">
+                      <a:avLst/>
+                    </a:prstGeom>
+                  </pic:spPr>
+                </pic:pic>
+              </a:graphicData>
+            </a:graphic>
+          </wp:inline>
+        </w:drawing>
+      </w:r>
+    </w:p>
+    <w:p>
+      <w:pPr>
+        <w:rPr>
           <w:rFonts w:eastAsia="Arial MT"/>
           <w:lang w:eastAsia="en-US"/>
         </w:rPr>
@@ -34784,7 +35003,7 @@
                     </pic:cNvPicPr>
                   </pic:nvPicPr>
                   <pic:blipFill>
-                    <a:blip r:embed="rId85">
+                    <a:blip r:embed="rId88">
                       <a:extLst>
                         <a:ext uri="{28A0092B-C50C-407E-A947-70E740481C1C}">
                           <a14:useLocalDpi xmlns:a14="http://schemas.microsoft.com/office/drawing/2010/main" val="0"/>
@@ -34844,8 +35063,8 @@
       </w:pPr>
     </w:p>
     <w:sectPr>
-      <w:footerReference w:type="default" r:id="rId86"/>
-      <w:footerReference w:type="first" r:id="rId87"/>
+      <w:footerReference w:type="default" r:id="rId89"/>
+      <w:footerReference w:type="first" r:id="rId90"/>
       <w:type w:val="continuous"/>
       <w:pgSz w:w="11906" w:h="16838" w:code="9"/>
       <w:pgMar w:top="454" w:right="851" w:bottom="567" w:left="851" w:header="0" w:footer="0" w:gutter="0"/>
@@ -40035,6 +40254,28 @@
 </file>
 
 <file path=customXml/item1.xml><?xml version="1.0" encoding="utf-8"?>
+<p:properties xmlns:p="http://schemas.microsoft.com/office/2006/metadata/properties" xmlns:xsi="http://www.w3.org/2001/XMLSchema-instance" xmlns:pc="http://schemas.microsoft.com/office/infopath/2007/PartnerControls">
+  <documentManagement/>
+</p:properties>
+</file>
+
+<file path=customXml/item2.xml><?xml version="1.0" encoding="utf-8"?>
+<b:Sources xmlns:b="http://schemas.openxmlformats.org/officeDocument/2006/bibliography" xmlns="http://schemas.openxmlformats.org/officeDocument/2006/bibliography" SelectedStyle="\IEEE2006OfficeOnline.xsl" StyleName="IEEE" Version="2006">
+  <b:Source>
+    <b:Tag>WikepediaBarcode128</b:Tag>
+    <b:SourceType>InternetSite</b:SourceType>
+    <b:Guid>{8BF85054-932A-4E1A-89A2-64492CCAA2DA}</b:Guid>
+    <b:Title>Wikipedia</b:Title>
+    <b:YearAccessed>2022</b:YearAccessed>
+    <b:MonthAccessed>10</b:MonthAccessed>
+    <b:DayAccessed>10</b:DayAccessed>
+    <b:URL>https://en.wikipedia.org/wiki/Code_128</b:URL>
+    <b:RefOrder>1</b:RefOrder>
+  </b:Source>
+</b:Sources>
+</file>
+
+<file path=customXml/item3.xml><?xml version="1.0" encoding="utf-8"?>
 <?mso-contentType ?>
 <FormTemplates xmlns="http://schemas.microsoft.com/sharepoint/v3/contenttype/forms">
   <Display>DocumentLibraryForm</Display>
@@ -40043,13 +40284,7 @@
 </FormTemplates>
 </file>
 
-<file path=customXml/item2.xml><?xml version="1.0" encoding="utf-8"?>
-<p:properties xmlns:p="http://schemas.microsoft.com/office/2006/metadata/properties" xmlns:xsi="http://www.w3.org/2001/XMLSchema-instance" xmlns:pc="http://schemas.microsoft.com/office/infopath/2007/PartnerControls">
-  <documentManagement/>
-</p:properties>
-</file>
-
-<file path=customXml/item3.xml><?xml version="1.0" encoding="utf-8"?>
+<file path=customXml/item4.xml><?xml version="1.0" encoding="utf-8"?>
 <ct:contentTypeSchema xmlns:ct="http://schemas.microsoft.com/office/2006/metadata/contentType" xmlns:ma="http://schemas.microsoft.com/office/2006/metadata/properties/metaAttributes" ct:_="" ma:_="" ma:contentTypeName="Document" ma:contentTypeID="0x01010060CEB974EC0D1545AF910DD996C9819E" ma:contentTypeVersion="12" ma:contentTypeDescription="Create a new document." ma:contentTypeScope="" ma:versionID="decaf19b0d18055999b8680fb6922626">
   <xsd:schema xmlns:xsd="http://www.w3.org/2001/XMLSchema" xmlns:xs="http://www.w3.org/2001/XMLSchema" xmlns:p="http://schemas.microsoft.com/office/2006/metadata/properties" xmlns:ns3="b13682d5-bf0a-4433-8778-bfb0117cb765" xmlns:ns4="e19336a5-6b12-4ff8-b469-c80c11215cc7" targetNamespace="http://schemas.microsoft.com/office/2006/metadata/properties" ma:root="true" ma:fieldsID="3ec9b2a739193d02324b197d268bc3f1" ns3:_="" ns4:_="">
     <xsd:import namespace="b13682d5-bf0a-4433-8778-bfb0117cb765"/>
@@ -40266,31 +40501,7 @@
 </ct:contentTypeSchema>
 </file>
 
-<file path=customXml/item4.xml><?xml version="1.0" encoding="utf-8"?>
-<b:Sources xmlns:b="http://schemas.openxmlformats.org/officeDocument/2006/bibliography" xmlns="http://schemas.openxmlformats.org/officeDocument/2006/bibliography" SelectedStyle="\IEEE2006OfficeOnline.xsl" StyleName="IEEE" Version="2006">
-  <b:Source>
-    <b:Tag>WikepediaBarcode128</b:Tag>
-    <b:SourceType>InternetSite</b:SourceType>
-    <b:Guid>{8BF85054-932A-4E1A-89A2-64492CCAA2DA}</b:Guid>
-    <b:Title>Wikipedia</b:Title>
-    <b:YearAccessed>2022</b:YearAccessed>
-    <b:MonthAccessed>10</b:MonthAccessed>
-    <b:DayAccessed>10</b:DayAccessed>
-    <b:URL>https://en.wikipedia.org/wiki/Code_128</b:URL>
-    <b:RefOrder>1</b:RefOrder>
-  </b:Source>
-</b:Sources>
-</file>
-
 <file path=customXml/itemProps1.xml><?xml version="1.0" encoding="utf-8"?>
-<ds:datastoreItem xmlns:ds="http://schemas.openxmlformats.org/officeDocument/2006/customXml" ds:itemID="{35970AEB-CA4B-469C-91D7-95BB6C8A93FA}">
-  <ds:schemaRefs>
-    <ds:schemaRef ds:uri="http://schemas.microsoft.com/sharepoint/v3/contenttype/forms"/>
-  </ds:schemaRefs>
-</ds:datastoreItem>
-</file>
-
-<file path=customXml/itemProps2.xml><?xml version="1.0" encoding="utf-8"?>
 <ds:datastoreItem xmlns:ds="http://schemas.openxmlformats.org/officeDocument/2006/customXml" ds:itemID="{20975170-121E-43D9-8528-A507C85D503C}">
   <ds:schemaRefs>
     <ds:schemaRef ds:uri="http://schemas.microsoft.com/office/2006/metadata/properties"/>
@@ -40299,7 +40510,23 @@
 </ds:datastoreItem>
 </file>
 
+<file path=customXml/itemProps2.xml><?xml version="1.0" encoding="utf-8"?>
+<ds:datastoreItem xmlns:ds="http://schemas.openxmlformats.org/officeDocument/2006/customXml" ds:itemID="{888E819E-32A5-4EE8-AE0E-50AA78641511}">
+  <ds:schemaRefs>
+    <ds:schemaRef ds:uri="http://schemas.openxmlformats.org/officeDocument/2006/bibliography"/>
+  </ds:schemaRefs>
+</ds:datastoreItem>
+</file>
+
 <file path=customXml/itemProps3.xml><?xml version="1.0" encoding="utf-8"?>
+<ds:datastoreItem xmlns:ds="http://schemas.openxmlformats.org/officeDocument/2006/customXml" ds:itemID="{35970AEB-CA4B-469C-91D7-95BB6C8A93FA}">
+  <ds:schemaRefs>
+    <ds:schemaRef ds:uri="http://schemas.microsoft.com/sharepoint/v3/contenttype/forms"/>
+  </ds:schemaRefs>
+</ds:datastoreItem>
+</file>
+
+<file path=customXml/itemProps4.xml><?xml version="1.0" encoding="utf-8"?>
 <ds:datastoreItem xmlns:ds="http://schemas.openxmlformats.org/officeDocument/2006/customXml" ds:itemID="{FC4314A4-52F5-4A80-8644-1BF0142CE1D2}">
   <ds:schemaRefs>
     <ds:schemaRef ds:uri="http://schemas.microsoft.com/office/2006/metadata/contentType"/>
@@ -40316,12 +40543,4 @@
     <ds:schemaRef ds:uri="http://schemas.microsoft.com/internal/obd"/>
   </ds:schemaRefs>
 </ds:datastoreItem>
-</file>
-
-<file path=customXml/itemProps4.xml><?xml version="1.0" encoding="utf-8"?>
-<ds:datastoreItem xmlns:ds="http://schemas.openxmlformats.org/officeDocument/2006/customXml" ds:itemID="{888E819E-32A5-4EE8-AE0E-50AA78641511}">
-  <ds:schemaRefs>
-    <ds:schemaRef ds:uri="http://schemas.openxmlformats.org/officeDocument/2006/bibliography"/>
-  </ds:schemaRefs>
-</ds:datastoreItem>
 </file>
</xml_diff>

<commit_message>
remoção do circulo e eliminação de código
</commit_message>
<xml_diff>
--- a/Tese.docx
+++ b/Tese.docx
@@ -30931,7 +30931,7 @@
           <w:rFonts w:eastAsia="Arial MT"/>
           <w:lang w:eastAsia="en-US"/>
         </w:rPr>
-        <w:instrText>ADDIN CSL_CITATION {"citationItems":[{"id":"ITEM-1","itemData":{"URL":"https://learn.microsoft.com/en-us/sql/ssms/sql-server-management-studio-ssms?view=sql-server-ver16","accessed":{"date-parts":[["2023","1","19"]]},"id":"ITEM-1","issued":{"date-parts":[["0"]]},"title":"SQL Server Management Studio (SSMS) - SQL Server Management Studio (SSMS) | Microsoft Learn","type":"webpage"},"uris":["http://www.mendeley.com/documents/?uuid=efbce952-fc27-357d-afc2-76b1c8bbf5ce"]}],"mendeley":{"formattedCitation":"[10]","plainTextFormattedCitation":"[10]"},"properties":{"noteIndex":0},"schema":"https://github.com/citation-style-language/schema/raw/master/csl-citation.json"}</w:instrText>
+        <w:instrText>ADDIN CSL_CITATION {"citationItems":[{"id":"ITEM-1","itemData":{"URL":"https://learn.microsoft.com/en-us/sql/ssms/sql-server-management-studio-ssms?view=sql-server-ver16","accessed":{"date-parts":[["2023","1","19"]]},"id":"ITEM-1","issued":{"date-parts":[["0"]]},"title":"SQL Server Management Studio (SSMS) - SQL Server Management Studio (SSMS) | Microsoft Learn","type":"webpage"},"uris":["http://www.mendeley.com/documents/?uuid=efbce952-fc27-357d-afc2-76b1c8bbf5ce"]}],"mendeley":{"formattedCitation":"[10]","plainTextFormattedCitation":"[10]","previouslyFormattedCitation":"[10]"},"properties":{"noteIndex":0},"schema":"https://github.com/citation-style-language/schema/raw/master/csl-citation.json"}</w:instrText>
       </w:r>
       <w:r>
         <w:rPr>
@@ -31252,9 +31252,9 @@
           <w:noProof/>
         </w:rPr>
         <w:drawing>
-          <wp:inline distT="0" distB="0" distL="0" distR="0" wp14:anchorId="1EC331CC" wp14:editId="0976BECB">
+          <wp:inline distT="0" distB="0" distL="0" distR="0" wp14:anchorId="1EC331CC" wp14:editId="69A9DA98">
             <wp:extent cx="3004924" cy="2981325"/>
-            <wp:effectExtent l="0" t="0" r="5080" b="0"/>
+            <wp:effectExtent l="19050" t="19050" r="24130" b="9525"/>
             <wp:docPr id="45" name="Picture 45" descr="Diagram&#10;&#10;Description automatically generated"/>
             <wp:cNvGraphicFramePr>
               <a:graphicFrameLocks xmlns:a="http://schemas.openxmlformats.org/drawingml/2006/main" noChangeAspect="1"/>
@@ -31280,6 +31280,11 @@
                     <a:prstGeom prst="rect">
                       <a:avLst/>
                     </a:prstGeom>
+                    <a:ln>
+                      <a:solidFill>
+                        <a:schemeClr val="tx1"/>
+                      </a:solidFill>
+                    </a:ln>
                   </pic:spPr>
                 </pic:pic>
               </a:graphicData>
@@ -31522,7 +31527,7 @@
           <w:rFonts w:eastAsia="Arial MT"/>
           <w:lang w:eastAsia="en-US"/>
         </w:rPr>
-        <w:t xml:space="preserve">As posições quer dos 9 Qrcode quer do código de barras são fixas, permitindo uma diminuição significava do tempo de execução caso os qrcode fossem inseridos aleatoriamente. </w:t>
+        <w:t xml:space="preserve">As posições quer dos 9 Qrcode quer do código de barras são fixas, permitindo uma diminuição significava do tempo de execução caso fossem inseridos aleatoriamente. </w:t>
       </w:r>
     </w:p>
     <w:p>
@@ -32519,28 +32524,49 @@
           <w:rFonts w:eastAsia="Arial MT"/>
           <w:lang w:eastAsia="en-US"/>
         </w:rPr>
-        <w:t>A verificação de integridade serve para retificar onde o documento foi alterado, caso a retificação de um documento falhar, para isso</w:t>
-      </w:r>
-      <w:r>
-        <w:rPr>
-          <w:rFonts w:eastAsia="Arial MT"/>
-          <w:lang w:eastAsia="en-US"/>
-        </w:rPr>
-        <w:t xml:space="preserve"> reso</w:t>
-      </w:r>
-      <w:r>
-        <w:rPr>
-          <w:rFonts w:eastAsia="Arial MT"/>
-          <w:lang w:eastAsia="en-US"/>
-        </w:rPr>
-        <w:t>lveu-se criar 3 segmentos de ret</w:t>
-      </w:r>
-      <w:r>
-        <w:rPr>
-          <w:rFonts w:eastAsia="Arial MT"/>
-          <w:lang w:eastAsia="en-US"/>
-        </w:rPr>
-        <w:t xml:space="preserve">as que saem dos quadrados de posição do qrcode, como a versão utilizada do Qrcode é a 2 tem 3 quadrados de posição tendo 3*3 = 9 segmentos de reta, totalizando 9*9 = 81 retas. </w:t>
+        <w:t>A verificação de integridade</w:t>
+      </w:r>
+      <w:r>
+        <w:rPr>
+          <w:rFonts w:eastAsia="Arial MT"/>
+          <w:lang w:eastAsia="en-US"/>
+        </w:rPr>
+        <w:t xml:space="preserve"> ou análise forense,</w:t>
+      </w:r>
+      <w:r>
+        <w:rPr>
+          <w:rFonts w:eastAsia="Arial MT"/>
+          <w:lang w:eastAsia="en-US"/>
+        </w:rPr>
+        <w:t xml:space="preserve"> serve para retificar </w:t>
+      </w:r>
+      <w:r>
+        <w:rPr>
+          <w:rFonts w:eastAsia="Arial MT"/>
+          <w:lang w:eastAsia="en-US"/>
+        </w:rPr>
+        <w:t xml:space="preserve">se </w:t>
+      </w:r>
+      <w:r>
+        <w:rPr>
+          <w:rFonts w:eastAsia="Arial MT"/>
+          <w:lang w:eastAsia="en-US"/>
+        </w:rPr>
+        <w:t>o documento foi alterado</w:t>
+      </w:r>
+      <w:r>
+        <w:rPr>
+          <w:rFonts w:eastAsia="Arial MT"/>
+          <w:lang w:eastAsia="en-US"/>
+        </w:rPr>
+        <w:t>.</w:t>
+      </w:r>
+      <w:r>
+        <w:rPr>
+          <w:rFonts w:eastAsia="Arial MT"/>
+          <w:lang w:eastAsia="en-US"/>
+        </w:rPr>
+        <w:t xml:space="preserve"> </w:t>
       </w:r>
     </w:p>
     <w:p>
@@ -32556,36 +32582,108 @@
           <w:rFonts w:eastAsia="Arial MT"/>
           <w:lang w:eastAsia="en-US"/>
         </w:rPr>
-        <w:t>Como existem 81 retas e cada qrcode tem 3 quadrados e seleciono sempre duas retas a expressão fica 81 * 3 * 2, que dá 486 retas escolhidas para calcular o ponto de interseção, mas como existem</w:t>
-      </w:r>
-      <w:r>
-        <w:rPr>
-          <w:rFonts w:eastAsia="Arial MT"/>
-          <w:lang w:eastAsia="en-US"/>
-        </w:rPr>
-        <w:t xml:space="preserve"> algumas duplicadas</w:t>
-      </w:r>
-      <w:r>
-        <w:rPr>
-          <w:rFonts w:eastAsia="Arial MT"/>
-          <w:lang w:eastAsia="en-US"/>
-        </w:rPr>
-        <w:t>, isto é que já calculadas</w:t>
-      </w:r>
-      <w:r>
-        <w:rPr>
-          <w:rFonts w:eastAsia="Arial MT"/>
-          <w:lang w:eastAsia="en-US"/>
-        </w:rPr>
-        <w:t xml:space="preserve"> por exemplo </w:t>
-      </w:r>
-      <w:r>
-        <w:rPr>
-          <w:rFonts w:eastAsia="Arial MT"/>
-          <w:lang w:eastAsia="en-US"/>
-        </w:rPr>
-        <w:t>Qrcode1_l:Qrcode8_b é mesma coisa que Qrcode8_b:Qrcode1_1,</w:t>
-      </w:r>
+        <w:t xml:space="preserve">A solução para retificar </w:t>
+      </w:r>
+      <w:r>
+        <w:rPr>
+          <w:rFonts w:eastAsia="Arial MT"/>
+          <w:lang w:eastAsia="en-US"/>
+        </w:rPr>
+        <w:t xml:space="preserve">um documento, </w:t>
+      </w:r>
+      <w:r>
+        <w:rPr>
+          <w:rFonts w:eastAsia="Arial MT"/>
+          <w:lang w:eastAsia="en-US"/>
+        </w:rPr>
+        <w:t>é</w:t>
+      </w:r>
+      <w:r>
+        <w:rPr>
+          <w:rFonts w:eastAsia="Arial MT"/>
+          <w:lang w:eastAsia="en-US"/>
+        </w:rPr>
+        <w:t xml:space="preserve"> criar 3 segmentos de ret</w:t>
+      </w:r>
+      <w:r>
+        <w:rPr>
+          <w:rFonts w:eastAsia="Arial MT"/>
+          <w:lang w:eastAsia="en-US"/>
+        </w:rPr>
+        <w:t xml:space="preserve">as </w:t>
+      </w:r>
+      <w:r>
+        <w:rPr>
+          <w:rFonts w:eastAsia="Arial MT"/>
+          <w:lang w:eastAsia="en-US"/>
+        </w:rPr>
+        <w:t>por</w:t>
+      </w:r>
+      <w:r>
+        <w:rPr>
+          <w:rFonts w:eastAsia="Arial MT"/>
+          <w:lang w:eastAsia="en-US"/>
+        </w:rPr>
+        <w:t xml:space="preserve"> quadrados de posição do </w:t>
+      </w:r>
+      <w:r>
+        <w:rPr>
+          <w:rFonts w:eastAsia="Arial MT"/>
+          <w:lang w:eastAsia="en-US"/>
+        </w:rPr>
+        <w:t>Q</w:t>
+      </w:r>
+      <w:r>
+        <w:rPr>
+          <w:rFonts w:eastAsia="Arial MT"/>
+          <w:lang w:eastAsia="en-US"/>
+        </w:rPr>
+        <w:t>rcode, como a versão utilizada é a 2</w:t>
+      </w:r>
+      <w:r>
+        <w:rPr>
+          <w:rFonts w:eastAsia="Arial MT"/>
+          <w:lang w:eastAsia="en-US"/>
+        </w:rPr>
+        <w:t>, cuja</w:t>
+      </w:r>
+      <w:r>
+        <w:rPr>
+          <w:rFonts w:eastAsia="Arial MT"/>
+          <w:lang w:eastAsia="en-US"/>
+        </w:rPr>
+        <w:t xml:space="preserve"> tem 3 quadrados de posição </w:t>
+      </w:r>
+      <w:r>
+        <w:rPr>
+          <w:rFonts w:eastAsia="Arial MT"/>
+          <w:lang w:eastAsia="en-US"/>
+        </w:rPr>
+        <w:t>que perfaz</w:t>
+      </w:r>
+      <w:r>
+        <w:rPr>
+          <w:rFonts w:eastAsia="Arial MT"/>
+          <w:lang w:eastAsia="en-US"/>
+        </w:rPr>
+        <w:t xml:space="preserve"> 9 </w:t>
+      </w:r>
+      <w:r>
+        <w:rPr>
+          <w:rFonts w:eastAsia="Arial MT"/>
+          <w:lang w:eastAsia="en-US"/>
+        </w:rPr>
+        <w:t>(3</w:t>
+      </w:r>
+      <m:oMath>
+        <m:r>
+          <w:rPr>
+            <w:rFonts w:ascii="Cambria Math" w:eastAsia="Arial MT" w:hAnsi="Cambria Math"/>
+            <w:lang w:eastAsia="en-US"/>
+          </w:rPr>
+          <m:t xml:space="preserve"> ×</m:t>
+        </m:r>
+      </m:oMath>
       <w:r>
         <w:rPr>
           <w:rFonts w:eastAsia="Arial MT"/>
@@ -32598,7 +32696,28 @@
           <w:rFonts w:eastAsia="Arial MT"/>
           <w:lang w:eastAsia="en-US"/>
         </w:rPr>
-        <w:t>dando um total de 324</w:t>
+        <w:t>3)</w:t>
+      </w:r>
+      <w:r>
+        <w:rPr>
+          <w:rFonts w:eastAsia="Arial MT"/>
+          <w:lang w:eastAsia="en-US"/>
+        </w:rPr>
+        <w:t xml:space="preserve"> pontos</w:t>
+      </w:r>
+      <w:r>
+        <w:rPr>
+          <w:rFonts w:eastAsia="Arial MT"/>
+          <w:lang w:eastAsia="en-US"/>
+        </w:rPr>
+        <w:t xml:space="preserve">, </w:t>
+      </w:r>
+      <w:r>
+        <w:rPr>
+          <w:rFonts w:eastAsia="Arial MT"/>
+          <w:lang w:eastAsia="en-US"/>
+        </w:rPr>
+        <w:t>dando</w:t>
       </w:r>
       <w:r>
         <w:rPr>
@@ -32612,35 +32731,51 @@
           <w:rFonts w:eastAsia="Arial MT"/>
           <w:lang w:eastAsia="en-US"/>
         </w:rPr>
-        <w:t xml:space="preserve">retas possíveis, como se pode retificar </w:t>
-      </w:r>
-      <w:r>
-        <w:rPr>
-          <w:rFonts w:eastAsia="Arial MT"/>
-          <w:lang w:eastAsia="en-US"/>
-        </w:rPr>
-        <w:t>no resultado sublinhado a preto no</w:t>
-      </w:r>
-      <w:r>
-        <w:rPr>
-          <w:rFonts w:eastAsia="Arial MT"/>
-          <w:lang w:eastAsia="en-US"/>
-        </w:rPr>
-        <w:t xml:space="preserve"> algoritmo implementado na figura</w:t>
-      </w:r>
-      <w:r>
-        <w:rPr>
-          <w:rFonts w:eastAsia="Arial MT"/>
-          <w:lang w:eastAsia="en-US"/>
-        </w:rPr>
-        <w:t xml:space="preserve"> 27</w:t>
-      </w:r>
-      <w:r>
-        <w:rPr>
-          <w:rFonts w:eastAsia="Arial MT"/>
-          <w:lang w:eastAsia="en-US"/>
-        </w:rPr>
-        <w:t>.</w:t>
+        <w:t>81</w:t>
+      </w:r>
+      <w:r>
+        <w:rPr>
+          <w:rFonts w:eastAsia="Arial MT"/>
+          <w:lang w:eastAsia="en-US"/>
+        </w:rPr>
+        <w:t>(9</w:t>
+      </w:r>
+      <w:r>
+        <w:rPr>
+          <w:rFonts w:eastAsia="Arial MT"/>
+          <w:lang w:eastAsia="en-US"/>
+        </w:rPr>
+        <w:t xml:space="preserve"> </w:t>
+      </w:r>
+      <m:oMath>
+        <m:r>
+          <w:rPr>
+            <w:rFonts w:ascii="Cambria Math" w:eastAsia="Arial MT" w:hAnsi="Cambria Math"/>
+            <w:lang w:eastAsia="en-US"/>
+          </w:rPr>
+          <m:t xml:space="preserve">× </m:t>
+        </m:r>
+      </m:oMath>
+      <w:r>
+        <w:rPr>
+          <w:rFonts w:eastAsia="Arial MT"/>
+          <w:lang w:eastAsia="en-US"/>
+        </w:rPr>
+        <w:t>9</w:t>
+      </w:r>
+      <w:r>
+        <w:rPr>
+          <w:rFonts w:eastAsia="Arial MT"/>
+          <w:lang w:eastAsia="en-US"/>
+        </w:rPr>
+        <w:t xml:space="preserve">) </w:t>
+      </w:r>
+      <w:r>
+        <w:rPr>
+          <w:rFonts w:eastAsia="Arial MT"/>
+          <w:lang w:eastAsia="en-US"/>
+        </w:rPr>
+        <w:t>pontos.</w:t>
       </w:r>
     </w:p>
     <w:p>
@@ -32656,23 +32791,99 @@
           <w:rFonts w:eastAsia="Arial MT"/>
           <w:lang w:eastAsia="en-US"/>
         </w:rPr>
-        <w:t xml:space="preserve">Aquando das retas traçadas vai se calcular o ponto de interseção da mesma, com a expressão da figura 28, de seguida com base nas coordenadas dos caracteres obtidos no processamento do ficheiro verifica-se se o ponto pertence ao subconjunto das coordenadas, dando como output a letra correspondida. Figura 29, sendo o </w:t>
-      </w:r>
-      <w:proofErr w:type="gramStart"/>
-      <w:r>
-        <w:rPr>
-          <w:rFonts w:eastAsia="Arial MT"/>
-          <w:lang w:eastAsia="en-US"/>
-        </w:rPr>
-        <w:t>circulo</w:t>
-      </w:r>
-      <w:proofErr w:type="gramEnd"/>
-      <w:r>
-        <w:rPr>
-          <w:rFonts w:eastAsia="Arial MT"/>
-          <w:lang w:eastAsia="en-US"/>
-        </w:rPr>
-        <w:t xml:space="preserve"> amarelo o ponto de interseção e a azul o caracter que está na base de dados. Como se pode retificar existem letras repetidas e a apresentação é um bocado não apropriada, por isso mudou-se para linhas e só ter uma letra caso existisse, para não repetir.</w:t>
+        <w:t xml:space="preserve">Para saber o número total de retas </w:t>
+      </w:r>
+      <w:r>
+        <w:rPr>
+          <w:rFonts w:eastAsia="Arial MT"/>
+          <w:lang w:eastAsia="en-US"/>
+        </w:rPr>
+        <w:t>usou-se a expressão somatória do Gauss</w:t>
+      </w:r>
+      <w:r>
+        <w:rPr>
+          <w:rFonts w:eastAsia="Arial MT"/>
+          <w:lang w:eastAsia="en-US"/>
+        </w:rPr>
+        <w:t xml:space="preserve"> </w:t>
+      </w:r>
+      <w:r>
+        <w:rPr>
+          <w:rFonts w:eastAsia="Arial MT"/>
+          <w:lang w:eastAsia="en-US"/>
+        </w:rPr>
+        <w:fldChar w:fldCharType="begin" w:fldLock="1"/>
+      </w:r>
+      <w:r>
+        <w:rPr>
+          <w:rFonts w:eastAsia="Arial MT"/>
+          <w:lang w:eastAsia="en-US"/>
+        </w:rPr>
+        <w:instrText>ADDIN CSL_CITATION {"citationItems":[{"id":"ITEM-1","itemData":{"URL":"https://www.nctm.org/Publications/TCM-blog/Blog/The-Story-of-Gauss/","accessed":{"date-parts":[["2023","2","8"]]},"id":"ITEM-1","issued":{"date-parts":[["0"]]},"title":"The Story of Gauss - National Council of Teachers of Mathematics","type":"webpage"},"uris":["http://www.mendeley.com/documents/?uuid=d14652ba-d5de-349a-8a52-2fdbfc3fbcfa"]}],"mendeley":{"formattedCitation":"[11]","plainTextFormattedCitation":"[11]"},"properties":{"noteIndex":0},"schema":"https://github.com/citation-style-language/schema/raw/master/csl-citation.json"}</w:instrText>
+      </w:r>
+      <w:r>
+        <w:rPr>
+          <w:rFonts w:eastAsia="Arial MT"/>
+          <w:lang w:eastAsia="en-US"/>
+        </w:rPr>
+        <w:fldChar w:fldCharType="separate"/>
+      </w:r>
+      <w:r>
+        <w:rPr>
+          <w:rFonts w:eastAsia="Arial MT"/>
+          <w:noProof/>
+          <w:lang w:eastAsia="en-US"/>
+        </w:rPr>
+        <w:t>[11]</w:t>
+      </w:r>
+      <w:r>
+        <w:rPr>
+          <w:rFonts w:eastAsia="Arial MT"/>
+          <w:lang w:eastAsia="en-US"/>
+        </w:rPr>
+        <w:fldChar w:fldCharType="end"/>
+      </w:r>
+      <w:r>
+        <w:rPr>
+          <w:rFonts w:eastAsia="Arial MT"/>
+          <w:lang w:eastAsia="en-US"/>
+        </w:rPr>
+        <w:t xml:space="preserve"> (equação 1)</w:t>
+      </w:r>
+      <w:r>
+        <w:rPr>
+          <w:rFonts w:eastAsia="Arial MT"/>
+          <w:lang w:eastAsia="en-US"/>
+        </w:rPr>
+        <w:t>. O resultado</w:t>
+      </w:r>
+      <w:r>
+        <w:rPr>
+          <w:rFonts w:eastAsia="Arial MT"/>
+          <w:lang w:eastAsia="en-US"/>
+        </w:rPr>
+        <w:t xml:space="preserve"> da equação dá igual</w:t>
+      </w:r>
+      <w:r>
+        <w:rPr>
+          <w:rFonts w:eastAsia="Arial MT"/>
+          <w:lang w:eastAsia="en-US"/>
+        </w:rPr>
+        <w:t xml:space="preserve"> </w:t>
+      </w:r>
+      <w:r>
+        <w:rPr>
+          <w:rFonts w:eastAsia="Arial MT"/>
+          <w:lang w:eastAsia="en-US"/>
+        </w:rPr>
+        <w:t>ao valor no</w:t>
+      </w:r>
+      <w:r>
+        <w:rPr>
+          <w:rFonts w:eastAsia="Arial MT"/>
+          <w:lang w:eastAsia="en-US"/>
+        </w:rPr>
+        <w:t xml:space="preserve"> código através do sublinhado a preto na figura 27.</w:t>
       </w:r>
     </w:p>
     <w:p>
@@ -32688,102 +32899,8 @@
           <w:rFonts w:eastAsia="Arial MT"/>
           <w:lang w:eastAsia="en-US"/>
         </w:rPr>
-        <w:t xml:space="preserve">A solução pensada para resolver o problema foi desenvolver uma </w:t>
-      </w:r>
-      <w:proofErr w:type="spellStart"/>
-      <w:r>
-        <w:rPr>
-          <w:rFonts w:eastAsia="Arial MT"/>
-          <w:lang w:eastAsia="en-US"/>
-        </w:rPr>
-        <w:t>query</w:t>
-      </w:r>
-      <w:proofErr w:type="spellEnd"/>
-      <w:r>
-        <w:rPr>
-          <w:rFonts w:eastAsia="Arial MT"/>
-          <w:lang w:eastAsia="en-US"/>
-        </w:rPr>
-        <w:t xml:space="preserve"> em </w:t>
-      </w:r>
-      <w:proofErr w:type="spellStart"/>
-      <w:r>
-        <w:rPr>
-          <w:rFonts w:eastAsia="Arial MT"/>
-          <w:lang w:eastAsia="en-US"/>
-        </w:rPr>
-        <w:t>sql</w:t>
-      </w:r>
-      <w:proofErr w:type="spellEnd"/>
-      <w:r>
-        <w:rPr>
-          <w:rFonts w:eastAsia="Arial MT"/>
-          <w:lang w:eastAsia="en-US"/>
-        </w:rPr>
-        <w:t xml:space="preserve"> que removesse as letras que tivessem a mesma origem ou mesmo destino. Na figura 30 pode-se retificar pelo output da </w:t>
-      </w:r>
-      <w:proofErr w:type="spellStart"/>
-      <w:r>
-        <w:rPr>
-          <w:rFonts w:eastAsia="Arial MT"/>
-          <w:lang w:eastAsia="en-US"/>
-        </w:rPr>
-        <w:t>query</w:t>
-      </w:r>
-      <w:proofErr w:type="spellEnd"/>
-      <w:r>
-        <w:rPr>
-          <w:rFonts w:eastAsia="Arial MT"/>
-          <w:lang w:eastAsia="en-US"/>
-        </w:rPr>
-        <w:t xml:space="preserve"> na base de dados que existem </w:t>
-      </w:r>
-      <w:r>
-        <w:rPr>
-          <w:rFonts w:eastAsia="Arial MT"/>
-          <w:lang w:eastAsia="en-US"/>
-        </w:rPr>
-        <w:t xml:space="preserve">1544 possíveis letras para uso de retificação de integridade. Através da </w:t>
-      </w:r>
-      <w:proofErr w:type="spellStart"/>
-      <w:r>
-        <w:rPr>
-          <w:rFonts w:eastAsia="Arial MT"/>
-          <w:lang w:eastAsia="en-US"/>
-        </w:rPr>
-        <w:t>query</w:t>
-      </w:r>
-      <w:proofErr w:type="spellEnd"/>
-      <w:r>
-        <w:rPr>
-          <w:rFonts w:eastAsia="Arial MT"/>
-          <w:lang w:eastAsia="en-US"/>
-        </w:rPr>
-        <w:t xml:space="preserve"> feita em </w:t>
-      </w:r>
-      <w:proofErr w:type="spellStart"/>
-      <w:r>
-        <w:rPr>
-          <w:rFonts w:eastAsia="Arial MT"/>
-          <w:lang w:eastAsia="en-US"/>
-        </w:rPr>
-        <w:t>sql</w:t>
-      </w:r>
-      <w:proofErr w:type="spellEnd"/>
-      <w:r>
-        <w:rPr>
-          <w:rFonts w:eastAsia="Arial MT"/>
-          <w:lang w:eastAsia="en-US"/>
-        </w:rPr>
         <w:t xml:space="preserve"> </w:t>
       </w:r>
-      <w:r>
-        <w:rPr>
-          <w:rFonts w:eastAsia="Arial MT"/>
-          <w:lang w:eastAsia="en-US"/>
-        </w:rPr>
-        <w:t>o valor novo de letras diminui drasticamente para 557 (figura 31) contendo ainda letras repetidas. É de salientar que esta remoção diminui o tempo de processamento para inserção da base de dados e removeu possíveis interseções únicas.</w:t>
-      </w:r>
     </w:p>
     <w:p>
       <w:pPr>
@@ -32793,6 +32910,272 @@
           <w:lang w:eastAsia="en-US"/>
         </w:rPr>
       </w:pPr>
+      <m:oMathPara>
+        <m:oMath>
+          <m:r>
+            <w:rPr>
+              <w:rFonts w:ascii="Cambria Math" w:eastAsia="Arial MT" w:hAnsi="Cambria Math"/>
+              <w:lang w:eastAsia="en-US"/>
+            </w:rPr>
+            <m:t>n×</m:t>
+          </m:r>
+          <m:f>
+            <m:fPr>
+              <m:ctrlPr>
+                <w:rPr>
+                  <w:rFonts w:ascii="Cambria Math" w:eastAsia="Arial MT" w:hAnsi="Cambria Math"/>
+                  <w:i/>
+                  <w:lang w:eastAsia="en-US"/>
+                </w:rPr>
+              </m:ctrlPr>
+            </m:fPr>
+            <m:num>
+              <m:r>
+                <w:rPr>
+                  <w:rFonts w:ascii="Cambria Math" w:eastAsia="Arial MT" w:hAnsi="Cambria Math"/>
+                  <w:lang w:eastAsia="en-US"/>
+                </w:rPr>
+                <m:t>n(n-1)</m:t>
+              </m:r>
+            </m:num>
+            <m:den>
+              <m:r>
+                <w:rPr>
+                  <w:rFonts w:ascii="Cambria Math" w:eastAsia="Arial MT" w:hAnsi="Cambria Math"/>
+                  <w:lang w:eastAsia="en-US"/>
+                </w:rPr>
+                <m:t>2</m:t>
+              </m:r>
+            </m:den>
+          </m:f>
+          <m:r>
+            <w:rPr>
+              <w:rFonts w:ascii="Cambria Math" w:eastAsia="Arial MT" w:hAnsi="Cambria Math"/>
+              <w:lang w:eastAsia="en-US"/>
+            </w:rPr>
+            <m:t>,n=9 ↔9×</m:t>
+          </m:r>
+          <m:f>
+            <m:fPr>
+              <m:ctrlPr>
+                <w:rPr>
+                  <w:rFonts w:ascii="Cambria Math" w:eastAsia="Arial MT" w:hAnsi="Cambria Math"/>
+                  <w:i/>
+                  <w:lang w:eastAsia="en-US"/>
+                </w:rPr>
+              </m:ctrlPr>
+            </m:fPr>
+            <m:num>
+              <m:r>
+                <w:rPr>
+                  <w:rFonts w:ascii="Cambria Math" w:eastAsia="Arial MT" w:hAnsi="Cambria Math"/>
+                  <w:lang w:eastAsia="en-US"/>
+                </w:rPr>
+                <m:t>9(9-1)</m:t>
+              </m:r>
+            </m:num>
+            <m:den>
+              <m:r>
+                <w:rPr>
+                  <w:rFonts w:ascii="Cambria Math" w:eastAsia="Arial MT" w:hAnsi="Cambria Math"/>
+                  <w:lang w:eastAsia="en-US"/>
+                </w:rPr>
+                <m:t>2</m:t>
+              </m:r>
+            </m:den>
+          </m:f>
+          <m:r>
+            <w:rPr>
+              <w:rFonts w:ascii="Cambria Math" w:eastAsia="Arial MT" w:hAnsi="Cambria Math"/>
+              <w:lang w:eastAsia="en-US"/>
+            </w:rPr>
+            <m:t xml:space="preserve">  =9×</m:t>
+          </m:r>
+          <m:f>
+            <m:fPr>
+              <m:ctrlPr>
+                <w:rPr>
+                  <w:rFonts w:ascii="Cambria Math" w:eastAsia="Arial MT" w:hAnsi="Cambria Math"/>
+                  <w:i/>
+                  <w:lang w:eastAsia="en-US"/>
+                </w:rPr>
+              </m:ctrlPr>
+            </m:fPr>
+            <m:num>
+              <m:r>
+                <w:rPr>
+                  <w:rFonts w:ascii="Cambria Math" w:eastAsia="Arial MT" w:hAnsi="Cambria Math"/>
+                  <w:lang w:eastAsia="en-US"/>
+                </w:rPr>
+                <m:t>9×8</m:t>
+              </m:r>
+            </m:num>
+            <m:den>
+              <m:r>
+                <w:rPr>
+                  <w:rFonts w:ascii="Cambria Math" w:eastAsia="Arial MT" w:hAnsi="Cambria Math"/>
+                  <w:lang w:eastAsia="en-US"/>
+                </w:rPr>
+                <m:t>2</m:t>
+              </m:r>
+            </m:den>
+          </m:f>
+          <m:r>
+            <w:rPr>
+              <w:rFonts w:ascii="Cambria Math" w:eastAsia="Arial MT" w:hAnsi="Cambria Math"/>
+              <w:lang w:eastAsia="en-US"/>
+            </w:rPr>
+            <m:t xml:space="preserve"> =9×</m:t>
+          </m:r>
+          <m:f>
+            <m:fPr>
+              <m:ctrlPr>
+                <w:rPr>
+                  <w:rFonts w:ascii="Cambria Math" w:eastAsia="Arial MT" w:hAnsi="Cambria Math"/>
+                  <w:i/>
+                  <w:lang w:eastAsia="en-US"/>
+                </w:rPr>
+              </m:ctrlPr>
+            </m:fPr>
+            <m:num>
+              <m:r>
+                <w:rPr>
+                  <w:rFonts w:ascii="Cambria Math" w:eastAsia="Arial MT" w:hAnsi="Cambria Math"/>
+                  <w:lang w:eastAsia="en-US"/>
+                </w:rPr>
+                <m:t>72</m:t>
+              </m:r>
+            </m:num>
+            <m:den>
+              <m:r>
+                <w:rPr>
+                  <w:rFonts w:ascii="Cambria Math" w:eastAsia="Arial MT" w:hAnsi="Cambria Math"/>
+                  <w:lang w:eastAsia="en-US"/>
+                </w:rPr>
+                <m:t>2</m:t>
+              </m:r>
+            </m:den>
+          </m:f>
+          <m:r>
+            <w:rPr>
+              <w:rFonts w:ascii="Cambria Math" w:eastAsia="Arial MT" w:hAnsi="Cambria Math"/>
+              <w:lang w:eastAsia="en-US"/>
+            </w:rPr>
+            <m:t xml:space="preserve">  =9 ×36=324  </m:t>
+          </m:r>
+        </m:oMath>
+      </m:oMathPara>
+    </w:p>
+    <w:p>
+      <w:pPr>
+        <w:pStyle w:val="Caption"/>
+        <w:jc w:val="center"/>
+      </w:pPr>
+      <w:r>
+        <w:t xml:space="preserve">Equação </w:t>
+      </w:r>
+      <w:r>
+        <w:fldChar w:fldCharType="begin"/>
+      </w:r>
+      <w:r>
+        <w:instrText xml:space="preserve"> SEQ Equação \* ARABIC </w:instrText>
+      </w:r>
+      <w:r>
+        <w:fldChar w:fldCharType="separate"/>
+      </w:r>
+      <w:r>
+        <w:rPr>
+          <w:noProof/>
+        </w:rPr>
+        <w:t>1</w:t>
+      </w:r>
+      <w:r>
+        <w:fldChar w:fldCharType="end"/>
+      </w:r>
+      <w:r>
+        <w:t xml:space="preserve"> - Gauss</w:t>
+      </w:r>
+    </w:p>
+    <w:p>
+      <w:pPr>
+        <w:ind w:firstLine="360"/>
+        <w:rPr>
+          <w:rFonts w:eastAsia="Arial MT"/>
+          <w:lang w:eastAsia="en-US"/>
+        </w:rPr>
+      </w:pPr>
+      <w:r>
+        <w:rPr>
+          <w:rFonts w:eastAsia="Arial MT"/>
+          <w:lang w:eastAsia="en-US"/>
+        </w:rPr>
+        <w:t>Aquando das retas traçadas vai se calcular o ponto de interseção da mesma, com a expressão da figura 28, de seguida com base nas coordenadas dos caracteres obtidos no processamento do ficheiro verifica-se se o ponto pertence ao subconjunto das coordenadas, dando como output a letra correspondida</w:t>
+      </w:r>
+      <w:r>
+        <w:rPr>
+          <w:rFonts w:eastAsia="Arial MT"/>
+          <w:lang w:eastAsia="en-US"/>
+        </w:rPr>
+        <w:t xml:space="preserve">. </w:t>
+      </w:r>
+    </w:p>
+    <w:p>
+      <w:pPr>
+        <w:ind w:firstLine="360"/>
+        <w:rPr>
+          <w:rFonts w:eastAsia="Arial MT"/>
+          <w:lang w:eastAsia="en-US"/>
+        </w:rPr>
+      </w:pPr>
+      <w:r>
+        <w:rPr>
+          <w:rFonts w:eastAsia="Arial MT"/>
+          <w:lang w:eastAsia="en-US"/>
+        </w:rPr>
+        <w:t>Na f</w:t>
+      </w:r>
+      <w:r>
+        <w:rPr>
+          <w:rFonts w:eastAsia="Arial MT"/>
+          <w:lang w:eastAsia="en-US"/>
+        </w:rPr>
+        <w:t>igura 29</w:t>
+      </w:r>
+      <w:r>
+        <w:rPr>
+          <w:rFonts w:eastAsia="Arial MT"/>
+          <w:lang w:eastAsia="en-US"/>
+        </w:rPr>
+        <w:t xml:space="preserve"> mostra um possível output da verificação da integridade </w:t>
+      </w:r>
+      <w:r>
+        <w:rPr>
+          <w:rFonts w:eastAsia="Arial MT"/>
+          <w:lang w:eastAsia="en-US"/>
+        </w:rPr>
+        <w:t xml:space="preserve">, sendo o </w:t>
+      </w:r>
+      <w:r>
+        <w:rPr>
+          <w:rFonts w:eastAsia="Arial MT"/>
+          <w:lang w:eastAsia="en-US"/>
+        </w:rPr>
+        <w:t>círculo</w:t>
+      </w:r>
+      <w:r>
+        <w:rPr>
+          <w:rFonts w:eastAsia="Arial MT"/>
+          <w:lang w:eastAsia="en-US"/>
+        </w:rPr>
+        <w:t xml:space="preserve"> amarelo o ponto de interseção e a azul o caracter que está na base de dados</w:t>
+      </w:r>
+      <w:r>
+        <w:rPr>
+          <w:rFonts w:eastAsia="Arial MT"/>
+          <w:lang w:eastAsia="en-US"/>
+        </w:rPr>
+        <w:t>, extraído no processamento.</w:t>
+      </w:r>
     </w:p>
     <w:p>
       <w:pPr>
@@ -32870,9 +33253,9 @@
           <w:noProof/>
         </w:rPr>
         <w:drawing>
-          <wp:inline distT="0" distB="0" distL="0" distR="0" wp14:anchorId="54B7FCFA" wp14:editId="1088EBF0">
+          <wp:inline distT="0" distB="0" distL="0" distR="0" wp14:anchorId="54B7FCFA" wp14:editId="05C68920">
             <wp:extent cx="3574682" cy="2490787"/>
-            <wp:effectExtent l="0" t="0" r="6985" b="5080"/>
+            <wp:effectExtent l="19050" t="19050" r="26035" b="24130"/>
             <wp:docPr id="100" name="Picture 100" descr="Text&#10;&#10;Description automatically generated"/>
             <wp:cNvGraphicFramePr>
               <a:graphicFrameLocks xmlns:a="http://schemas.openxmlformats.org/drawingml/2006/main" noChangeAspect="1"/>
@@ -32898,6 +33281,11 @@
                     <a:prstGeom prst="rect">
                       <a:avLst/>
                     </a:prstGeom>
+                    <a:ln>
+                      <a:solidFill>
+                        <a:schemeClr val="tx1"/>
+                      </a:solidFill>
+                    </a:ln>
                   </pic:spPr>
                 </pic:pic>
               </a:graphicData>
@@ -32958,9 +33346,9 @@
           <w:lang w:eastAsia="en-US"/>
         </w:rPr>
         <w:drawing>
-          <wp:inline distT="0" distB="0" distL="0" distR="0" wp14:anchorId="1EA1649A" wp14:editId="309D1CEC">
+          <wp:inline distT="0" distB="0" distL="0" distR="0" wp14:anchorId="1EA1649A" wp14:editId="001416D1">
             <wp:extent cx="4462462" cy="2014755"/>
-            <wp:effectExtent l="0" t="0" r="0" b="5080"/>
+            <wp:effectExtent l="19050" t="19050" r="14605" b="24130"/>
             <wp:docPr id="103" name="Picture 103" descr="Graphical user interface, text, application, email&#10;&#10;Description automatically generated"/>
             <wp:cNvGraphicFramePr>
               <a:graphicFrameLocks xmlns:a="http://schemas.openxmlformats.org/drawingml/2006/main" noChangeAspect="1"/>
@@ -32986,6 +33374,11 @@
                     <a:prstGeom prst="rect">
                       <a:avLst/>
                     </a:prstGeom>
+                    <a:ln>
+                      <a:solidFill>
+                        <a:schemeClr val="tx1"/>
+                      </a:solidFill>
+                    </a:ln>
                   </pic:spPr>
                 </pic:pic>
               </a:graphicData>
@@ -33034,9 +33427,9 @@
           <w:noProof/>
         </w:rPr>
         <w:drawing>
-          <wp:inline distT="0" distB="0" distL="0" distR="0" wp14:anchorId="26D15328" wp14:editId="14CDD3D9">
-            <wp:extent cx="2814638" cy="1823568"/>
-            <wp:effectExtent l="0" t="0" r="5080" b="5715"/>
+          <wp:inline distT="0" distB="0" distL="0" distR="0" wp14:anchorId="26D15328" wp14:editId="15538F77">
+            <wp:extent cx="2245659" cy="1454934"/>
+            <wp:effectExtent l="19050" t="19050" r="21590" b="12065"/>
             <wp:docPr id="106" name="Picture 106" descr="Text&#10;&#10;Description automatically generated"/>
             <wp:cNvGraphicFramePr>
               <a:graphicFrameLocks xmlns:a="http://schemas.openxmlformats.org/drawingml/2006/main" noChangeAspect="1"/>
@@ -33057,11 +33450,16 @@
                   <pic:spPr>
                     <a:xfrm>
                       <a:off x="0" y="0"/>
-                      <a:ext cx="2826608" cy="1831323"/>
+                      <a:ext cx="2259226" cy="1463724"/>
                     </a:xfrm>
                     <a:prstGeom prst="rect">
                       <a:avLst/>
                     </a:prstGeom>
+                    <a:ln>
+                      <a:solidFill>
+                        <a:schemeClr val="tx1"/>
+                      </a:solidFill>
+                    </a:ln>
                   </pic:spPr>
                 </pic:pic>
               </a:graphicData>
@@ -33109,6 +33507,179 @@
     </w:p>
     <w:p>
       <w:pPr>
+        <w:pStyle w:val="Subtitle"/>
+        <w:numPr>
+          <w:ilvl w:val="1"/>
+          <w:numId w:val="30"/>
+        </w:numPr>
+        <w:jc w:val="left"/>
+        <w:rPr>
+          <w:rFonts w:eastAsia="Arial MT"/>
+          <w:lang w:eastAsia="en-US"/>
+        </w:rPr>
+      </w:pPr>
+      <w:r>
+        <w:rPr>
+          <w:rFonts w:eastAsia="Arial MT"/>
+          <w:lang w:eastAsia="en-US"/>
+        </w:rPr>
+        <w:t xml:space="preserve"> </w:t>
+      </w:r>
+      <w:r>
+        <w:rPr>
+          <w:rFonts w:eastAsia="Arial MT"/>
+          <w:lang w:eastAsia="en-US"/>
+        </w:rPr>
+        <w:t>Retifica</w:t>
+      </w:r>
+      <w:r>
+        <w:rPr>
+          <w:rFonts w:eastAsia="Arial MT"/>
+          <w:lang w:eastAsia="en-US"/>
+        </w:rPr>
+        <w:t>ção</w:t>
+      </w:r>
+      <w:r>
+        <w:rPr>
+          <w:rFonts w:eastAsia="Arial MT"/>
+          <w:lang w:eastAsia="en-US"/>
+        </w:rPr>
+        <w:t xml:space="preserve"> Manual</w:t>
+      </w:r>
+    </w:p>
+    <w:p>
+      <w:pPr>
+        <w:ind w:firstLine="360"/>
+        <w:rPr>
+          <w:rFonts w:eastAsia="Arial MT"/>
+          <w:lang w:eastAsia="en-US"/>
+        </w:rPr>
+      </w:pPr>
+      <w:r>
+        <w:rPr>
+          <w:rFonts w:eastAsia="Arial MT"/>
+          <w:lang w:eastAsia="en-US"/>
+        </w:rPr>
+        <w:t>Um documento digitalizado pode ter as posições dos Qrcode alteradas pela posição da folha no digitalizador. Para não influenciar a verificação de integridade, criou-se uma funcionalidade que permite ao utilizador escolher as posições dos Qrcode.</w:t>
+      </w:r>
+    </w:p>
+    <w:p>
+      <w:pPr>
+        <w:ind w:firstLine="360"/>
+        <w:rPr>
+          <w:rFonts w:eastAsia="Arial MT"/>
+          <w:lang w:eastAsia="en-US"/>
+        </w:rPr>
+      </w:pPr>
+      <w:r>
+        <w:rPr>
+          <w:rFonts w:eastAsia="Arial MT"/>
+          <w:lang w:eastAsia="en-US"/>
+        </w:rPr>
+        <w:t>Para se perceber a diferença entre a retificação manual e automática, é necessário realizar dois testes.</w:t>
+      </w:r>
+    </w:p>
+    <w:p>
+      <w:pPr>
+        <w:ind w:firstLine="360"/>
+        <w:rPr>
+          <w:rFonts w:eastAsia="Arial MT"/>
+          <w:lang w:eastAsia="en-US"/>
+        </w:rPr>
+      </w:pPr>
+      <w:r>
+        <w:rPr>
+          <w:rFonts w:eastAsia="Arial MT"/>
+          <w:lang w:eastAsia="en-US"/>
+        </w:rPr>
+        <w:t>Na figura 30 tem-se o conjunto de posições que vão ser utilizadas, a denominada “originais pertence à retificação automática, a “clicadas” pertence às posições que o utilizador escolheu no programa e a “</w:t>
+      </w:r>
+      <w:proofErr w:type="spellStart"/>
+      <w:r>
+        <w:rPr>
+          <w:rFonts w:eastAsia="Arial MT"/>
+          <w:lang w:eastAsia="en-US"/>
+        </w:rPr>
+        <w:t>alpha</w:t>
+      </w:r>
+      <w:proofErr w:type="spellEnd"/>
+      <w:r>
+        <w:rPr>
+          <w:rFonts w:eastAsia="Arial MT"/>
+          <w:lang w:eastAsia="en-US"/>
+        </w:rPr>
+        <w:t>” à correção das posições com base nas clicadas e originais para corrigir as mudanças das posições no documento digitalizado.</w:t>
+      </w:r>
+    </w:p>
+    <w:p>
+      <w:pPr>
+        <w:ind w:firstLine="360"/>
+        <w:rPr>
+          <w:rFonts w:eastAsia="Arial MT"/>
+          <w:lang w:eastAsia="en-US"/>
+        </w:rPr>
+      </w:pPr>
+      <w:r>
+        <w:rPr>
+          <w:rFonts w:eastAsia="Arial MT"/>
+          <w:lang w:eastAsia="en-US"/>
+        </w:rPr>
+        <w:t xml:space="preserve">No primeiro teste a um documento exemplificativo, retirei uma zona do documento que está presente na figura 31 onde se pode visualizar o resultado da retificação automática. </w:t>
+      </w:r>
+    </w:p>
+    <w:p>
+      <w:pPr>
+        <w:ind w:firstLine="360"/>
+        <w:rPr>
+          <w:rFonts w:eastAsia="Arial MT"/>
+          <w:lang w:eastAsia="en-US"/>
+        </w:rPr>
+      </w:pPr>
+      <w:r>
+        <w:rPr>
+          <w:rFonts w:eastAsia="Arial MT"/>
+          <w:lang w:eastAsia="en-US"/>
+        </w:rPr>
+        <w:t xml:space="preserve">No segundo teste realizado ao mesmo documento do primeiro, retirou-se a mesma zona do documento e </w:t>
+      </w:r>
+      <w:r>
+        <w:rPr>
+          <w:rFonts w:eastAsia="Arial MT"/>
+          <w:lang w:eastAsia="en-US"/>
+        </w:rPr>
+        <w:t xml:space="preserve">conclui-se que nesta tem-se mais interseções, por exemplo no sublinhado “de” da figura 31 não existe nenhuma interseção, mas na 32 a mesma aparece com duas interseções no “d”. </w:t>
+      </w:r>
+    </w:p>
+    <w:p>
+      <w:pPr>
+        <w:ind w:firstLine="360"/>
+        <w:rPr>
+          <w:lang w:eastAsia="en-US"/>
+        </w:rPr>
+      </w:pPr>
+      <w:r>
+        <w:rPr>
+          <w:lang w:eastAsia="en-US"/>
+        </w:rPr>
+        <w:t xml:space="preserve">Apesar de se ter ponderado retirar letras repetidas em interseções, verificou-se que era um processamento muito mais lento, já que se </w:t>
+      </w:r>
+      <w:proofErr w:type="gramStart"/>
+      <w:r>
+        <w:rPr>
+          <w:lang w:eastAsia="en-US"/>
+        </w:rPr>
+        <w:t>tinha</w:t>
+      </w:r>
+      <w:proofErr w:type="gramEnd"/>
+      <w:r>
+        <w:rPr>
+          <w:lang w:eastAsia="en-US"/>
+        </w:rPr>
+        <w:t xml:space="preserve"> verificar condições muito especificas, e apesar de ser ilegível, percebe-se que a obtenção da letra funciona, pelo que o utilizador consegue inferir a letra através do circulo amarelo e das várias sobreposições da mesma letra.</w:t>
+      </w:r>
+    </w:p>
+    <w:p>
+      <w:pPr>
         <w:keepNext/>
         <w:jc w:val="center"/>
       </w:pPr>
@@ -33117,11 +33688,12 @@
           <w:noProof/>
           <w:lang w:eastAsia="en-US"/>
         </w:rPr>
+        <w:lastRenderedPageBreak/>
         <w:drawing>
-          <wp:inline distT="0" distB="0" distL="0" distR="0" wp14:anchorId="62A41E6D" wp14:editId="08A887F8">
-            <wp:extent cx="4643120" cy="581073"/>
-            <wp:effectExtent l="0" t="0" r="5080" b="9525"/>
-            <wp:docPr id="76" name="Picture 76" descr="Word&#10;&#10;Description automatically generated with low confidence"/>
+          <wp:inline distT="0" distB="0" distL="0" distR="0" wp14:anchorId="3AC25ABA" wp14:editId="087FB6AB">
+            <wp:extent cx="2944906" cy="1183794"/>
+            <wp:effectExtent l="19050" t="19050" r="27305" b="16510"/>
+            <wp:docPr id="108" name="Picture 108" descr="Graphical user interface, text, application&#10;&#10;Description automatically generated"/>
             <wp:cNvGraphicFramePr>
               <a:graphicFrameLocks xmlns:a="http://schemas.openxmlformats.org/drawingml/2006/main" noChangeAspect="1"/>
             </wp:cNvGraphicFramePr>
@@ -33129,7 +33701,7 @@
               <a:graphicData uri="http://schemas.openxmlformats.org/drawingml/2006/picture">
                 <pic:pic xmlns:pic="http://schemas.openxmlformats.org/drawingml/2006/picture">
                   <pic:nvPicPr>
-                    <pic:cNvPr id="76" name="Picture 76" descr="Word&#10;&#10;Description automatically generated with low confidence"/>
+                    <pic:cNvPr id="108" name="Picture 108" descr="Graphical user interface, text, application&#10;&#10;Description automatically generated"/>
                     <pic:cNvPicPr/>
                   </pic:nvPicPr>
                   <pic:blipFill>
@@ -33141,11 +33713,16 @@
                   <pic:spPr>
                     <a:xfrm>
                       <a:off x="0" y="0"/>
-                      <a:ext cx="4678074" cy="585447"/>
+                      <a:ext cx="2953503" cy="1187250"/>
                     </a:xfrm>
                     <a:prstGeom prst="rect">
                       <a:avLst/>
                     </a:prstGeom>
+                    <a:ln>
+                      <a:solidFill>
+                        <a:schemeClr val="tx1"/>
+                      </a:solidFill>
+                    </a:ln>
                   </pic:spPr>
                 </pic:pic>
               </a:graphicData>
@@ -33181,250 +33758,7 @@
         <w:fldChar w:fldCharType="end"/>
       </w:r>
       <w:r>
-        <w:t xml:space="preserve"> - Número Total Letras com letras repetidas</w:t>
-      </w:r>
-    </w:p>
-    <w:p>
-      <w:pPr>
-        <w:keepNext/>
-        <w:jc w:val="center"/>
-      </w:pPr>
-      <w:r>
-        <w:rPr>
-          <w:noProof/>
-          <w:lang w:eastAsia="en-US"/>
-        </w:rPr>
-        <w:drawing>
-          <wp:inline distT="0" distB="0" distL="0" distR="0" wp14:anchorId="34CB6D38" wp14:editId="51D5F1A6">
-            <wp:extent cx="4744326" cy="638373"/>
-            <wp:effectExtent l="0" t="0" r="0" b="9525"/>
-            <wp:docPr id="104" name="Picture 104" descr="A picture containing text&#10;&#10;Description automatically generated"/>
-            <wp:cNvGraphicFramePr>
-              <a:graphicFrameLocks xmlns:a="http://schemas.openxmlformats.org/drawingml/2006/main" noChangeAspect="1"/>
-            </wp:cNvGraphicFramePr>
-            <a:graphic xmlns:a="http://schemas.openxmlformats.org/drawingml/2006/main">
-              <a:graphicData uri="http://schemas.openxmlformats.org/drawingml/2006/picture">
-                <pic:pic xmlns:pic="http://schemas.openxmlformats.org/drawingml/2006/picture">
-                  <pic:nvPicPr>
-                    <pic:cNvPr id="104" name="Picture 104" descr="A picture containing text&#10;&#10;Description automatically generated"/>
-                    <pic:cNvPicPr/>
-                  </pic:nvPicPr>
-                  <pic:blipFill>
-                    <a:blip r:embed="rId80"/>
-                    <a:stretch>
-                      <a:fillRect/>
-                    </a:stretch>
-                  </pic:blipFill>
-                  <pic:spPr>
-                    <a:xfrm>
-                      <a:off x="0" y="0"/>
-                      <a:ext cx="4789191" cy="644410"/>
-                    </a:xfrm>
-                    <a:prstGeom prst="rect">
-                      <a:avLst/>
-                    </a:prstGeom>
-                  </pic:spPr>
-                </pic:pic>
-              </a:graphicData>
-            </a:graphic>
-          </wp:inline>
-        </w:drawing>
-      </w:r>
-    </w:p>
-    <w:p>
-      <w:pPr>
-        <w:pStyle w:val="Caption"/>
-        <w:jc w:val="center"/>
-      </w:pPr>
-      <w:r>
-        <w:t xml:space="preserve">Figura </w:t>
-      </w:r>
-      <w:r>
-        <w:fldChar w:fldCharType="begin"/>
-      </w:r>
-      <w:r>
-        <w:instrText xml:space="preserve"> SEQ Figura \* ARABIC </w:instrText>
-      </w:r>
-      <w:r>
-        <w:fldChar w:fldCharType="separate"/>
-      </w:r>
-      <w:r>
-        <w:rPr>
-          <w:noProof/>
-        </w:rPr>
-        <w:t>31</w:t>
-      </w:r>
-      <w:r>
-        <w:fldChar w:fldCharType="end"/>
-      </w:r>
-      <w:r>
-        <w:t xml:space="preserve"> - Número total de letras com algumas repetidas</w:t>
-      </w:r>
-    </w:p>
-    <w:p>
-      <w:pPr>
-        <w:rPr>
-          <w:lang w:eastAsia="en-US"/>
-        </w:rPr>
-      </w:pPr>
-    </w:p>
-    <w:p>
-      <w:pPr>
-        <w:rPr>
-          <w:lang w:eastAsia="en-US"/>
-        </w:rPr>
-      </w:pPr>
-    </w:p>
-    <w:p>
-      <w:pPr>
-        <w:jc w:val="center"/>
-        <w:rPr>
-          <w:lang w:eastAsia="en-US"/>
-        </w:rPr>
-      </w:pPr>
-      <w:r>
-        <w:rPr>
-          <w:noProof/>
-          <w:lang w:eastAsia="en-US"/>
-        </w:rPr>
-        <w:lastRenderedPageBreak/>
-        <w:drawing>
-          <wp:inline distT="0" distB="0" distL="0" distR="0" wp14:anchorId="2AEBFC73" wp14:editId="7A1E4009">
-            <wp:extent cx="2578100" cy="1516751"/>
-            <wp:effectExtent l="0" t="0" r="0" b="7620"/>
-            <wp:docPr id="105" name="Picture 105" descr="Text&#10;&#10;Description automatically generated"/>
-            <wp:cNvGraphicFramePr>
-              <a:graphicFrameLocks xmlns:a="http://schemas.openxmlformats.org/drawingml/2006/main" noChangeAspect="1"/>
-            </wp:cNvGraphicFramePr>
-            <a:graphic xmlns:a="http://schemas.openxmlformats.org/drawingml/2006/main">
-              <a:graphicData uri="http://schemas.openxmlformats.org/drawingml/2006/picture">
-                <pic:pic xmlns:pic="http://schemas.openxmlformats.org/drawingml/2006/picture">
-                  <pic:nvPicPr>
-                    <pic:cNvPr id="105" name="Picture 105" descr="Text&#10;&#10;Description automatically generated"/>
-                    <pic:cNvPicPr/>
-                  </pic:nvPicPr>
-                  <pic:blipFill>
-                    <a:blip r:embed="rId81"/>
-                    <a:stretch>
-                      <a:fillRect/>
-                    </a:stretch>
-                  </pic:blipFill>
-                  <pic:spPr>
-                    <a:xfrm>
-                      <a:off x="0" y="0"/>
-                      <a:ext cx="2583284" cy="1519801"/>
-                    </a:xfrm>
-                    <a:prstGeom prst="rect">
-                      <a:avLst/>
-                    </a:prstGeom>
-                  </pic:spPr>
-                </pic:pic>
-              </a:graphicData>
-            </a:graphic>
-          </wp:inline>
-        </w:drawing>
-      </w:r>
-    </w:p>
-    <w:p>
-      <w:pPr>
-        <w:jc w:val="center"/>
-        <w:rPr>
-          <w:lang w:eastAsia="en-US"/>
-        </w:rPr>
-      </w:pPr>
-    </w:p>
-    <w:p>
-      <w:pPr>
-        <w:jc w:val="center"/>
-        <w:rPr>
-          <w:lang w:eastAsia="en-US"/>
-        </w:rPr>
-      </w:pPr>
-    </w:p>
-    <w:p>
-      <w:pPr>
-        <w:jc w:val="center"/>
-        <w:rPr>
-          <w:lang w:eastAsia="en-US"/>
-        </w:rPr>
-      </w:pPr>
-    </w:p>
-    <w:p>
-      <w:pPr>
-        <w:rPr>
-          <w:lang w:eastAsia="en-US"/>
-        </w:rPr>
-      </w:pPr>
-      <w:proofErr w:type="gramStart"/>
-      <w:r>
-        <w:rPr>
-          <w:lang w:eastAsia="en-US"/>
-        </w:rPr>
-        <w:t>Retificar Manual</w:t>
-      </w:r>
-      <w:proofErr w:type="gramEnd"/>
-    </w:p>
-    <w:p>
-      <w:pPr>
-        <w:rPr>
-          <w:lang w:eastAsia="en-US"/>
-        </w:rPr>
-      </w:pPr>
-    </w:p>
-    <w:p>
-      <w:pPr>
-        <w:rPr>
-          <w:lang w:eastAsia="en-US"/>
-        </w:rPr>
-      </w:pPr>
-      <w:r>
-        <w:rPr>
-          <w:lang w:eastAsia="en-US"/>
-        </w:rPr>
-        <w:t>Quanto mais afastadas do centro mais pontos de interseção tem-se do que o original. Na figura 32 que pertence ao ficheiro de verificação de integridade automático com as posições fixas na base de dados, verifica</w:t>
-      </w:r>
-      <w:r>
-        <w:rPr>
-          <w:lang w:eastAsia="en-US"/>
-        </w:rPr>
-        <w:t>-</w:t>
-      </w:r>
-      <w:r>
-        <w:rPr>
-          <w:lang w:eastAsia="en-US"/>
-        </w:rPr>
-        <w:t>se que a palavra “de” sublinhada a pret</w:t>
-      </w:r>
-      <w:r>
-        <w:rPr>
-          <w:lang w:eastAsia="en-US"/>
-        </w:rPr>
-        <w:t xml:space="preserve">o </w:t>
-      </w:r>
-      <w:r>
-        <w:rPr>
-          <w:lang w:eastAsia="en-US"/>
-        </w:rPr>
-        <w:t>não contém nenhuma interseção, contudo se o utilizador na parte de retificação manual clicar fora do centro do “x” para a direita</w:t>
-      </w:r>
-      <w:r>
-        <w:rPr>
-          <w:lang w:eastAsia="en-US"/>
-        </w:rPr>
-        <w:t xml:space="preserve"> (exemplo figura 34), vai aparecer o mesmo “de” com duas interseções no “d”, e mais interseções no segundo “de”.</w:t>
-      </w:r>
-    </w:p>
-    <w:p>
-      <w:pPr>
-        <w:rPr>
-          <w:lang w:eastAsia="en-US"/>
-        </w:rPr>
-      </w:pPr>
-      <w:r>
-        <w:rPr>
-          <w:lang w:eastAsia="en-US"/>
-        </w:rPr>
-        <w:t>Para corrigir isto é necessário haver uma correção das posições com base no que se clica e no que se tem.</w:t>
+        <w:t xml:space="preserve"> – Posições</w:t>
       </w:r>
     </w:p>
     <w:p>
@@ -33522,9 +33856,9 @@
           <w:lang w:eastAsia="en-US"/>
         </w:rPr>
         <w:drawing>
-          <wp:inline distT="0" distB="0" distL="0" distR="0" wp14:anchorId="218B7370" wp14:editId="1A9A2B46">
+          <wp:inline distT="0" distB="0" distL="0" distR="0" wp14:anchorId="218B7370" wp14:editId="1790474A">
             <wp:extent cx="1985433" cy="484904"/>
-            <wp:effectExtent l="0" t="0" r="0" b="0"/>
+            <wp:effectExtent l="19050" t="19050" r="15240" b="10795"/>
             <wp:docPr id="49" name="Picture 49"/>
             <wp:cNvGraphicFramePr>
               <a:graphicFrameLocks xmlns:a="http://schemas.openxmlformats.org/drawingml/2006/main" noChangeAspect="1"/>
@@ -33537,7 +33871,7 @@
                     <pic:cNvPicPr/>
                   </pic:nvPicPr>
                   <pic:blipFill>
-                    <a:blip r:embed="rId82"/>
+                    <a:blip r:embed="rId80"/>
                     <a:stretch>
                       <a:fillRect/>
                     </a:stretch>
@@ -33550,6 +33884,11 @@
                     <a:prstGeom prst="rect">
                       <a:avLst/>
                     </a:prstGeom>
+                    <a:ln>
+                      <a:solidFill>
+                        <a:schemeClr val="tx1"/>
+                      </a:solidFill>
+                    </a:ln>
                   </pic:spPr>
                 </pic:pic>
               </a:graphicData>
@@ -33579,7 +33918,7 @@
         <w:rPr>
           <w:noProof/>
         </w:rPr>
-        <w:t>32</w:t>
+        <w:t>31</w:t>
       </w:r>
       <w:r>
         <w:fldChar w:fldCharType="end"/>
@@ -33600,9 +33939,9 @@
           <w:lang w:eastAsia="en-US"/>
         </w:rPr>
         <w:drawing>
-          <wp:inline distT="0" distB="0" distL="0" distR="0" wp14:anchorId="2E8E7048" wp14:editId="47CEF5E1">
+          <wp:inline distT="0" distB="0" distL="0" distR="0" wp14:anchorId="2E8E7048" wp14:editId="740DBCED">
             <wp:extent cx="1257300" cy="341829"/>
-            <wp:effectExtent l="0" t="0" r="0" b="1270"/>
+            <wp:effectExtent l="19050" t="19050" r="19050" b="20320"/>
             <wp:docPr id="102" name="Picture 102"/>
             <wp:cNvGraphicFramePr>
               <a:graphicFrameLocks xmlns:a="http://schemas.openxmlformats.org/drawingml/2006/main" noChangeAspect="1"/>
@@ -33615,7 +33954,7 @@
                     <pic:cNvPicPr/>
                   </pic:nvPicPr>
                   <pic:blipFill>
-                    <a:blip r:embed="rId83"/>
+                    <a:blip r:embed="rId81"/>
                     <a:stretch>
                       <a:fillRect/>
                     </a:stretch>
@@ -33628,6 +33967,11 @@
                     <a:prstGeom prst="rect">
                       <a:avLst/>
                     </a:prstGeom>
+                    <a:ln>
+                      <a:solidFill>
+                        <a:schemeClr val="tx1"/>
+                      </a:solidFill>
+                    </a:ln>
                   </pic:spPr>
                 </pic:pic>
               </a:graphicData>
@@ -33657,7 +34001,7 @@
         <w:rPr>
           <w:noProof/>
         </w:rPr>
-        <w:t>33</w:t>
+        <w:t>32</w:t>
       </w:r>
       <w:r>
         <w:fldChar w:fldCharType="end"/>
@@ -33665,6 +34009,167 @@
       <w:r>
         <w:t xml:space="preserve"> - Retificar Manual</w:t>
       </w:r>
+    </w:p>
+    <w:p>
+      <w:pPr>
+        <w:rPr>
+          <w:lang w:eastAsia="en-US"/>
+        </w:rPr>
+      </w:pPr>
+    </w:p>
+    <w:p>
+      <w:pPr>
+        <w:rPr>
+          <w:rFonts w:eastAsia="Arial MT"/>
+          <w:lang w:eastAsia="en-US"/>
+        </w:rPr>
+      </w:pPr>
+    </w:p>
+    <w:p>
+      <w:pPr>
+        <w:rPr>
+          <w:rFonts w:eastAsia="Arial MT"/>
+          <w:lang w:eastAsia="en-US"/>
+        </w:rPr>
+      </w:pPr>
+    </w:p>
+    <w:p>
+      <w:pPr>
+        <w:rPr>
+          <w:rFonts w:eastAsia="Arial MT"/>
+          <w:lang w:eastAsia="en-US"/>
+        </w:rPr>
+      </w:pPr>
+    </w:p>
+    <w:p>
+      <w:pPr>
+        <w:rPr>
+          <w:rFonts w:eastAsia="Arial MT"/>
+          <w:lang w:eastAsia="en-US"/>
+        </w:rPr>
+      </w:pPr>
+    </w:p>
+    <w:p>
+      <w:pPr>
+        <w:rPr>
+          <w:rFonts w:eastAsia="Arial MT"/>
+          <w:lang w:eastAsia="en-US"/>
+        </w:rPr>
+      </w:pPr>
+    </w:p>
+    <w:p>
+      <w:pPr>
+        <w:rPr>
+          <w:rFonts w:eastAsia="Arial MT"/>
+          <w:lang w:eastAsia="en-US"/>
+        </w:rPr>
+      </w:pPr>
+    </w:p>
+    <w:p>
+      <w:pPr>
+        <w:jc w:val="center"/>
+        <w:rPr>
+          <w:rFonts w:eastAsia="Arial MT"/>
+          <w:lang w:eastAsia="en-US"/>
+        </w:rPr>
+      </w:pPr>
+      <w:r>
+        <w:rPr>
+          <w:rFonts w:eastAsia="Arial MT"/>
+          <w:lang w:eastAsia="en-US"/>
+        </w:rPr>
+        <w:br w:type="page"/>
+      </w:r>
+    </w:p>
+    <w:p/>
+    <w:p>
+      <w:r>
+        <w:br w:type="page"/>
+      </w:r>
+    </w:p>
+    <w:p>
+      <w:pPr>
+        <w:pStyle w:val="Heading1"/>
+        <w:numPr>
+          <w:ilvl w:val="0"/>
+          <w:numId w:val="30"/>
+        </w:numPr>
+      </w:pPr>
+      <w:r>
+        <w:lastRenderedPageBreak/>
+        <w:t xml:space="preserve"> </w:t>
+      </w:r>
+      <w:r>
+        <w:t>Substituição dos Qrcode</w:t>
+      </w:r>
+    </w:p>
+    <w:p>
+      <w:pPr>
+        <w:ind w:firstLine="360"/>
+      </w:pPr>
+      <w:r>
+        <w:t>Como referido nos capítulos anteriores, o intuito era usar os Qrcode para conter informações da retificação de integridade.</w:t>
+      </w:r>
+      <w:r>
+        <w:t xml:space="preserve"> </w:t>
+      </w:r>
+      <w:r>
+        <w:t xml:space="preserve">Contudo no final do programa desenvolvido, o Qrcode, só é usado como ponto de referência através dos quadrados de posição para a criação dos pontos que irão dar origem às retas. Como os Qrcode influenciavam a visibilidade do documento, optou-se por retirar e </w:t>
+      </w:r>
+      <w:r>
+        <w:t>substituir por</w:t>
+      </w:r>
+      <w:r>
+        <w:t xml:space="preserve"> um círculo </w:t>
+      </w:r>
+      <w:r>
+        <w:t>contendo um</w:t>
+      </w:r>
+      <w:r>
+        <w:t xml:space="preserve"> X, em tamanho inferior (figura 33). </w:t>
+      </w:r>
+    </w:p>
+    <w:p>
+      <w:pPr>
+        <w:ind w:firstLine="360"/>
+      </w:pPr>
+      <w:r>
+        <w:t>Na figura 34 tem-se um círculo com os pontos que dão origem às retas são denominados “r”: direita (</w:t>
+      </w:r>
+      <w:proofErr w:type="spellStart"/>
+      <w:r>
+        <w:t>right</w:t>
+      </w:r>
+      <w:proofErr w:type="spellEnd"/>
+      <w:r>
+        <w:t>), “l”: esquerda (</w:t>
+      </w:r>
+      <w:proofErr w:type="spellStart"/>
+      <w:r>
+        <w:t>left</w:t>
+      </w:r>
+      <w:proofErr w:type="spellEnd"/>
+      <w:r>
+        <w:t>) e “b”: baixo (</w:t>
+      </w:r>
+      <w:proofErr w:type="spellStart"/>
+      <w:r>
+        <w:t>bottom</w:t>
+      </w:r>
+      <w:proofErr w:type="spellEnd"/>
+      <w:r>
+        <w:t>).</w:t>
+      </w:r>
+    </w:p>
+    <w:p>
+      <w:pPr>
+        <w:ind w:firstLine="360"/>
+      </w:pPr>
+    </w:p>
+    <w:p>
+      <w:pPr>
+        <w:jc w:val="both"/>
+      </w:pPr>
     </w:p>
     <w:p>
       <w:pPr>
@@ -33672,14 +34177,11 @@
         <w:jc w:val="center"/>
       </w:pPr>
       <w:r>
-        <w:rPr>
-          <w:noProof/>
-        </w:rPr>
         <w:drawing>
-          <wp:inline distT="0" distB="0" distL="0" distR="0" wp14:anchorId="70C01675" wp14:editId="6BC3DF63">
-            <wp:extent cx="3335866" cy="692738"/>
-            <wp:effectExtent l="0" t="0" r="0" b="0"/>
-            <wp:docPr id="113" name="Picture 113" descr="Diagram&#10;&#10;Description automatically generated"/>
+          <wp:inline distT="0" distB="0" distL="0" distR="0" wp14:anchorId="39D93BCF" wp14:editId="2CEEA13A">
+            <wp:extent cx="2954332" cy="4186517"/>
+            <wp:effectExtent l="19050" t="19050" r="17780" b="24130"/>
+            <wp:docPr id="76" name="Picture 76" descr="Text, letter&#10;&#10;Description automatically generated"/>
             <wp:cNvGraphicFramePr>
               <a:graphicFrameLocks xmlns:a="http://schemas.openxmlformats.org/drawingml/2006/main" noChangeAspect="1"/>
             </wp:cNvGraphicFramePr>
@@ -33687,11 +34189,11 @@
               <a:graphicData uri="http://schemas.openxmlformats.org/drawingml/2006/picture">
                 <pic:pic xmlns:pic="http://schemas.openxmlformats.org/drawingml/2006/picture">
                   <pic:nvPicPr>
-                    <pic:cNvPr id="113" name="Picture 113" descr="Diagram&#10;&#10;Description automatically generated"/>
+                    <pic:cNvPr id="76" name="Picture 76" descr="Text, letter&#10;&#10;Description automatically generated"/>
                     <pic:cNvPicPr/>
                   </pic:nvPicPr>
                   <pic:blipFill>
-                    <a:blip r:embed="rId84"/>
+                    <a:blip r:embed="rId82"/>
                     <a:stretch>
                       <a:fillRect/>
                     </a:stretch>
@@ -33699,11 +34201,16 @@
                   <pic:spPr>
                     <a:xfrm>
                       <a:off x="0" y="0"/>
-                      <a:ext cx="3386178" cy="703186"/>
+                      <a:ext cx="2957940" cy="4191630"/>
                     </a:xfrm>
                     <a:prstGeom prst="rect">
                       <a:avLst/>
                     </a:prstGeom>
+                    <a:ln>
+                      <a:solidFill>
+                        <a:schemeClr val="tx1"/>
+                      </a:solidFill>
+                    </a:ln>
                   </pic:spPr>
                 </pic:pic>
               </a:graphicData>
@@ -33733,161 +34240,35 @@
         <w:rPr>
           <w:noProof/>
         </w:rPr>
-        <w:t>34</w:t>
+        <w:t>33</w:t>
       </w:r>
       <w:r>
         <w:fldChar w:fldCharType="end"/>
       </w:r>
       <w:r>
-        <w:t xml:space="preserve"> - X círculo</w:t>
-      </w:r>
-    </w:p>
-    <w:p>
-      <w:pPr>
-        <w:rPr>
-          <w:lang w:eastAsia="en-US"/>
-        </w:rPr>
-      </w:pPr>
-    </w:p>
-    <w:p>
-      <w:pPr>
-        <w:rPr>
-          <w:lang w:eastAsia="en-US"/>
-        </w:rPr>
-      </w:pPr>
-      <w:r>
-        <w:rPr>
+        <w:t xml:space="preserve"> - Ficheiro exemplar com círculo X</w:t>
+      </w:r>
+    </w:p>
+    <w:p>
+      <w:pPr>
+        <w:jc w:val="both"/>
+      </w:pPr>
+    </w:p>
+    <w:p>
+      <w:pPr>
+        <w:keepNext/>
+        <w:jc w:val="center"/>
+      </w:pPr>
+      <w:r>
+        <w:rPr>
+          <w:rFonts w:eastAsia="Arial MT"/>
           <w:noProof/>
           <w:lang w:eastAsia="en-US"/>
         </w:rPr>
         <w:drawing>
-          <wp:inline distT="0" distB="0" distL="0" distR="0" wp14:anchorId="2FEC9FC0" wp14:editId="23B955C7">
-            <wp:extent cx="3848433" cy="1546994"/>
-            <wp:effectExtent l="0" t="0" r="0" b="0"/>
-            <wp:docPr id="108" name="Picture 108" descr="Graphical user interface, text, application&#10;&#10;Description automatically generated"/>
-            <wp:cNvGraphicFramePr>
-              <a:graphicFrameLocks xmlns:a="http://schemas.openxmlformats.org/drawingml/2006/main" noChangeAspect="1"/>
-            </wp:cNvGraphicFramePr>
-            <a:graphic xmlns:a="http://schemas.openxmlformats.org/drawingml/2006/main">
-              <a:graphicData uri="http://schemas.openxmlformats.org/drawingml/2006/picture">
-                <pic:pic xmlns:pic="http://schemas.openxmlformats.org/drawingml/2006/picture">
-                  <pic:nvPicPr>
-                    <pic:cNvPr id="108" name="Picture 108" descr="Graphical user interface, text, application&#10;&#10;Description automatically generated"/>
-                    <pic:cNvPicPr/>
-                  </pic:nvPicPr>
-                  <pic:blipFill>
-                    <a:blip r:embed="rId85"/>
-                    <a:stretch>
-                      <a:fillRect/>
-                    </a:stretch>
-                  </pic:blipFill>
-                  <pic:spPr>
-                    <a:xfrm>
-                      <a:off x="0" y="0"/>
-                      <a:ext cx="3848433" cy="1546994"/>
-                    </a:xfrm>
-                    <a:prstGeom prst="rect">
-                      <a:avLst/>
-                    </a:prstGeom>
-                  </pic:spPr>
-                </pic:pic>
-              </a:graphicData>
-            </a:graphic>
-          </wp:inline>
-        </w:drawing>
-      </w:r>
-    </w:p>
-    <w:p>
-      <w:pPr>
-        <w:rPr>
-          <w:rFonts w:eastAsia="Arial MT"/>
-          <w:lang w:eastAsia="en-US"/>
-        </w:rPr>
-      </w:pPr>
-    </w:p>
-    <w:p>
-      <w:pPr>
-        <w:rPr>
-          <w:rFonts w:eastAsia="Arial MT"/>
-          <w:lang w:eastAsia="en-US"/>
-        </w:rPr>
-      </w:pPr>
-    </w:p>
-    <w:p>
-      <w:pPr>
-        <w:rPr>
-          <w:rFonts w:eastAsia="Arial MT"/>
-          <w:lang w:eastAsia="en-US"/>
-        </w:rPr>
-      </w:pPr>
-      <w:r>
-        <w:rPr>
-          <w:rFonts w:eastAsia="Arial MT"/>
-          <w:noProof/>
-          <w:lang w:eastAsia="en-US"/>
-        </w:rPr>
-        <w:lastRenderedPageBreak/>
-        <w:drawing>
-          <wp:inline distT="0" distB="0" distL="0" distR="0" wp14:anchorId="4AC20FC0" wp14:editId="11E32134">
-            <wp:extent cx="5982218" cy="5349704"/>
-            <wp:effectExtent l="0" t="0" r="0" b="3810"/>
-            <wp:docPr id="110" name="Picture 110"/>
-            <wp:cNvGraphicFramePr>
-              <a:graphicFrameLocks xmlns:a="http://schemas.openxmlformats.org/drawingml/2006/main" noChangeAspect="1"/>
-            </wp:cNvGraphicFramePr>
-            <a:graphic xmlns:a="http://schemas.openxmlformats.org/drawingml/2006/main">
-              <a:graphicData uri="http://schemas.openxmlformats.org/drawingml/2006/picture">
-                <pic:pic xmlns:pic="http://schemas.openxmlformats.org/drawingml/2006/picture">
-                  <pic:nvPicPr>
-                    <pic:cNvPr id="1" name=""/>
-                    <pic:cNvPicPr/>
-                  </pic:nvPicPr>
-                  <pic:blipFill>
-                    <a:blip r:embed="rId86"/>
-                    <a:stretch>
-                      <a:fillRect/>
-                    </a:stretch>
-                  </pic:blipFill>
-                  <pic:spPr>
-                    <a:xfrm>
-                      <a:off x="0" y="0"/>
-                      <a:ext cx="5982218" cy="5349704"/>
-                    </a:xfrm>
-                    <a:prstGeom prst="rect">
-                      <a:avLst/>
-                    </a:prstGeom>
-                  </pic:spPr>
-                </pic:pic>
-              </a:graphicData>
-            </a:graphic>
-          </wp:inline>
-        </w:drawing>
-      </w:r>
-    </w:p>
-    <w:p>
-      <w:pPr>
-        <w:rPr>
-          <w:rFonts w:eastAsia="Arial MT"/>
-          <w:lang w:eastAsia="en-US"/>
-        </w:rPr>
-      </w:pPr>
-    </w:p>
-    <w:p>
-      <w:pPr>
-        <w:rPr>
-          <w:rFonts w:eastAsia="Arial MT"/>
-          <w:lang w:eastAsia="en-US"/>
-        </w:rPr>
-      </w:pPr>
-      <w:r>
-        <w:rPr>
-          <w:rFonts w:eastAsia="Arial MT"/>
-          <w:lang w:eastAsia="en-US"/>
-        </w:rPr>
-        <w:drawing>
-          <wp:inline distT="0" distB="0" distL="0" distR="0" wp14:anchorId="63553B84" wp14:editId="0E62EC9F">
-            <wp:extent cx="1211685" cy="1204064"/>
-            <wp:effectExtent l="0" t="0" r="7620" b="0"/>
+          <wp:inline distT="0" distB="0" distL="0" distR="0" wp14:anchorId="623E953E" wp14:editId="5CB43FA8">
+            <wp:extent cx="401454" cy="398929"/>
+            <wp:effectExtent l="19050" t="19050" r="17780" b="20320"/>
             <wp:docPr id="112" name="Picture 112" descr="Graphical user interface, application&#10;&#10;Description automatically generated"/>
             <wp:cNvGraphicFramePr>
               <a:graphicFrameLocks xmlns:a="http://schemas.openxmlformats.org/drawingml/2006/main" noChangeAspect="1"/>
@@ -33900,7 +34281,7 @@
                     <pic:cNvPicPr/>
                   </pic:nvPicPr>
                   <pic:blipFill>
-                    <a:blip r:embed="rId87"/>
+                    <a:blip r:embed="rId83"/>
                     <a:stretch>
                       <a:fillRect/>
                     </a:stretch>
@@ -33908,11 +34289,16 @@
                   <pic:spPr>
                     <a:xfrm>
                       <a:off x="0" y="0"/>
-                      <a:ext cx="1211685" cy="1204064"/>
+                      <a:ext cx="408871" cy="406300"/>
                     </a:xfrm>
                     <a:prstGeom prst="rect">
                       <a:avLst/>
                     </a:prstGeom>
+                    <a:ln>
+                      <a:solidFill>
+                        <a:schemeClr val="tx1"/>
+                      </a:solidFill>
+                    </a:ln>
                   </pic:spPr>
                 </pic:pic>
               </a:graphicData>
@@ -33923,29 +34309,51 @@
     </w:p>
     <w:p>
       <w:pPr>
-        <w:rPr>
-          <w:rFonts w:eastAsia="Arial MT"/>
-          <w:lang w:eastAsia="en-US"/>
-        </w:rPr>
-      </w:pPr>
-    </w:p>
-    <w:p>
-      <w:pPr>
+        <w:pStyle w:val="Caption"/>
         <w:jc w:val="center"/>
-        <w:rPr>
-          <w:rFonts w:eastAsia="Arial MT"/>
-          <w:lang w:eastAsia="en-US"/>
-        </w:rPr>
-      </w:pPr>
-      <w:r>
-        <w:rPr>
-          <w:rFonts w:eastAsia="Arial MT"/>
-          <w:lang w:eastAsia="en-US"/>
-        </w:rPr>
+      </w:pPr>
+      <w:r>
+        <w:t xml:space="preserve">Figura </w:t>
+      </w:r>
+      <w:r>
+        <w:fldChar w:fldCharType="begin"/>
+      </w:r>
+      <w:r>
+        <w:instrText xml:space="preserve"> SEQ Figura \* ARABIC </w:instrText>
+      </w:r>
+      <w:r>
+        <w:fldChar w:fldCharType="separate"/>
+      </w:r>
+      <w:r>
+        <w:rPr>
+          <w:noProof/>
+        </w:rPr>
+        <w:t>34</w:t>
+      </w:r>
+      <w:r>
+        <w:fldChar w:fldCharType="end"/>
+      </w:r>
+      <w:r>
+        <w:t xml:space="preserve"> - Pontos origem das retas</w:t>
+      </w:r>
+    </w:p>
+    <w:p>
+      <w:pPr>
+        <w:rPr>
+          <w:lang w:eastAsia="en-US"/>
+        </w:rPr>
+      </w:pPr>
+    </w:p>
+    <w:p>
+      <w:r>
         <w:br w:type="page"/>
       </w:r>
     </w:p>
-    <w:p/>
+    <w:p>
+      <w:pPr>
+        <w:jc w:val="both"/>
+      </w:pPr>
+    </w:p>
     <w:p>
       <w:r>
         <w:br w:type="page"/>
@@ -33959,39 +34367,24 @@
           <w:numId w:val="30"/>
         </w:numPr>
       </w:pPr>
+      <w:bookmarkStart w:id="106" w:name="_Toc125462591"/>
       <w:r>
         <w:lastRenderedPageBreak/>
+        <w:t>Conclusões e futuro trabalho</w:t>
+      </w:r>
+      <w:bookmarkEnd w:id="106"/>
+      <w:r>
         <w:t xml:space="preserve"> </w:t>
       </w:r>
-      <w:bookmarkStart w:id="106" w:name="_Toc125462590"/>
-      <w:r>
-        <w:t>Testes</w:t>
-      </w:r>
-      <w:bookmarkEnd w:id="106"/>
     </w:p>
     <w:p/>
-    <w:p>
-      <w:pPr>
-        <w:jc w:val="both"/>
-      </w:pPr>
-    </w:p>
-    <w:p>
-      <w:pPr>
-        <w:jc w:val="both"/>
-      </w:pPr>
-    </w:p>
+    <w:p/>
     <w:p>
       <w:r>
         <w:br w:type="page"/>
       </w:r>
-    </w:p>
-    <w:p>
-      <w:pPr>
-        <w:jc w:val="both"/>
-      </w:pPr>
-    </w:p>
-    <w:p>
-      <w:r>
+      <w:r>
+        <w:lastRenderedPageBreak/>
         <w:br w:type="page"/>
       </w:r>
     </w:p>
@@ -34003,42 +34396,13 @@
           <w:numId w:val="30"/>
         </w:numPr>
       </w:pPr>
-      <w:bookmarkStart w:id="107" w:name="_Toc125462591"/>
-      <w:r>
-        <w:lastRenderedPageBreak/>
-        <w:t>Conclusões e futuro trabalho</w:t>
-      </w:r>
-      <w:bookmarkEnd w:id="107"/>
-      <w:r>
-        <w:t xml:space="preserve"> </w:t>
-      </w:r>
-    </w:p>
-    <w:p/>
-    <w:p/>
-    <w:p>
-      <w:r>
-        <w:br w:type="page"/>
-      </w:r>
-      <w:r>
-        <w:lastRenderedPageBreak/>
-        <w:br w:type="page"/>
-      </w:r>
-    </w:p>
-    <w:p>
-      <w:pPr>
-        <w:pStyle w:val="Heading1"/>
-        <w:numPr>
-          <w:ilvl w:val="0"/>
-          <w:numId w:val="30"/>
-        </w:numPr>
-      </w:pPr>
-      <w:bookmarkStart w:id="108" w:name="_Toc125462592"/>
-      <w:bookmarkStart w:id="109" w:name="_Hlk106728016"/>
+      <w:bookmarkStart w:id="107" w:name="_Toc125462592"/>
+      <w:bookmarkStart w:id="108" w:name="_Hlk106728016"/>
       <w:r>
         <w:lastRenderedPageBreak/>
         <w:t>Referências</w:t>
       </w:r>
-      <w:bookmarkEnd w:id="108"/>
+      <w:bookmarkEnd w:id="107"/>
     </w:p>
     <w:p>
       <w:pPr>
@@ -34480,7 +34844,7 @@
           <w:lang w:val="en-GB"/>
         </w:rPr>
         <w:tab/>
-        <w:t>“About Us | IronSoftware.com.” https://ironsoftware.com/about-us/ (accessed Jul. 26, 2022).</w:t>
+        <w:t>“The Story of Gauss - National Council of Teachers of Mathematics.” https://www.nctm.org/Publications/TCM-blog/Blog/The-Story-of-Gauss/ (accessed Feb. 08, 2023).</w:t>
       </w:r>
     </w:p>
     <w:p>
@@ -34511,7 +34875,7 @@
           <w:lang w:val="en-GB"/>
         </w:rPr>
         <w:tab/>
-        <w:t>“C# .NET Barcode Quickstart Guide, Code Examples | Iron Barcode.” https://ironsoftware.com/csharp/barcode/examples/barcode-quickstart/ (accessed Jul. 26, 2022).</w:t>
+        <w:t>“About Us | IronSoftware.com.” https://ironsoftware.com/about-us/ (accessed Jul. 26, 2022).</w:t>
       </w:r>
     </w:p>
     <w:p>
@@ -34523,6 +34887,7 @@
         <w:ind w:left="640" w:hanging="640"/>
         <w:rPr>
           <w:noProof/>
+          <w:szCs w:val="24"/>
           <w:lang w:val="en-GB"/>
         </w:rPr>
       </w:pPr>
@@ -34541,32 +34906,8 @@
           <w:lang w:val="en-GB"/>
         </w:rPr>
         <w:tab/>
-        <w:t>“C# Tesseract OCR In 1 Line of Code | Iron OCR.” https://ironsoftware.com/csharp/ocr/examples/simple-csharp-ocr-tesseract/ (accessed Jul. 26, 2022).</w:t>
-      </w:r>
-    </w:p>
-    <w:p>
-      <w:pPr>
-        <w:rPr>
-          <w:lang w:val="en-GB"/>
-        </w:rPr>
-      </w:pPr>
-      <w:r>
-        <w:fldChar w:fldCharType="end"/>
-      </w:r>
-      <w:bookmarkEnd w:id="109"/>
-    </w:p>
-    <w:p>
-      <w:pPr>
-        <w:widowControl w:val="0"/>
-        <w:autoSpaceDE w:val="0"/>
-        <w:autoSpaceDN w:val="0"/>
-        <w:adjustRightInd w:val="0"/>
-        <w:rPr>
-          <w:noProof/>
-          <w:szCs w:val="24"/>
-          <w:lang w:val="en-GB"/>
-        </w:rPr>
-      </w:pPr>
+        <w:t>“C# .NET Barcode Quickstart Guide, Code Examples | Iron Barcode.” https://ironsoftware.com/csharp/barcode/examples/barcode-quickstart/ (accessed Jul. 26, 2022).</w:t>
+      </w:r>
     </w:p>
     <w:p>
       <w:pPr>
@@ -34580,6 +34921,60 @@
           <w:lang w:val="en-GB"/>
         </w:rPr>
       </w:pPr>
+      <w:r>
+        <w:rPr>
+          <w:noProof/>
+          <w:szCs w:val="24"/>
+          <w:lang w:val="en-GB"/>
+        </w:rPr>
+        <w:t>[14]</w:t>
+      </w:r>
+      <w:r>
+        <w:rPr>
+          <w:noProof/>
+          <w:szCs w:val="24"/>
+          <w:lang w:val="en-GB"/>
+        </w:rPr>
+        <w:tab/>
+        <w:t>“C# Tesseract OCR In 1 Line of Code | Iron OCR.” https://ironsoftware.com/csharp/ocr/examples/simple-csharp-ocr-tesseract/ (accessed Jul. 26, 2022).</w:t>
+      </w:r>
+    </w:p>
+    <w:p>
+      <w:pPr>
+        <w:rPr>
+          <w:lang w:val="en-GB"/>
+        </w:rPr>
+      </w:pPr>
+      <w:r>
+        <w:fldChar w:fldCharType="end"/>
+      </w:r>
+      <w:bookmarkEnd w:id="108"/>
+    </w:p>
+    <w:p>
+      <w:pPr>
+        <w:widowControl w:val="0"/>
+        <w:autoSpaceDE w:val="0"/>
+        <w:autoSpaceDN w:val="0"/>
+        <w:adjustRightInd w:val="0"/>
+        <w:rPr>
+          <w:noProof/>
+          <w:szCs w:val="24"/>
+          <w:lang w:val="en-GB"/>
+        </w:rPr>
+      </w:pPr>
+    </w:p>
+    <w:p>
+      <w:pPr>
+        <w:widowControl w:val="0"/>
+        <w:autoSpaceDE w:val="0"/>
+        <w:autoSpaceDN w:val="0"/>
+        <w:adjustRightInd w:val="0"/>
+        <w:ind w:left="640" w:hanging="640"/>
+        <w:rPr>
+          <w:noProof/>
+          <w:lang w:val="en-GB"/>
+        </w:rPr>
+      </w:pPr>
     </w:p>
     <w:p>
       <w:pPr>
@@ -34620,23 +35015,23 @@
         <w:pStyle w:val="Title"/>
         <w:jc w:val="left"/>
       </w:pPr>
-      <w:bookmarkStart w:id="110" w:name="_Toc125462593"/>
+      <w:bookmarkStart w:id="109" w:name="_Toc125462593"/>
       <w:r>
         <w:lastRenderedPageBreak/>
         <w:t>Apêndice A</w:t>
       </w:r>
-      <w:bookmarkEnd w:id="110"/>
+      <w:bookmarkEnd w:id="109"/>
     </w:p>
     <w:p>
       <w:pPr>
         <w:pStyle w:val="Subtitle"/>
         <w:jc w:val="left"/>
       </w:pPr>
-      <w:bookmarkStart w:id="111" w:name="_Toc125462594"/>
+      <w:bookmarkStart w:id="110" w:name="_Toc125462594"/>
       <w:r>
         <w:t>OCR</w:t>
       </w:r>
-      <w:bookmarkEnd w:id="111"/>
+      <w:bookmarkEnd w:id="110"/>
       <w:r>
         <w:t xml:space="preserve"> </w:t>
       </w:r>
@@ -34657,12 +35052,12 @@
         <w:pStyle w:val="Subtitle"/>
         <w:jc w:val="left"/>
       </w:pPr>
-      <w:bookmarkStart w:id="112" w:name="_Toc125462595"/>
+      <w:bookmarkStart w:id="111" w:name="_Toc125462595"/>
       <w:r>
         <w:lastRenderedPageBreak/>
         <w:t>Iron Software</w:t>
       </w:r>
-      <w:bookmarkEnd w:id="112"/>
+      <w:bookmarkEnd w:id="111"/>
       <w:r>
         <w:t xml:space="preserve"> </w:t>
       </w:r>
@@ -34722,7 +35117,7 @@
         <w:fldChar w:fldCharType="begin" w:fldLock="1"/>
       </w:r>
       <w:r>
-        <w:instrText>ADDIN CSL_CITATION {"citationItems":[{"id":"ITEM-1","itemData":{"URL":"https://ironsoftware.com/about-us/","accessed":{"date-parts":[["2022","7","26"]]},"id":"ITEM-1","issued":{"date-parts":[["0"]]},"title":"About Us | IronSoftware.com","type":"webpage"},"uris":["http://www.mendeley.com/documents/?uuid=6474ffaf-3e0e-30f3-9b43-7e6a900dd425"]}],"mendeley":{"formattedCitation":"[11]","plainTextFormattedCitation":"[11]","previouslyFormattedCitation":"[11]"},"properties":{"noteIndex":0},"schema":"https://github.com/citation-style-language/schema/raw/master/csl-citation.json"}</w:instrText>
+        <w:instrText>ADDIN CSL_CITATION {"citationItems":[{"id":"ITEM-1","itemData":{"URL":"https://ironsoftware.com/about-us/","accessed":{"date-parts":[["2022","7","26"]]},"id":"ITEM-1","issued":{"date-parts":[["0"]]},"title":"About Us | IronSoftware.com","type":"webpage"},"uris":["http://www.mendeley.com/documents/?uuid=6474ffaf-3e0e-30f3-9b43-7e6a900dd425"]}],"mendeley":{"formattedCitation":"[12]","plainTextFormattedCitation":"[12]","previouslyFormattedCitation":"[11]"},"properties":{"noteIndex":0},"schema":"https://github.com/citation-style-language/schema/raw/master/csl-citation.json"}</w:instrText>
       </w:r>
       <w:r>
         <w:fldChar w:fldCharType="separate"/>
@@ -34731,7 +35126,7 @@
         <w:rPr>
           <w:noProof/>
         </w:rPr>
-        <w:t>[11]</w:t>
+        <w:t>[12]</w:t>
       </w:r>
       <w:r>
         <w:fldChar w:fldCharType="end"/>
@@ -34883,7 +35278,7 @@
         <w:fldChar w:fldCharType="begin" w:fldLock="1"/>
       </w:r>
       <w:r>
-        <w:instrText>ADDIN CSL_CITATION {"citationItems":[{"id":"ITEM-1","itemData":{"URL":"https://ironsoftware.com/csharp/barcode/examples/barcode-quickstart/","accessed":{"date-parts":[["2022","7","26"]]},"id":"ITEM-1","issued":{"date-parts":[["0"]]},"title":"C# .NET Barcode Quickstart Guide, Code Examples | Iron Barcode","type":"webpage"},"uris":["http://www.mendeley.com/documents/?uuid=fae18d2e-f857-38ea-8124-d610f4dd7483"]}],"mendeley":{"formattedCitation":"[12]","plainTextFormattedCitation":"[12]","previouslyFormattedCitation":"[12]"},"properties":{"noteIndex":0},"schema":"https://github.com/citation-style-language/schema/raw/master/csl-citation.json"}</w:instrText>
+        <w:instrText>ADDIN CSL_CITATION {"citationItems":[{"id":"ITEM-1","itemData":{"URL":"https://ironsoftware.com/csharp/barcode/examples/barcode-quickstart/","accessed":{"date-parts":[["2022","7","26"]]},"id":"ITEM-1","issued":{"date-parts":[["0"]]},"title":"C# .NET Barcode Quickstart Guide, Code Examples | Iron Barcode","type":"webpage"},"uris":["http://www.mendeley.com/documents/?uuid=fae18d2e-f857-38ea-8124-d610f4dd7483"]}],"mendeley":{"formattedCitation":"[13]","plainTextFormattedCitation":"[13]","previouslyFormattedCitation":"[12]"},"properties":{"noteIndex":0},"schema":"https://github.com/citation-style-language/schema/raw/master/csl-citation.json"}</w:instrText>
       </w:r>
       <w:r>
         <w:fldChar w:fldCharType="separate"/>
@@ -34892,7 +35287,7 @@
         <w:rPr>
           <w:noProof/>
         </w:rPr>
-        <w:t>[12]</w:t>
+        <w:t>[13]</w:t>
       </w:r>
       <w:r>
         <w:fldChar w:fldCharType="end"/>
@@ -34951,7 +35346,7 @@
         <w:fldChar w:fldCharType="begin" w:fldLock="1"/>
       </w:r>
       <w:r>
-        <w:instrText>ADDIN CSL_CITATION {"citationItems":[{"id":"ITEM-1","itemData":{"URL":"https://ironsoftware.com/csharp/ocr/examples/simple-csharp-ocr-tesseract/","accessed":{"date-parts":[["2022","7","26"]]},"id":"ITEM-1","issued":{"date-parts":[["0"]]},"title":"C# Tesseract OCR In 1 Line of Code | Iron OCR","type":"webpage"},"uris":["http://www.mendeley.com/documents/?uuid=c28e1d0e-29d3-32c8-a67e-80ac9795e61e"]}],"mendeley":{"formattedCitation":"[13]","plainTextFormattedCitation":"[13]","previouslyFormattedCitation":"[13]"},"properties":{"noteIndex":0},"schema":"https://github.com/citation-style-language/schema/raw/master/csl-citation.json"}</w:instrText>
+        <w:instrText>ADDIN CSL_CITATION {"citationItems":[{"id":"ITEM-1","itemData":{"URL":"https://ironsoftware.com/csharp/ocr/examples/simple-csharp-ocr-tesseract/","accessed":{"date-parts":[["2022","7","26"]]},"id":"ITEM-1","issued":{"date-parts":[["0"]]},"title":"C# Tesseract OCR In 1 Line of Code | Iron OCR","type":"webpage"},"uris":["http://www.mendeley.com/documents/?uuid=c28e1d0e-29d3-32c8-a67e-80ac9795e61e"]}],"mendeley":{"formattedCitation":"[14]","plainTextFormattedCitation":"[14]","previouslyFormattedCitation":"[13]"},"properties":{"noteIndex":0},"schema":"https://github.com/citation-style-language/schema/raw/master/csl-citation.json"}</w:instrText>
       </w:r>
       <w:r>
         <w:fldChar w:fldCharType="separate"/>
@@ -34960,7 +35355,7 @@
         <w:rPr>
           <w:noProof/>
         </w:rPr>
-        <w:t>[13]</w:t>
+        <w:t>[14]</w:t>
       </w:r>
       <w:r>
         <w:fldChar w:fldCharType="end"/>
@@ -35003,7 +35398,7 @@
                     </pic:cNvPicPr>
                   </pic:nvPicPr>
                   <pic:blipFill>
-                    <a:blip r:embed="rId88">
+                    <a:blip r:embed="rId84">
                       <a:extLst>
                         <a:ext uri="{28A0092B-C50C-407E-A947-70E740481C1C}">
                           <a14:useLocalDpi xmlns:a14="http://schemas.microsoft.com/office/drawing/2010/main" val="0"/>
@@ -35063,8 +35458,8 @@
       </w:pPr>
     </w:p>
     <w:sectPr>
-      <w:footerReference w:type="default" r:id="rId89"/>
-      <w:footerReference w:type="first" r:id="rId90"/>
+      <w:footerReference w:type="default" r:id="rId85"/>
+      <w:footerReference w:type="first" r:id="rId86"/>
       <w:type w:val="continuous"/>
       <w:pgSz w:w="11906" w:h="16838" w:code="9"/>
       <w:pgMar w:top="454" w:right="851" w:bottom="567" w:left="851" w:header="0" w:footer="0" w:gutter="0"/>
@@ -39937,6 +40332,16 @@
       <w:lang w:val="pt-PT" w:eastAsia="pt-PT"/>
     </w:rPr>
   </w:style>
+  <w:style w:type="character" w:styleId="PlaceholderText">
+    <w:name w:val="Placeholder Text"/>
+    <w:basedOn w:val="DefaultParagraphFont"/>
+    <w:uiPriority w:val="99"/>
+    <w:semiHidden/>
+    <w:rsid w:val="001D3CF5"/>
+    <w:rPr>
+      <w:color w:val="808080"/>
+    </w:rPr>
+  </w:style>
 </w:styles>
 </file>
 
@@ -40254,37 +40659,6 @@
 </file>
 
 <file path=customXml/item1.xml><?xml version="1.0" encoding="utf-8"?>
-<p:properties xmlns:p="http://schemas.microsoft.com/office/2006/metadata/properties" xmlns:xsi="http://www.w3.org/2001/XMLSchema-instance" xmlns:pc="http://schemas.microsoft.com/office/infopath/2007/PartnerControls">
-  <documentManagement/>
-</p:properties>
-</file>
-
-<file path=customXml/item2.xml><?xml version="1.0" encoding="utf-8"?>
-<b:Sources xmlns:b="http://schemas.openxmlformats.org/officeDocument/2006/bibliography" xmlns="http://schemas.openxmlformats.org/officeDocument/2006/bibliography" SelectedStyle="\IEEE2006OfficeOnline.xsl" StyleName="IEEE" Version="2006">
-  <b:Source>
-    <b:Tag>WikepediaBarcode128</b:Tag>
-    <b:SourceType>InternetSite</b:SourceType>
-    <b:Guid>{8BF85054-932A-4E1A-89A2-64492CCAA2DA}</b:Guid>
-    <b:Title>Wikipedia</b:Title>
-    <b:YearAccessed>2022</b:YearAccessed>
-    <b:MonthAccessed>10</b:MonthAccessed>
-    <b:DayAccessed>10</b:DayAccessed>
-    <b:URL>https://en.wikipedia.org/wiki/Code_128</b:URL>
-    <b:RefOrder>1</b:RefOrder>
-  </b:Source>
-</b:Sources>
-</file>
-
-<file path=customXml/item3.xml><?xml version="1.0" encoding="utf-8"?>
-<?mso-contentType ?>
-<FormTemplates xmlns="http://schemas.microsoft.com/sharepoint/v3/contenttype/forms">
-  <Display>DocumentLibraryForm</Display>
-  <Edit>DocumentLibraryForm</Edit>
-  <New>DocumentLibraryForm</New>
-</FormTemplates>
-</file>
-
-<file path=customXml/item4.xml><?xml version="1.0" encoding="utf-8"?>
 <ct:contentTypeSchema xmlns:ct="http://schemas.microsoft.com/office/2006/metadata/contentType" xmlns:ma="http://schemas.microsoft.com/office/2006/metadata/properties/metaAttributes" ct:_="" ma:_="" ma:contentTypeName="Document" ma:contentTypeID="0x01010060CEB974EC0D1545AF910DD996C9819E" ma:contentTypeVersion="12" ma:contentTypeDescription="Create a new document." ma:contentTypeScope="" ma:versionID="decaf19b0d18055999b8680fb6922626">
   <xsd:schema xmlns:xsd="http://www.w3.org/2001/XMLSchema" xmlns:xs="http://www.w3.org/2001/XMLSchema" xmlns:p="http://schemas.microsoft.com/office/2006/metadata/properties" xmlns:ns3="b13682d5-bf0a-4433-8778-bfb0117cb765" xmlns:ns4="e19336a5-6b12-4ff8-b469-c80c11215cc7" targetNamespace="http://schemas.microsoft.com/office/2006/metadata/properties" ma:root="true" ma:fieldsID="3ec9b2a739193d02324b197d268bc3f1" ns3:_="" ns4:_="">
     <xsd:import namespace="b13682d5-bf0a-4433-8778-bfb0117cb765"/>
@@ -40501,32 +40875,38 @@
 </ct:contentTypeSchema>
 </file>
 
-<file path=customXml/itemProps1.xml><?xml version="1.0" encoding="utf-8"?>
-<ds:datastoreItem xmlns:ds="http://schemas.openxmlformats.org/officeDocument/2006/customXml" ds:itemID="{20975170-121E-43D9-8528-A507C85D503C}">
-  <ds:schemaRefs>
-    <ds:schemaRef ds:uri="http://schemas.microsoft.com/office/2006/metadata/properties"/>
-    <ds:schemaRef ds:uri="http://schemas.microsoft.com/office/infopath/2007/PartnerControls"/>
-  </ds:schemaRefs>
-</ds:datastoreItem>
+<file path=customXml/item2.xml><?xml version="1.0" encoding="utf-8"?>
+<?mso-contentType ?>
+<FormTemplates xmlns="http://schemas.microsoft.com/sharepoint/v3/contenttype/forms">
+  <Display>DocumentLibraryForm</Display>
+  <Edit>DocumentLibraryForm</Edit>
+  <New>DocumentLibraryForm</New>
+</FormTemplates>
 </file>
 
-<file path=customXml/itemProps2.xml><?xml version="1.0" encoding="utf-8"?>
-<ds:datastoreItem xmlns:ds="http://schemas.openxmlformats.org/officeDocument/2006/customXml" ds:itemID="{888E819E-32A5-4EE8-AE0E-50AA78641511}">
-  <ds:schemaRefs>
-    <ds:schemaRef ds:uri="http://schemas.openxmlformats.org/officeDocument/2006/bibliography"/>
-  </ds:schemaRefs>
-</ds:datastoreItem>
+<file path=customXml/item3.xml><?xml version="1.0" encoding="utf-8"?>
+<b:Sources xmlns:b="http://schemas.openxmlformats.org/officeDocument/2006/bibliography" xmlns="http://schemas.openxmlformats.org/officeDocument/2006/bibliography" SelectedStyle="\IEEE2006OfficeOnline.xsl" StyleName="IEEE" Version="2006">
+  <b:Source>
+    <b:Tag>WikepediaBarcode128</b:Tag>
+    <b:SourceType>InternetSite</b:SourceType>
+    <b:Guid>{8BF85054-932A-4E1A-89A2-64492CCAA2DA}</b:Guid>
+    <b:Title>Wikipedia</b:Title>
+    <b:YearAccessed>2022</b:YearAccessed>
+    <b:MonthAccessed>10</b:MonthAccessed>
+    <b:DayAccessed>10</b:DayAccessed>
+    <b:URL>https://en.wikipedia.org/wiki/Code_128</b:URL>
+    <b:RefOrder>1</b:RefOrder>
+  </b:Source>
+</b:Sources>
 </file>
 
-<file path=customXml/itemProps3.xml><?xml version="1.0" encoding="utf-8"?>
-<ds:datastoreItem xmlns:ds="http://schemas.openxmlformats.org/officeDocument/2006/customXml" ds:itemID="{35970AEB-CA4B-469C-91D7-95BB6C8A93FA}">
-  <ds:schemaRefs>
-    <ds:schemaRef ds:uri="http://schemas.microsoft.com/sharepoint/v3/contenttype/forms"/>
-  </ds:schemaRefs>
-</ds:datastoreItem>
+<file path=customXml/item4.xml><?xml version="1.0" encoding="utf-8"?>
+<p:properties xmlns:p="http://schemas.microsoft.com/office/2006/metadata/properties" xmlns:xsi="http://www.w3.org/2001/XMLSchema-instance" xmlns:pc="http://schemas.microsoft.com/office/infopath/2007/PartnerControls">
+  <documentManagement/>
+</p:properties>
 </file>
 
-<file path=customXml/itemProps4.xml><?xml version="1.0" encoding="utf-8"?>
+<file path=customXml/itemProps1.xml><?xml version="1.0" encoding="utf-8"?>
 <ds:datastoreItem xmlns:ds="http://schemas.openxmlformats.org/officeDocument/2006/customXml" ds:itemID="{FC4314A4-52F5-4A80-8644-1BF0142CE1D2}">
   <ds:schemaRefs>
     <ds:schemaRef ds:uri="http://schemas.microsoft.com/office/2006/metadata/contentType"/>
@@ -40543,4 +40923,29 @@
     <ds:schemaRef ds:uri="http://schemas.microsoft.com/internal/obd"/>
   </ds:schemaRefs>
 </ds:datastoreItem>
+</file>
+
+<file path=customXml/itemProps2.xml><?xml version="1.0" encoding="utf-8"?>
+<ds:datastoreItem xmlns:ds="http://schemas.openxmlformats.org/officeDocument/2006/customXml" ds:itemID="{35970AEB-CA4B-469C-91D7-95BB6C8A93FA}">
+  <ds:schemaRefs>
+    <ds:schemaRef ds:uri="http://schemas.microsoft.com/sharepoint/v3/contenttype/forms"/>
+  </ds:schemaRefs>
+</ds:datastoreItem>
+</file>
+
+<file path=customXml/itemProps3.xml><?xml version="1.0" encoding="utf-8"?>
+<ds:datastoreItem xmlns:ds="http://schemas.openxmlformats.org/officeDocument/2006/customXml" ds:itemID="{888E819E-32A5-4EE8-AE0E-50AA78641511}">
+  <ds:schemaRefs>
+    <ds:schemaRef ds:uri="http://schemas.openxmlformats.org/officeDocument/2006/bibliography"/>
+  </ds:schemaRefs>
+</ds:datastoreItem>
+</file>
+
+<file path=customXml/itemProps4.xml><?xml version="1.0" encoding="utf-8"?>
+<ds:datastoreItem xmlns:ds="http://schemas.openxmlformats.org/officeDocument/2006/customXml" ds:itemID="{20975170-121E-43D9-8528-A507C85D503C}">
+  <ds:schemaRefs>
+    <ds:schemaRef ds:uri="http://schemas.microsoft.com/office/2006/metadata/properties"/>
+    <ds:schemaRef ds:uri="http://schemas.microsoft.com/office/infopath/2007/PartnerControls"/>
+  </ds:schemaRefs>
+</ds:datastoreItem>
 </file>
</xml_diff>